<commit_message>
#37 Respond to comments embedded in developer documentation
</commit_message>
<xml_diff>
--- a/Documentation/Developer Documentation.docx
+++ b/Documentation/Developer Documentation.docx
@@ -1,6 +1,6 @@
 
 <file path=word/document.xml><?xml version="1.0" encoding="utf-8"?>
-<w:document xmlns:wpc="http://schemas.microsoft.com/office/word/2010/wordprocessingCanvas" xmlns:mc="http://schemas.openxmlformats.org/markup-compatibility/2006" xmlns:o="urn:schemas-microsoft-com:office:office" xmlns:r="http://schemas.openxmlformats.org/officeDocument/2006/relationships" xmlns:m="http://schemas.openxmlformats.org/officeDocument/2006/math" xmlns:v="urn:schemas-microsoft-com:vml" xmlns:wp14="http://schemas.microsoft.com/office/word/2010/wordprocessingDrawing" xmlns:wp="http://schemas.openxmlformats.org/drawingml/2006/wordprocessingDrawing" xmlns:w10="urn:schemas-microsoft-com:office:word" xmlns:w="http://schemas.openxmlformats.org/wordprocessingml/2006/main" xmlns:w14="http://schemas.microsoft.com/office/word/2010/wordml" xmlns:w15="http://schemas.microsoft.com/office/word/2012/wordml" xmlns:wpg="http://schemas.microsoft.com/office/word/2010/wordprocessingGroup" xmlns:wpi="http://schemas.microsoft.com/office/word/2010/wordprocessingInk" xmlns:wne="http://schemas.microsoft.com/office/word/2006/wordml" xmlns:wps="http://schemas.microsoft.com/office/word/2010/wordprocessingShape" mc:Ignorable="w14 w15 wp14">
+<w:document xmlns:wpc="http://schemas.microsoft.com/office/word/2010/wordprocessingCanvas" xmlns:mc="http://schemas.openxmlformats.org/markup-compatibility/2006" xmlns:o="urn:schemas-microsoft-com:office:office" xmlns:r="http://schemas.openxmlformats.org/officeDocument/2006/relationships" xmlns:m="http://schemas.openxmlformats.org/officeDocument/2006/math" xmlns:v="urn:schemas-microsoft-com:vml" xmlns:wp14="http://schemas.microsoft.com/office/word/2010/wordprocessingDrawing" xmlns:wp="http://schemas.openxmlformats.org/drawingml/2006/wordprocessingDrawing" xmlns:w10="urn:schemas-microsoft-com:office:word" xmlns:w="http://schemas.openxmlformats.org/wordprocessingml/2006/main" xmlns:w14="http://schemas.microsoft.com/office/word/2010/wordml" xmlns:wpg="http://schemas.microsoft.com/office/word/2010/wordprocessingGroup" xmlns:wpi="http://schemas.microsoft.com/office/word/2010/wordprocessingInk" xmlns:wne="http://schemas.microsoft.com/office/word/2006/wordml" xmlns:wps="http://schemas.microsoft.com/office/word/2010/wordprocessingShape" mc:Ignorable="w14 wp14">
   <w:body>
     <w:p>
       <w:pPr>
@@ -71,6 +71,12 @@
     </w:p>
     <w:sdt>
       <w:sdtPr>
+        <w:rPr>
+          <w:rFonts w:asciiTheme="minorHAnsi" w:eastAsiaTheme="minorHAnsi" w:hAnsiTheme="minorHAnsi" w:cstheme="minorBidi"/>
+          <w:color w:val="auto"/>
+          <w:sz w:val="22"/>
+          <w:szCs w:val="22"/>
+        </w:rPr>
         <w:id w:val="419989177"/>
         <w:docPartObj>
           <w:docPartGallery w:val="Table of Contents"/>
@@ -79,13 +85,9 @@
       </w:sdtPr>
       <w:sdtEndPr>
         <w:rPr>
-          <w:rFonts w:asciiTheme="minorHAnsi" w:eastAsiaTheme="minorHAnsi" w:hAnsiTheme="minorHAnsi" w:cstheme="minorBidi"/>
           <w:b/>
           <w:bCs/>
           <w:noProof/>
-          <w:color w:val="auto"/>
-          <w:sz w:val="22"/>
-          <w:szCs w:val="22"/>
         </w:rPr>
       </w:sdtEndPr>
       <w:sdtContent>
@@ -118,7 +120,7 @@
           <w:r>
             <w:fldChar w:fldCharType="separate"/>
           </w:r>
-          <w:hyperlink w:anchor="_Toc516058269" w:history="1">
+          <w:hyperlink w:anchor="_Toc516233891" w:history="1">
             <w:r>
               <w:rPr>
                 <w:rStyle w:val="Hyperlink"/>
@@ -161,7 +163,7 @@
                 <w:noProof/>
                 <w:webHidden/>
               </w:rPr>
-              <w:instrText xml:space="preserve"> PAGEREF _Toc516058269 \h </w:instrText>
+              <w:instrText xml:space="preserve"> PAGEREF _Toc516233891 \h </w:instrText>
             </w:r>
             <w:r>
               <w:rPr>
@@ -204,7 +206,7 @@
               <w:noProof/>
             </w:rPr>
           </w:pPr>
-          <w:hyperlink w:anchor="_Toc516058270" w:history="1">
+          <w:hyperlink w:anchor="_Toc516233892" w:history="1">
             <w:r>
               <w:rPr>
                 <w:rStyle w:val="Hyperlink"/>
@@ -247,7 +249,7 @@
                 <w:noProof/>
                 <w:webHidden/>
               </w:rPr>
-              <w:instrText xml:space="preserve"> PAGEREF _Toc516058270 \h </w:instrText>
+              <w:instrText xml:space="preserve"> PAGEREF _Toc516233892 \h </w:instrText>
             </w:r>
             <w:r>
               <w:rPr>
@@ -289,14 +291,14 @@
               <w:noProof/>
             </w:rPr>
           </w:pPr>
-          <w:hyperlink w:anchor="_Toc516058271" w:history="1">
+          <w:hyperlink w:anchor="_Toc516233893" w:history="1">
             <w:r>
               <w:rPr>
                 <w:rStyle w:val="Hyperlink"/>
                 <w:rFonts w:ascii="Segoe UI" w:hAnsi="Segoe UI" w:cs="Segoe UI"/>
                 <w:noProof/>
               </w:rPr>
-              <w:t>2.1 Dynamic Resources:</w:t>
+              <w:t>2.1 Static Resources:</w:t>
             </w:r>
             <w:r>
               <w:rPr>
@@ -317,7 +319,7 @@
                 <w:noProof/>
                 <w:webHidden/>
               </w:rPr>
-              <w:instrText xml:space="preserve"> PAGEREF _Toc516058271 \h </w:instrText>
+              <w:instrText xml:space="preserve"> PAGEREF _Toc516233893 \h </w:instrText>
             </w:r>
             <w:r>
               <w:rPr>
@@ -359,14 +361,14 @@
               <w:noProof/>
             </w:rPr>
           </w:pPr>
-          <w:hyperlink w:anchor="_Toc516058272" w:history="1">
+          <w:hyperlink w:anchor="_Toc516233894" w:history="1">
             <w:r>
               <w:rPr>
                 <w:rStyle w:val="Hyperlink"/>
                 <w:rFonts w:ascii="Segoe UI" w:hAnsi="Segoe UI" w:cs="Segoe UI"/>
                 <w:noProof/>
               </w:rPr>
-              <w:t>2.3 Resource_manager.py file:</w:t>
+              <w:t>2.2 Dynamic Resources:</w:t>
             </w:r>
             <w:r>
               <w:rPr>
@@ -387,7 +389,7 @@
                 <w:noProof/>
                 <w:webHidden/>
               </w:rPr>
-              <w:instrText xml:space="preserve"> PAGEREF _Toc516058272 \h </w:instrText>
+              <w:instrText xml:space="preserve"> PAGEREF _Toc516233894 \h </w:instrText>
             </w:r>
             <w:r>
               <w:rPr>
@@ -407,7 +409,7 @@
                 <w:noProof/>
                 <w:webHidden/>
               </w:rPr>
-              <w:t>3</w:t>
+              <w:t>2</w:t>
             </w:r>
             <w:r>
               <w:rPr>
@@ -429,14 +431,14 @@
               <w:noProof/>
             </w:rPr>
           </w:pPr>
-          <w:hyperlink w:anchor="_Toc516058273" w:history="1">
+          <w:hyperlink w:anchor="_Toc516233895" w:history="1">
             <w:r>
               <w:rPr>
                 <w:rStyle w:val="Hyperlink"/>
                 <w:rFonts w:ascii="Segoe UI" w:hAnsi="Segoe UI" w:cs="Segoe UI"/>
                 <w:noProof/>
               </w:rPr>
-              <w:t>2.4 Utils.py file:</w:t>
+              <w:t>2.3 Static VS Dynamic Resources:</w:t>
             </w:r>
             <w:r>
               <w:rPr>
@@ -457,7 +459,7 @@
                 <w:noProof/>
                 <w:webHidden/>
               </w:rPr>
-              <w:instrText xml:space="preserve"> PAGEREF _Toc516058273 \h </w:instrText>
+              <w:instrText xml:space="preserve"> PAGEREF _Toc516233895 \h </w:instrText>
             </w:r>
             <w:r>
               <w:rPr>
@@ -477,7 +479,217 @@
                 <w:noProof/>
                 <w:webHidden/>
               </w:rPr>
-              <w:t>4</w:t>
+              <w:t>3</w:t>
+            </w:r>
+            <w:r>
+              <w:rPr>
+                <w:noProof/>
+                <w:webHidden/>
+              </w:rPr>
+              <w:fldChar w:fldCharType="end"/>
+            </w:r>
+          </w:hyperlink>
+        </w:p>
+        <w:p>
+          <w:pPr>
+            <w:pStyle w:val="TOC2"/>
+            <w:tabs>
+              <w:tab w:val="right" w:leader="dot" w:pos="9800"/>
+            </w:tabs>
+            <w:rPr>
+              <w:rFonts w:eastAsiaTheme="minorEastAsia"/>
+              <w:noProof/>
+            </w:rPr>
+          </w:pPr>
+          <w:hyperlink w:anchor="_Toc516233896" w:history="1">
+            <w:r>
+              <w:rPr>
+                <w:rStyle w:val="Hyperlink"/>
+                <w:rFonts w:ascii="Segoe UI" w:hAnsi="Segoe UI" w:cs="Segoe UI"/>
+                <w:noProof/>
+              </w:rPr>
+              <w:t>2.4  Mockups and templates:</w:t>
+            </w:r>
+            <w:r>
+              <w:rPr>
+                <w:noProof/>
+                <w:webHidden/>
+              </w:rPr>
+              <w:tab/>
+            </w:r>
+            <w:r>
+              <w:rPr>
+                <w:noProof/>
+                <w:webHidden/>
+              </w:rPr>
+              <w:fldChar w:fldCharType="begin"/>
+            </w:r>
+            <w:r>
+              <w:rPr>
+                <w:noProof/>
+                <w:webHidden/>
+              </w:rPr>
+              <w:instrText xml:space="preserve"> PAGEREF _Toc516233896 \h </w:instrText>
+            </w:r>
+            <w:r>
+              <w:rPr>
+                <w:noProof/>
+                <w:webHidden/>
+              </w:rPr>
+            </w:r>
+            <w:r>
+              <w:rPr>
+                <w:noProof/>
+                <w:webHidden/>
+              </w:rPr>
+              <w:fldChar w:fldCharType="separate"/>
+            </w:r>
+            <w:r>
+              <w:rPr>
+                <w:noProof/>
+                <w:webHidden/>
+              </w:rPr>
+              <w:t>3</w:t>
+            </w:r>
+            <w:r>
+              <w:rPr>
+                <w:noProof/>
+                <w:webHidden/>
+              </w:rPr>
+              <w:fldChar w:fldCharType="end"/>
+            </w:r>
+          </w:hyperlink>
+        </w:p>
+        <w:p>
+          <w:pPr>
+            <w:pStyle w:val="TOC2"/>
+            <w:tabs>
+              <w:tab w:val="right" w:leader="dot" w:pos="9800"/>
+            </w:tabs>
+            <w:rPr>
+              <w:rFonts w:eastAsiaTheme="minorEastAsia"/>
+              <w:noProof/>
+            </w:rPr>
+          </w:pPr>
+          <w:hyperlink w:anchor="_Toc516233897" w:history="1">
+            <w:r>
+              <w:rPr>
+                <w:rStyle w:val="Hyperlink"/>
+                <w:rFonts w:ascii="Segoe UI" w:hAnsi="Segoe UI" w:cs="Segoe UI"/>
+                <w:noProof/>
+              </w:rPr>
+              <w:t>2.5 Resource_manager.py file:</w:t>
+            </w:r>
+            <w:r>
+              <w:rPr>
+                <w:noProof/>
+                <w:webHidden/>
+              </w:rPr>
+              <w:tab/>
+            </w:r>
+            <w:r>
+              <w:rPr>
+                <w:noProof/>
+                <w:webHidden/>
+              </w:rPr>
+              <w:fldChar w:fldCharType="begin"/>
+            </w:r>
+            <w:r>
+              <w:rPr>
+                <w:noProof/>
+                <w:webHidden/>
+              </w:rPr>
+              <w:instrText xml:space="preserve"> PAGEREF _Toc516233897 \h </w:instrText>
+            </w:r>
+            <w:r>
+              <w:rPr>
+                <w:noProof/>
+                <w:webHidden/>
+              </w:rPr>
+            </w:r>
+            <w:r>
+              <w:rPr>
+                <w:noProof/>
+                <w:webHidden/>
+              </w:rPr>
+              <w:fldChar w:fldCharType="separate"/>
+            </w:r>
+            <w:r>
+              <w:rPr>
+                <w:noProof/>
+                <w:webHidden/>
+              </w:rPr>
+              <w:t>3</w:t>
+            </w:r>
+            <w:r>
+              <w:rPr>
+                <w:noProof/>
+                <w:webHidden/>
+              </w:rPr>
+              <w:fldChar w:fldCharType="end"/>
+            </w:r>
+          </w:hyperlink>
+        </w:p>
+        <w:p>
+          <w:pPr>
+            <w:pStyle w:val="TOC2"/>
+            <w:tabs>
+              <w:tab w:val="right" w:leader="dot" w:pos="9800"/>
+            </w:tabs>
+            <w:rPr>
+              <w:rFonts w:eastAsiaTheme="minorEastAsia"/>
+              <w:noProof/>
+            </w:rPr>
+          </w:pPr>
+          <w:hyperlink w:anchor="_Toc516233898" w:history="1">
+            <w:r>
+              <w:rPr>
+                <w:rStyle w:val="Hyperlink"/>
+                <w:rFonts w:ascii="Segoe UI" w:hAnsi="Segoe UI" w:cs="Segoe UI"/>
+                <w:noProof/>
+              </w:rPr>
+              <w:t>2.6 Utils.py file:</w:t>
+            </w:r>
+            <w:r>
+              <w:rPr>
+                <w:noProof/>
+                <w:webHidden/>
+              </w:rPr>
+              <w:tab/>
+            </w:r>
+            <w:r>
+              <w:rPr>
+                <w:noProof/>
+                <w:webHidden/>
+              </w:rPr>
+              <w:fldChar w:fldCharType="begin"/>
+            </w:r>
+            <w:r>
+              <w:rPr>
+                <w:noProof/>
+                <w:webHidden/>
+              </w:rPr>
+              <w:instrText xml:space="preserve"> PAGEREF _Toc516233898 \h </w:instrText>
+            </w:r>
+            <w:r>
+              <w:rPr>
+                <w:noProof/>
+                <w:webHidden/>
+              </w:rPr>
+            </w:r>
+            <w:r>
+              <w:rPr>
+                <w:noProof/>
+                <w:webHidden/>
+              </w:rPr>
+              <w:fldChar w:fldCharType="separate"/>
+            </w:r>
+            <w:r>
+              <w:rPr>
+                <w:noProof/>
+                <w:webHidden/>
+              </w:rPr>
+              <w:t>5</w:t>
             </w:r>
             <w:r>
               <w:rPr>
@@ -500,7 +712,7 @@
               <w:noProof/>
             </w:rPr>
           </w:pPr>
-          <w:hyperlink w:anchor="_Toc516058274" w:history="1">
+          <w:hyperlink w:anchor="_Toc516233899" w:history="1">
             <w:r>
               <w:rPr>
                 <w:rStyle w:val="Hyperlink"/>
@@ -543,7 +755,7 @@
                 <w:noProof/>
                 <w:webHidden/>
               </w:rPr>
-              <w:instrText xml:space="preserve"> PAGEREF _Toc516058274 \h </w:instrText>
+              <w:instrText xml:space="preserve"> PAGEREF _Toc516233899 \h </w:instrText>
             </w:r>
             <w:r>
               <w:rPr>
@@ -585,7 +797,7 @@
               <w:noProof/>
             </w:rPr>
           </w:pPr>
-          <w:hyperlink w:anchor="_Toc516058275" w:history="1">
+          <w:hyperlink w:anchor="_Toc516233900" w:history="1">
             <w:r>
               <w:rPr>
                 <w:rStyle w:val="Hyperlink"/>
@@ -613,7 +825,7 @@
                 <w:noProof/>
                 <w:webHidden/>
               </w:rPr>
-              <w:instrText xml:space="preserve"> PAGEREF _Toc516058275 \h </w:instrText>
+              <w:instrText xml:space="preserve"> PAGEREF _Toc516233900 \h </w:instrText>
             </w:r>
             <w:r>
               <w:rPr>
@@ -655,7 +867,7 @@
               <w:noProof/>
             </w:rPr>
           </w:pPr>
-          <w:hyperlink w:anchor="_Toc516058276" w:history="1">
+          <w:hyperlink w:anchor="_Toc516233901" w:history="1">
             <w:r>
               <w:rPr>
                 <w:rStyle w:val="Hyperlink"/>
@@ -683,7 +895,7 @@
                 <w:noProof/>
                 <w:webHidden/>
               </w:rPr>
-              <w:instrText xml:space="preserve"> PAGEREF _Toc516058276 \h </w:instrText>
+              <w:instrText xml:space="preserve"> PAGEREF _Toc516233901 \h </w:instrText>
             </w:r>
             <w:r>
               <w:rPr>
@@ -726,7 +938,7 @@
               <w:noProof/>
             </w:rPr>
           </w:pPr>
-          <w:hyperlink w:anchor="_Toc516058277" w:history="1">
+          <w:hyperlink w:anchor="_Toc516233902" w:history="1">
             <w:r>
               <w:rPr>
                 <w:rStyle w:val="Hyperlink"/>
@@ -769,7 +981,7 @@
                 <w:noProof/>
                 <w:webHidden/>
               </w:rPr>
-              <w:instrText xml:space="preserve"> PAGEREF _Toc516058277 \h </w:instrText>
+              <w:instrText xml:space="preserve"> PAGEREF _Toc516233902 \h </w:instrText>
             </w:r>
             <w:r>
               <w:rPr>
@@ -812,7 +1024,7 @@
               <w:noProof/>
             </w:rPr>
           </w:pPr>
-          <w:hyperlink w:anchor="_Toc516058278" w:history="1">
+          <w:hyperlink w:anchor="_Toc516233903" w:history="1">
             <w:r>
               <w:rPr>
                 <w:rStyle w:val="Hyperlink"/>
@@ -834,7 +1046,7 @@
                 <w:rFonts w:ascii="Segoe UI" w:hAnsi="Segoe UI" w:cs="Segoe UI"/>
                 <w:noProof/>
               </w:rPr>
-              <w:t>Swordfish Functionality:-</w:t>
+              <w:t>Swordfish Functionality:</w:t>
             </w:r>
             <w:r>
               <w:rPr>
@@ -855,7 +1067,7 @@
                 <w:noProof/>
                 <w:webHidden/>
               </w:rPr>
-              <w:instrText xml:space="preserve"> PAGEREF _Toc516058278 \h </w:instrText>
+              <w:instrText xml:space="preserve"> PAGEREF _Toc516233903 \h </w:instrText>
             </w:r>
             <w:r>
               <w:rPr>
@@ -886,6 +1098,7 @@
             </w:r>
           </w:hyperlink>
         </w:p>
+        <w:bookmarkStart w:id="0" w:name="_GoBack"/>
         <w:p>
           <w:pPr>
             <w:pStyle w:val="TOC2"/>
@@ -897,65 +1110,111 @@
               <w:noProof/>
             </w:rPr>
           </w:pPr>
-          <w:hyperlink w:anchor="_Toc516058279" w:history="1">
-            <w:r>
-              <w:rPr>
-                <w:rStyle w:val="Hyperlink"/>
-                <w:rFonts w:ascii="Segoe UI" w:hAnsi="Segoe UI" w:cs="Segoe UI"/>
-                <w:noProof/>
-              </w:rPr>
-              <w:t>5.1 StorageServicesAPI file</w:t>
-            </w:r>
-            <w:r>
-              <w:rPr>
-                <w:noProof/>
-                <w:webHidden/>
-              </w:rPr>
-              <w:tab/>
-            </w:r>
-            <w:r>
-              <w:rPr>
-                <w:noProof/>
-                <w:webHidden/>
-              </w:rPr>
-              <w:fldChar w:fldCharType="begin"/>
-            </w:r>
-            <w:r>
-              <w:rPr>
-                <w:noProof/>
-                <w:webHidden/>
-              </w:rPr>
-              <w:instrText xml:space="preserve"> PAGEREF _Toc516058279 \h </w:instrText>
-            </w:r>
-            <w:r>
-              <w:rPr>
-                <w:noProof/>
-                <w:webHidden/>
-              </w:rPr>
-            </w:r>
-            <w:r>
-              <w:rPr>
-                <w:noProof/>
-                <w:webHidden/>
-              </w:rPr>
-              <w:fldChar w:fldCharType="separate"/>
-            </w:r>
-            <w:r>
-              <w:rPr>
-                <w:noProof/>
-                <w:webHidden/>
-              </w:rPr>
-              <w:t>13</w:t>
-            </w:r>
-            <w:r>
-              <w:rPr>
-                <w:noProof/>
-                <w:webHidden/>
-              </w:rPr>
-              <w:fldChar w:fldCharType="end"/>
-            </w:r>
-          </w:hyperlink>
+          <w:r>
+            <w:rPr>
+              <w:rStyle w:val="Hyperlink"/>
+              <w:noProof/>
+            </w:rPr>
+            <w:fldChar w:fldCharType="begin"/>
+          </w:r>
+          <w:r>
+            <w:rPr>
+              <w:rStyle w:val="Hyperlink"/>
+              <w:noProof/>
+            </w:rPr>
+            <w:instrText xml:space="preserve"> </w:instrText>
+          </w:r>
+          <w:r>
+            <w:rPr>
+              <w:noProof/>
+            </w:rPr>
+            <w:instrText>HYPERLINK \l "_Toc516233904"</w:instrText>
+          </w:r>
+          <w:r>
+            <w:rPr>
+              <w:rStyle w:val="Hyperlink"/>
+              <w:noProof/>
+            </w:rPr>
+            <w:instrText xml:space="preserve"> </w:instrText>
+          </w:r>
+          <w:r>
+            <w:rPr>
+              <w:rStyle w:val="Hyperlink"/>
+              <w:noProof/>
+            </w:rPr>
+          </w:r>
+          <w:r>
+            <w:rPr>
+              <w:rStyle w:val="Hyperlink"/>
+              <w:noProof/>
+            </w:rPr>
+            <w:fldChar w:fldCharType="separate"/>
+          </w:r>
+          <w:r>
+            <w:rPr>
+              <w:rStyle w:val="Hyperlink"/>
+              <w:rFonts w:ascii="Segoe UI" w:hAnsi="Segoe UI" w:cs="Segoe UI"/>
+              <w:noProof/>
+            </w:rPr>
+            <w:t>5.1 StorageServicesAPI file</w:t>
+          </w:r>
+          <w:r>
+            <w:rPr>
+              <w:noProof/>
+              <w:webHidden/>
+            </w:rPr>
+            <w:tab/>
+          </w:r>
+          <w:r>
+            <w:rPr>
+              <w:noProof/>
+              <w:webHidden/>
+            </w:rPr>
+            <w:fldChar w:fldCharType="begin"/>
+          </w:r>
+          <w:r>
+            <w:rPr>
+              <w:noProof/>
+              <w:webHidden/>
+            </w:rPr>
+            <w:instrText xml:space="preserve"> PAGEREF _Toc516233904 \h </w:instrText>
+          </w:r>
+          <w:r>
+            <w:rPr>
+              <w:noProof/>
+              <w:webHidden/>
+            </w:rPr>
+          </w:r>
+          <w:r>
+            <w:rPr>
+              <w:noProof/>
+              <w:webHidden/>
+            </w:rPr>
+            <w:fldChar w:fldCharType="separate"/>
+          </w:r>
+          <w:r>
+            <w:rPr>
+              <w:noProof/>
+              <w:webHidden/>
+            </w:rPr>
+            <w:t>13</w:t>
+          </w:r>
+          <w:r>
+            <w:rPr>
+              <w:noProof/>
+              <w:webHidden/>
+            </w:rPr>
+            <w:fldChar w:fldCharType="end"/>
+          </w:r>
+          <w:r>
+            <w:rPr>
+              <w:rStyle w:val="Hyperlink"/>
+              <w:noProof/>
+            </w:rPr>
+            <w:fldChar w:fldCharType="end"/>
+          </w:r>
         </w:p>
+        <w:bookmarkEnd w:id="0"/>
         <w:p>
           <w:r>
             <w:rPr>
@@ -1065,56 +1324,6 @@
     </w:p>
     <w:p>
       <w:pPr>
-        <w:rPr>
-          <w:rFonts w:ascii="Segoe UI" w:hAnsi="Segoe UI" w:cs="Segoe UI"/>
-          <w:b/>
-          <w:sz w:val="24"/>
-          <w:szCs w:val="24"/>
-        </w:rPr>
-      </w:pPr>
-    </w:p>
-    <w:p>
-      <w:pPr>
-        <w:rPr>
-          <w:rFonts w:ascii="Segoe UI" w:hAnsi="Segoe UI" w:cs="Segoe UI"/>
-          <w:b/>
-          <w:sz w:val="24"/>
-          <w:szCs w:val="24"/>
-        </w:rPr>
-      </w:pPr>
-    </w:p>
-    <w:p>
-      <w:pPr>
-        <w:rPr>
-          <w:rFonts w:ascii="Segoe UI" w:hAnsi="Segoe UI" w:cs="Segoe UI"/>
-          <w:b/>
-          <w:sz w:val="24"/>
-          <w:szCs w:val="24"/>
-        </w:rPr>
-      </w:pPr>
-    </w:p>
-    <w:p>
-      <w:pPr>
-        <w:rPr>
-          <w:rFonts w:ascii="Segoe UI" w:hAnsi="Segoe UI" w:cs="Segoe UI"/>
-          <w:b/>
-          <w:sz w:val="24"/>
-          <w:szCs w:val="24"/>
-        </w:rPr>
-      </w:pPr>
-    </w:p>
-    <w:p>
-      <w:pPr>
-        <w:rPr>
-          <w:rFonts w:ascii="Segoe UI" w:hAnsi="Segoe UI" w:cs="Segoe UI"/>
-          <w:b/>
-          <w:sz w:val="24"/>
-          <w:szCs w:val="24"/>
-        </w:rPr>
-      </w:pPr>
-    </w:p>
-    <w:p>
-      <w:pPr>
         <w:pStyle w:val="Heading1"/>
         <w:numPr>
           <w:ilvl w:val="0"/>
@@ -1128,7 +1337,7 @@
           <w:szCs w:val="26"/>
         </w:rPr>
       </w:pPr>
-      <w:bookmarkStart w:id="0" w:name="_Toc516058269"/>
+      <w:bookmarkStart w:id="1" w:name="_Toc516233891"/>
       <w:r>
         <w:rPr>
           <w:rFonts w:ascii="Segoe UI" w:hAnsi="Segoe UI" w:cs="Segoe UI"/>
@@ -1138,7 +1347,7 @@
         </w:rPr>
         <w:t>Requirements:</w:t>
       </w:r>
-      <w:bookmarkEnd w:id="0"/>
+      <w:bookmarkEnd w:id="1"/>
     </w:p>
     <w:p>
       <w:pPr>
@@ -1223,7 +1432,7 @@
         </w:rPr>
         <w:t xml:space="preserve"> 16.</w:t>
       </w:r>
-      <w:commentRangeStart w:id="1"/>
+      <w:commentRangeStart w:id="2"/>
       <w:r>
         <w:rPr>
           <w:rFonts w:ascii="Segoe UI" w:hAnsi="Segoe UI" w:cs="Segoe UI"/>
@@ -1232,12 +1441,12 @@
         </w:rPr>
         <w:t>4v</w:t>
       </w:r>
-      <w:commentRangeEnd w:id="1"/>
+      <w:commentRangeEnd w:id="2"/>
       <w:r>
         <w:rPr>
           <w:rStyle w:val="CommentReference"/>
         </w:rPr>
-        <w:commentReference w:id="1"/>
+        <w:commentReference w:id="2"/>
       </w:r>
       <w:r>
         <w:rPr>
@@ -1246,6 +1455,52 @@
           <w:szCs w:val="24"/>
         </w:rPr>
         <w:t xml:space="preserve"> </w:t>
+      </w:r>
+    </w:p>
+    <w:p>
+      <w:pPr>
+        <w:pStyle w:val="ListParagraph"/>
+        <w:ind w:left="1440"/>
+        <w:rPr>
+          <w:rFonts w:ascii="Segoe UI" w:hAnsi="Segoe UI" w:cs="Segoe UI"/>
+          <w:sz w:val="24"/>
+          <w:szCs w:val="24"/>
+        </w:rPr>
+      </w:pPr>
+      <w:r>
+        <w:rPr>
+          <w:rFonts w:ascii="Segoe UI" w:hAnsi="Segoe UI" w:cs="Segoe UI"/>
+          <w:b/>
+          <w:sz w:val="24"/>
+          <w:szCs w:val="24"/>
+        </w:rPr>
+        <w:t>Windows:</w:t>
+      </w:r>
+      <w:r>
+        <w:rPr>
+          <w:rFonts w:ascii="Segoe UI" w:hAnsi="Segoe UI" w:cs="Segoe UI"/>
+          <w:sz w:val="24"/>
+          <w:szCs w:val="24"/>
+        </w:rPr>
+        <w:t xml:space="preserve"> 7</w:t>
+      </w:r>
+      <w:proofErr w:type="gramStart"/>
+      <w:r>
+        <w:rPr>
+          <w:rFonts w:ascii="Segoe UI" w:hAnsi="Segoe UI" w:cs="Segoe UI"/>
+          <w:sz w:val="24"/>
+          <w:szCs w:val="24"/>
+        </w:rPr>
+        <w:t>,8</w:t>
+      </w:r>
+      <w:proofErr w:type="gramEnd"/>
+      <w:r>
+        <w:rPr>
+          <w:rFonts w:ascii="Segoe UI" w:hAnsi="Segoe UI" w:cs="Segoe UI"/>
+          <w:sz w:val="24"/>
+          <w:szCs w:val="24"/>
+        </w:rPr>
+        <w:t xml:space="preserve"> and 10</w:t>
       </w:r>
     </w:p>
     <w:p>
@@ -1289,8 +1544,8 @@
           <w:szCs w:val="26"/>
         </w:rPr>
       </w:pPr>
-      <w:bookmarkStart w:id="2" w:name="_Toc516058270"/>
-      <w:commentRangeStart w:id="3"/>
+      <w:bookmarkStart w:id="3" w:name="_Toc516233892"/>
+      <w:commentRangeStart w:id="4"/>
       <w:r>
         <w:rPr>
           <w:rFonts w:ascii="Segoe UI" w:hAnsi="Segoe UI" w:cs="Segoe UI"/>
@@ -1300,14 +1555,14 @@
         </w:rPr>
         <w:t>Overview</w:t>
       </w:r>
-      <w:commentRangeEnd w:id="3"/>
+      <w:commentRangeEnd w:id="4"/>
       <w:r>
         <w:rPr>
           <w:rStyle w:val="CommentReference"/>
           <w:rFonts w:asciiTheme="minorHAnsi" w:eastAsiaTheme="minorHAnsi" w:hAnsiTheme="minorHAnsi" w:cstheme="minorBidi"/>
           <w:color w:val="auto"/>
         </w:rPr>
-        <w:commentReference w:id="3"/>
+        <w:commentReference w:id="4"/>
       </w:r>
       <w:r>
         <w:rPr>
@@ -1318,48 +1573,298 @@
         </w:rPr>
         <w:t>:</w:t>
       </w:r>
-      <w:bookmarkEnd w:id="2"/>
-    </w:p>
-    <w:p/>
+      <w:bookmarkEnd w:id="3"/>
+    </w:p>
+    <w:p>
+      <w:pPr>
+        <w:ind w:left="1440"/>
+      </w:pPr>
+    </w:p>
+    <w:p>
+      <w:pPr>
+        <w:ind w:left="720"/>
+        <w:rPr>
+          <w:rFonts w:ascii="Segoe UI" w:hAnsi="Segoe UI" w:cs="Segoe UI"/>
+        </w:rPr>
+      </w:pPr>
+      <w:r>
+        <w:rPr>
+          <w:rFonts w:ascii="Segoe UI" w:hAnsi="Segoe UI" w:cs="Segoe UI"/>
+        </w:rPr>
+        <w:t>The Swordfish API Emulator can emulate a Swordfish-based system that responds to create, read, update, and delete RESTful API operations to allow developers to model new Swordfish functionality, test clients, demonstrate Swordfish, and do other similar functions.</w:t>
+      </w:r>
+      <w:r>
+        <w:rPr>
+          <w:rFonts w:ascii="Segoe UI" w:hAnsi="Segoe UI" w:cs="Segoe UI"/>
+        </w:rPr>
+        <w:t xml:space="preserve"> </w:t>
+      </w:r>
+      <w:r>
+        <w:rPr>
+          <w:rFonts w:ascii="Segoe UI" w:hAnsi="Segoe UI" w:cs="Segoe UI"/>
+        </w:rPr>
+        <w:t>The Swordfish API Emulator extends the DMTF Redfish Interface Emulator by adding code to an installation of the Redfish Interface Emulator code.</w:t>
+      </w:r>
+      <w:r>
+        <w:rPr>
+          <w:rFonts w:ascii="Segoe UI" w:hAnsi="Segoe UI" w:cs="Segoe UI"/>
+        </w:rPr>
+        <w:t xml:space="preserve"> Review “</w:t>
+      </w:r>
+      <w:r>
+        <w:rPr>
+          <w:rFonts w:ascii="Segoe UI" w:hAnsi="Segoe UI" w:cs="Segoe UI"/>
+          <w:b/>
+        </w:rPr>
+        <w:t>Redfish Interface Emulator</w:t>
+      </w:r>
+      <w:r>
+        <w:rPr>
+          <w:rFonts w:ascii="Segoe UI" w:hAnsi="Segoe UI" w:cs="Segoe UI"/>
+        </w:rPr>
+        <w:t>” Documentation for more reference.</w:t>
+      </w:r>
+    </w:p>
+    <w:p>
+      <w:pPr>
+        <w:ind w:left="720"/>
+        <w:rPr>
+          <w:rFonts w:ascii="Segoe UI" w:hAnsi="Segoe UI" w:cs="Segoe UI"/>
+        </w:rPr>
+      </w:pPr>
+      <w:r>
+        <w:rPr>
+          <w:rFonts w:ascii="Segoe UI" w:hAnsi="Segoe UI" w:cs="Segoe UI"/>
+        </w:rPr>
+        <w:t xml:space="preserve">The Redfish Interface Emulator contains Static and Dynamic resources. Static resources are copy of redfish mockups </w:t>
+      </w:r>
+      <w:proofErr w:type="gramStart"/>
+      <w:r>
+        <w:rPr>
+          <w:rFonts w:ascii="Segoe UI" w:hAnsi="Segoe UI" w:cs="Segoe UI"/>
+        </w:rPr>
+        <w:t>in ./</w:t>
+      </w:r>
+      <w:proofErr w:type="gramEnd"/>
+      <w:r>
+        <w:rPr>
+          <w:rFonts w:ascii="Segoe UI" w:hAnsi="Segoe UI" w:cs="Segoe UI"/>
+        </w:rPr>
+        <w:t xml:space="preserve">static directory. Dynamic Resources are accomplished by creating python files. Redfish creates API files and Template files Using Code-generators exists </w:t>
+      </w:r>
+      <w:proofErr w:type="gramStart"/>
+      <w:r>
+        <w:rPr>
+          <w:rFonts w:ascii="Segoe UI" w:hAnsi="Segoe UI" w:cs="Segoe UI"/>
+        </w:rPr>
+        <w:t>in ./</w:t>
+      </w:r>
+      <w:proofErr w:type="spellStart"/>
+      <w:proofErr w:type="gramEnd"/>
+      <w:r>
+        <w:rPr>
+          <w:rFonts w:ascii="Segoe UI" w:hAnsi="Segoe UI" w:cs="Segoe UI"/>
+        </w:rPr>
+        <w:t>codegen</w:t>
+      </w:r>
+      <w:proofErr w:type="spellEnd"/>
+      <w:r>
+        <w:rPr>
+          <w:rFonts w:ascii="Segoe UI" w:hAnsi="Segoe UI" w:cs="Segoe UI"/>
+        </w:rPr>
+        <w:t xml:space="preserve"> directory .</w:t>
+      </w:r>
+    </w:p>
+    <w:p>
+      <w:pPr>
+        <w:ind w:left="720"/>
+        <w:rPr>
+          <w:rFonts w:ascii="Segoe UI" w:hAnsi="Segoe UI" w:cs="Segoe UI"/>
+        </w:rPr>
+      </w:pPr>
+      <w:r>
+        <w:rPr>
+          <w:rFonts w:ascii="Segoe UI" w:hAnsi="Segoe UI" w:cs="Segoe UI"/>
+        </w:rPr>
+        <w:t xml:space="preserve">Swordfish Interface Emulator resources are dynamic. It contains Template and API files for Singleton and collection </w:t>
+      </w:r>
+      <w:proofErr w:type="gramStart"/>
+      <w:r>
+        <w:rPr>
+          <w:rFonts w:ascii="Segoe UI" w:hAnsi="Segoe UI" w:cs="Segoe UI"/>
+        </w:rPr>
+        <w:t>resources .</w:t>
+      </w:r>
+      <w:proofErr w:type="gramEnd"/>
+      <w:r>
+        <w:rPr>
+          <w:rFonts w:ascii="Segoe UI" w:hAnsi="Segoe UI" w:cs="Segoe UI"/>
+        </w:rPr>
+        <w:t xml:space="preserve"> Swordfish files are stored </w:t>
+      </w:r>
+      <w:proofErr w:type="gramStart"/>
+      <w:r>
+        <w:rPr>
+          <w:rFonts w:ascii="Segoe UI" w:hAnsi="Segoe UI" w:cs="Segoe UI"/>
+        </w:rPr>
+        <w:t>in  ./</w:t>
+      </w:r>
+      <w:proofErr w:type="gramEnd"/>
+      <w:r>
+        <w:rPr>
+          <w:rFonts w:ascii="Segoe UI" w:hAnsi="Segoe UI" w:cs="Segoe UI"/>
+        </w:rPr>
+        <w:t>Resource Directory where CRUD operations can be done on dynamic Resources using REST operations.</w:t>
+      </w:r>
+      <w:bookmarkStart w:id="5" w:name="_Toc516164734"/>
+    </w:p>
     <w:p>
       <w:pPr>
         <w:pStyle w:val="Heading2"/>
-        <w:ind w:firstLine="360"/>
+        <w:ind w:firstLine="540"/>
         <w:rPr>
           <w:rFonts w:ascii="Segoe UI" w:hAnsi="Segoe UI" w:cs="Segoe UI"/>
           <w:color w:val="00B0F0"/>
-          <w:sz w:val="24"/>
-          <w:szCs w:val="24"/>
-        </w:rPr>
-      </w:pPr>
-      <w:bookmarkStart w:id="4" w:name="_Toc516058271"/>
+        </w:rPr>
+      </w:pPr>
+      <w:bookmarkStart w:id="6" w:name="_Toc516233893"/>
       <w:r>
         <w:rPr>
           <w:rFonts w:ascii="Segoe UI" w:hAnsi="Segoe UI" w:cs="Segoe UI"/>
           <w:color w:val="00B0F0"/>
-          <w:sz w:val="24"/>
-          <w:szCs w:val="24"/>
-        </w:rPr>
-        <w:t xml:space="preserve">2.1 </w:t>
-      </w:r>
-      <w:commentRangeStart w:id="5"/>
+        </w:rPr>
+        <w:t>2.1 Static Resources:</w:t>
+      </w:r>
+      <w:bookmarkEnd w:id="5"/>
+      <w:bookmarkEnd w:id="6"/>
       <w:r>
         <w:rPr>
           <w:rFonts w:ascii="Segoe UI" w:hAnsi="Segoe UI" w:cs="Segoe UI"/>
           <w:color w:val="00B0F0"/>
+        </w:rPr>
+        <w:tab/>
+      </w:r>
+    </w:p>
+    <w:p>
+      <w:pPr>
+        <w:ind w:left="720" w:firstLine="720"/>
+        <w:rPr>
+          <w:rFonts w:ascii="Segoe UI" w:hAnsi="Segoe UI" w:cs="Segoe UI"/>
+          <w:sz w:val="24"/>
+          <w:szCs w:val="24"/>
+        </w:rPr>
+      </w:pPr>
+      <w:r>
+        <w:rPr>
+          <w:rFonts w:ascii="Segoe UI" w:hAnsi="Segoe UI" w:cs="Segoe UI"/>
+          <w:sz w:val="24"/>
+          <w:szCs w:val="24"/>
+        </w:rPr>
+        <w:t xml:space="preserve">Static </w:t>
+      </w:r>
+      <w:r>
+        <w:rPr>
+          <w:rFonts w:ascii="Segoe UI" w:hAnsi="Segoe UI" w:cs="Segoe UI"/>
+          <w:sz w:val="24"/>
+          <w:szCs w:val="24"/>
+        </w:rPr>
+        <w:t>resource</w:t>
+      </w:r>
+      <w:r>
+        <w:rPr>
+          <w:rFonts w:ascii="Segoe UI" w:hAnsi="Segoe UI" w:cs="Segoe UI"/>
+          <w:sz w:val="24"/>
+          <w:szCs w:val="24"/>
+        </w:rPr>
+        <w:t xml:space="preserve">s are in </w:t>
+      </w:r>
+      <w:proofErr w:type="spellStart"/>
+      <w:r>
+        <w:rPr>
+          <w:rFonts w:ascii="Segoe UI" w:hAnsi="Segoe UI" w:cs="Segoe UI"/>
+          <w:sz w:val="24"/>
+          <w:szCs w:val="24"/>
+        </w:rPr>
+        <w:t>api_emulator</w:t>
+      </w:r>
+      <w:proofErr w:type="spellEnd"/>
+      <w:r>
+        <w:rPr>
+          <w:rFonts w:ascii="Segoe UI" w:hAnsi="Segoe UI" w:cs="Segoe UI"/>
+          <w:sz w:val="24"/>
+          <w:szCs w:val="24"/>
+        </w:rPr>
+        <w:t xml:space="preserve">/redfish/static directory. Redfish Emulator </w:t>
+      </w:r>
+      <w:proofErr w:type="gramStart"/>
+      <w:r>
+        <w:rPr>
+          <w:rFonts w:ascii="Segoe UI" w:hAnsi="Segoe UI" w:cs="Segoe UI"/>
+          <w:sz w:val="24"/>
+          <w:szCs w:val="24"/>
+        </w:rPr>
+        <w:t>have</w:t>
+      </w:r>
+      <w:proofErr w:type="gramEnd"/>
+      <w:r>
+        <w:rPr>
+          <w:rFonts w:ascii="Segoe UI" w:hAnsi="Segoe UI" w:cs="Segoe UI"/>
+          <w:sz w:val="24"/>
+          <w:szCs w:val="24"/>
+        </w:rPr>
+        <w:t xml:space="preserve"> instructions for static mockups that can be found in Redfish Interface Emulator doc’s folder or Readme file.</w:t>
+      </w:r>
+    </w:p>
+    <w:p>
+      <w:pPr>
+        <w:pStyle w:val="Heading2"/>
+        <w:ind w:firstLine="540"/>
+        <w:rPr>
+          <w:rFonts w:ascii="Segoe UI" w:hAnsi="Segoe UI" w:cs="Segoe UI"/>
+          <w:color w:val="00B0F0"/>
+          <w:sz w:val="24"/>
+          <w:szCs w:val="24"/>
+        </w:rPr>
+      </w:pPr>
+      <w:bookmarkStart w:id="7" w:name="_Toc516233894"/>
+      <w:r>
+        <w:rPr>
+          <w:rFonts w:ascii="Segoe UI" w:hAnsi="Segoe UI" w:cs="Segoe UI"/>
+          <w:color w:val="00B0F0"/>
+          <w:sz w:val="24"/>
+          <w:szCs w:val="24"/>
+        </w:rPr>
+        <w:t>2.2</w:t>
+      </w:r>
+      <w:r>
+        <w:rPr>
+          <w:rFonts w:ascii="Segoe UI" w:hAnsi="Segoe UI" w:cs="Segoe UI"/>
+          <w:color w:val="00B0F0"/>
+          <w:sz w:val="24"/>
+          <w:szCs w:val="24"/>
+        </w:rPr>
+        <w:t xml:space="preserve"> </w:t>
+      </w:r>
+      <w:commentRangeStart w:id="8"/>
+      <w:r>
+        <w:rPr>
+          <w:rFonts w:ascii="Segoe UI" w:hAnsi="Segoe UI" w:cs="Segoe UI"/>
+          <w:color w:val="00B0F0"/>
           <w:sz w:val="24"/>
           <w:szCs w:val="24"/>
         </w:rPr>
         <w:t>Dynamic</w:t>
       </w:r>
-      <w:commentRangeEnd w:id="5"/>
+      <w:commentRangeEnd w:id="8"/>
       <w:r>
         <w:rPr>
           <w:rStyle w:val="CommentReference"/>
-          <w:rFonts w:asciiTheme="minorHAnsi" w:eastAsiaTheme="minorHAnsi" w:hAnsiTheme="minorHAnsi" w:cstheme="minorBidi"/>
+          <w:rFonts w:ascii="Segoe UI" w:eastAsiaTheme="minorHAnsi" w:hAnsi="Segoe UI" w:cs="Segoe UI"/>
           <w:color w:val="auto"/>
-        </w:rPr>
-        <w:commentReference w:id="5"/>
+          <w:sz w:val="24"/>
+          <w:szCs w:val="24"/>
+        </w:rPr>
+        <w:commentReference w:id="8"/>
       </w:r>
       <w:r>
         <w:rPr>
@@ -1370,7 +1875,7 @@
         </w:rPr>
         <w:t xml:space="preserve"> </w:t>
       </w:r>
-      <w:commentRangeStart w:id="7"/>
+      <w:commentRangeStart w:id="9"/>
       <w:r>
         <w:rPr>
           <w:rFonts w:ascii="Segoe UI" w:hAnsi="Segoe UI" w:cs="Segoe UI"/>
@@ -1380,14 +1885,16 @@
         </w:rPr>
         <w:t>Resources</w:t>
       </w:r>
-      <w:commentRangeEnd w:id="7"/>
+      <w:commentRangeEnd w:id="9"/>
       <w:r>
         <w:rPr>
           <w:rStyle w:val="CommentReference"/>
-          <w:rFonts w:asciiTheme="minorHAnsi" w:eastAsiaTheme="minorHAnsi" w:hAnsiTheme="minorHAnsi" w:cstheme="minorBidi"/>
+          <w:rFonts w:ascii="Segoe UI" w:eastAsiaTheme="minorHAnsi" w:hAnsi="Segoe UI" w:cs="Segoe UI"/>
           <w:color w:val="auto"/>
-        </w:rPr>
-        <w:commentReference w:id="7"/>
+          <w:sz w:val="24"/>
+          <w:szCs w:val="24"/>
+        </w:rPr>
+        <w:commentReference w:id="9"/>
       </w:r>
       <w:r>
         <w:rPr>
@@ -1398,7 +1905,7 @@
         </w:rPr>
         <w:t>:</w:t>
       </w:r>
-      <w:bookmarkEnd w:id="4"/>
+      <w:bookmarkEnd w:id="7"/>
     </w:p>
     <w:p>
       <w:pPr>
@@ -1558,35 +2065,111 @@
     </w:p>
     <w:p>
       <w:pPr>
-        <w:rPr>
-          <w:rFonts w:ascii="Segoe UI" w:hAnsi="Segoe UI" w:cs="Segoe UI"/>
-          <w:sz w:val="24"/>
-          <w:szCs w:val="24"/>
-        </w:rPr>
-      </w:pPr>
-      <w:r>
-        <w:rPr>
-          <w:rFonts w:ascii="Segoe UI" w:hAnsi="Segoe UI" w:cs="Segoe UI"/>
-          <w:sz w:val="24"/>
-          <w:szCs w:val="24"/>
-        </w:rPr>
-        <w:t xml:space="preserve">    </w:t>
-      </w:r>
-      <w:r>
+        <w:pStyle w:val="Heading2"/>
+        <w:ind w:firstLine="540"/>
         <w:rPr>
           <w:rFonts w:ascii="Segoe UI" w:hAnsi="Segoe UI" w:cs="Segoe UI"/>
           <w:color w:val="00B0F0"/>
-          <w:sz w:val="24"/>
-          <w:szCs w:val="24"/>
-        </w:rPr>
-        <w:t>2.2</w:t>
-      </w:r>
+        </w:rPr>
+      </w:pPr>
+      <w:bookmarkStart w:id="10" w:name="_Toc516164736"/>
+      <w:bookmarkStart w:id="11" w:name="_Toc516233895"/>
       <w:r>
         <w:rPr>
           <w:rFonts w:ascii="Segoe UI" w:hAnsi="Segoe UI" w:cs="Segoe UI"/>
           <w:color w:val="00B0F0"/>
-          <w:sz w:val="24"/>
-          <w:szCs w:val="24"/>
+        </w:rPr>
+        <w:lastRenderedPageBreak/>
+        <w:t>2.3 Static VS Dynamic Resources:</w:t>
+      </w:r>
+      <w:bookmarkEnd w:id="10"/>
+      <w:bookmarkEnd w:id="11"/>
+    </w:p>
+    <w:p>
+      <w:pPr>
+        <w:ind w:left="720" w:firstLine="720"/>
+        <w:rPr>
+          <w:rFonts w:ascii="Segoe UI" w:hAnsi="Segoe UI" w:cs="Segoe UI"/>
+          <w:sz w:val="24"/>
+          <w:szCs w:val="24"/>
+        </w:rPr>
+      </w:pPr>
+      <w:r>
+        <w:rPr>
+          <w:rFonts w:ascii="Segoe UI" w:hAnsi="Segoe UI" w:cs="Segoe UI"/>
+          <w:sz w:val="24"/>
+          <w:szCs w:val="24"/>
+        </w:rPr>
+        <w:t xml:space="preserve">Static resources are populated by placing appropriate JSON mockup folders into </w:t>
+      </w:r>
+      <w:proofErr w:type="gramStart"/>
+      <w:r>
+        <w:rPr>
+          <w:rFonts w:ascii="Segoe UI" w:hAnsi="Segoe UI" w:cs="Segoe UI"/>
+          <w:sz w:val="24"/>
+          <w:szCs w:val="24"/>
+        </w:rPr>
+        <w:t>the ./</w:t>
+      </w:r>
+      <w:proofErr w:type="gramEnd"/>
+      <w:r>
+        <w:rPr>
+          <w:rFonts w:ascii="Segoe UI" w:hAnsi="Segoe UI" w:cs="Segoe UI"/>
+          <w:sz w:val="24"/>
+          <w:szCs w:val="24"/>
+        </w:rPr>
+        <w:t>static directory.</w:t>
+      </w:r>
+    </w:p>
+    <w:p>
+      <w:pPr>
+        <w:ind w:left="720" w:firstLine="720"/>
+        <w:rPr>
+          <w:rFonts w:ascii="Segoe UI" w:hAnsi="Segoe UI" w:cs="Segoe UI"/>
+          <w:sz w:val="24"/>
+          <w:szCs w:val="24"/>
+        </w:rPr>
+      </w:pPr>
+      <w:r>
+        <w:rPr>
+          <w:rFonts w:ascii="Segoe UI" w:hAnsi="Segoe UI" w:cs="Segoe UI"/>
+          <w:sz w:val="24"/>
+          <w:szCs w:val="24"/>
+        </w:rPr>
+        <w:t xml:space="preserve">Dynamic Resources in emulator can be populated through APIs using CRUD operations. In Swordfish Emulator New resources are created using template structure. </w:t>
+      </w:r>
+    </w:p>
+    <w:p>
+      <w:pPr>
+        <w:rPr>
+          <w:rFonts w:ascii="Segoe UI" w:hAnsi="Segoe UI" w:cs="Segoe UI"/>
+          <w:sz w:val="24"/>
+          <w:szCs w:val="24"/>
+        </w:rPr>
+      </w:pPr>
+    </w:p>
+    <w:p>
+      <w:pPr>
+        <w:pStyle w:val="Heading2"/>
+        <w:ind w:firstLine="540"/>
+        <w:rPr>
+          <w:rFonts w:ascii="Segoe UI" w:hAnsi="Segoe UI" w:cs="Segoe UI"/>
+          <w:color w:val="00B0F0"/>
+        </w:rPr>
+      </w:pPr>
+      <w:bookmarkStart w:id="12" w:name="_Toc516233896"/>
+      <w:proofErr w:type="gramStart"/>
+      <w:r>
+        <w:rPr>
+          <w:rFonts w:ascii="Segoe UI" w:hAnsi="Segoe UI" w:cs="Segoe UI"/>
+          <w:color w:val="00B0F0"/>
+        </w:rPr>
+        <w:t>2.4</w:t>
+      </w:r>
+      <w:r>
+        <w:rPr>
+          <w:rFonts w:ascii="Segoe UI" w:hAnsi="Segoe UI" w:cs="Segoe UI"/>
+          <w:color w:val="00B0F0"/>
         </w:rPr>
         <w:t xml:space="preserve"> </w:t>
       </w:r>
@@ -1594,8 +2177,6 @@
         <w:rPr>
           <w:rFonts w:ascii="Segoe UI" w:hAnsi="Segoe UI" w:cs="Segoe UI"/>
           <w:color w:val="00B0F0"/>
-          <w:sz w:val="24"/>
-          <w:szCs w:val="24"/>
         </w:rPr>
         <w:t xml:space="preserve"> </w:t>
       </w:r>
@@ -1603,11 +2184,18 @@
         <w:rPr>
           <w:rFonts w:ascii="Segoe UI" w:hAnsi="Segoe UI" w:cs="Segoe UI"/>
           <w:color w:val="00B0F0"/>
-          <w:sz w:val="24"/>
-          <w:szCs w:val="24"/>
-        </w:rPr>
-        <w:t>Mockups and templates:</w:t>
-      </w:r>
+        </w:rPr>
+        <w:t>Mockups</w:t>
+      </w:r>
+      <w:proofErr w:type="gramEnd"/>
+      <w:r>
+        <w:rPr>
+          <w:rFonts w:ascii="Segoe UI" w:hAnsi="Segoe UI" w:cs="Segoe UI"/>
+          <w:color w:val="00B0F0"/>
+        </w:rPr>
+        <w:t xml:space="preserve"> and templates:</w:t>
+      </w:r>
+      <w:bookmarkEnd w:id="12"/>
     </w:p>
     <w:p>
       <w:pPr>
@@ -1777,67 +2365,8 @@
     </w:p>
     <w:p>
       <w:pPr>
-        <w:ind w:left="1080" w:firstLine="720"/>
-        <w:rPr>
-          <w:rFonts w:ascii="Segoe UI" w:hAnsi="Segoe UI" w:cs="Segoe UI"/>
-          <w:sz w:val="24"/>
-          <w:szCs w:val="24"/>
-        </w:rPr>
-      </w:pPr>
-    </w:p>
-    <w:p>
-      <w:pPr>
-        <w:ind w:left="1080" w:firstLine="720"/>
-        <w:rPr>
-          <w:rFonts w:ascii="Segoe UI" w:hAnsi="Segoe UI" w:cs="Segoe UI"/>
-          <w:sz w:val="24"/>
-          <w:szCs w:val="24"/>
-        </w:rPr>
-      </w:pPr>
-    </w:p>
-    <w:p>
-      <w:pPr>
-        <w:ind w:left="1080" w:firstLine="720"/>
-        <w:rPr>
-          <w:rFonts w:ascii="Segoe UI" w:hAnsi="Segoe UI" w:cs="Segoe UI"/>
-          <w:sz w:val="24"/>
-          <w:szCs w:val="24"/>
-        </w:rPr>
-      </w:pPr>
-    </w:p>
-    <w:p>
-      <w:pPr>
-        <w:ind w:left="1080" w:firstLine="720"/>
-        <w:rPr>
-          <w:rFonts w:ascii="Segoe UI" w:hAnsi="Segoe UI" w:cs="Segoe UI"/>
-          <w:sz w:val="24"/>
-          <w:szCs w:val="24"/>
-        </w:rPr>
-      </w:pPr>
-    </w:p>
-    <w:p>
-      <w:pPr>
-        <w:ind w:left="1080" w:firstLine="720"/>
-        <w:rPr>
-          <w:rFonts w:ascii="Segoe UI" w:hAnsi="Segoe UI" w:cs="Segoe UI"/>
-          <w:sz w:val="24"/>
-          <w:szCs w:val="24"/>
-        </w:rPr>
-      </w:pPr>
-    </w:p>
-    <w:p>
-      <w:pPr>
-        <w:ind w:left="1080" w:firstLine="720"/>
-        <w:rPr>
-          <w:rFonts w:ascii="Segoe UI" w:hAnsi="Segoe UI" w:cs="Segoe UI"/>
-          <w:sz w:val="24"/>
-          <w:szCs w:val="24"/>
-        </w:rPr>
-      </w:pPr>
-    </w:p>
-    <w:p>
-      <w:pPr>
         <w:pStyle w:val="Heading2"/>
+        <w:ind w:firstLine="540"/>
         <w:rPr>
           <w:rFonts w:ascii="Segoe UI" w:hAnsi="Segoe UI" w:cs="Segoe UI"/>
           <w:color w:val="00B0F0"/>
@@ -1845,10 +2374,7 @@
           <w:szCs w:val="24"/>
         </w:rPr>
       </w:pPr>
-      <w:r>
-        <w:tab/>
-      </w:r>
-      <w:bookmarkStart w:id="8" w:name="_Toc516058272"/>
+      <w:bookmarkStart w:id="13" w:name="_Toc516233897"/>
       <w:r>
         <w:rPr>
           <w:rFonts w:ascii="Segoe UI" w:hAnsi="Segoe UI" w:cs="Segoe UI"/>
@@ -1856,7 +2382,7 @@
           <w:sz w:val="24"/>
           <w:szCs w:val="24"/>
         </w:rPr>
-        <w:t xml:space="preserve">2.3 </w:t>
+        <w:t>2.</w:t>
       </w:r>
       <w:r>
         <w:rPr>
@@ -1865,6 +2391,24 @@
           <w:sz w:val="24"/>
           <w:szCs w:val="24"/>
         </w:rPr>
+        <w:t>5</w:t>
+      </w:r>
+      <w:r>
+        <w:rPr>
+          <w:rFonts w:ascii="Segoe UI" w:hAnsi="Segoe UI" w:cs="Segoe UI"/>
+          <w:color w:val="00B0F0"/>
+          <w:sz w:val="24"/>
+          <w:szCs w:val="24"/>
+        </w:rPr>
+        <w:t xml:space="preserve"> </w:t>
+      </w:r>
+      <w:r>
+        <w:rPr>
+          <w:rFonts w:ascii="Segoe UI" w:hAnsi="Segoe UI" w:cs="Segoe UI"/>
+          <w:color w:val="00B0F0"/>
+          <w:sz w:val="24"/>
+          <w:szCs w:val="24"/>
+        </w:rPr>
         <w:t>Re</w:t>
       </w:r>
       <w:r>
@@ -1876,7 +2420,7 @@
         </w:rPr>
         <w:t>source_manager.py file:</w:t>
       </w:r>
-      <w:bookmarkEnd w:id="8"/>
+      <w:bookmarkEnd w:id="13"/>
     </w:p>
     <w:p>
       <w:pPr>
@@ -1976,6 +2520,7 @@
           <w:szCs w:val="24"/>
         </w:rPr>
       </w:pPr>
+      <w:proofErr w:type="spellStart"/>
       <w:r>
         <w:rPr>
           <w:rFonts w:ascii="Segoe UI" w:hAnsi="Segoe UI" w:cs="Segoe UI"/>
@@ -2000,6 +2545,7 @@
         </w:rPr>
         <w:t>anager</w:t>
       </w:r>
+      <w:proofErr w:type="spellEnd"/>
       <w:r>
         <w:rPr>
           <w:rFonts w:ascii="Segoe UI" w:hAnsi="Segoe UI" w:cs="Segoe UI"/>
@@ -2031,7 +2577,25 @@
           <w:sz w:val="24"/>
           <w:szCs w:val="24"/>
         </w:rPr>
-        <w:t>Swordfish developerhas to attach API for dynamic resources.</w:t>
+        <w:t xml:space="preserve">Swordfish </w:t>
+      </w:r>
+      <w:proofErr w:type="spellStart"/>
+      <w:r>
+        <w:rPr>
+          <w:rFonts w:ascii="Segoe UI" w:hAnsi="Segoe UI" w:cs="Segoe UI"/>
+          <w:sz w:val="24"/>
+          <w:szCs w:val="24"/>
+        </w:rPr>
+        <w:t>developerhas</w:t>
+      </w:r>
+      <w:proofErr w:type="spellEnd"/>
+      <w:r>
+        <w:rPr>
+          <w:rFonts w:ascii="Segoe UI" w:hAnsi="Segoe UI" w:cs="Segoe UI"/>
+          <w:sz w:val="24"/>
+          <w:szCs w:val="24"/>
+        </w:rPr>
+        <w:t xml:space="preserve"> to attach API for dynamic resources.</w:t>
       </w:r>
     </w:p>
     <w:p>
@@ -2056,7 +2620,25 @@
           <w:sz w:val="24"/>
           <w:szCs w:val="24"/>
         </w:rPr>
-        <w:t>All the API files are stored in ./api_emulator/swordfish di</w:t>
+        <w:t>All the API files are stored in ./</w:t>
+      </w:r>
+      <w:proofErr w:type="spellStart"/>
+      <w:r>
+        <w:rPr>
+          <w:rFonts w:ascii="Segoe UI" w:hAnsi="Segoe UI" w:cs="Segoe UI"/>
+          <w:sz w:val="24"/>
+          <w:szCs w:val="24"/>
+        </w:rPr>
+        <w:t>api_emulator</w:t>
+      </w:r>
+      <w:proofErr w:type="spellEnd"/>
+      <w:r>
+        <w:rPr>
+          <w:rFonts w:ascii="Segoe UI" w:hAnsi="Segoe UI" w:cs="Segoe UI"/>
+          <w:sz w:val="24"/>
+          <w:szCs w:val="24"/>
+        </w:rPr>
+        <w:t>/swordfish di</w:t>
       </w:r>
       <w:r>
         <w:rPr>
@@ -2086,19 +2668,62 @@
         <w:tabs>
           <w:tab w:val="left" w:pos="1440"/>
         </w:tabs>
-        <w:rPr>
-          <w:rFonts w:ascii="Segoe UI" w:hAnsi="Segoe UI" w:cs="Segoe UI"/>
-          <w:sz w:val="24"/>
-          <w:szCs w:val="24"/>
-        </w:rPr>
-      </w:pPr>
-      <w:r>
-        <w:rPr>
-          <w:rFonts w:ascii="Segoe UI" w:hAnsi="Segoe UI" w:cs="Segoe UI"/>
-          <w:noProof/>
-          <w:sz w:val="24"/>
-          <w:szCs w:val="24"/>
-        </w:rPr>
+        <w:ind w:left="2160"/>
+        <w:rPr>
+          <w:rFonts w:ascii="Segoe UI" w:hAnsi="Segoe UI" w:cs="Segoe UI"/>
+          <w:noProof/>
+          <w:sz w:val="24"/>
+          <w:szCs w:val="24"/>
+        </w:rPr>
+      </w:pPr>
+    </w:p>
+    <w:p>
+      <w:pPr>
+        <w:tabs>
+          <w:tab w:val="left" w:pos="1440"/>
+        </w:tabs>
+        <w:ind w:left="2160"/>
+        <w:rPr>
+          <w:rFonts w:ascii="Segoe UI" w:hAnsi="Segoe UI" w:cs="Segoe UI"/>
+          <w:noProof/>
+          <w:sz w:val="24"/>
+          <w:szCs w:val="24"/>
+        </w:rPr>
+      </w:pPr>
+    </w:p>
+    <w:p>
+      <w:pPr>
+        <w:tabs>
+          <w:tab w:val="left" w:pos="1440"/>
+        </w:tabs>
+        <w:ind w:left="2160"/>
+        <w:rPr>
+          <w:rFonts w:ascii="Segoe UI" w:hAnsi="Segoe UI" w:cs="Segoe UI"/>
+          <w:noProof/>
+          <w:sz w:val="24"/>
+          <w:szCs w:val="24"/>
+        </w:rPr>
+      </w:pPr>
+    </w:p>
+    <w:p>
+      <w:pPr>
+        <w:tabs>
+          <w:tab w:val="left" w:pos="1440"/>
+        </w:tabs>
+        <w:rPr>
+          <w:rFonts w:ascii="Segoe UI" w:hAnsi="Segoe UI" w:cs="Segoe UI"/>
+          <w:sz w:val="24"/>
+          <w:szCs w:val="24"/>
+        </w:rPr>
+      </w:pPr>
+      <w:r>
+        <w:rPr>
+          <w:rFonts w:ascii="Segoe UI" w:hAnsi="Segoe UI" w:cs="Segoe UI"/>
+          <w:noProof/>
+          <w:sz w:val="24"/>
+          <w:szCs w:val="24"/>
+        </w:rPr>
+        <w:lastRenderedPageBreak/>
         <w:t>Fig A: Imports all the api files</w:t>
       </w:r>
     </w:p>
@@ -2165,84 +2790,6 @@
         <w:tabs>
           <w:tab w:val="left" w:pos="1440"/>
         </w:tabs>
-        <w:ind w:left="1440"/>
-        <w:rPr>
-          <w:rFonts w:ascii="Segoe UI" w:hAnsi="Segoe UI" w:cs="Segoe UI"/>
-          <w:sz w:val="24"/>
-          <w:szCs w:val="24"/>
-        </w:rPr>
-      </w:pPr>
-    </w:p>
-    <w:p>
-      <w:pPr>
-        <w:tabs>
-          <w:tab w:val="left" w:pos="1440"/>
-        </w:tabs>
-        <w:ind w:left="1440"/>
-        <w:rPr>
-          <w:rFonts w:ascii="Segoe UI" w:hAnsi="Segoe UI" w:cs="Segoe UI"/>
-          <w:sz w:val="24"/>
-          <w:szCs w:val="24"/>
-        </w:rPr>
-      </w:pPr>
-    </w:p>
-    <w:p>
-      <w:pPr>
-        <w:tabs>
-          <w:tab w:val="left" w:pos="1440"/>
-        </w:tabs>
-        <w:ind w:left="1440"/>
-        <w:rPr>
-          <w:rFonts w:ascii="Segoe UI" w:hAnsi="Segoe UI" w:cs="Segoe UI"/>
-          <w:sz w:val="24"/>
-          <w:szCs w:val="24"/>
-        </w:rPr>
-      </w:pPr>
-    </w:p>
-    <w:p>
-      <w:pPr>
-        <w:tabs>
-          <w:tab w:val="left" w:pos="1440"/>
-        </w:tabs>
-        <w:ind w:left="1440"/>
-        <w:rPr>
-          <w:rFonts w:ascii="Segoe UI" w:hAnsi="Segoe UI" w:cs="Segoe UI"/>
-          <w:sz w:val="24"/>
-          <w:szCs w:val="24"/>
-        </w:rPr>
-      </w:pPr>
-    </w:p>
-    <w:p>
-      <w:pPr>
-        <w:tabs>
-          <w:tab w:val="left" w:pos="1440"/>
-        </w:tabs>
-        <w:ind w:left="1440"/>
-        <w:rPr>
-          <w:rFonts w:ascii="Segoe UI" w:hAnsi="Segoe UI" w:cs="Segoe UI"/>
-          <w:sz w:val="24"/>
-          <w:szCs w:val="24"/>
-        </w:rPr>
-      </w:pPr>
-    </w:p>
-    <w:p>
-      <w:pPr>
-        <w:tabs>
-          <w:tab w:val="left" w:pos="1440"/>
-        </w:tabs>
-        <w:ind w:left="1440"/>
-        <w:rPr>
-          <w:rFonts w:ascii="Segoe UI" w:hAnsi="Segoe UI" w:cs="Segoe UI"/>
-          <w:sz w:val="24"/>
-          <w:szCs w:val="24"/>
-        </w:rPr>
-      </w:pPr>
-    </w:p>
-    <w:p>
-      <w:pPr>
-        <w:tabs>
-          <w:tab w:val="left" w:pos="1440"/>
-        </w:tabs>
         <w:rPr>
           <w:rFonts w:ascii="Segoe UI" w:hAnsi="Segoe UI" w:cs="Segoe UI"/>
           <w:sz w:val="24"/>
@@ -2315,16 +2862,6 @@
     </w:p>
     <w:p>
       <w:pPr>
-        <w:ind w:left="1440"/>
-        <w:rPr>
-          <w:rFonts w:ascii="Segoe UI" w:hAnsi="Segoe UI" w:cs="Segoe UI"/>
-          <w:sz w:val="24"/>
-          <w:szCs w:val="24"/>
-        </w:rPr>
-      </w:pPr>
-    </w:p>
-    <w:p>
-      <w:pPr>
         <w:rPr>
           <w:rFonts w:ascii="Segoe UI" w:hAnsi="Segoe UI" w:cs="Segoe UI"/>
           <w:sz w:val="24"/>
@@ -2398,6 +2935,17 @@
     </w:p>
     <w:p>
       <w:pPr>
+        <w:pStyle w:val="ListParagraph"/>
+        <w:ind w:left="2160"/>
+        <w:rPr>
+          <w:rFonts w:ascii="Segoe UI" w:hAnsi="Segoe UI" w:cs="Segoe UI"/>
+          <w:sz w:val="24"/>
+          <w:szCs w:val="24"/>
+        </w:rPr>
+      </w:pPr>
+    </w:p>
+    <w:p>
+      <w:pPr>
         <w:pStyle w:val="Heading2"/>
         <w:rPr>
           <w:rFonts w:ascii="Segoe UI" w:hAnsi="Segoe UI" w:cs="Segoe UI"/>
@@ -2406,7 +2954,7 @@
           <w:szCs w:val="24"/>
         </w:rPr>
       </w:pPr>
-      <w:bookmarkStart w:id="9" w:name="_Toc516058273"/>
+      <w:bookmarkStart w:id="14" w:name="_Toc516233898"/>
       <w:r>
         <w:rPr>
           <w:rFonts w:ascii="Segoe UI" w:hAnsi="Segoe UI" w:cs="Segoe UI"/>
@@ -2414,7 +2962,8 @@
           <w:sz w:val="24"/>
           <w:szCs w:val="24"/>
         </w:rPr>
-        <w:t xml:space="preserve">2.4 </w:t>
+        <w:lastRenderedPageBreak/>
+        <w:t>2.6</w:t>
       </w:r>
       <w:r>
         <w:rPr>
@@ -2423,9 +2972,18 @@
           <w:sz w:val="24"/>
           <w:szCs w:val="24"/>
         </w:rPr>
+        <w:t xml:space="preserve"> </w:t>
+      </w:r>
+      <w:r>
+        <w:rPr>
+          <w:rFonts w:ascii="Segoe UI" w:hAnsi="Segoe UI" w:cs="Segoe UI"/>
+          <w:color w:val="00B0F0"/>
+          <w:sz w:val="24"/>
+          <w:szCs w:val="24"/>
+        </w:rPr>
         <w:t xml:space="preserve">Utils.py </w:t>
       </w:r>
-      <w:commentRangeStart w:id="10"/>
+      <w:commentRangeStart w:id="15"/>
       <w:r>
         <w:rPr>
           <w:rFonts w:ascii="Segoe UI" w:hAnsi="Segoe UI" w:cs="Segoe UI"/>
@@ -2435,14 +2993,14 @@
         </w:rPr>
         <w:t>file</w:t>
       </w:r>
-      <w:commentRangeEnd w:id="10"/>
+      <w:commentRangeEnd w:id="15"/>
       <w:r>
         <w:rPr>
           <w:rStyle w:val="CommentReference"/>
           <w:rFonts w:asciiTheme="minorHAnsi" w:eastAsiaTheme="minorHAnsi" w:hAnsiTheme="minorHAnsi" w:cstheme="minorBidi"/>
           <w:color w:val="auto"/>
         </w:rPr>
-        <w:commentReference w:id="10"/>
+        <w:commentReference w:id="15"/>
       </w:r>
       <w:r>
         <w:rPr>
@@ -2453,7 +3011,7 @@
         </w:rPr>
         <w:t>:</w:t>
       </w:r>
-      <w:bookmarkEnd w:id="9"/>
+      <w:bookmarkEnd w:id="14"/>
     </w:p>
     <w:p>
       <w:pPr>
@@ -2518,7 +3076,6 @@
           <w:sz w:val="24"/>
           <w:szCs w:val="24"/>
         </w:rPr>
-        <w:lastRenderedPageBreak/>
         <w:drawing>
           <wp:inline distT="0" distB="0" distL="0" distR="0" wp14:anchorId="582AA0DC" wp14:editId="766A0F6E">
             <wp:extent cx="4873192" cy="2266122"/>
@@ -2583,7 +3140,7 @@
           <w:szCs w:val="26"/>
         </w:rPr>
       </w:pPr>
-      <w:bookmarkStart w:id="11" w:name="_Toc516058274"/>
+      <w:bookmarkStart w:id="16" w:name="_Toc516233899"/>
       <w:r>
         <w:rPr>
           <w:rFonts w:ascii="Segoe UI" w:hAnsi="Segoe UI" w:cs="Segoe UI"/>
@@ -2593,7 +3150,7 @@
         </w:rPr>
         <w:t>Implementing Dynamic structure</w:t>
       </w:r>
-      <w:bookmarkEnd w:id="11"/>
+      <w:bookmarkEnd w:id="16"/>
     </w:p>
     <w:p>
       <w:pPr>
@@ -2626,7 +3183,25 @@
           <w:sz w:val="24"/>
           <w:szCs w:val="24"/>
         </w:rPr>
-        <w:t xml:space="preserve">The static resources are in /api_emulator/redfish/static/.. Folder, these are just a simple </w:t>
+        <w:t>The static resources are in /</w:t>
+      </w:r>
+      <w:proofErr w:type="spellStart"/>
+      <w:r>
+        <w:rPr>
+          <w:rFonts w:ascii="Segoe UI" w:hAnsi="Segoe UI" w:cs="Segoe UI"/>
+          <w:sz w:val="24"/>
+          <w:szCs w:val="24"/>
+        </w:rPr>
+        <w:t>api_emulator</w:t>
+      </w:r>
+      <w:proofErr w:type="spellEnd"/>
+      <w:r>
+        <w:rPr>
+          <w:rFonts w:ascii="Segoe UI" w:hAnsi="Segoe UI" w:cs="Segoe UI"/>
+          <w:sz w:val="24"/>
+          <w:szCs w:val="24"/>
+        </w:rPr>
+        <w:t xml:space="preserve">/redfish/static/.. Folder, these are just a simple </w:t>
       </w:r>
       <w:r>
         <w:rPr>
@@ -2728,7 +3303,27 @@
           <w:sz w:val="24"/>
           <w:szCs w:val="24"/>
         </w:rPr>
-        <w:t xml:space="preserve"> to create a template file and api files for dynamic structure.</w:t>
+        <w:t xml:space="preserve"> to create a template file and </w:t>
+      </w:r>
+      <w:proofErr w:type="spellStart"/>
+      <w:proofErr w:type="gramStart"/>
+      <w:r>
+        <w:rPr>
+          <w:rFonts w:ascii="Segoe UI" w:hAnsi="Segoe UI" w:cs="Segoe UI"/>
+          <w:sz w:val="24"/>
+          <w:szCs w:val="24"/>
+        </w:rPr>
+        <w:t>api</w:t>
+      </w:r>
+      <w:proofErr w:type="spellEnd"/>
+      <w:proofErr w:type="gramEnd"/>
+      <w:r>
+        <w:rPr>
+          <w:rFonts w:ascii="Segoe UI" w:hAnsi="Segoe UI" w:cs="Segoe UI"/>
+          <w:sz w:val="24"/>
+          <w:szCs w:val="24"/>
+        </w:rPr>
+        <w:t xml:space="preserve"> files for dynamic structure.</w:t>
       </w:r>
     </w:p>
     <w:p>
@@ -2752,7 +3347,27 @@
           <w:sz w:val="24"/>
           <w:szCs w:val="24"/>
         </w:rPr>
-        <w:t>The file in template directory and api directory are to be paired appropriately.</w:t>
+        <w:t xml:space="preserve">The file in template directory and </w:t>
+      </w:r>
+      <w:proofErr w:type="spellStart"/>
+      <w:proofErr w:type="gramStart"/>
+      <w:r>
+        <w:rPr>
+          <w:rFonts w:ascii="Segoe UI" w:hAnsi="Segoe UI" w:cs="Segoe UI"/>
+          <w:sz w:val="24"/>
+          <w:szCs w:val="24"/>
+        </w:rPr>
+        <w:t>api</w:t>
+      </w:r>
+      <w:proofErr w:type="spellEnd"/>
+      <w:proofErr w:type="gramEnd"/>
+      <w:r>
+        <w:rPr>
+          <w:rFonts w:ascii="Segoe UI" w:hAnsi="Segoe UI" w:cs="Segoe UI"/>
+          <w:sz w:val="24"/>
+          <w:szCs w:val="24"/>
+        </w:rPr>
+        <w:t xml:space="preserve"> directory are to be paired appropriately.</w:t>
       </w:r>
       <w:r>
         <w:rPr>
@@ -2775,7 +3390,7 @@
           <w:szCs w:val="24"/>
         </w:rPr>
       </w:pPr>
-      <w:bookmarkStart w:id="12" w:name="_Toc516058275"/>
+      <w:bookmarkStart w:id="17" w:name="_Toc516233900"/>
       <w:r>
         <w:rPr>
           <w:rFonts w:ascii="Segoe UI" w:hAnsi="Segoe UI" w:cs="Segoe UI"/>
@@ -2803,7 +3418,7 @@
         </w:rPr>
         <w:t>Template Files:</w:t>
       </w:r>
-      <w:bookmarkEnd w:id="12"/>
+      <w:bookmarkEnd w:id="17"/>
     </w:p>
     <w:p>
       <w:pPr>
@@ -2825,7 +3440,25 @@
           <w:sz w:val="24"/>
           <w:szCs w:val="24"/>
         </w:rPr>
-        <w:t xml:space="preserve">Template file directory is /api_emulator/swordfish/template  </w:t>
+        <w:t>Template file directory is /</w:t>
+      </w:r>
+      <w:proofErr w:type="spellStart"/>
+      <w:r>
+        <w:rPr>
+          <w:rFonts w:ascii="Segoe UI" w:hAnsi="Segoe UI" w:cs="Segoe UI"/>
+          <w:sz w:val="24"/>
+          <w:szCs w:val="24"/>
+        </w:rPr>
+        <w:t>api_emulator</w:t>
+      </w:r>
+      <w:proofErr w:type="spellEnd"/>
+      <w:r>
+        <w:rPr>
+          <w:rFonts w:ascii="Segoe UI" w:hAnsi="Segoe UI" w:cs="Segoe UI"/>
+          <w:sz w:val="24"/>
+          <w:szCs w:val="24"/>
+        </w:rPr>
+        <w:t xml:space="preserve">/swordfish/template  </w:t>
       </w:r>
     </w:p>
     <w:p>
@@ -2848,7 +3481,25 @@
           <w:sz w:val="24"/>
           <w:szCs w:val="24"/>
         </w:rPr>
-        <w:t>Template declaration is as similar to json file (shown in below figure).</w:t>
+        <w:t xml:space="preserve">Template declaration is as similar to </w:t>
+      </w:r>
+      <w:proofErr w:type="spellStart"/>
+      <w:r>
+        <w:rPr>
+          <w:rFonts w:ascii="Segoe UI" w:hAnsi="Segoe UI" w:cs="Segoe UI"/>
+          <w:sz w:val="24"/>
+          <w:szCs w:val="24"/>
+        </w:rPr>
+        <w:t>json</w:t>
+      </w:r>
+      <w:proofErr w:type="spellEnd"/>
+      <w:r>
+        <w:rPr>
+          <w:rFonts w:ascii="Segoe UI" w:hAnsi="Segoe UI" w:cs="Segoe UI"/>
+          <w:sz w:val="24"/>
+          <w:szCs w:val="24"/>
+        </w:rPr>
+        <w:t xml:space="preserve"> file (shown in below figure).</w:t>
       </w:r>
       <w:r>
         <w:rPr>
@@ -2902,7 +3553,26 @@
           <w:sz w:val="24"/>
           <w:szCs w:val="24"/>
         </w:rPr>
-        <w:t>Each template contains similar fields {rb}</w:t>
+        <w:t>Each template contains similar fields {</w:t>
+      </w:r>
+      <w:proofErr w:type="spellStart"/>
+      <w:r>
+        <w:rPr>
+          <w:rFonts w:ascii="Segoe UI" w:hAnsi="Segoe UI" w:cs="Segoe UI"/>
+          <w:sz w:val="24"/>
+          <w:szCs w:val="24"/>
+        </w:rPr>
+        <w:t>rb</w:t>
+      </w:r>
+      <w:proofErr w:type="spellEnd"/>
+      <w:proofErr w:type="gramStart"/>
+      <w:r>
+        <w:rPr>
+          <w:rFonts w:ascii="Segoe UI" w:hAnsi="Segoe UI" w:cs="Segoe UI"/>
+          <w:sz w:val="24"/>
+          <w:szCs w:val="24"/>
+        </w:rPr>
+        <w:t>}</w:t>
       </w:r>
       <w:r>
         <w:rPr>
@@ -2912,6 +3582,7 @@
         </w:rPr>
         <w:t>&amp;</w:t>
       </w:r>
+      <w:proofErr w:type="gramEnd"/>
       <w:r>
         <w:rPr>
           <w:rFonts w:ascii="Segoe UI" w:hAnsi="Segoe UI" w:cs="Segoe UI"/>
@@ -2926,7 +3597,25 @@
           <w:sz w:val="24"/>
           <w:szCs w:val="24"/>
         </w:rPr>
-        <w:t xml:space="preserve"> are declared in below function are replaced by root_base(/redfish/v1) and ID .</w:t>
+        <w:t xml:space="preserve"> are declared in below function are replaced by </w:t>
+      </w:r>
+      <w:proofErr w:type="spellStart"/>
+      <w:r>
+        <w:rPr>
+          <w:rFonts w:ascii="Segoe UI" w:hAnsi="Segoe UI" w:cs="Segoe UI"/>
+          <w:sz w:val="24"/>
+          <w:szCs w:val="24"/>
+        </w:rPr>
+        <w:t>root_base</w:t>
+      </w:r>
+      <w:proofErr w:type="spellEnd"/>
+      <w:r>
+        <w:rPr>
+          <w:rFonts w:ascii="Segoe UI" w:hAnsi="Segoe UI" w:cs="Segoe UI"/>
+          <w:sz w:val="24"/>
+          <w:szCs w:val="24"/>
+        </w:rPr>
+        <w:t>(/redfish/v1) and ID .</w:t>
       </w:r>
     </w:p>
     <w:p>
@@ -3000,13 +3689,57 @@
     <w:p>
       <w:pPr>
         <w:pStyle w:val="ListParagraph"/>
-        <w:ind w:left="2520"/>
-        <w:rPr>
-          <w:rFonts w:ascii="Segoe UI" w:hAnsi="Segoe UI" w:cs="Segoe UI"/>
-          <w:sz w:val="24"/>
-          <w:szCs w:val="24"/>
-        </w:rPr>
-      </w:pPr>
+        <w:numPr>
+          <w:ilvl w:val="0"/>
+          <w:numId w:val="4"/>
+        </w:numPr>
+        <w:ind w:left="1440"/>
+        <w:rPr>
+          <w:rFonts w:ascii="Segoe UI" w:hAnsi="Segoe UI" w:cs="Segoe UI"/>
+          <w:sz w:val="24"/>
+          <w:szCs w:val="24"/>
+        </w:rPr>
+      </w:pPr>
+      <w:r>
+        <w:rPr>
+          <w:rFonts w:ascii="Segoe UI" w:hAnsi="Segoe UI" w:cs="Segoe UI"/>
+          <w:sz w:val="24"/>
+          <w:szCs w:val="24"/>
+        </w:rPr>
+        <w:t xml:space="preserve">Below figure contains </w:t>
+      </w:r>
+      <w:r>
+        <w:rPr>
+          <w:rFonts w:ascii="Segoe UI" w:hAnsi="Segoe UI" w:cs="Segoe UI"/>
+          <w:sz w:val="24"/>
+          <w:szCs w:val="24"/>
+        </w:rPr>
+        <w:t xml:space="preserve">function, </w:t>
+      </w:r>
+      <w:r>
+        <w:rPr>
+          <w:rFonts w:ascii="Segoe UI" w:hAnsi="Segoe UI" w:cs="Segoe UI"/>
+          <w:sz w:val="24"/>
+          <w:szCs w:val="24"/>
+        </w:rPr>
+        <w:t xml:space="preserve">which </w:t>
+      </w:r>
+      <w:r>
+        <w:rPr>
+          <w:rFonts w:ascii="Segoe UI" w:hAnsi="Segoe UI" w:cs="Segoe UI"/>
+          <w:sz w:val="24"/>
+          <w:szCs w:val="24"/>
+        </w:rPr>
+        <w:t>is used</w:t>
+      </w:r>
+      <w:r>
+        <w:rPr>
+          <w:rFonts w:ascii="Segoe UI" w:hAnsi="Segoe UI" w:cs="Segoe UI"/>
+          <w:sz w:val="24"/>
+          <w:szCs w:val="24"/>
+        </w:rPr>
+        <w:t xml:space="preserve"> to call the instance of resource.</w:t>
+      </w:r>
     </w:p>
     <w:p>
       <w:pPr>
@@ -3015,52 +3748,28 @@
           <w:ilvl w:val="0"/>
           <w:numId w:val="4"/>
         </w:numPr>
-        <w:ind w:left="1800"/>
-        <w:rPr>
-          <w:rFonts w:ascii="Segoe UI" w:hAnsi="Segoe UI" w:cs="Segoe UI"/>
-          <w:sz w:val="24"/>
-          <w:szCs w:val="24"/>
-        </w:rPr>
-      </w:pPr>
-      <w:r>
-        <w:rPr>
-          <w:rFonts w:ascii="Segoe UI" w:hAnsi="Segoe UI" w:cs="Segoe UI"/>
-          <w:sz w:val="24"/>
-          <w:szCs w:val="24"/>
-        </w:rPr>
-        <w:t xml:space="preserve">Below figure contains </w:t>
-      </w:r>
-      <w:r>
-        <w:rPr>
-          <w:rFonts w:ascii="Segoe UI" w:hAnsi="Segoe UI" w:cs="Segoe UI"/>
-          <w:sz w:val="24"/>
-          <w:szCs w:val="24"/>
-        </w:rPr>
-        <w:t xml:space="preserve">function, </w:t>
-      </w:r>
-      <w:r>
-        <w:rPr>
-          <w:rFonts w:ascii="Segoe UI" w:hAnsi="Segoe UI" w:cs="Segoe UI"/>
-          <w:sz w:val="24"/>
-          <w:szCs w:val="24"/>
-        </w:rPr>
-        <w:t xml:space="preserve">which </w:t>
-      </w:r>
-      <w:r>
-        <w:rPr>
-          <w:rFonts w:ascii="Segoe UI" w:hAnsi="Segoe UI" w:cs="Segoe UI"/>
-          <w:sz w:val="24"/>
-          <w:szCs w:val="24"/>
-        </w:rPr>
-        <w:t>is used</w:t>
-      </w:r>
-      <w:r>
-        <w:rPr>
-          <w:rFonts w:ascii="Segoe UI" w:hAnsi="Segoe UI" w:cs="Segoe UI"/>
-          <w:sz w:val="24"/>
-          <w:szCs w:val="24"/>
-        </w:rPr>
-        <w:t xml:space="preserve"> to call the instance of resource.</w:t>
+        <w:ind w:left="1440"/>
+        <w:rPr>
+          <w:rFonts w:ascii="Segoe UI" w:hAnsi="Segoe UI" w:cs="Segoe UI"/>
+          <w:sz w:val="24"/>
+          <w:szCs w:val="24"/>
+        </w:rPr>
+      </w:pPr>
+      <w:r>
+        <w:rPr>
+          <w:rFonts w:ascii="Segoe UI" w:hAnsi="Segoe UI" w:cs="Segoe UI"/>
+          <w:sz w:val="24"/>
+          <w:szCs w:val="24"/>
+        </w:rPr>
+        <w:t xml:space="preserve">We are using wildcards for replacing the </w:t>
+      </w:r>
+      <w:r>
+        <w:rPr>
+          <w:rFonts w:ascii="Segoe UI" w:hAnsi="Segoe UI" w:cs="Segoe UI"/>
+          <w:sz w:val="24"/>
+          <w:szCs w:val="24"/>
+        </w:rPr>
+        <w:t>values.</w:t>
       </w:r>
     </w:p>
     <w:p>
@@ -3070,28 +3779,60 @@
           <w:ilvl w:val="0"/>
           <w:numId w:val="4"/>
         </w:numPr>
-        <w:ind w:left="1800"/>
-        <w:rPr>
-          <w:rFonts w:ascii="Segoe UI" w:hAnsi="Segoe UI" w:cs="Segoe UI"/>
-          <w:sz w:val="24"/>
-          <w:szCs w:val="24"/>
-        </w:rPr>
-      </w:pPr>
-      <w:r>
-        <w:rPr>
-          <w:rFonts w:ascii="Segoe UI" w:hAnsi="Segoe UI" w:cs="Segoe UI"/>
-          <w:sz w:val="24"/>
-          <w:szCs w:val="24"/>
-        </w:rPr>
-        <w:t xml:space="preserve">We are using wildcards for replacing the </w:t>
-      </w:r>
-      <w:r>
-        <w:rPr>
-          <w:rFonts w:ascii="Segoe UI" w:hAnsi="Segoe UI" w:cs="Segoe UI"/>
-          <w:sz w:val="24"/>
-          <w:szCs w:val="24"/>
-        </w:rPr>
-        <w:t>values.</w:t>
+        <w:ind w:left="1440"/>
+        <w:rPr>
+          <w:rFonts w:ascii="Segoe UI" w:hAnsi="Segoe UI" w:cs="Segoe UI"/>
+          <w:sz w:val="24"/>
+          <w:szCs w:val="24"/>
+        </w:rPr>
+      </w:pPr>
+      <w:r>
+        <w:rPr>
+          <w:rFonts w:ascii="Segoe UI" w:hAnsi="Segoe UI" w:cs="Segoe UI"/>
+          <w:sz w:val="24"/>
+          <w:szCs w:val="24"/>
+        </w:rPr>
+        <w:t>U</w:t>
+      </w:r>
+      <w:r>
+        <w:rPr>
+          <w:rFonts w:ascii="Segoe UI" w:hAnsi="Segoe UI" w:cs="Segoe UI"/>
+          <w:sz w:val="24"/>
+          <w:szCs w:val="24"/>
+        </w:rPr>
+        <w:t>sing deep</w:t>
+      </w:r>
+      <w:r>
+        <w:rPr>
+          <w:rFonts w:ascii="Segoe UI" w:hAnsi="Segoe UI" w:cs="Segoe UI"/>
+          <w:sz w:val="24"/>
+          <w:szCs w:val="24"/>
+        </w:rPr>
+        <w:t>-</w:t>
+      </w:r>
+      <w:r>
+        <w:rPr>
+          <w:rFonts w:ascii="Segoe UI" w:hAnsi="Segoe UI" w:cs="Segoe UI"/>
+          <w:sz w:val="24"/>
+          <w:szCs w:val="24"/>
+        </w:rPr>
+        <w:t xml:space="preserve">copy </w:t>
+      </w:r>
+      <w:r>
+        <w:rPr>
+          <w:rFonts w:ascii="Segoe UI" w:hAnsi="Segoe UI" w:cs="Segoe UI"/>
+          <w:sz w:val="24"/>
+          <w:szCs w:val="24"/>
+        </w:rPr>
+        <w:t xml:space="preserve">is </w:t>
+      </w:r>
+      <w:r>
+        <w:rPr>
+          <w:rFonts w:ascii="Segoe UI" w:hAnsi="Segoe UI" w:cs="Segoe UI"/>
+          <w:sz w:val="24"/>
+          <w:szCs w:val="24"/>
+        </w:rPr>
+        <w:t>to make copy of template declaration.</w:t>
       </w:r>
     </w:p>
     <w:p>
@@ -3101,83 +3842,38 @@
           <w:ilvl w:val="0"/>
           <w:numId w:val="4"/>
         </w:numPr>
-        <w:ind w:left="1800"/>
-        <w:rPr>
-          <w:rFonts w:ascii="Segoe UI" w:hAnsi="Segoe UI" w:cs="Segoe UI"/>
-          <w:sz w:val="24"/>
-          <w:szCs w:val="24"/>
-        </w:rPr>
-      </w:pPr>
-      <w:r>
-        <w:rPr>
-          <w:rFonts w:ascii="Segoe UI" w:hAnsi="Segoe UI" w:cs="Segoe UI"/>
-          <w:sz w:val="24"/>
-          <w:szCs w:val="24"/>
-        </w:rPr>
-        <w:t>U</w:t>
-      </w:r>
-      <w:r>
-        <w:rPr>
-          <w:rFonts w:ascii="Segoe UI" w:hAnsi="Segoe UI" w:cs="Segoe UI"/>
-          <w:sz w:val="24"/>
-          <w:szCs w:val="24"/>
-        </w:rPr>
-        <w:t>sing deep</w:t>
-      </w:r>
-      <w:r>
-        <w:rPr>
-          <w:rFonts w:ascii="Segoe UI" w:hAnsi="Segoe UI" w:cs="Segoe UI"/>
-          <w:sz w:val="24"/>
-          <w:szCs w:val="24"/>
-        </w:rPr>
-        <w:t>-</w:t>
-      </w:r>
-      <w:r>
-        <w:rPr>
-          <w:rFonts w:ascii="Segoe UI" w:hAnsi="Segoe UI" w:cs="Segoe UI"/>
-          <w:sz w:val="24"/>
-          <w:szCs w:val="24"/>
-        </w:rPr>
-        <w:t xml:space="preserve">copy </w:t>
-      </w:r>
-      <w:r>
-        <w:rPr>
-          <w:rFonts w:ascii="Segoe UI" w:hAnsi="Segoe UI" w:cs="Segoe UI"/>
-          <w:sz w:val="24"/>
-          <w:szCs w:val="24"/>
-        </w:rPr>
-        <w:t xml:space="preserve">is </w:t>
-      </w:r>
-      <w:r>
-        <w:rPr>
-          <w:rFonts w:ascii="Segoe UI" w:hAnsi="Segoe UI" w:cs="Segoe UI"/>
-          <w:sz w:val="24"/>
-          <w:szCs w:val="24"/>
-        </w:rPr>
-        <w:t>to make copy of template declaration.</w:t>
-      </w:r>
-    </w:p>
-    <w:p>
-      <w:pPr>
-        <w:pStyle w:val="ListParagraph"/>
-        <w:numPr>
-          <w:ilvl w:val="0"/>
-          <w:numId w:val="4"/>
-        </w:numPr>
-        <w:ind w:left="1800"/>
-        <w:rPr>
-          <w:rFonts w:ascii="Segoe UI" w:hAnsi="Segoe UI" w:cs="Segoe UI"/>
-          <w:sz w:val="24"/>
-          <w:szCs w:val="24"/>
-        </w:rPr>
-      </w:pPr>
-      <w:r>
-        <w:rPr>
-          <w:rFonts w:ascii="Segoe UI" w:hAnsi="Segoe UI" w:cs="Segoe UI"/>
-          <w:sz w:val="24"/>
-          <w:szCs w:val="24"/>
-        </w:rPr>
-        <w:t>{rb} –{rest-base} is default set to {redfish/v1}</w:t>
+        <w:ind w:left="1440"/>
+        <w:rPr>
+          <w:rFonts w:ascii="Segoe UI" w:hAnsi="Segoe UI" w:cs="Segoe UI"/>
+          <w:sz w:val="24"/>
+          <w:szCs w:val="24"/>
+        </w:rPr>
+      </w:pPr>
+      <w:r>
+        <w:rPr>
+          <w:rFonts w:ascii="Segoe UI" w:hAnsi="Segoe UI" w:cs="Segoe UI"/>
+          <w:sz w:val="24"/>
+          <w:szCs w:val="24"/>
+        </w:rPr>
+        <w:t>{</w:t>
+      </w:r>
+      <w:proofErr w:type="spellStart"/>
+      <w:r>
+        <w:rPr>
+          <w:rFonts w:ascii="Segoe UI" w:hAnsi="Segoe UI" w:cs="Segoe UI"/>
+          <w:sz w:val="24"/>
+          <w:szCs w:val="24"/>
+        </w:rPr>
+        <w:t>rb</w:t>
+      </w:r>
+      <w:proofErr w:type="spellEnd"/>
+      <w:r>
+        <w:rPr>
+          <w:rFonts w:ascii="Segoe UI" w:hAnsi="Segoe UI" w:cs="Segoe UI"/>
+          <w:sz w:val="24"/>
+          <w:szCs w:val="24"/>
+        </w:rPr>
+        <w:t>} –{rest-base} is default set to {redfish/v1}</w:t>
       </w:r>
     </w:p>
     <w:p>
@@ -3278,7 +3974,7 @@
           <w:szCs w:val="24"/>
         </w:rPr>
       </w:pPr>
-      <w:bookmarkStart w:id="13" w:name="_Toc516058276"/>
+      <w:bookmarkStart w:id="18" w:name="_Toc516233901"/>
       <w:r>
         <w:rPr>
           <w:rFonts w:ascii="Segoe UI" w:hAnsi="Segoe UI" w:cs="Segoe UI"/>
@@ -3297,7 +3993,7 @@
         </w:rPr>
         <w:t>Writing API Files:</w:t>
       </w:r>
-      <w:bookmarkEnd w:id="13"/>
+      <w:bookmarkEnd w:id="18"/>
     </w:p>
     <w:p>
       <w:pPr>
@@ -3383,7 +4079,43 @@
           <w:sz w:val="24"/>
           <w:szCs w:val="24"/>
         </w:rPr>
-        <w:t xml:space="preserve">file commonly used to retrieve data form remote systems. Using API , we can make request to web server  and retrieve data that is needed.  In emulator APIcode will </w:t>
+        <w:t xml:space="preserve">file commonly used to retrieve data form remote systems. Using </w:t>
+      </w:r>
+      <w:proofErr w:type="gramStart"/>
+      <w:r>
+        <w:rPr>
+          <w:rFonts w:ascii="Segoe UI" w:hAnsi="Segoe UI" w:cs="Segoe UI"/>
+          <w:sz w:val="24"/>
+          <w:szCs w:val="24"/>
+        </w:rPr>
+        <w:t>API ,</w:t>
+      </w:r>
+      <w:proofErr w:type="gramEnd"/>
+      <w:r>
+        <w:rPr>
+          <w:rFonts w:ascii="Segoe UI" w:hAnsi="Segoe UI" w:cs="Segoe UI"/>
+          <w:sz w:val="24"/>
+          <w:szCs w:val="24"/>
+        </w:rPr>
+        <w:t xml:space="preserve"> we can make request to web server  and retrieve data that is needed.  In emulator </w:t>
+      </w:r>
+      <w:proofErr w:type="spellStart"/>
+      <w:r>
+        <w:rPr>
+          <w:rFonts w:ascii="Segoe UI" w:hAnsi="Segoe UI" w:cs="Segoe UI"/>
+          <w:sz w:val="24"/>
+          <w:szCs w:val="24"/>
+        </w:rPr>
+        <w:t>APIcode</w:t>
+      </w:r>
+      <w:proofErr w:type="spellEnd"/>
+      <w:r>
+        <w:rPr>
+          <w:rFonts w:ascii="Segoe UI" w:hAnsi="Segoe UI" w:cs="Segoe UI"/>
+          <w:sz w:val="24"/>
+          <w:szCs w:val="24"/>
+        </w:rPr>
+        <w:t xml:space="preserve"> will </w:t>
       </w:r>
       <w:r>
         <w:rPr>
@@ -3447,13 +4179,23 @@
         </w:rPr>
         <w:t>-</w:t>
       </w:r>
-      <w:r>
-        <w:rPr>
-          <w:rFonts w:ascii="Segoe UI" w:hAnsi="Segoe UI" w:cs="Segoe UI"/>
-          <w:sz w:val="24"/>
-          <w:szCs w:val="24"/>
-        </w:rPr>
-        <w:t xml:space="preserve">API’s , GET and POST methods are defined, post command will create a sub resource </w:t>
+      <w:proofErr w:type="gramStart"/>
+      <w:r>
+        <w:rPr>
+          <w:rFonts w:ascii="Segoe UI" w:hAnsi="Segoe UI" w:cs="Segoe UI"/>
+          <w:sz w:val="24"/>
+          <w:szCs w:val="24"/>
+        </w:rPr>
+        <w:t>API’s ,</w:t>
+      </w:r>
+      <w:proofErr w:type="gramEnd"/>
+      <w:r>
+        <w:rPr>
+          <w:rFonts w:ascii="Segoe UI" w:hAnsi="Segoe UI" w:cs="Segoe UI"/>
+          <w:sz w:val="24"/>
+          <w:szCs w:val="24"/>
+        </w:rPr>
+        <w:t xml:space="preserve"> GET and POST methods are defined, post command will create a sub resource </w:t>
       </w:r>
       <w:r>
         <w:rPr>
@@ -3874,7 +4616,7 @@
           <w:szCs w:val="28"/>
         </w:rPr>
       </w:pPr>
-      <w:bookmarkStart w:id="14" w:name="_Toc516058277"/>
+      <w:bookmarkStart w:id="19" w:name="_Toc516233902"/>
       <w:r>
         <w:rPr>
           <w:rFonts w:ascii="Segoe UI" w:hAnsi="Segoe UI" w:cs="Segoe UI"/>
@@ -3895,7 +4637,7 @@
         </w:rPr>
         <w:t>:-</w:t>
       </w:r>
-      <w:bookmarkEnd w:id="14"/>
+      <w:bookmarkEnd w:id="19"/>
     </w:p>
     <w:p>
       <w:pPr>
@@ -4021,7 +4763,25 @@
           <w:sz w:val="24"/>
           <w:szCs w:val="24"/>
         </w:rPr>
-        <w:t>Redfish automatically creates Template files and API files using “codegen”</w:t>
+        <w:t>Redfish automatically creates Template files and API files using “</w:t>
+      </w:r>
+      <w:proofErr w:type="spellStart"/>
+      <w:r>
+        <w:rPr>
+          <w:rFonts w:ascii="Segoe UI" w:hAnsi="Segoe UI" w:cs="Segoe UI"/>
+          <w:sz w:val="24"/>
+          <w:szCs w:val="24"/>
+        </w:rPr>
+        <w:t>codegen</w:t>
+      </w:r>
+      <w:proofErr w:type="spellEnd"/>
+      <w:r>
+        <w:rPr>
+          <w:rFonts w:ascii="Segoe UI" w:hAnsi="Segoe UI" w:cs="Segoe UI"/>
+          <w:sz w:val="24"/>
+          <w:szCs w:val="24"/>
+        </w:rPr>
+        <w:t>”</w:t>
       </w:r>
     </w:p>
     <w:p>
@@ -4039,7 +4799,27 @@
           <w:sz w:val="24"/>
           <w:szCs w:val="24"/>
         </w:rPr>
-        <w:t xml:space="preserve">Whenever we start emulator, Redfish used to automate template and api files </w:t>
+        <w:t xml:space="preserve">Whenever we start emulator, Redfish used to automate template and </w:t>
+      </w:r>
+      <w:proofErr w:type="spellStart"/>
+      <w:proofErr w:type="gramStart"/>
+      <w:r>
+        <w:rPr>
+          <w:rFonts w:ascii="Segoe UI" w:hAnsi="Segoe UI" w:cs="Segoe UI"/>
+          <w:sz w:val="24"/>
+          <w:szCs w:val="24"/>
+        </w:rPr>
+        <w:t>api</w:t>
+      </w:r>
+      <w:proofErr w:type="spellEnd"/>
+      <w:proofErr w:type="gramEnd"/>
+      <w:r>
+        <w:rPr>
+          <w:rFonts w:ascii="Segoe UI" w:hAnsi="Segoe UI" w:cs="Segoe UI"/>
+          <w:sz w:val="24"/>
+          <w:szCs w:val="24"/>
+        </w:rPr>
+        <w:t xml:space="preserve"> files </w:t>
       </w:r>
     </w:p>
     <w:p>
@@ -4079,13 +4859,23 @@
           <w:szCs w:val="24"/>
         </w:rPr>
       </w:pPr>
-      <w:r>
-        <w:rPr>
-          <w:rFonts w:ascii="Segoe UI" w:hAnsi="Segoe UI" w:cs="Segoe UI"/>
-          <w:sz w:val="24"/>
-          <w:szCs w:val="24"/>
-        </w:rPr>
-        <w:t>Below figure shows the main collection of chassis, which contains “13” items in a collection. We can go through each member of collection individually. We can update the collection and delete a collection.</w:t>
+      <w:proofErr w:type="gramStart"/>
+      <w:r>
+        <w:rPr>
+          <w:rFonts w:ascii="Segoe UI" w:hAnsi="Segoe UI" w:cs="Segoe UI"/>
+          <w:sz w:val="24"/>
+          <w:szCs w:val="24"/>
+        </w:rPr>
+        <w:t>Below figure shows the main collection of chassis, which contains “13” items in a collection.</w:t>
+      </w:r>
+      <w:proofErr w:type="gramEnd"/>
+      <w:r>
+        <w:rPr>
+          <w:rFonts w:ascii="Segoe UI" w:hAnsi="Segoe UI" w:cs="Segoe UI"/>
+          <w:sz w:val="24"/>
+          <w:szCs w:val="24"/>
+        </w:rPr>
+        <w:t xml:space="preserve"> We can go through each member of collection individually. We can update the collection and delete a collection.</w:t>
       </w:r>
     </w:p>
     <w:p>
@@ -4253,7 +5043,25 @@
           <w:sz w:val="24"/>
           <w:szCs w:val="24"/>
         </w:rPr>
-        <w:t xml:space="preserve">From below figure members and member count are updated . Chassis-5 is not in members list. </w:t>
+        <w:t xml:space="preserve">From below figure members and member count are </w:t>
+      </w:r>
+      <w:proofErr w:type="gramStart"/>
+      <w:r>
+        <w:rPr>
+          <w:rFonts w:ascii="Segoe UI" w:hAnsi="Segoe UI" w:cs="Segoe UI"/>
+          <w:sz w:val="24"/>
+          <w:szCs w:val="24"/>
+        </w:rPr>
+        <w:t>updated .</w:t>
+      </w:r>
+      <w:proofErr w:type="gramEnd"/>
+      <w:r>
+        <w:rPr>
+          <w:rFonts w:ascii="Segoe UI" w:hAnsi="Segoe UI" w:cs="Segoe UI"/>
+          <w:sz w:val="24"/>
+          <w:szCs w:val="24"/>
+        </w:rPr>
+        <w:t xml:space="preserve"> Chassis-5 is not in members list. </w:t>
       </w:r>
     </w:p>
     <w:p>
@@ -4357,7 +5165,25 @@
           <w:sz w:val="24"/>
           <w:szCs w:val="24"/>
         </w:rPr>
-        <w:t>, It automatically creates chassis  member  “chasiss-5 “</w:t>
+        <w:t xml:space="preserve">, It automatically creates </w:t>
+      </w:r>
+      <w:proofErr w:type="gramStart"/>
+      <w:r>
+        <w:rPr>
+          <w:rFonts w:ascii="Segoe UI" w:hAnsi="Segoe UI" w:cs="Segoe UI"/>
+          <w:sz w:val="24"/>
+          <w:szCs w:val="24"/>
+        </w:rPr>
+        <w:t>chassis  member</w:t>
+      </w:r>
+      <w:proofErr w:type="gramEnd"/>
+      <w:r>
+        <w:rPr>
+          <w:rFonts w:ascii="Segoe UI" w:hAnsi="Segoe UI" w:cs="Segoe UI"/>
+          <w:sz w:val="24"/>
+          <w:szCs w:val="24"/>
+        </w:rPr>
+        <w:t xml:space="preserve">  “chasiss-5 “</w:t>
       </w:r>
     </w:p>
     <w:p>
@@ -4410,7 +5236,7 @@
           <w:szCs w:val="26"/>
         </w:rPr>
       </w:pPr>
-      <w:bookmarkStart w:id="15" w:name="_Toc516058278"/>
+      <w:bookmarkStart w:id="20" w:name="_Toc516233903"/>
       <w:r>
         <w:rPr>
           <w:rFonts w:ascii="Segoe UI" w:hAnsi="Segoe UI" w:cs="Segoe UI"/>
@@ -4421,7 +5247,7 @@
         </w:rPr>
         <w:t>Swordfish Functionality:</w:t>
       </w:r>
-      <w:bookmarkEnd w:id="15"/>
+      <w:bookmarkEnd w:id="20"/>
     </w:p>
     <w:p>
       <w:pPr>
@@ -4963,7 +5789,7 @@
           <w:szCs w:val="24"/>
         </w:rPr>
       </w:pPr>
-      <w:bookmarkStart w:id="16" w:name="_Toc516058279"/>
+      <w:bookmarkStart w:id="21" w:name="_Toc516233904"/>
       <w:r>
         <w:rPr>
           <w:rFonts w:ascii="Segoe UI" w:hAnsi="Segoe UI" w:cs="Segoe UI"/>
@@ -4984,7 +5810,7 @@
         </w:rPr>
         <w:t>StorageServicesAPI file</w:t>
       </w:r>
-      <w:bookmarkEnd w:id="16"/>
+      <w:bookmarkEnd w:id="21"/>
       <w:r>
         <w:rPr>
           <w:rFonts w:ascii="Segoe UI" w:hAnsi="Segoe UI" w:cs="Segoe UI"/>
@@ -6042,13 +6868,23 @@
         </w:rPr>
         <w:t xml:space="preserve">So based on the above code </w:t>
       </w:r>
-      <w:r>
-        <w:rPr>
-          <w:rFonts w:ascii="Segoe UI" w:hAnsi="Segoe UI" w:cs="Segoe UI"/>
-          <w:sz w:val="24"/>
-          <w:szCs w:val="24"/>
-        </w:rPr>
-        <w:t>StorageServices, a developer should create</w:t>
+      <w:proofErr w:type="spellStart"/>
+      <w:r>
+        <w:rPr>
+          <w:rFonts w:ascii="Segoe UI" w:hAnsi="Segoe UI" w:cs="Segoe UI"/>
+          <w:sz w:val="24"/>
+          <w:szCs w:val="24"/>
+        </w:rPr>
+        <w:t>StorageServices</w:t>
+      </w:r>
+      <w:proofErr w:type="spellEnd"/>
+      <w:r>
+        <w:rPr>
+          <w:rFonts w:ascii="Segoe UI" w:hAnsi="Segoe UI" w:cs="Segoe UI"/>
+          <w:sz w:val="24"/>
+          <w:szCs w:val="24"/>
+        </w:rPr>
+        <w:t>, a developer should create</w:t>
       </w:r>
       <w:r>
         <w:rPr>
@@ -6157,8 +6993,8 @@
 </file>
 
 <file path=word/comments.xml><?xml version="1.0" encoding="utf-8"?>
-<w:comments xmlns:wpc="http://schemas.microsoft.com/office/word/2010/wordprocessingCanvas" xmlns:mc="http://schemas.openxmlformats.org/markup-compatibility/2006" xmlns:o="urn:schemas-microsoft-com:office:office" xmlns:r="http://schemas.openxmlformats.org/officeDocument/2006/relationships" xmlns:m="http://schemas.openxmlformats.org/officeDocument/2006/math" xmlns:v="urn:schemas-microsoft-com:vml" xmlns:wp14="http://schemas.microsoft.com/office/word/2010/wordprocessingDrawing" xmlns:wp="http://schemas.openxmlformats.org/drawingml/2006/wordprocessingDrawing" xmlns:w10="urn:schemas-microsoft-com:office:word" xmlns:w="http://schemas.openxmlformats.org/wordprocessingml/2006/main" xmlns:w14="http://schemas.microsoft.com/office/word/2010/wordml" xmlns:w15="http://schemas.microsoft.com/office/word/2012/wordml" xmlns:wpg="http://schemas.microsoft.com/office/word/2010/wordprocessingGroup" xmlns:wpi="http://schemas.microsoft.com/office/word/2010/wordprocessingInk" xmlns:wne="http://schemas.microsoft.com/office/word/2006/wordml" xmlns:wps="http://schemas.microsoft.com/office/word/2010/wordprocessingShape" mc:Ignorable="w14 w15 wp14">
-  <w:comment w:id="1" w:author="Richelle Ahlvers" w:date="2018-06-06T14:23:00Z" w:initials="RA">
+<w:comments xmlns:wpc="http://schemas.microsoft.com/office/word/2010/wordprocessingCanvas" xmlns:mc="http://schemas.openxmlformats.org/markup-compatibility/2006" xmlns:o="urn:schemas-microsoft-com:office:office" xmlns:r="http://schemas.openxmlformats.org/officeDocument/2006/relationships" xmlns:m="http://schemas.openxmlformats.org/officeDocument/2006/math" xmlns:v="urn:schemas-microsoft-com:vml" xmlns:wp14="http://schemas.microsoft.com/office/word/2010/wordprocessingDrawing" xmlns:wp="http://schemas.openxmlformats.org/drawingml/2006/wordprocessingDrawing" xmlns:w10="urn:schemas-microsoft-com:office:word" xmlns:w="http://schemas.openxmlformats.org/wordprocessingml/2006/main" xmlns:w14="http://schemas.microsoft.com/office/word/2010/wordml" xmlns:wpg="http://schemas.microsoft.com/office/word/2010/wordprocessingGroup" xmlns:wpi="http://schemas.microsoft.com/office/word/2010/wordprocessingInk" xmlns:wne="http://schemas.microsoft.com/office/word/2006/wordml" xmlns:wps="http://schemas.microsoft.com/office/word/2010/wordprocessingShape" mc:Ignorable="w14 wp14">
+  <w:comment w:id="2" w:author="Richelle Ahlvers" w:date="2018-06-06T14:23:00Z" w:initials="RA">
     <w:p>
       <w:pPr>
         <w:pStyle w:val="CommentText"/>
@@ -6179,7 +7015,7 @@
       </w:pPr>
     </w:p>
   </w:comment>
-  <w:comment w:id="3" w:author="Richelle Ahlvers" w:date="2018-06-06T14:24:00Z" w:initials="RA">
+  <w:comment w:id="4" w:author="Richelle Ahlvers" w:date="2018-06-06T14:24:00Z" w:initials="RA">
     <w:p>
       <w:pPr>
         <w:pStyle w:val="CommentText"/>
@@ -6191,7 +7027,15 @@
         <w:annotationRef/>
       </w:r>
       <w:r>
-        <w:t>Add context.  What is this?  Jumping in to “dynamic resources” without any explanation of what the emulator is is not acceptable.</w:t>
+        <w:t xml:space="preserve">Add context.  What is this?  Jumping in to “dynamic resources” without any explanation of what the emulator is </w:t>
+      </w:r>
+      <w:proofErr w:type="spellStart"/>
+      <w:r>
+        <w:t>is</w:t>
+      </w:r>
+      <w:proofErr w:type="spellEnd"/>
+      <w:r>
+        <w:t xml:space="preserve"> not acceptable.</w:t>
       </w:r>
     </w:p>
     <w:p>
@@ -6247,7 +7091,7 @@
       </w:pPr>
     </w:p>
   </w:comment>
-  <w:comment w:id="5" w:author="Richelle Ahlvers" w:date="2018-06-06T14:29:00Z" w:initials="RA">
+  <w:comment w:id="8" w:author="Richelle Ahlvers" w:date="2018-06-06T14:29:00Z" w:initials="RA">
     <w:p>
       <w:pPr>
         <w:pStyle w:val="CommentText"/>
@@ -6259,16 +7103,11 @@
         <w:annotationRef/>
       </w:r>
       <w:r>
-        <w:t>Add section o</w:t>
-      </w:r>
-      <w:bookmarkStart w:id="6" w:name="_GoBack"/>
-      <w:bookmarkEnd w:id="6"/>
-      <w:r>
-        <w:t>n static resources.  What are they?  When are they used?</w:t>
+        <w:t>Add section on static resources.  What are they?  When are they used?</w:t>
       </w:r>
     </w:p>
   </w:comment>
-  <w:comment w:id="7" w:author="Richelle Ahlvers" w:date="2018-06-06T14:26:00Z" w:initials="RA">
+  <w:comment w:id="9" w:author="Richelle Ahlvers" w:date="2018-06-06T14:26:00Z" w:initials="RA">
     <w:p>
       <w:pPr>
         <w:pStyle w:val="CommentText"/>
@@ -6292,7 +7131,7 @@
       </w:r>
     </w:p>
   </w:comment>
-  <w:comment w:id="10" w:author="Richelle Ahlvers" w:date="2018-06-06T14:27:00Z" w:initials="RA">
+  <w:comment w:id="15" w:author="Richelle Ahlvers" w:date="2018-06-06T14:27:00Z" w:initials="RA">
     <w:p>
       <w:pPr>
         <w:pStyle w:val="CommentText"/>
@@ -6319,7 +7158,7 @@
 </file>
 
 <file path=word/endnotes.xml><?xml version="1.0" encoding="utf-8"?>
-<w:endnotes xmlns:wpc="http://schemas.microsoft.com/office/word/2010/wordprocessingCanvas" xmlns:mc="http://schemas.openxmlformats.org/markup-compatibility/2006" xmlns:o="urn:schemas-microsoft-com:office:office" xmlns:r="http://schemas.openxmlformats.org/officeDocument/2006/relationships" xmlns:m="http://schemas.openxmlformats.org/officeDocument/2006/math" xmlns:v="urn:schemas-microsoft-com:vml" xmlns:wp14="http://schemas.microsoft.com/office/word/2010/wordprocessingDrawing" xmlns:wp="http://schemas.openxmlformats.org/drawingml/2006/wordprocessingDrawing" xmlns:w10="urn:schemas-microsoft-com:office:word" xmlns:w="http://schemas.openxmlformats.org/wordprocessingml/2006/main" xmlns:w14="http://schemas.microsoft.com/office/word/2010/wordml" xmlns:w15="http://schemas.microsoft.com/office/word/2012/wordml" xmlns:wpg="http://schemas.microsoft.com/office/word/2010/wordprocessingGroup" xmlns:wpi="http://schemas.microsoft.com/office/word/2010/wordprocessingInk" xmlns:wne="http://schemas.microsoft.com/office/word/2006/wordml" xmlns:wps="http://schemas.microsoft.com/office/word/2010/wordprocessingShape" mc:Ignorable="w14 w15 wp14">
+<w:endnotes xmlns:wpc="http://schemas.microsoft.com/office/word/2010/wordprocessingCanvas" xmlns:mc="http://schemas.openxmlformats.org/markup-compatibility/2006" xmlns:o="urn:schemas-microsoft-com:office:office" xmlns:r="http://schemas.openxmlformats.org/officeDocument/2006/relationships" xmlns:m="http://schemas.openxmlformats.org/officeDocument/2006/math" xmlns:v="urn:schemas-microsoft-com:vml" xmlns:wp14="http://schemas.microsoft.com/office/word/2010/wordprocessingDrawing" xmlns:wp="http://schemas.openxmlformats.org/drawingml/2006/wordprocessingDrawing" xmlns:w10="urn:schemas-microsoft-com:office:word" xmlns:w="http://schemas.openxmlformats.org/wordprocessingml/2006/main" xmlns:w14="http://schemas.microsoft.com/office/word/2010/wordml" xmlns:wpg="http://schemas.microsoft.com/office/word/2010/wordprocessingGroup" xmlns:wpi="http://schemas.microsoft.com/office/word/2010/wordprocessingInk" xmlns:wne="http://schemas.microsoft.com/office/word/2006/wordml" xmlns:wps="http://schemas.microsoft.com/office/word/2010/wordprocessingShape" mc:Ignorable="w14 wp14">
   <w:endnote w:type="separator" w:id="-1">
     <w:p>
       <w:pPr>
@@ -6344,7 +7183,7 @@
 </file>
 
 <file path=word/footnotes.xml><?xml version="1.0" encoding="utf-8"?>
-<w:footnotes xmlns:wpc="http://schemas.microsoft.com/office/word/2010/wordprocessingCanvas" xmlns:mc="http://schemas.openxmlformats.org/markup-compatibility/2006" xmlns:o="urn:schemas-microsoft-com:office:office" xmlns:r="http://schemas.openxmlformats.org/officeDocument/2006/relationships" xmlns:m="http://schemas.openxmlformats.org/officeDocument/2006/math" xmlns:v="urn:schemas-microsoft-com:vml" xmlns:wp14="http://schemas.microsoft.com/office/word/2010/wordprocessingDrawing" xmlns:wp="http://schemas.openxmlformats.org/drawingml/2006/wordprocessingDrawing" xmlns:w10="urn:schemas-microsoft-com:office:word" xmlns:w="http://schemas.openxmlformats.org/wordprocessingml/2006/main" xmlns:w14="http://schemas.microsoft.com/office/word/2010/wordml" xmlns:w15="http://schemas.microsoft.com/office/word/2012/wordml" xmlns:wpg="http://schemas.microsoft.com/office/word/2010/wordprocessingGroup" xmlns:wpi="http://schemas.microsoft.com/office/word/2010/wordprocessingInk" xmlns:wne="http://schemas.microsoft.com/office/word/2006/wordml" xmlns:wps="http://schemas.microsoft.com/office/word/2010/wordprocessingShape" mc:Ignorable="w14 w15 wp14">
+<w:footnotes xmlns:wpc="http://schemas.microsoft.com/office/word/2010/wordprocessingCanvas" xmlns:mc="http://schemas.openxmlformats.org/markup-compatibility/2006" xmlns:o="urn:schemas-microsoft-com:office:office" xmlns:r="http://schemas.openxmlformats.org/officeDocument/2006/relationships" xmlns:m="http://schemas.openxmlformats.org/officeDocument/2006/math" xmlns:v="urn:schemas-microsoft-com:vml" xmlns:wp14="http://schemas.microsoft.com/office/word/2010/wordprocessingDrawing" xmlns:wp="http://schemas.openxmlformats.org/drawingml/2006/wordprocessingDrawing" xmlns:w10="urn:schemas-microsoft-com:office:word" xmlns:w="http://schemas.openxmlformats.org/wordprocessingml/2006/main" xmlns:w14="http://schemas.microsoft.com/office/word/2010/wordml" xmlns:wpg="http://schemas.microsoft.com/office/word/2010/wordprocessingGroup" xmlns:wpi="http://schemas.microsoft.com/office/word/2010/wordprocessingInk" xmlns:wne="http://schemas.microsoft.com/office/word/2006/wordml" xmlns:wps="http://schemas.microsoft.com/office/word/2010/wordprocessingShape" mc:Ignorable="w14 wp14">
   <w:footnote w:type="separator" w:id="-1">
     <w:p>
       <w:pPr>
@@ -6369,8 +7208,8 @@
 </file>
 
 <file path=word/numbering.xml><?xml version="1.0" encoding="utf-8"?>
-<w:numbering xmlns:wpc="http://schemas.microsoft.com/office/word/2010/wordprocessingCanvas" xmlns:mc="http://schemas.openxmlformats.org/markup-compatibility/2006" xmlns:o="urn:schemas-microsoft-com:office:office" xmlns:r="http://schemas.openxmlformats.org/officeDocument/2006/relationships" xmlns:m="http://schemas.openxmlformats.org/officeDocument/2006/math" xmlns:v="urn:schemas-microsoft-com:vml" xmlns:wp14="http://schemas.microsoft.com/office/word/2010/wordprocessingDrawing" xmlns:wp="http://schemas.openxmlformats.org/drawingml/2006/wordprocessingDrawing" xmlns:w10="urn:schemas-microsoft-com:office:word" xmlns:w="http://schemas.openxmlformats.org/wordprocessingml/2006/main" xmlns:w14="http://schemas.microsoft.com/office/word/2010/wordml" xmlns:w15="http://schemas.microsoft.com/office/word/2012/wordml" xmlns:wpg="http://schemas.microsoft.com/office/word/2010/wordprocessingGroup" xmlns:wpi="http://schemas.microsoft.com/office/word/2010/wordprocessingInk" xmlns:wne="http://schemas.microsoft.com/office/word/2006/wordml" xmlns:wps="http://schemas.microsoft.com/office/word/2010/wordprocessingShape" mc:Ignorable="w14 w15 wp14">
-  <w:abstractNum w:abstractNumId="0" w15:restartNumberingAfterBreak="0">
+<w:numbering xmlns:wpc="http://schemas.microsoft.com/office/word/2010/wordprocessingCanvas" xmlns:mc="http://schemas.openxmlformats.org/markup-compatibility/2006" xmlns:o="urn:schemas-microsoft-com:office:office" xmlns:r="http://schemas.openxmlformats.org/officeDocument/2006/relationships" xmlns:m="http://schemas.openxmlformats.org/officeDocument/2006/math" xmlns:v="urn:schemas-microsoft-com:vml" xmlns:wp14="http://schemas.microsoft.com/office/word/2010/wordprocessingDrawing" xmlns:wp="http://schemas.openxmlformats.org/drawingml/2006/wordprocessingDrawing" xmlns:w10="urn:schemas-microsoft-com:office:word" xmlns:w="http://schemas.openxmlformats.org/wordprocessingml/2006/main" xmlns:w14="http://schemas.microsoft.com/office/word/2010/wordml" xmlns:wpg="http://schemas.microsoft.com/office/word/2010/wordprocessingGroup" xmlns:wpi="http://schemas.microsoft.com/office/word/2010/wordprocessingInk" xmlns:wne="http://schemas.microsoft.com/office/word/2006/wordml" xmlns:wps="http://schemas.microsoft.com/office/word/2010/wordprocessingShape" mc:Ignorable="w14 wp14">
+  <w:abstractNum w:abstractNumId="0">
     <w:nsid w:val="0EC13697"/>
     <w:multiLevelType w:val="hybridMultilevel"/>
     <w:tmpl w:val="918412F0"/>
@@ -6483,7 +7322,7 @@
       </w:rPr>
     </w:lvl>
   </w:abstractNum>
-  <w:abstractNum w:abstractNumId="1" w15:restartNumberingAfterBreak="0">
+  <w:abstractNum w:abstractNumId="1">
     <w:nsid w:val="141F1CB6"/>
     <w:multiLevelType w:val="hybridMultilevel"/>
     <w:tmpl w:val="6CBE3D00"/>
@@ -6596,7 +7435,7 @@
       </w:rPr>
     </w:lvl>
   </w:abstractNum>
-  <w:abstractNum w:abstractNumId="2" w15:restartNumberingAfterBreak="0">
+  <w:abstractNum w:abstractNumId="2">
     <w:nsid w:val="1437483B"/>
     <w:multiLevelType w:val="hybridMultilevel"/>
     <w:tmpl w:val="133065A4"/>
@@ -6709,7 +7548,7 @@
       </w:rPr>
     </w:lvl>
   </w:abstractNum>
-  <w:abstractNum w:abstractNumId="3" w15:restartNumberingAfterBreak="0">
+  <w:abstractNum w:abstractNumId="3">
     <w:nsid w:val="1B7E740F"/>
     <w:multiLevelType w:val="hybridMultilevel"/>
     <w:tmpl w:val="60980CF0"/>
@@ -6822,7 +7661,7 @@
       </w:rPr>
     </w:lvl>
   </w:abstractNum>
-  <w:abstractNum w:abstractNumId="4" w15:restartNumberingAfterBreak="0">
+  <w:abstractNum w:abstractNumId="4">
     <w:nsid w:val="219053A2"/>
     <w:multiLevelType w:val="hybridMultilevel"/>
     <w:tmpl w:val="EF483954"/>
@@ -6935,7 +7774,7 @@
       </w:rPr>
     </w:lvl>
   </w:abstractNum>
-  <w:abstractNum w:abstractNumId="5" w15:restartNumberingAfterBreak="0">
+  <w:abstractNum w:abstractNumId="5">
     <w:nsid w:val="3B1C6453"/>
     <w:multiLevelType w:val="hybridMultilevel"/>
     <w:tmpl w:val="5F188AE0"/>
@@ -7024,7 +7863,7 @@
       </w:pPr>
     </w:lvl>
   </w:abstractNum>
-  <w:abstractNum w:abstractNumId="6" w15:restartNumberingAfterBreak="0">
+  <w:abstractNum w:abstractNumId="6">
     <w:nsid w:val="4C312FF4"/>
     <w:multiLevelType w:val="hybridMultilevel"/>
     <w:tmpl w:val="D15EAD68"/>
@@ -7137,7 +7976,7 @@
       </w:rPr>
     </w:lvl>
   </w:abstractNum>
-  <w:abstractNum w:abstractNumId="7" w15:restartNumberingAfterBreak="0">
+  <w:abstractNum w:abstractNumId="7">
     <w:nsid w:val="60B54EC5"/>
     <w:multiLevelType w:val="hybridMultilevel"/>
     <w:tmpl w:val="F60829DA"/>
@@ -7250,7 +8089,7 @@
       </w:rPr>
     </w:lvl>
   </w:abstractNum>
-  <w:abstractNum w:abstractNumId="8" w15:restartNumberingAfterBreak="0">
+  <w:abstractNum w:abstractNumId="8">
     <w:nsid w:val="6A1447FE"/>
     <w:multiLevelType w:val="hybridMultilevel"/>
     <w:tmpl w:val="2D3006CE"/>
@@ -7363,7 +8202,7 @@
       </w:rPr>
     </w:lvl>
   </w:abstractNum>
-  <w:abstractNum w:abstractNumId="9" w15:restartNumberingAfterBreak="0">
+  <w:abstractNum w:abstractNumId="9">
     <w:nsid w:val="6EED574F"/>
     <w:multiLevelType w:val="hybridMultilevel"/>
     <w:tmpl w:val="604A8072"/>
@@ -7476,7 +8315,7 @@
       </w:rPr>
     </w:lvl>
   </w:abstractNum>
-  <w:abstractNum w:abstractNumId="10" w15:restartNumberingAfterBreak="0">
+  <w:abstractNum w:abstractNumId="10">
     <w:nsid w:val="76590FF5"/>
     <w:multiLevelType w:val="hybridMultilevel"/>
     <w:tmpl w:val="CE02BBCC"/>
@@ -7565,7 +8404,7 @@
       </w:pPr>
     </w:lvl>
   </w:abstractNum>
-  <w:abstractNum w:abstractNumId="11" w15:restartNumberingAfterBreak="0">
+  <w:abstractNum w:abstractNumId="11">
     <w:nsid w:val="776417F8"/>
     <w:multiLevelType w:val="hybridMultilevel"/>
     <w:tmpl w:val="A3F2FD9C"/>
@@ -7727,7 +8566,7 @@
 </file>
 
 <file path=word/styles.xml><?xml version="1.0" encoding="utf-8"?>
-<w:styles xmlns:mc="http://schemas.openxmlformats.org/markup-compatibility/2006" xmlns:r="http://schemas.openxmlformats.org/officeDocument/2006/relationships" xmlns:w="http://schemas.openxmlformats.org/wordprocessingml/2006/main" xmlns:w14="http://schemas.microsoft.com/office/word/2010/wordml" xmlns:w15="http://schemas.microsoft.com/office/word/2012/wordml" mc:Ignorable="w14 w15">
+<w:styles xmlns:mc="http://schemas.openxmlformats.org/markup-compatibility/2006" xmlns:r="http://schemas.openxmlformats.org/officeDocument/2006/relationships" xmlns:w="http://schemas.openxmlformats.org/wordprocessingml/2006/main" xmlns:w14="http://schemas.microsoft.com/office/word/2010/wordml" mc:Ignorable="w14">
   <w:docDefaults>
     <w:rPrDefault>
       <w:rPr>
@@ -7743,378 +8582,627 @@
       </w:pPr>
     </w:pPrDefault>
   </w:docDefaults>
-  <w:latentStyles w:defLockedState="0" w:defUIPriority="99" w:defSemiHidden="0" w:defUnhideWhenUsed="0" w:defQFormat="0" w:count="371">
-    <w:lsdException w:name="Normal" w:uiPriority="0" w:qFormat="1"/>
-    <w:lsdException w:name="heading 1" w:uiPriority="9" w:qFormat="1"/>
-    <w:lsdException w:name="heading 2" w:semiHidden="1" w:uiPriority="9" w:unhideWhenUsed="1" w:qFormat="1"/>
-    <w:lsdException w:name="heading 3" w:semiHidden="1" w:uiPriority="9" w:unhideWhenUsed="1" w:qFormat="1"/>
-    <w:lsdException w:name="heading 4" w:semiHidden="1" w:uiPriority="9" w:unhideWhenUsed="1" w:qFormat="1"/>
-    <w:lsdException w:name="heading 5" w:semiHidden="1" w:uiPriority="9" w:unhideWhenUsed="1" w:qFormat="1"/>
-    <w:lsdException w:name="heading 6" w:semiHidden="1" w:uiPriority="9" w:unhideWhenUsed="1" w:qFormat="1"/>
-    <w:lsdException w:name="heading 7" w:semiHidden="1" w:uiPriority="9" w:unhideWhenUsed="1" w:qFormat="1"/>
-    <w:lsdException w:name="heading 8" w:semiHidden="1" w:uiPriority="9" w:unhideWhenUsed="1" w:qFormat="1"/>
-    <w:lsdException w:name="heading 9" w:semiHidden="1" w:uiPriority="9" w:unhideWhenUsed="1" w:qFormat="1"/>
-    <w:lsdException w:name="index 1" w:semiHidden="1" w:unhideWhenUsed="1"/>
-    <w:lsdException w:name="index 2" w:semiHidden="1" w:unhideWhenUsed="1"/>
-    <w:lsdException w:name="index 3" w:semiHidden="1" w:unhideWhenUsed="1"/>
-    <w:lsdException w:name="index 4" w:semiHidden="1" w:unhideWhenUsed="1"/>
-    <w:lsdException w:name="index 5" w:semiHidden="1" w:unhideWhenUsed="1"/>
-    <w:lsdException w:name="index 6" w:semiHidden="1" w:unhideWhenUsed="1"/>
-    <w:lsdException w:name="index 7" w:semiHidden="1" w:unhideWhenUsed="1"/>
-    <w:lsdException w:name="index 8" w:semiHidden="1" w:unhideWhenUsed="1"/>
-    <w:lsdException w:name="index 9" w:semiHidden="1" w:unhideWhenUsed="1"/>
-    <w:lsdException w:name="toc 1" w:semiHidden="1" w:uiPriority="39" w:unhideWhenUsed="1"/>
-    <w:lsdException w:name="toc 2" w:semiHidden="1" w:uiPriority="39" w:unhideWhenUsed="1"/>
-    <w:lsdException w:name="toc 3" w:semiHidden="1" w:uiPriority="39" w:unhideWhenUsed="1"/>
-    <w:lsdException w:name="toc 4" w:semiHidden="1" w:uiPriority="39" w:unhideWhenUsed="1"/>
-    <w:lsdException w:name="toc 5" w:semiHidden="1" w:uiPriority="39" w:unhideWhenUsed="1"/>
-    <w:lsdException w:name="toc 6" w:semiHidden="1" w:uiPriority="39" w:unhideWhenUsed="1"/>
-    <w:lsdException w:name="toc 7" w:semiHidden="1" w:uiPriority="39" w:unhideWhenUsed="1"/>
-    <w:lsdException w:name="toc 8" w:semiHidden="1" w:uiPriority="39" w:unhideWhenUsed="1"/>
-    <w:lsdException w:name="toc 9" w:semiHidden="1" w:uiPriority="39" w:unhideWhenUsed="1"/>
-    <w:lsdException w:name="Normal Indent" w:semiHidden="1" w:unhideWhenUsed="1"/>
-    <w:lsdException w:name="footnote text" w:semiHidden="1" w:unhideWhenUsed="1"/>
-    <w:lsdException w:name="annotation text" w:semiHidden="1" w:unhideWhenUsed="1"/>
-    <w:lsdException w:name="header" w:semiHidden="1" w:unhideWhenUsed="1"/>
-    <w:lsdException w:name="footer" w:semiHidden="1" w:unhideWhenUsed="1"/>
-    <w:lsdException w:name="index heading" w:semiHidden="1" w:unhideWhenUsed="1"/>
-    <w:lsdException w:name="caption" w:semiHidden="1" w:uiPriority="35" w:unhideWhenUsed="1" w:qFormat="1"/>
-    <w:lsdException w:name="table of figures" w:semiHidden="1" w:unhideWhenUsed="1"/>
-    <w:lsdException w:name="envelope address" w:semiHidden="1" w:unhideWhenUsed="1"/>
-    <w:lsdException w:name="envelope return" w:semiHidden="1" w:unhideWhenUsed="1"/>
-    <w:lsdException w:name="footnote reference" w:semiHidden="1" w:unhideWhenUsed="1"/>
-    <w:lsdException w:name="annotation reference" w:semiHidden="1" w:unhideWhenUsed="1"/>
-    <w:lsdException w:name="line number" w:semiHidden="1" w:unhideWhenUsed="1"/>
-    <w:lsdException w:name="page number" w:semiHidden="1" w:unhideWhenUsed="1"/>
-    <w:lsdException w:name="endnote reference" w:semiHidden="1" w:unhideWhenUsed="1"/>
-    <w:lsdException w:name="endnote text" w:semiHidden="1" w:unhideWhenUsed="1"/>
-    <w:lsdException w:name="table of authorities" w:semiHidden="1" w:unhideWhenUsed="1"/>
-    <w:lsdException w:name="macro" w:semiHidden="1" w:unhideWhenUsed="1"/>
-    <w:lsdException w:name="toa heading" w:semiHidden="1" w:unhideWhenUsed="1"/>
-    <w:lsdException w:name="List" w:semiHidden="1" w:unhideWhenUsed="1"/>
-    <w:lsdException w:name="List Bullet" w:semiHidden="1" w:unhideWhenUsed="1"/>
-    <w:lsdException w:name="List Number" w:semiHidden="1" w:unhideWhenUsed="1"/>
-    <w:lsdException w:name="List 2" w:semiHidden="1" w:unhideWhenUsed="1"/>
-    <w:lsdException w:name="List 3" w:semiHidden="1" w:unhideWhenUsed="1"/>
-    <w:lsdException w:name="List 4" w:semiHidden="1" w:unhideWhenUsed="1"/>
-    <w:lsdException w:name="List 5" w:semiHidden="1" w:unhideWhenUsed="1"/>
-    <w:lsdException w:name="List Bullet 2" w:semiHidden="1" w:unhideWhenUsed="1"/>
-    <w:lsdException w:name="List Bullet 3" w:semiHidden="1" w:unhideWhenUsed="1"/>
-    <w:lsdException w:name="List Bullet 4" w:semiHidden="1" w:unhideWhenUsed="1"/>
-    <w:lsdException w:name="List Bullet 5" w:semiHidden="1" w:unhideWhenUsed="1"/>
-    <w:lsdException w:name="List Number 2" w:semiHidden="1" w:unhideWhenUsed="1"/>
-    <w:lsdException w:name="List Number 3" w:semiHidden="1" w:unhideWhenUsed="1"/>
-    <w:lsdException w:name="List Number 4" w:semiHidden="1" w:unhideWhenUsed="1"/>
-    <w:lsdException w:name="List Number 5" w:semiHidden="1" w:unhideWhenUsed="1"/>
-    <w:lsdException w:name="Title" w:uiPriority="10" w:qFormat="1"/>
-    <w:lsdException w:name="Closing" w:semiHidden="1" w:unhideWhenUsed="1"/>
-    <w:lsdException w:name="Signature" w:semiHidden="1" w:unhideWhenUsed="1"/>
-    <w:lsdException w:name="Default Paragraph Font" w:semiHidden="1" w:uiPriority="1" w:unhideWhenUsed="1"/>
-    <w:lsdException w:name="Body Text" w:semiHidden="1" w:unhideWhenUsed="1"/>
-    <w:lsdException w:name="Body Text Indent" w:semiHidden="1" w:unhideWhenUsed="1"/>
-    <w:lsdException w:name="List Continue" w:semiHidden="1" w:unhideWhenUsed="1"/>
-    <w:lsdException w:name="List Continue 2" w:semiHidden="1" w:unhideWhenUsed="1"/>
-    <w:lsdException w:name="List Continue 3" w:semiHidden="1" w:unhideWhenUsed="1"/>
-    <w:lsdException w:name="List Continue 4" w:semiHidden="1" w:unhideWhenUsed="1"/>
-    <w:lsdException w:name="List Continue 5" w:semiHidden="1" w:unhideWhenUsed="1"/>
-    <w:lsdException w:name="Message Header" w:semiHidden="1" w:unhideWhenUsed="1"/>
-    <w:lsdException w:name="Subtitle" w:uiPriority="11" w:qFormat="1"/>
-    <w:lsdException w:name="Salutation" w:semiHidden="1" w:unhideWhenUsed="1"/>
-    <w:lsdException w:name="Date" w:semiHidden="1" w:unhideWhenUsed="1"/>
-    <w:lsdException w:name="Body Text First Indent" w:semiHidden="1" w:unhideWhenUsed="1"/>
-    <w:lsdException w:name="Body Text First Indent 2" w:semiHidden="1" w:unhideWhenUsed="1"/>
-    <w:lsdException w:name="Note Heading" w:semiHidden="1" w:unhideWhenUsed="1"/>
-    <w:lsdException w:name="Body Text 2" w:semiHidden="1" w:unhideWhenUsed="1"/>
-    <w:lsdException w:name="Body Text 3" w:semiHidden="1" w:unhideWhenUsed="1"/>
-    <w:lsdException w:name="Body Text Indent 2" w:semiHidden="1" w:unhideWhenUsed="1"/>
-    <w:lsdException w:name="Body Text Indent 3" w:semiHidden="1" w:unhideWhenUsed="1"/>
-    <w:lsdException w:name="Block Text" w:semiHidden="1" w:unhideWhenUsed="1"/>
-    <w:lsdException w:name="Hyperlink" w:semiHidden="1" w:unhideWhenUsed="1"/>
-    <w:lsdException w:name="FollowedHyperlink" w:semiHidden="1" w:unhideWhenUsed="1"/>
-    <w:lsdException w:name="Strong" w:uiPriority="22" w:qFormat="1"/>
-    <w:lsdException w:name="Emphasis" w:uiPriority="20" w:qFormat="1"/>
-    <w:lsdException w:name="Document Map" w:semiHidden="1" w:unhideWhenUsed="1"/>
-    <w:lsdException w:name="Plain Text" w:semiHidden="1" w:unhideWhenUsed="1"/>
-    <w:lsdException w:name="E-mail Signature" w:semiHidden="1" w:unhideWhenUsed="1"/>
-    <w:lsdException w:name="HTML Top of Form" w:semiHidden="1" w:unhideWhenUsed="1"/>
-    <w:lsdException w:name="HTML Bottom of Form" w:semiHidden="1" w:unhideWhenUsed="1"/>
-    <w:lsdException w:name="Normal (Web)" w:semiHidden="1" w:unhideWhenUsed="1"/>
-    <w:lsdException w:name="HTML Acronym" w:semiHidden="1" w:unhideWhenUsed="1"/>
-    <w:lsdException w:name="HTML Address" w:semiHidden="1" w:unhideWhenUsed="1"/>
-    <w:lsdException w:name="HTML Cite" w:semiHidden="1" w:unhideWhenUsed="1"/>
-    <w:lsdException w:name="HTML Code" w:semiHidden="1" w:unhideWhenUsed="1"/>
-    <w:lsdException w:name="HTML Definition" w:semiHidden="1" w:unhideWhenUsed="1"/>
-    <w:lsdException w:name="HTML Keyboard" w:semiHidden="1" w:unhideWhenUsed="1"/>
-    <w:lsdException w:name="HTML Preformatted" w:semiHidden="1" w:unhideWhenUsed="1"/>
-    <w:lsdException w:name="HTML Sample" w:semiHidden="1" w:unhideWhenUsed="1"/>
-    <w:lsdException w:name="HTML Typewriter" w:semiHidden="1" w:unhideWhenUsed="1"/>
-    <w:lsdException w:name="HTML Variable" w:semiHidden="1" w:unhideWhenUsed="1"/>
-    <w:lsdException w:name="Normal Table" w:semiHidden="1" w:unhideWhenUsed="1"/>
-    <w:lsdException w:name="annotation subject" w:semiHidden="1" w:unhideWhenUsed="1"/>
-    <w:lsdException w:name="No List" w:semiHidden="1" w:unhideWhenUsed="1"/>
-    <w:lsdException w:name="Outline List 1" w:semiHidden="1" w:unhideWhenUsed="1"/>
-    <w:lsdException w:name="Outline List 2" w:semiHidden="1" w:unhideWhenUsed="1"/>
-    <w:lsdException w:name="Outline List 3" w:semiHidden="1" w:unhideWhenUsed="1"/>
-    <w:lsdException w:name="Table Simple 1" w:semiHidden="1" w:unhideWhenUsed="1"/>
-    <w:lsdException w:name="Table Simple 2" w:semiHidden="1" w:unhideWhenUsed="1"/>
-    <w:lsdException w:name="Table Simple 3" w:semiHidden="1" w:unhideWhenUsed="1"/>
-    <w:lsdException w:name="Table Classic 1" w:semiHidden="1" w:unhideWhenUsed="1"/>
-    <w:lsdException w:name="Table Classic 2" w:semiHidden="1" w:unhideWhenUsed="1"/>
-    <w:lsdException w:name="Table Classic 3" w:semiHidden="1" w:unhideWhenUsed="1"/>
-    <w:lsdException w:name="Table Classic 4" w:semiHidden="1" w:unhideWhenUsed="1"/>
-    <w:lsdException w:name="Table Colorful 1" w:semiHidden="1" w:unhideWhenUsed="1"/>
-    <w:lsdException w:name="Table Colorful 2" w:semiHidden="1" w:unhideWhenUsed="1"/>
-    <w:lsdException w:name="Table Colorful 3" w:semiHidden="1" w:unhideWhenUsed="1"/>
-    <w:lsdException w:name="Table Columns 1" w:semiHidden="1" w:unhideWhenUsed="1"/>
-    <w:lsdException w:name="Table Columns 2" w:semiHidden="1" w:unhideWhenUsed="1"/>
-    <w:lsdException w:name="Table Columns 3" w:semiHidden="1" w:unhideWhenUsed="1"/>
-    <w:lsdException w:name="Table Columns 4" w:semiHidden="1" w:unhideWhenUsed="1"/>
-    <w:lsdException w:name="Table Columns 5" w:semiHidden="1" w:unhideWhenUsed="1"/>
-    <w:lsdException w:name="Table Grid 1" w:semiHidden="1" w:unhideWhenUsed="1"/>
-    <w:lsdException w:name="Table Grid 2" w:semiHidden="1" w:unhideWhenUsed="1"/>
-    <w:lsdException w:name="Table Grid 3" w:semiHidden="1" w:unhideWhenUsed="1"/>
-    <w:lsdException w:name="Table Grid 4" w:semiHidden="1" w:unhideWhenUsed="1"/>
-    <w:lsdException w:name="Table Grid 5" w:semiHidden="1" w:unhideWhenUsed="1"/>
-    <w:lsdException w:name="Table Grid 6" w:semiHidden="1" w:unhideWhenUsed="1"/>
-    <w:lsdException w:name="Table Grid 7" w:semiHidden="1" w:unhideWhenUsed="1"/>
-    <w:lsdException w:name="Table Grid 8" w:semiHidden="1" w:unhideWhenUsed="1"/>
-    <w:lsdException w:name="Table List 1" w:semiHidden="1" w:unhideWhenUsed="1"/>
-    <w:lsdException w:name="Table List 2" w:semiHidden="1" w:unhideWhenUsed="1"/>
-    <w:lsdException w:name="Table List 3" w:semiHidden="1" w:unhideWhenUsed="1"/>
-    <w:lsdException w:name="Table List 4" w:semiHidden="1" w:unhideWhenUsed="1"/>
-    <w:lsdException w:name="Table List 5" w:semiHidden="1" w:unhideWhenUsed="1"/>
-    <w:lsdException w:name="Table List 6" w:semiHidden="1" w:unhideWhenUsed="1"/>
-    <w:lsdException w:name="Table List 7" w:semiHidden="1" w:unhideWhenUsed="1"/>
-    <w:lsdException w:name="Table List 8" w:semiHidden="1" w:unhideWhenUsed="1"/>
-    <w:lsdException w:name="Table 3D effects 1" w:semiHidden="1" w:unhideWhenUsed="1"/>
-    <w:lsdException w:name="Table 3D effects 2" w:semiHidden="1" w:unhideWhenUsed="1"/>
-    <w:lsdException w:name="Table 3D effects 3" w:semiHidden="1" w:unhideWhenUsed="1"/>
-    <w:lsdException w:name="Table Contemporary" w:semiHidden="1" w:unhideWhenUsed="1"/>
-    <w:lsdException w:name="Table Elegant" w:semiHidden="1" w:unhideWhenUsed="1"/>
-    <w:lsdException w:name="Table Professional" w:semiHidden="1" w:unhideWhenUsed="1"/>
-    <w:lsdException w:name="Table Subtle 1" w:semiHidden="1" w:unhideWhenUsed="1"/>
-    <w:lsdException w:name="Table Subtle 2" w:semiHidden="1" w:unhideWhenUsed="1"/>
-    <w:lsdException w:name="Table Web 1" w:semiHidden="1" w:unhideWhenUsed="1"/>
-    <w:lsdException w:name="Table Web 2" w:semiHidden="1" w:unhideWhenUsed="1"/>
-    <w:lsdException w:name="Table Web 3" w:semiHidden="1" w:unhideWhenUsed="1"/>
-    <w:lsdException w:name="Balloon Text" w:semiHidden="1" w:unhideWhenUsed="1"/>
-    <w:lsdException w:name="Table Grid" w:uiPriority="59"/>
-    <w:lsdException w:name="Table Theme" w:semiHidden="1" w:unhideWhenUsed="1"/>
-    <w:lsdException w:name="Placeholder Text" w:semiHidden="1"/>
-    <w:lsdException w:name="No Spacing" w:uiPriority="1" w:qFormat="1"/>
-    <w:lsdException w:name="Light Shading" w:uiPriority="60"/>
-    <w:lsdException w:name="Light List" w:uiPriority="61"/>
-    <w:lsdException w:name="Light Grid" w:uiPriority="62"/>
-    <w:lsdException w:name="Medium Shading 1" w:uiPriority="63"/>
-    <w:lsdException w:name="Medium Shading 2" w:uiPriority="64"/>
-    <w:lsdException w:name="Medium List 1" w:uiPriority="65"/>
-    <w:lsdException w:name="Medium List 2" w:uiPriority="66"/>
-    <w:lsdException w:name="Medium Grid 1" w:uiPriority="67"/>
-    <w:lsdException w:name="Medium Grid 2" w:uiPriority="68"/>
-    <w:lsdException w:name="Medium Grid 3" w:uiPriority="69"/>
-    <w:lsdException w:name="Dark List" w:uiPriority="70"/>
-    <w:lsdException w:name="Colorful Shading" w:uiPriority="71"/>
-    <w:lsdException w:name="Colorful List" w:uiPriority="72"/>
-    <w:lsdException w:name="Colorful Grid" w:uiPriority="73"/>
-    <w:lsdException w:name="Light Shading Accent 1" w:uiPriority="60"/>
-    <w:lsdException w:name="Light List Accent 1" w:uiPriority="61"/>
-    <w:lsdException w:name="Light Grid Accent 1" w:uiPriority="62"/>
-    <w:lsdException w:name="Medium Shading 1 Accent 1" w:uiPriority="63"/>
-    <w:lsdException w:name="Medium Shading 2 Accent 1" w:uiPriority="64"/>
-    <w:lsdException w:name="Medium List 1 Accent 1" w:uiPriority="65"/>
-    <w:lsdException w:name="Revision" w:semiHidden="1"/>
-    <w:lsdException w:name="List Paragraph" w:uiPriority="34" w:qFormat="1"/>
-    <w:lsdException w:name="Quote" w:uiPriority="29" w:qFormat="1"/>
-    <w:lsdException w:name="Intense Quote" w:uiPriority="30" w:qFormat="1"/>
-    <w:lsdException w:name="Medium List 2 Accent 1" w:uiPriority="66"/>
-    <w:lsdException w:name="Medium Grid 1 Accent 1" w:uiPriority="67"/>
-    <w:lsdException w:name="Medium Grid 2 Accent 1" w:uiPriority="68"/>
-    <w:lsdException w:name="Medium Grid 3 Accent 1" w:uiPriority="69"/>
-    <w:lsdException w:name="Dark List Accent 1" w:uiPriority="70"/>
-    <w:lsdException w:name="Colorful Shading Accent 1" w:uiPriority="71"/>
-    <w:lsdException w:name="Colorful List Accent 1" w:uiPriority="72"/>
-    <w:lsdException w:name="Colorful Grid Accent 1" w:uiPriority="73"/>
-    <w:lsdException w:name="Light Shading Accent 2" w:uiPriority="60"/>
-    <w:lsdException w:name="Light List Accent 2" w:uiPriority="61"/>
-    <w:lsdException w:name="Light Grid Accent 2" w:uiPriority="62"/>
-    <w:lsdException w:name="Medium Shading 1 Accent 2" w:uiPriority="63"/>
-    <w:lsdException w:name="Medium Shading 2 Accent 2" w:uiPriority="64"/>
-    <w:lsdException w:name="Medium List 1 Accent 2" w:uiPriority="65"/>
-    <w:lsdException w:name="Medium List 2 Accent 2" w:uiPriority="66"/>
-    <w:lsdException w:name="Medium Grid 1 Accent 2" w:uiPriority="67"/>
-    <w:lsdException w:name="Medium Grid 2 Accent 2" w:uiPriority="68"/>
-    <w:lsdException w:name="Medium Grid 3 Accent 2" w:uiPriority="69"/>
-    <w:lsdException w:name="Dark List Accent 2" w:uiPriority="70"/>
-    <w:lsdException w:name="Colorful Shading Accent 2" w:uiPriority="71"/>
-    <w:lsdException w:name="Colorful List Accent 2" w:uiPriority="72"/>
-    <w:lsdException w:name="Colorful Grid Accent 2" w:uiPriority="73"/>
-    <w:lsdException w:name="Light Shading Accent 3" w:uiPriority="60"/>
-    <w:lsdException w:name="Light List Accent 3" w:uiPriority="61"/>
-    <w:lsdException w:name="Light Grid Accent 3" w:uiPriority="62"/>
-    <w:lsdException w:name="Medium Shading 1 Accent 3" w:uiPriority="63"/>
-    <w:lsdException w:name="Medium Shading 2 Accent 3" w:uiPriority="64"/>
-    <w:lsdException w:name="Medium List 1 Accent 3" w:uiPriority="65"/>
-    <w:lsdException w:name="Medium List 2 Accent 3" w:uiPriority="66"/>
-    <w:lsdException w:name="Medium Grid 1 Accent 3" w:uiPriority="67"/>
-    <w:lsdException w:name="Medium Grid 2 Accent 3" w:uiPriority="68"/>
-    <w:lsdException w:name="Medium Grid 3 Accent 3" w:uiPriority="69"/>
-    <w:lsdException w:name="Dark List Accent 3" w:uiPriority="70"/>
-    <w:lsdException w:name="Colorful Shading Accent 3" w:uiPriority="71"/>
-    <w:lsdException w:name="Colorful List Accent 3" w:uiPriority="72"/>
-    <w:lsdException w:name="Colorful Grid Accent 3" w:uiPriority="73"/>
-    <w:lsdException w:name="Light Shading Accent 4" w:uiPriority="60"/>
-    <w:lsdException w:name="Light List Accent 4" w:uiPriority="61"/>
-    <w:lsdException w:name="Light Grid Accent 4" w:uiPriority="62"/>
-    <w:lsdException w:name="Medium Shading 1 Accent 4" w:uiPriority="63"/>
-    <w:lsdException w:name="Medium Shading 2 Accent 4" w:uiPriority="64"/>
-    <w:lsdException w:name="Medium List 1 Accent 4" w:uiPriority="65"/>
-    <w:lsdException w:name="Medium List 2 Accent 4" w:uiPriority="66"/>
-    <w:lsdException w:name="Medium Grid 1 Accent 4" w:uiPriority="67"/>
-    <w:lsdException w:name="Medium Grid 2 Accent 4" w:uiPriority="68"/>
-    <w:lsdException w:name="Medium Grid 3 Accent 4" w:uiPriority="69"/>
-    <w:lsdException w:name="Dark List Accent 4" w:uiPriority="70"/>
-    <w:lsdException w:name="Colorful Shading Accent 4" w:uiPriority="71"/>
-    <w:lsdException w:name="Colorful List Accent 4" w:uiPriority="72"/>
-    <w:lsdException w:name="Colorful Grid Accent 4" w:uiPriority="73"/>
-    <w:lsdException w:name="Light Shading Accent 5" w:uiPriority="60"/>
-    <w:lsdException w:name="Light List Accent 5" w:uiPriority="61"/>
-    <w:lsdException w:name="Light Grid Accent 5" w:uiPriority="62"/>
-    <w:lsdException w:name="Medium Shading 1 Accent 5" w:uiPriority="63"/>
-    <w:lsdException w:name="Medium Shading 2 Accent 5" w:uiPriority="64"/>
-    <w:lsdException w:name="Medium List 1 Accent 5" w:uiPriority="65"/>
-    <w:lsdException w:name="Medium List 2 Accent 5" w:uiPriority="66"/>
-    <w:lsdException w:name="Medium Grid 1 Accent 5" w:uiPriority="67"/>
-    <w:lsdException w:name="Medium Grid 2 Accent 5" w:uiPriority="68"/>
-    <w:lsdException w:name="Medium Grid 3 Accent 5" w:uiPriority="69"/>
-    <w:lsdException w:name="Dark List Accent 5" w:uiPriority="70"/>
-    <w:lsdException w:name="Colorful Shading Accent 5" w:uiPriority="71"/>
-    <w:lsdException w:name="Colorful List Accent 5" w:uiPriority="72"/>
-    <w:lsdException w:name="Colorful Grid Accent 5" w:uiPriority="73"/>
-    <w:lsdException w:name="Light Shading Accent 6" w:uiPriority="60"/>
-    <w:lsdException w:name="Light List Accent 6" w:uiPriority="61"/>
-    <w:lsdException w:name="Light Grid Accent 6" w:uiPriority="62"/>
-    <w:lsdException w:name="Medium Shading 1 Accent 6" w:uiPriority="63"/>
-    <w:lsdException w:name="Medium Shading 2 Accent 6" w:uiPriority="64"/>
-    <w:lsdException w:name="Medium List 1 Accent 6" w:uiPriority="65"/>
-    <w:lsdException w:name="Medium List 2 Accent 6" w:uiPriority="66"/>
-    <w:lsdException w:name="Medium Grid 1 Accent 6" w:uiPriority="67"/>
-    <w:lsdException w:name="Medium Grid 2 Accent 6" w:uiPriority="68"/>
-    <w:lsdException w:name="Medium Grid 3 Accent 6" w:uiPriority="69"/>
-    <w:lsdException w:name="Dark List Accent 6" w:uiPriority="70"/>
-    <w:lsdException w:name="Colorful Shading Accent 6" w:uiPriority="71"/>
-    <w:lsdException w:name="Colorful List Accent 6" w:uiPriority="72"/>
-    <w:lsdException w:name="Colorful Grid Accent 6" w:uiPriority="73"/>
-    <w:lsdException w:name="Subtle Emphasis" w:uiPriority="19" w:qFormat="1"/>
-    <w:lsdException w:name="Intense Emphasis" w:uiPriority="21" w:qFormat="1"/>
-    <w:lsdException w:name="Subtle Reference" w:uiPriority="31" w:qFormat="1"/>
-    <w:lsdException w:name="Intense Reference" w:uiPriority="32" w:qFormat="1"/>
-    <w:lsdException w:name="Book Title" w:uiPriority="33" w:qFormat="1"/>
-    <w:lsdException w:name="Bibliography" w:semiHidden="1" w:uiPriority="37" w:unhideWhenUsed="1"/>
-    <w:lsdException w:name="TOC Heading" w:semiHidden="1" w:uiPriority="39" w:unhideWhenUsed="1" w:qFormat="1"/>
-    <w:lsdException w:name="Plain Table 1" w:uiPriority="41"/>
-    <w:lsdException w:name="Plain Table 2" w:uiPriority="42"/>
-    <w:lsdException w:name="Plain Table 3" w:uiPriority="43"/>
-    <w:lsdException w:name="Plain Table 4" w:uiPriority="44"/>
-    <w:lsdException w:name="Plain Table 5" w:uiPriority="45"/>
-    <w:lsdException w:name="Grid Table Light" w:uiPriority="40"/>
-    <w:lsdException w:name="Grid Table 1 Light" w:uiPriority="46"/>
-    <w:lsdException w:name="Grid Table 2" w:uiPriority="47"/>
-    <w:lsdException w:name="Grid Table 3" w:uiPriority="48"/>
-    <w:lsdException w:name="Grid Table 4" w:uiPriority="49"/>
-    <w:lsdException w:name="Grid Table 5 Dark" w:uiPriority="50"/>
-    <w:lsdException w:name="Grid Table 6 Colorful" w:uiPriority="51"/>
-    <w:lsdException w:name="Grid Table 7 Colorful" w:uiPriority="52"/>
-    <w:lsdException w:name="Grid Table 1 Light Accent 1" w:uiPriority="46"/>
-    <w:lsdException w:name="Grid Table 2 Accent 1" w:uiPriority="47"/>
-    <w:lsdException w:name="Grid Table 3 Accent 1" w:uiPriority="48"/>
-    <w:lsdException w:name="Grid Table 4 Accent 1" w:uiPriority="49"/>
-    <w:lsdException w:name="Grid Table 5 Dark Accent 1" w:uiPriority="50"/>
-    <w:lsdException w:name="Grid Table 6 Colorful Accent 1" w:uiPriority="51"/>
-    <w:lsdException w:name="Grid Table 7 Colorful Accent 1" w:uiPriority="52"/>
-    <w:lsdException w:name="Grid Table 1 Light Accent 2" w:uiPriority="46"/>
-    <w:lsdException w:name="Grid Table 2 Accent 2" w:uiPriority="47"/>
-    <w:lsdException w:name="Grid Table 3 Accent 2" w:uiPriority="48"/>
-    <w:lsdException w:name="Grid Table 4 Accent 2" w:uiPriority="49"/>
-    <w:lsdException w:name="Grid Table 5 Dark Accent 2" w:uiPriority="50"/>
-    <w:lsdException w:name="Grid Table 6 Colorful Accent 2" w:uiPriority="51"/>
-    <w:lsdException w:name="Grid Table 7 Colorful Accent 2" w:uiPriority="52"/>
-    <w:lsdException w:name="Grid Table 1 Light Accent 3" w:uiPriority="46"/>
-    <w:lsdException w:name="Grid Table 2 Accent 3" w:uiPriority="47"/>
-    <w:lsdException w:name="Grid Table 3 Accent 3" w:uiPriority="48"/>
-    <w:lsdException w:name="Grid Table 4 Accent 3" w:uiPriority="49"/>
-    <w:lsdException w:name="Grid Table 5 Dark Accent 3" w:uiPriority="50"/>
-    <w:lsdException w:name="Grid Table 6 Colorful Accent 3" w:uiPriority="51"/>
-    <w:lsdException w:name="Grid Table 7 Colorful Accent 3" w:uiPriority="52"/>
-    <w:lsdException w:name="Grid Table 1 Light Accent 4" w:uiPriority="46"/>
-    <w:lsdException w:name="Grid Table 2 Accent 4" w:uiPriority="47"/>
-    <w:lsdException w:name="Grid Table 3 Accent 4" w:uiPriority="48"/>
-    <w:lsdException w:name="Grid Table 4 Accent 4" w:uiPriority="49"/>
-    <w:lsdException w:name="Grid Table 5 Dark Accent 4" w:uiPriority="50"/>
-    <w:lsdException w:name="Grid Table 6 Colorful Accent 4" w:uiPriority="51"/>
-    <w:lsdException w:name="Grid Table 7 Colorful Accent 4" w:uiPriority="52"/>
-    <w:lsdException w:name="Grid Table 1 Light Accent 5" w:uiPriority="46"/>
-    <w:lsdException w:name="Grid Table 2 Accent 5" w:uiPriority="47"/>
-    <w:lsdException w:name="Grid Table 3 Accent 5" w:uiPriority="48"/>
-    <w:lsdException w:name="Grid Table 4 Accent 5" w:uiPriority="49"/>
-    <w:lsdException w:name="Grid Table 5 Dark Accent 5" w:uiPriority="50"/>
-    <w:lsdException w:name="Grid Table 6 Colorful Accent 5" w:uiPriority="51"/>
-    <w:lsdException w:name="Grid Table 7 Colorful Accent 5" w:uiPriority="52"/>
-    <w:lsdException w:name="Grid Table 1 Light Accent 6" w:uiPriority="46"/>
-    <w:lsdException w:name="Grid Table 2 Accent 6" w:uiPriority="47"/>
-    <w:lsdException w:name="Grid Table 3 Accent 6" w:uiPriority="48"/>
-    <w:lsdException w:name="Grid Table 4 Accent 6" w:uiPriority="49"/>
-    <w:lsdException w:name="Grid Table 5 Dark Accent 6" w:uiPriority="50"/>
-    <w:lsdException w:name="Grid Table 6 Colorful Accent 6" w:uiPriority="51"/>
-    <w:lsdException w:name="Grid Table 7 Colorful Accent 6" w:uiPriority="52"/>
-    <w:lsdException w:name="List Table 1 Light" w:uiPriority="46"/>
-    <w:lsdException w:name="List Table 2" w:uiPriority="47"/>
-    <w:lsdException w:name="List Table 3" w:uiPriority="48"/>
-    <w:lsdException w:name="List Table 4" w:uiPriority="49"/>
-    <w:lsdException w:name="List Table 5 Dark" w:uiPriority="50"/>
-    <w:lsdException w:name="List Table 6 Colorful" w:uiPriority="51"/>
-    <w:lsdException w:name="List Table 7 Colorful" w:uiPriority="52"/>
-    <w:lsdException w:name="List Table 1 Light Accent 1" w:uiPriority="46"/>
-    <w:lsdException w:name="List Table 2 Accent 1" w:uiPriority="47"/>
-    <w:lsdException w:name="List Table 3 Accent 1" w:uiPriority="48"/>
-    <w:lsdException w:name="List Table 4 Accent 1" w:uiPriority="49"/>
-    <w:lsdException w:name="List Table 5 Dark Accent 1" w:uiPriority="50"/>
-    <w:lsdException w:name="List Table 6 Colorful Accent 1" w:uiPriority="51"/>
-    <w:lsdException w:name="List Table 7 Colorful Accent 1" w:uiPriority="52"/>
-    <w:lsdException w:name="List Table 1 Light Accent 2" w:uiPriority="46"/>
-    <w:lsdException w:name="List Table 2 Accent 2" w:uiPriority="47"/>
-    <w:lsdException w:name="List Table 3 Accent 2" w:uiPriority="48"/>
-    <w:lsdException w:name="List Table 4 Accent 2" w:uiPriority="49"/>
-    <w:lsdException w:name="List Table 5 Dark Accent 2" w:uiPriority="50"/>
-    <w:lsdException w:name="List Table 6 Colorful Accent 2" w:uiPriority="51"/>
-    <w:lsdException w:name="List Table 7 Colorful Accent 2" w:uiPriority="52"/>
-    <w:lsdException w:name="List Table 1 Light Accent 3" w:uiPriority="46"/>
-    <w:lsdException w:name="List Table 2 Accent 3" w:uiPriority="47"/>
-    <w:lsdException w:name="List Table 3 Accent 3" w:uiPriority="48"/>
-    <w:lsdException w:name="List Table 4 Accent 3" w:uiPriority="49"/>
-    <w:lsdException w:name="List Table 5 Dark Accent 3" w:uiPriority="50"/>
-    <w:lsdException w:name="List Table 6 Colorful Accent 3" w:uiPriority="51"/>
-    <w:lsdException w:name="List Table 7 Colorful Accent 3" w:uiPriority="52"/>
-    <w:lsdException w:name="List Table 1 Light Accent 4" w:uiPriority="46"/>
-    <w:lsdException w:name="List Table 2 Accent 4" w:uiPriority="47"/>
-    <w:lsdException w:name="List Table 3 Accent 4" w:uiPriority="48"/>
-    <w:lsdException w:name="List Table 4 Accent 4" w:uiPriority="49"/>
-    <w:lsdException w:name="List Table 5 Dark Accent 4" w:uiPriority="50"/>
-    <w:lsdException w:name="List Table 6 Colorful Accent 4" w:uiPriority="51"/>
-    <w:lsdException w:name="List Table 7 Colorful Accent 4" w:uiPriority="52"/>
-    <w:lsdException w:name="List Table 1 Light Accent 5" w:uiPriority="46"/>
-    <w:lsdException w:name="List Table 2 Accent 5" w:uiPriority="47"/>
-    <w:lsdException w:name="List Table 3 Accent 5" w:uiPriority="48"/>
-    <w:lsdException w:name="List Table 4 Accent 5" w:uiPriority="49"/>
-    <w:lsdException w:name="List Table 5 Dark Accent 5" w:uiPriority="50"/>
-    <w:lsdException w:name="List Table 6 Colorful Accent 5" w:uiPriority="51"/>
-    <w:lsdException w:name="List Table 7 Colorful Accent 5" w:uiPriority="52"/>
-    <w:lsdException w:name="List Table 1 Light Accent 6" w:uiPriority="46"/>
-    <w:lsdException w:name="List Table 2 Accent 6" w:uiPriority="47"/>
-    <w:lsdException w:name="List Table 3 Accent 6" w:uiPriority="48"/>
-    <w:lsdException w:name="List Table 4 Accent 6" w:uiPriority="49"/>
-    <w:lsdException w:name="List Table 5 Dark Accent 6" w:uiPriority="50"/>
-    <w:lsdException w:name="List Table 6 Colorful Accent 6" w:uiPriority="51"/>
-    <w:lsdException w:name="List Table 7 Colorful Accent 6" w:uiPriority="52"/>
+  <w:latentStyles w:defLockedState="0" w:defUIPriority="99" w:defSemiHidden="1" w:defUnhideWhenUsed="1" w:defQFormat="0" w:count="267">
+    <w:lsdException w:name="Normal" w:semiHidden="0" w:uiPriority="0" w:unhideWhenUsed="0" w:qFormat="1"/>
+    <w:lsdException w:name="heading 1" w:semiHidden="0" w:uiPriority="9" w:unhideWhenUsed="0" w:qFormat="1"/>
+    <w:lsdException w:name="heading 2" w:uiPriority="9" w:qFormat="1"/>
+    <w:lsdException w:name="heading 3" w:uiPriority="9" w:qFormat="1"/>
+    <w:lsdException w:name="heading 4" w:uiPriority="9" w:qFormat="1"/>
+    <w:lsdException w:name="heading 5" w:uiPriority="9" w:qFormat="1"/>
+    <w:lsdException w:name="heading 6" w:uiPriority="9" w:qFormat="1"/>
+    <w:lsdException w:name="heading 7" w:uiPriority="9" w:qFormat="1"/>
+    <w:lsdException w:name="heading 8" w:uiPriority="9" w:qFormat="1"/>
+    <w:lsdException w:name="heading 9" w:uiPriority="9" w:qFormat="1"/>
+    <w:lsdException w:name="toc 1" w:uiPriority="39"/>
+    <w:lsdException w:name="toc 2" w:uiPriority="39"/>
+    <w:lsdException w:name="toc 3" w:uiPriority="39"/>
+    <w:lsdException w:name="toc 4" w:uiPriority="39"/>
+    <w:lsdException w:name="toc 5" w:uiPriority="39"/>
+    <w:lsdException w:name="toc 6" w:uiPriority="39"/>
+    <w:lsdException w:name="toc 7" w:uiPriority="39"/>
+    <w:lsdException w:name="toc 8" w:uiPriority="39"/>
+    <w:lsdException w:name="toc 9" w:uiPriority="39"/>
+    <w:lsdException w:name="caption" w:uiPriority="35" w:qFormat="1"/>
+    <w:lsdException w:name="Title" w:semiHidden="0" w:uiPriority="10" w:unhideWhenUsed="0" w:qFormat="1"/>
+    <w:lsdException w:name="Default Paragraph Font" w:uiPriority="1"/>
+    <w:lsdException w:name="Subtitle" w:semiHidden="0" w:uiPriority="11" w:unhideWhenUsed="0" w:qFormat="1"/>
+    <w:lsdException w:name="Strong" w:semiHidden="0" w:uiPriority="22" w:unhideWhenUsed="0" w:qFormat="1"/>
+    <w:lsdException w:name="Emphasis" w:semiHidden="0" w:uiPriority="20" w:unhideWhenUsed="0" w:qFormat="1"/>
+    <w:lsdException w:name="Table Grid" w:semiHidden="0" w:uiPriority="59" w:unhideWhenUsed="0"/>
+    <w:lsdException w:name="Placeholder Text" w:unhideWhenUsed="0"/>
+    <w:lsdException w:name="No Spacing" w:semiHidden="0" w:uiPriority="1" w:unhideWhenUsed="0" w:qFormat="1"/>
+    <w:lsdException w:name="Light Shading" w:semiHidden="0" w:uiPriority="60" w:unhideWhenUsed="0"/>
+    <w:lsdException w:name="Light List" w:semiHidden="0" w:uiPriority="61" w:unhideWhenUsed="0"/>
+    <w:lsdException w:name="Light Grid" w:semiHidden="0" w:uiPriority="62" w:unhideWhenUsed="0"/>
+    <w:lsdException w:name="Medium Shading 1" w:semiHidden="0" w:uiPriority="63" w:unhideWhenUsed="0"/>
+    <w:lsdException w:name="Medium Shading 2" w:semiHidden="0" w:uiPriority="64" w:unhideWhenUsed="0"/>
+    <w:lsdException w:name="Medium List 1" w:semiHidden="0" w:uiPriority="65" w:unhideWhenUsed="0"/>
+    <w:lsdException w:name="Medium List 2" w:semiHidden="0" w:uiPriority="66" w:unhideWhenUsed="0"/>
+    <w:lsdException w:name="Medium Grid 1" w:semiHidden="0" w:uiPriority="67" w:unhideWhenUsed="0"/>
+    <w:lsdException w:name="Medium Grid 2" w:semiHidden="0" w:uiPriority="68" w:unhideWhenUsed="0"/>
+    <w:lsdException w:name="Medium Grid 3" w:semiHidden="0" w:uiPriority="69" w:unhideWhenUsed="0"/>
+    <w:lsdException w:name="Dark List" w:semiHidden="0" w:uiPriority="70" w:unhideWhenUsed="0"/>
+    <w:lsdException w:name="Colorful Shading" w:semiHidden="0" w:uiPriority="71" w:unhideWhenUsed="0"/>
+    <w:lsdException w:name="Colorful List" w:semiHidden="0" w:uiPriority="72" w:unhideWhenUsed="0"/>
+    <w:lsdException w:name="Colorful Grid" w:semiHidden="0" w:uiPriority="73" w:unhideWhenUsed="0"/>
+    <w:lsdException w:name="Light Shading Accent 1" w:semiHidden="0" w:uiPriority="60" w:unhideWhenUsed="0"/>
+    <w:lsdException w:name="Light List Accent 1" w:semiHidden="0" w:uiPriority="61" w:unhideWhenUsed="0"/>
+    <w:lsdException w:name="Light Grid Accent 1" w:semiHidden="0" w:uiPriority="62" w:unhideWhenUsed="0"/>
+    <w:lsdException w:name="Medium Shading 1 Accent 1" w:semiHidden="0" w:uiPriority="63" w:unhideWhenUsed="0"/>
+    <w:lsdException w:name="Medium Shading 2 Accent 1" w:semiHidden="0" w:uiPriority="64" w:unhideWhenUsed="0"/>
+    <w:lsdException w:name="Medium List 1 Accent 1" w:semiHidden="0" w:uiPriority="65" w:unhideWhenUsed="0"/>
+    <w:lsdException w:name="Revision" w:unhideWhenUsed="0"/>
+    <w:lsdException w:name="List Paragraph" w:semiHidden="0" w:uiPriority="34" w:unhideWhenUsed="0" w:qFormat="1"/>
+    <w:lsdException w:name="Quote" w:semiHidden="0" w:uiPriority="29" w:unhideWhenUsed="0" w:qFormat="1"/>
+    <w:lsdException w:name="Intense Quote" w:semiHidden="0" w:uiPriority="30" w:unhideWhenUsed="0" w:qFormat="1"/>
+    <w:lsdException w:name="Medium List 2 Accent 1" w:semiHidden="0" w:uiPriority="66" w:unhideWhenUsed="0"/>
+    <w:lsdException w:name="Medium Grid 1 Accent 1" w:semiHidden="0" w:uiPriority="67" w:unhideWhenUsed="0"/>
+    <w:lsdException w:name="Medium Grid 2 Accent 1" w:semiHidden="0" w:uiPriority="68" w:unhideWhenUsed="0"/>
+    <w:lsdException w:name="Medium Grid 3 Accent 1" w:semiHidden="0" w:uiPriority="69" w:unhideWhenUsed="0"/>
+    <w:lsdException w:name="Dark List Accent 1" w:semiHidden="0" w:uiPriority="70" w:unhideWhenUsed="0"/>
+    <w:lsdException w:name="Colorful Shading Accent 1" w:semiHidden="0" w:uiPriority="71" w:unhideWhenUsed="0"/>
+    <w:lsdException w:name="Colorful List Accent 1" w:semiHidden="0" w:uiPriority="72" w:unhideWhenUsed="0"/>
+    <w:lsdException w:name="Colorful Grid Accent 1" w:semiHidden="0" w:uiPriority="73" w:unhideWhenUsed="0"/>
+    <w:lsdException w:name="Light Shading Accent 2" w:semiHidden="0" w:uiPriority="60" w:unhideWhenUsed="0"/>
+    <w:lsdException w:name="Light List Accent 2" w:semiHidden="0" w:uiPriority="61" w:unhideWhenUsed="0"/>
+    <w:lsdException w:name="Light Grid Accent 2" w:semiHidden="0" w:uiPriority="62" w:unhideWhenUsed="0"/>
+    <w:lsdException w:name="Medium Shading 1 Accent 2" w:semiHidden="0" w:uiPriority="63" w:unhideWhenUsed="0"/>
+    <w:lsdException w:name="Medium Shading 2 Accent 2" w:semiHidden="0" w:uiPriority="64" w:unhideWhenUsed="0"/>
+    <w:lsdException w:name="Medium List 1 Accent 2" w:semiHidden="0" w:uiPriority="65" w:unhideWhenUsed="0"/>
+    <w:lsdException w:name="Medium List 2 Accent 2" w:semiHidden="0" w:uiPriority="66" w:unhideWhenUsed="0"/>
+    <w:lsdException w:name="Medium Grid 1 Accent 2" w:semiHidden="0" w:uiPriority="67" w:unhideWhenUsed="0"/>
+    <w:lsdException w:name="Medium Grid 2 Accent 2" w:semiHidden="0" w:uiPriority="68" w:unhideWhenUsed="0"/>
+    <w:lsdException w:name="Medium Grid 3 Accent 2" w:semiHidden="0" w:uiPriority="69" w:unhideWhenUsed="0"/>
+    <w:lsdException w:name="Dark List Accent 2" w:semiHidden="0" w:uiPriority="70" w:unhideWhenUsed="0"/>
+    <w:lsdException w:name="Colorful Shading Accent 2" w:semiHidden="0" w:uiPriority="71" w:unhideWhenUsed="0"/>
+    <w:lsdException w:name="Colorful List Accent 2" w:semiHidden="0" w:uiPriority="72" w:unhideWhenUsed="0"/>
+    <w:lsdException w:name="Colorful Grid Accent 2" w:semiHidden="0" w:uiPriority="73" w:unhideWhenUsed="0"/>
+    <w:lsdException w:name="Light Shading Accent 3" w:semiHidden="0" w:uiPriority="60" w:unhideWhenUsed="0"/>
+    <w:lsdException w:name="Light List Accent 3" w:semiHidden="0" w:uiPriority="61" w:unhideWhenUsed="0"/>
+    <w:lsdException w:name="Light Grid Accent 3" w:semiHidden="0" w:uiPriority="62" w:unhideWhenUsed="0"/>
+    <w:lsdException w:name="Medium Shading 1 Accent 3" w:semiHidden="0" w:uiPriority="63" w:unhideWhenUsed="0"/>
+    <w:lsdException w:name="Medium Shading 2 Accent 3" w:semiHidden="0" w:uiPriority="64" w:unhideWhenUsed="0"/>
+    <w:lsdException w:name="Medium List 1 Accent 3" w:semiHidden="0" w:uiPriority="65" w:unhideWhenUsed="0"/>
+    <w:lsdException w:name="Medium List 2 Accent 3" w:semiHidden="0" w:uiPriority="66" w:unhideWhenUsed="0"/>
+    <w:lsdException w:name="Medium Grid 1 Accent 3" w:semiHidden="0" w:uiPriority="67" w:unhideWhenUsed="0"/>
+    <w:lsdException w:name="Medium Grid 2 Accent 3" w:semiHidden="0" w:uiPriority="68" w:unhideWhenUsed="0"/>
+    <w:lsdException w:name="Medium Grid 3 Accent 3" w:semiHidden="0" w:uiPriority="69" w:unhideWhenUsed="0"/>
+    <w:lsdException w:name="Dark List Accent 3" w:semiHidden="0" w:uiPriority="70" w:unhideWhenUsed="0"/>
+    <w:lsdException w:name="Colorful Shading Accent 3" w:semiHidden="0" w:uiPriority="71" w:unhideWhenUsed="0"/>
+    <w:lsdException w:name="Colorful List Accent 3" w:semiHidden="0" w:uiPriority="72" w:unhideWhenUsed="0"/>
+    <w:lsdException w:name="Colorful Grid Accent 3" w:semiHidden="0" w:uiPriority="73" w:unhideWhenUsed="0"/>
+    <w:lsdException w:name="Light Shading Accent 4" w:semiHidden="0" w:uiPriority="60" w:unhideWhenUsed="0"/>
+    <w:lsdException w:name="Light List Accent 4" w:semiHidden="0" w:uiPriority="61" w:unhideWhenUsed="0"/>
+    <w:lsdException w:name="Light Grid Accent 4" w:semiHidden="0" w:uiPriority="62" w:unhideWhenUsed="0"/>
+    <w:lsdException w:name="Medium Shading 1 Accent 4" w:semiHidden="0" w:uiPriority="63" w:unhideWhenUsed="0"/>
+    <w:lsdException w:name="Medium Shading 2 Accent 4" w:semiHidden="0" w:uiPriority="64" w:unhideWhenUsed="0"/>
+    <w:lsdException w:name="Medium List 1 Accent 4" w:semiHidden="0" w:uiPriority="65" w:unhideWhenUsed="0"/>
+    <w:lsdException w:name="Medium List 2 Accent 4" w:semiHidden="0" w:uiPriority="66" w:unhideWhenUsed="0"/>
+    <w:lsdException w:name="Medium Grid 1 Accent 4" w:semiHidden="0" w:uiPriority="67" w:unhideWhenUsed="0"/>
+    <w:lsdException w:name="Medium Grid 2 Accent 4" w:semiHidden="0" w:uiPriority="68" w:unhideWhenUsed="0"/>
+    <w:lsdException w:name="Medium Grid 3 Accent 4" w:semiHidden="0" w:uiPriority="69" w:unhideWhenUsed="0"/>
+    <w:lsdException w:name="Dark List Accent 4" w:semiHidden="0" w:uiPriority="70" w:unhideWhenUsed="0"/>
+    <w:lsdException w:name="Colorful Shading Accent 4" w:semiHidden="0" w:uiPriority="71" w:unhideWhenUsed="0"/>
+    <w:lsdException w:name="Colorful List Accent 4" w:semiHidden="0" w:uiPriority="72" w:unhideWhenUsed="0"/>
+    <w:lsdException w:name="Colorful Grid Accent 4" w:semiHidden="0" w:uiPriority="73" w:unhideWhenUsed="0"/>
+    <w:lsdException w:name="Light Shading Accent 5" w:semiHidden="0" w:uiPriority="60" w:unhideWhenUsed="0"/>
+    <w:lsdException w:name="Light List Accent 5" w:semiHidden="0" w:uiPriority="61" w:unhideWhenUsed="0"/>
+    <w:lsdException w:name="Light Grid Accent 5" w:semiHidden="0" w:uiPriority="62" w:unhideWhenUsed="0"/>
+    <w:lsdException w:name="Medium Shading 1 Accent 5" w:semiHidden="0" w:uiPriority="63" w:unhideWhenUsed="0"/>
+    <w:lsdException w:name="Medium Shading 2 Accent 5" w:semiHidden="0" w:uiPriority="64" w:unhideWhenUsed="0"/>
+    <w:lsdException w:name="Medium List 1 Accent 5" w:semiHidden="0" w:uiPriority="65" w:unhideWhenUsed="0"/>
+    <w:lsdException w:name="Medium List 2 Accent 5" w:semiHidden="0" w:uiPriority="66" w:unhideWhenUsed="0"/>
+    <w:lsdException w:name="Medium Grid 1 Accent 5" w:semiHidden="0" w:uiPriority="67" w:unhideWhenUsed="0"/>
+    <w:lsdException w:name="Medium Grid 2 Accent 5" w:semiHidden="0" w:uiPriority="68" w:unhideWhenUsed="0"/>
+    <w:lsdException w:name="Medium Grid 3 Accent 5" w:semiHidden="0" w:uiPriority="69" w:unhideWhenUsed="0"/>
+    <w:lsdException w:name="Dark List Accent 5" w:semiHidden="0" w:uiPriority="70" w:unhideWhenUsed="0"/>
+    <w:lsdException w:name="Colorful Shading Accent 5" w:semiHidden="0" w:uiPriority="71" w:unhideWhenUsed="0"/>
+    <w:lsdException w:name="Colorful List Accent 5" w:semiHidden="0" w:uiPriority="72" w:unhideWhenUsed="0"/>
+    <w:lsdException w:name="Colorful Grid Accent 5" w:semiHidden="0" w:uiPriority="73" w:unhideWhenUsed="0"/>
+    <w:lsdException w:name="Light Shading Accent 6" w:semiHidden="0" w:uiPriority="60" w:unhideWhenUsed="0"/>
+    <w:lsdException w:name="Light List Accent 6" w:semiHidden="0" w:uiPriority="61" w:unhideWhenUsed="0"/>
+    <w:lsdException w:name="Light Grid Accent 6" w:semiHidden="0" w:uiPriority="62" w:unhideWhenUsed="0"/>
+    <w:lsdException w:name="Medium Shading 1 Accent 6" w:semiHidden="0" w:uiPriority="63" w:unhideWhenUsed="0"/>
+    <w:lsdException w:name="Medium Shading 2 Accent 6" w:semiHidden="0" w:uiPriority="64" w:unhideWhenUsed="0"/>
+    <w:lsdException w:name="Medium List 1 Accent 6" w:semiHidden="0" w:uiPriority="65" w:unhideWhenUsed="0"/>
+    <w:lsdException w:name="Medium List 2 Accent 6" w:semiHidden="0" w:uiPriority="66" w:unhideWhenUsed="0"/>
+    <w:lsdException w:name="Medium Grid 1 Accent 6" w:semiHidden="0" w:uiPriority="67" w:unhideWhenUsed="0"/>
+    <w:lsdException w:name="Medium Grid 2 Accent 6" w:semiHidden="0" w:uiPriority="68" w:unhideWhenUsed="0"/>
+    <w:lsdException w:name="Medium Grid 3 Accent 6" w:semiHidden="0" w:uiPriority="69" w:unhideWhenUsed="0"/>
+    <w:lsdException w:name="Dark List Accent 6" w:semiHidden="0" w:uiPriority="70" w:unhideWhenUsed="0"/>
+    <w:lsdException w:name="Colorful Shading Accent 6" w:semiHidden="0" w:uiPriority="71" w:unhideWhenUsed="0"/>
+    <w:lsdException w:name="Colorful List Accent 6" w:semiHidden="0" w:uiPriority="72" w:unhideWhenUsed="0"/>
+    <w:lsdException w:name="Colorful Grid Accent 6" w:semiHidden="0" w:uiPriority="73" w:unhideWhenUsed="0"/>
+    <w:lsdException w:name="Subtle Emphasis" w:semiHidden="0" w:uiPriority="19" w:unhideWhenUsed="0" w:qFormat="1"/>
+    <w:lsdException w:name="Intense Emphasis" w:semiHidden="0" w:uiPriority="21" w:unhideWhenUsed="0" w:qFormat="1"/>
+    <w:lsdException w:name="Subtle Reference" w:semiHidden="0" w:uiPriority="31" w:unhideWhenUsed="0" w:qFormat="1"/>
+    <w:lsdException w:name="Intense Reference" w:semiHidden="0" w:uiPriority="32" w:unhideWhenUsed="0" w:qFormat="1"/>
+    <w:lsdException w:name="Book Title" w:semiHidden="0" w:uiPriority="33" w:unhideWhenUsed="0" w:qFormat="1"/>
+    <w:lsdException w:name="Bibliography" w:uiPriority="37"/>
+    <w:lsdException w:name="TOC Heading" w:uiPriority="39" w:qFormat="1"/>
+  </w:latentStyles>
+  <w:style w:type="paragraph" w:default="1" w:styleId="Normal">
+    <w:name w:val="Normal"/>
+    <w:qFormat/>
+  </w:style>
+  <w:style w:type="paragraph" w:styleId="Heading1">
+    <w:name w:val="heading 1"/>
+    <w:basedOn w:val="Normal"/>
+    <w:next w:val="Normal"/>
+    <w:link w:val="Heading1Char"/>
+    <w:uiPriority w:val="9"/>
+    <w:qFormat/>
+    <w:rsid w:val="001B1911"/>
+    <w:pPr>
+      <w:keepNext/>
+      <w:keepLines/>
+      <w:spacing w:before="240" w:after="0"/>
+      <w:outlineLvl w:val="0"/>
+    </w:pPr>
+    <w:rPr>
+      <w:rFonts w:asciiTheme="majorHAnsi" w:eastAsiaTheme="majorEastAsia" w:hAnsiTheme="majorHAnsi" w:cstheme="majorBidi"/>
+      <w:color w:val="365F91" w:themeColor="accent1" w:themeShade="BF"/>
+      <w:sz w:val="32"/>
+      <w:szCs w:val="32"/>
+    </w:rPr>
+  </w:style>
+  <w:style w:type="paragraph" w:styleId="Heading2">
+    <w:name w:val="heading 2"/>
+    <w:basedOn w:val="Normal"/>
+    <w:next w:val="Normal"/>
+    <w:link w:val="Heading2Char"/>
+    <w:uiPriority w:val="9"/>
+    <w:unhideWhenUsed/>
+    <w:qFormat/>
+    <w:rsid w:val="001B1911"/>
+    <w:pPr>
+      <w:keepNext/>
+      <w:keepLines/>
+      <w:spacing w:before="40" w:after="0"/>
+      <w:outlineLvl w:val="1"/>
+    </w:pPr>
+    <w:rPr>
+      <w:rFonts w:asciiTheme="majorHAnsi" w:eastAsiaTheme="majorEastAsia" w:hAnsiTheme="majorHAnsi" w:cstheme="majorBidi"/>
+      <w:color w:val="365F91" w:themeColor="accent1" w:themeShade="BF"/>
+      <w:sz w:val="26"/>
+      <w:szCs w:val="26"/>
+    </w:rPr>
+  </w:style>
+  <w:style w:type="character" w:default="1" w:styleId="DefaultParagraphFont">
+    <w:name w:val="Default Paragraph Font"/>
+    <w:uiPriority w:val="1"/>
+    <w:semiHidden/>
+    <w:unhideWhenUsed/>
+  </w:style>
+  <w:style w:type="table" w:default="1" w:styleId="TableNormal">
+    <w:name w:val="Normal Table"/>
+    <w:uiPriority w:val="99"/>
+    <w:semiHidden/>
+    <w:unhideWhenUsed/>
+    <w:tblPr>
+      <w:tblInd w:w="0" w:type="dxa"/>
+      <w:tblCellMar>
+        <w:top w:w="0" w:type="dxa"/>
+        <w:left w:w="108" w:type="dxa"/>
+        <w:bottom w:w="0" w:type="dxa"/>
+        <w:right w:w="108" w:type="dxa"/>
+      </w:tblCellMar>
+    </w:tblPr>
+  </w:style>
+  <w:style w:type="numbering" w:default="1" w:styleId="NoList">
+    <w:name w:val="No List"/>
+    <w:uiPriority w:val="99"/>
+    <w:semiHidden/>
+    <w:unhideWhenUsed/>
+  </w:style>
+  <w:style w:type="paragraph" w:styleId="ListParagraph">
+    <w:name w:val="List Paragraph"/>
+    <w:basedOn w:val="Normal"/>
+    <w:uiPriority w:val="34"/>
+    <w:qFormat/>
+    <w:rsid w:val="005E1D0C"/>
+    <w:pPr>
+      <w:ind w:left="720"/>
+      <w:contextualSpacing/>
+    </w:pPr>
+  </w:style>
+  <w:style w:type="paragraph" w:styleId="BalloonText">
+    <w:name w:val="Balloon Text"/>
+    <w:basedOn w:val="Normal"/>
+    <w:link w:val="BalloonTextChar"/>
+    <w:uiPriority w:val="99"/>
+    <w:semiHidden/>
+    <w:unhideWhenUsed/>
+    <w:rsid w:val="00964914"/>
+    <w:pPr>
+      <w:spacing w:after="0" w:line="240" w:lineRule="auto"/>
+    </w:pPr>
+    <w:rPr>
+      <w:rFonts w:ascii="Tahoma" w:hAnsi="Tahoma" w:cs="Tahoma"/>
+      <w:sz w:val="16"/>
+      <w:szCs w:val="16"/>
+    </w:rPr>
+  </w:style>
+  <w:style w:type="character" w:customStyle="1" w:styleId="BalloonTextChar">
+    <w:name w:val="Balloon Text Char"/>
+    <w:basedOn w:val="DefaultParagraphFont"/>
+    <w:link w:val="BalloonText"/>
+    <w:uiPriority w:val="99"/>
+    <w:semiHidden/>
+    <w:rsid w:val="00964914"/>
+    <w:rPr>
+      <w:rFonts w:ascii="Tahoma" w:hAnsi="Tahoma" w:cs="Tahoma"/>
+      <w:sz w:val="16"/>
+      <w:szCs w:val="16"/>
+    </w:rPr>
+  </w:style>
+  <w:style w:type="paragraph" w:styleId="Header">
+    <w:name w:val="header"/>
+    <w:basedOn w:val="Normal"/>
+    <w:link w:val="HeaderChar"/>
+    <w:uiPriority w:val="99"/>
+    <w:unhideWhenUsed/>
+    <w:rsid w:val="0003222C"/>
+    <w:pPr>
+      <w:tabs>
+        <w:tab w:val="center" w:pos="4680"/>
+        <w:tab w:val="right" w:pos="9360"/>
+      </w:tabs>
+      <w:spacing w:after="0" w:line="240" w:lineRule="auto"/>
+    </w:pPr>
+  </w:style>
+  <w:style w:type="character" w:customStyle="1" w:styleId="HeaderChar">
+    <w:name w:val="Header Char"/>
+    <w:basedOn w:val="DefaultParagraphFont"/>
+    <w:link w:val="Header"/>
+    <w:uiPriority w:val="99"/>
+    <w:rsid w:val="0003222C"/>
+  </w:style>
+  <w:style w:type="paragraph" w:styleId="Footer">
+    <w:name w:val="footer"/>
+    <w:basedOn w:val="Normal"/>
+    <w:link w:val="FooterChar"/>
+    <w:uiPriority w:val="99"/>
+    <w:unhideWhenUsed/>
+    <w:rsid w:val="0003222C"/>
+    <w:pPr>
+      <w:tabs>
+        <w:tab w:val="center" w:pos="4680"/>
+        <w:tab w:val="right" w:pos="9360"/>
+      </w:tabs>
+      <w:spacing w:after="0" w:line="240" w:lineRule="auto"/>
+    </w:pPr>
+  </w:style>
+  <w:style w:type="character" w:customStyle="1" w:styleId="FooterChar">
+    <w:name w:val="Footer Char"/>
+    <w:basedOn w:val="DefaultParagraphFont"/>
+    <w:link w:val="Footer"/>
+    <w:uiPriority w:val="99"/>
+    <w:rsid w:val="0003222C"/>
+  </w:style>
+  <w:style w:type="character" w:styleId="Hyperlink">
+    <w:name w:val="Hyperlink"/>
+    <w:basedOn w:val="DefaultParagraphFont"/>
+    <w:uiPriority w:val="99"/>
+    <w:unhideWhenUsed/>
+    <w:rsid w:val="0003222C"/>
+    <w:rPr>
+      <w:color w:val="0000FF" w:themeColor="hyperlink"/>
+      <w:u w:val="single"/>
+    </w:rPr>
+  </w:style>
+  <w:style w:type="character" w:styleId="HTMLCode">
+    <w:name w:val="HTML Code"/>
+    <w:basedOn w:val="DefaultParagraphFont"/>
+    <w:uiPriority w:val="99"/>
+    <w:semiHidden/>
+    <w:unhideWhenUsed/>
+    <w:rsid w:val="0003222C"/>
+    <w:rPr>
+      <w:rFonts w:ascii="Courier New" w:eastAsia="Times New Roman" w:hAnsi="Courier New" w:cs="Courier New" w:hint="default"/>
+      <w:sz w:val="20"/>
+      <w:szCs w:val="20"/>
+    </w:rPr>
+  </w:style>
+  <w:style w:type="paragraph" w:styleId="NoSpacing">
+    <w:name w:val="No Spacing"/>
+    <w:uiPriority w:val="1"/>
+    <w:qFormat/>
+    <w:rsid w:val="00714261"/>
+    <w:pPr>
+      <w:spacing w:after="0" w:line="240" w:lineRule="auto"/>
+    </w:pPr>
+  </w:style>
+  <w:style w:type="character" w:customStyle="1" w:styleId="Heading1Char">
+    <w:name w:val="Heading 1 Char"/>
+    <w:basedOn w:val="DefaultParagraphFont"/>
+    <w:link w:val="Heading1"/>
+    <w:uiPriority w:val="9"/>
+    <w:rsid w:val="001B1911"/>
+    <w:rPr>
+      <w:rFonts w:asciiTheme="majorHAnsi" w:eastAsiaTheme="majorEastAsia" w:hAnsiTheme="majorHAnsi" w:cstheme="majorBidi"/>
+      <w:color w:val="365F91" w:themeColor="accent1" w:themeShade="BF"/>
+      <w:sz w:val="32"/>
+      <w:szCs w:val="32"/>
+    </w:rPr>
+  </w:style>
+  <w:style w:type="character" w:customStyle="1" w:styleId="Heading2Char">
+    <w:name w:val="Heading 2 Char"/>
+    <w:basedOn w:val="DefaultParagraphFont"/>
+    <w:link w:val="Heading2"/>
+    <w:uiPriority w:val="9"/>
+    <w:rsid w:val="001B1911"/>
+    <w:rPr>
+      <w:rFonts w:asciiTheme="majorHAnsi" w:eastAsiaTheme="majorEastAsia" w:hAnsiTheme="majorHAnsi" w:cstheme="majorBidi"/>
+      <w:color w:val="365F91" w:themeColor="accent1" w:themeShade="BF"/>
+      <w:sz w:val="26"/>
+      <w:szCs w:val="26"/>
+    </w:rPr>
+  </w:style>
+  <w:style w:type="paragraph" w:styleId="TOCHeading">
+    <w:name w:val="TOC Heading"/>
+    <w:basedOn w:val="Heading1"/>
+    <w:next w:val="Normal"/>
+    <w:uiPriority w:val="39"/>
+    <w:unhideWhenUsed/>
+    <w:qFormat/>
+    <w:rsid w:val="001B1911"/>
+    <w:pPr>
+      <w:spacing w:line="259" w:lineRule="auto"/>
+      <w:outlineLvl w:val="9"/>
+    </w:pPr>
+  </w:style>
+  <w:style w:type="paragraph" w:styleId="TOC1">
+    <w:name w:val="toc 1"/>
+    <w:basedOn w:val="Normal"/>
+    <w:next w:val="Normal"/>
+    <w:autoRedefine/>
+    <w:uiPriority w:val="39"/>
+    <w:unhideWhenUsed/>
+    <w:rsid w:val="001B1911"/>
+    <w:pPr>
+      <w:spacing w:after="100"/>
+    </w:pPr>
+  </w:style>
+  <w:style w:type="paragraph" w:styleId="TOC2">
+    <w:name w:val="toc 2"/>
+    <w:basedOn w:val="Normal"/>
+    <w:next w:val="Normal"/>
+    <w:autoRedefine/>
+    <w:uiPriority w:val="39"/>
+    <w:unhideWhenUsed/>
+    <w:rsid w:val="001B1911"/>
+    <w:pPr>
+      <w:spacing w:after="100"/>
+      <w:ind w:left="220"/>
+    </w:pPr>
+  </w:style>
+  <w:style w:type="character" w:styleId="CommentReference">
+    <w:name w:val="annotation reference"/>
+    <w:basedOn w:val="DefaultParagraphFont"/>
+    <w:uiPriority w:val="99"/>
+    <w:semiHidden/>
+    <w:unhideWhenUsed/>
+    <w:rsid w:val="00C827D4"/>
+    <w:rPr>
+      <w:sz w:val="16"/>
+      <w:szCs w:val="16"/>
+    </w:rPr>
+  </w:style>
+  <w:style w:type="paragraph" w:styleId="CommentText">
+    <w:name w:val="annotation text"/>
+    <w:basedOn w:val="Normal"/>
+    <w:link w:val="CommentTextChar"/>
+    <w:uiPriority w:val="99"/>
+    <w:semiHidden/>
+    <w:unhideWhenUsed/>
+    <w:rsid w:val="00C827D4"/>
+    <w:pPr>
+      <w:spacing w:line="240" w:lineRule="auto"/>
+    </w:pPr>
+    <w:rPr>
+      <w:sz w:val="20"/>
+      <w:szCs w:val="20"/>
+    </w:rPr>
+  </w:style>
+  <w:style w:type="character" w:customStyle="1" w:styleId="CommentTextChar">
+    <w:name w:val="Comment Text Char"/>
+    <w:basedOn w:val="DefaultParagraphFont"/>
+    <w:link w:val="CommentText"/>
+    <w:uiPriority w:val="99"/>
+    <w:semiHidden/>
+    <w:rsid w:val="00C827D4"/>
+    <w:rPr>
+      <w:sz w:val="20"/>
+      <w:szCs w:val="20"/>
+    </w:rPr>
+  </w:style>
+  <w:style w:type="paragraph" w:styleId="CommentSubject">
+    <w:name w:val="annotation subject"/>
+    <w:basedOn w:val="CommentText"/>
+    <w:next w:val="CommentText"/>
+    <w:link w:val="CommentSubjectChar"/>
+    <w:uiPriority w:val="99"/>
+    <w:semiHidden/>
+    <w:unhideWhenUsed/>
+    <w:rsid w:val="00C827D4"/>
+    <w:rPr>
+      <w:b/>
+      <w:bCs/>
+    </w:rPr>
+  </w:style>
+  <w:style w:type="character" w:customStyle="1" w:styleId="CommentSubjectChar">
+    <w:name w:val="Comment Subject Char"/>
+    <w:basedOn w:val="CommentTextChar"/>
+    <w:link w:val="CommentSubject"/>
+    <w:uiPriority w:val="99"/>
+    <w:semiHidden/>
+    <w:rsid w:val="00C827D4"/>
+    <w:rPr>
+      <w:b/>
+      <w:bCs/>
+      <w:sz w:val="20"/>
+      <w:szCs w:val="20"/>
+    </w:rPr>
+  </w:style>
+</w:styles>
+</file>
+
+<file path=word/stylesWithEffects.xml><?xml version="1.0" encoding="utf-8"?>
+<w:styles xmlns:wpc="http://schemas.microsoft.com/office/word/2010/wordprocessingCanvas" xmlns:mc="http://schemas.openxmlformats.org/markup-compatibility/2006" xmlns:o="urn:schemas-microsoft-com:office:office" xmlns:r="http://schemas.openxmlformats.org/officeDocument/2006/relationships" xmlns:m="http://schemas.openxmlformats.org/officeDocument/2006/math" xmlns:v="urn:schemas-microsoft-com:vml" xmlns:wp14="http://schemas.microsoft.com/office/word/2010/wordprocessingDrawing" xmlns:wp="http://schemas.openxmlformats.org/drawingml/2006/wordprocessingDrawing" xmlns:w10="urn:schemas-microsoft-com:office:word" xmlns:w="http://schemas.openxmlformats.org/wordprocessingml/2006/main" xmlns:w14="http://schemas.microsoft.com/office/word/2010/wordml" xmlns:wpg="http://schemas.microsoft.com/office/word/2010/wordprocessingGroup" xmlns:wpi="http://schemas.microsoft.com/office/word/2010/wordprocessingInk" xmlns:wne="http://schemas.microsoft.com/office/word/2006/wordml" xmlns:wps="http://schemas.microsoft.com/office/word/2010/wordprocessingShape" mc:Ignorable="w14 wp14">
+  <w:docDefaults>
+    <w:rPrDefault>
+      <w:rPr>
+        <w:rFonts w:asciiTheme="minorHAnsi" w:eastAsiaTheme="minorHAnsi" w:hAnsiTheme="minorHAnsi" w:cstheme="minorBidi"/>
+        <w:sz w:val="22"/>
+        <w:szCs w:val="22"/>
+        <w:lang w:val="en-US" w:eastAsia="en-US" w:bidi="ar-SA"/>
+      </w:rPr>
+    </w:rPrDefault>
+    <w:pPrDefault>
+      <w:pPr>
+        <w:spacing w:after="200" w:line="276" w:lineRule="auto"/>
+      </w:pPr>
+    </w:pPrDefault>
+  </w:docDefaults>
+  <w:latentStyles w:defLockedState="0" w:defUIPriority="99" w:defSemiHidden="1" w:defUnhideWhenUsed="1" w:defQFormat="0" w:count="267">
+    <w:lsdException w:name="Normal" w:semiHidden="0" w:uiPriority="0" w:unhideWhenUsed="0" w:qFormat="1"/>
+    <w:lsdException w:name="heading 1" w:semiHidden="0" w:uiPriority="9" w:unhideWhenUsed="0" w:qFormat="1"/>
+    <w:lsdException w:name="heading 2" w:uiPriority="9" w:qFormat="1"/>
+    <w:lsdException w:name="heading 3" w:uiPriority="9" w:qFormat="1"/>
+    <w:lsdException w:name="heading 4" w:uiPriority="9" w:qFormat="1"/>
+    <w:lsdException w:name="heading 5" w:uiPriority="9" w:qFormat="1"/>
+    <w:lsdException w:name="heading 6" w:uiPriority="9" w:qFormat="1"/>
+    <w:lsdException w:name="heading 7" w:uiPriority="9" w:qFormat="1"/>
+    <w:lsdException w:name="heading 8" w:uiPriority="9" w:qFormat="1"/>
+    <w:lsdException w:name="heading 9" w:uiPriority="9" w:qFormat="1"/>
+    <w:lsdException w:name="toc 1" w:uiPriority="39"/>
+    <w:lsdException w:name="toc 2" w:uiPriority="39"/>
+    <w:lsdException w:name="toc 3" w:uiPriority="39"/>
+    <w:lsdException w:name="toc 4" w:uiPriority="39"/>
+    <w:lsdException w:name="toc 5" w:uiPriority="39"/>
+    <w:lsdException w:name="toc 6" w:uiPriority="39"/>
+    <w:lsdException w:name="toc 7" w:uiPriority="39"/>
+    <w:lsdException w:name="toc 8" w:uiPriority="39"/>
+    <w:lsdException w:name="toc 9" w:uiPriority="39"/>
+    <w:lsdException w:name="caption" w:uiPriority="35" w:qFormat="1"/>
+    <w:lsdException w:name="Title" w:semiHidden="0" w:uiPriority="10" w:unhideWhenUsed="0" w:qFormat="1"/>
+    <w:lsdException w:name="Default Paragraph Font" w:uiPriority="1"/>
+    <w:lsdException w:name="Subtitle" w:semiHidden="0" w:uiPriority="11" w:unhideWhenUsed="0" w:qFormat="1"/>
+    <w:lsdException w:name="Strong" w:semiHidden="0" w:uiPriority="22" w:unhideWhenUsed="0" w:qFormat="1"/>
+    <w:lsdException w:name="Emphasis" w:semiHidden="0" w:uiPriority="20" w:unhideWhenUsed="0" w:qFormat="1"/>
+    <w:lsdException w:name="Table Grid" w:semiHidden="0" w:uiPriority="59" w:unhideWhenUsed="0"/>
+    <w:lsdException w:name="Placeholder Text" w:unhideWhenUsed="0"/>
+    <w:lsdException w:name="No Spacing" w:semiHidden="0" w:uiPriority="1" w:unhideWhenUsed="0" w:qFormat="1"/>
+    <w:lsdException w:name="Light Shading" w:semiHidden="0" w:uiPriority="60" w:unhideWhenUsed="0"/>
+    <w:lsdException w:name="Light List" w:semiHidden="0" w:uiPriority="61" w:unhideWhenUsed="0"/>
+    <w:lsdException w:name="Light Grid" w:semiHidden="0" w:uiPriority="62" w:unhideWhenUsed="0"/>
+    <w:lsdException w:name="Medium Shading 1" w:semiHidden="0" w:uiPriority="63" w:unhideWhenUsed="0"/>
+    <w:lsdException w:name="Medium Shading 2" w:semiHidden="0" w:uiPriority="64" w:unhideWhenUsed="0"/>
+    <w:lsdException w:name="Medium List 1" w:semiHidden="0" w:uiPriority="65" w:unhideWhenUsed="0"/>
+    <w:lsdException w:name="Medium List 2" w:semiHidden="0" w:uiPriority="66" w:unhideWhenUsed="0"/>
+    <w:lsdException w:name="Medium Grid 1" w:semiHidden="0" w:uiPriority="67" w:unhideWhenUsed="0"/>
+    <w:lsdException w:name="Medium Grid 2" w:semiHidden="0" w:uiPriority="68" w:unhideWhenUsed="0"/>
+    <w:lsdException w:name="Medium Grid 3" w:semiHidden="0" w:uiPriority="69" w:unhideWhenUsed="0"/>
+    <w:lsdException w:name="Dark List" w:semiHidden="0" w:uiPriority="70" w:unhideWhenUsed="0"/>
+    <w:lsdException w:name="Colorful Shading" w:semiHidden="0" w:uiPriority="71" w:unhideWhenUsed="0"/>
+    <w:lsdException w:name="Colorful List" w:semiHidden="0" w:uiPriority="72" w:unhideWhenUsed="0"/>
+    <w:lsdException w:name="Colorful Grid" w:semiHidden="0" w:uiPriority="73" w:unhideWhenUsed="0"/>
+    <w:lsdException w:name="Light Shading Accent 1" w:semiHidden="0" w:uiPriority="60" w:unhideWhenUsed="0"/>
+    <w:lsdException w:name="Light List Accent 1" w:semiHidden="0" w:uiPriority="61" w:unhideWhenUsed="0"/>
+    <w:lsdException w:name="Light Grid Accent 1" w:semiHidden="0" w:uiPriority="62" w:unhideWhenUsed="0"/>
+    <w:lsdException w:name="Medium Shading 1 Accent 1" w:semiHidden="0" w:uiPriority="63" w:unhideWhenUsed="0"/>
+    <w:lsdException w:name="Medium Shading 2 Accent 1" w:semiHidden="0" w:uiPriority="64" w:unhideWhenUsed="0"/>
+    <w:lsdException w:name="Medium List 1 Accent 1" w:semiHidden="0" w:uiPriority="65" w:unhideWhenUsed="0"/>
+    <w:lsdException w:name="Revision" w:unhideWhenUsed="0"/>
+    <w:lsdException w:name="List Paragraph" w:semiHidden="0" w:uiPriority="34" w:unhideWhenUsed="0" w:qFormat="1"/>
+    <w:lsdException w:name="Quote" w:semiHidden="0" w:uiPriority="29" w:unhideWhenUsed="0" w:qFormat="1"/>
+    <w:lsdException w:name="Intense Quote" w:semiHidden="0" w:uiPriority="30" w:unhideWhenUsed="0" w:qFormat="1"/>
+    <w:lsdException w:name="Medium List 2 Accent 1" w:semiHidden="0" w:uiPriority="66" w:unhideWhenUsed="0"/>
+    <w:lsdException w:name="Medium Grid 1 Accent 1" w:semiHidden="0" w:uiPriority="67" w:unhideWhenUsed="0"/>
+    <w:lsdException w:name="Medium Grid 2 Accent 1" w:semiHidden="0" w:uiPriority="68" w:unhideWhenUsed="0"/>
+    <w:lsdException w:name="Medium Grid 3 Accent 1" w:semiHidden="0" w:uiPriority="69" w:unhideWhenUsed="0"/>
+    <w:lsdException w:name="Dark List Accent 1" w:semiHidden="0" w:uiPriority="70" w:unhideWhenUsed="0"/>
+    <w:lsdException w:name="Colorful Shading Accent 1" w:semiHidden="0" w:uiPriority="71" w:unhideWhenUsed="0"/>
+    <w:lsdException w:name="Colorful List Accent 1" w:semiHidden="0" w:uiPriority="72" w:unhideWhenUsed="0"/>
+    <w:lsdException w:name="Colorful Grid Accent 1" w:semiHidden="0" w:uiPriority="73" w:unhideWhenUsed="0"/>
+    <w:lsdException w:name="Light Shading Accent 2" w:semiHidden="0" w:uiPriority="60" w:unhideWhenUsed="0"/>
+    <w:lsdException w:name="Light List Accent 2" w:semiHidden="0" w:uiPriority="61" w:unhideWhenUsed="0"/>
+    <w:lsdException w:name="Light Grid Accent 2" w:semiHidden="0" w:uiPriority="62" w:unhideWhenUsed="0"/>
+    <w:lsdException w:name="Medium Shading 1 Accent 2" w:semiHidden="0" w:uiPriority="63" w:unhideWhenUsed="0"/>
+    <w:lsdException w:name="Medium Shading 2 Accent 2" w:semiHidden="0" w:uiPriority="64" w:unhideWhenUsed="0"/>
+    <w:lsdException w:name="Medium List 1 Accent 2" w:semiHidden="0" w:uiPriority="65" w:unhideWhenUsed="0"/>
+    <w:lsdException w:name="Medium List 2 Accent 2" w:semiHidden="0" w:uiPriority="66" w:unhideWhenUsed="0"/>
+    <w:lsdException w:name="Medium Grid 1 Accent 2" w:semiHidden="0" w:uiPriority="67" w:unhideWhenUsed="0"/>
+    <w:lsdException w:name="Medium Grid 2 Accent 2" w:semiHidden="0" w:uiPriority="68" w:unhideWhenUsed="0"/>
+    <w:lsdException w:name="Medium Grid 3 Accent 2" w:semiHidden="0" w:uiPriority="69" w:unhideWhenUsed="0"/>
+    <w:lsdException w:name="Dark List Accent 2" w:semiHidden="0" w:uiPriority="70" w:unhideWhenUsed="0"/>
+    <w:lsdException w:name="Colorful Shading Accent 2" w:semiHidden="0" w:uiPriority="71" w:unhideWhenUsed="0"/>
+    <w:lsdException w:name="Colorful List Accent 2" w:semiHidden="0" w:uiPriority="72" w:unhideWhenUsed="0"/>
+    <w:lsdException w:name="Colorful Grid Accent 2" w:semiHidden="0" w:uiPriority="73" w:unhideWhenUsed="0"/>
+    <w:lsdException w:name="Light Shading Accent 3" w:semiHidden="0" w:uiPriority="60" w:unhideWhenUsed="0"/>
+    <w:lsdException w:name="Light List Accent 3" w:semiHidden="0" w:uiPriority="61" w:unhideWhenUsed="0"/>
+    <w:lsdException w:name="Light Grid Accent 3" w:semiHidden="0" w:uiPriority="62" w:unhideWhenUsed="0"/>
+    <w:lsdException w:name="Medium Shading 1 Accent 3" w:semiHidden="0" w:uiPriority="63" w:unhideWhenUsed="0"/>
+    <w:lsdException w:name="Medium Shading 2 Accent 3" w:semiHidden="0" w:uiPriority="64" w:unhideWhenUsed="0"/>
+    <w:lsdException w:name="Medium List 1 Accent 3" w:semiHidden="0" w:uiPriority="65" w:unhideWhenUsed="0"/>
+    <w:lsdException w:name="Medium List 2 Accent 3" w:semiHidden="0" w:uiPriority="66" w:unhideWhenUsed="0"/>
+    <w:lsdException w:name="Medium Grid 1 Accent 3" w:semiHidden="0" w:uiPriority="67" w:unhideWhenUsed="0"/>
+    <w:lsdException w:name="Medium Grid 2 Accent 3" w:semiHidden="0" w:uiPriority="68" w:unhideWhenUsed="0"/>
+    <w:lsdException w:name="Medium Grid 3 Accent 3" w:semiHidden="0" w:uiPriority="69" w:unhideWhenUsed="0"/>
+    <w:lsdException w:name="Dark List Accent 3" w:semiHidden="0" w:uiPriority="70" w:unhideWhenUsed="0"/>
+    <w:lsdException w:name="Colorful Shading Accent 3" w:semiHidden="0" w:uiPriority="71" w:unhideWhenUsed="0"/>
+    <w:lsdException w:name="Colorful List Accent 3" w:semiHidden="0" w:uiPriority="72" w:unhideWhenUsed="0"/>
+    <w:lsdException w:name="Colorful Grid Accent 3" w:semiHidden="0" w:uiPriority="73" w:unhideWhenUsed="0"/>
+    <w:lsdException w:name="Light Shading Accent 4" w:semiHidden="0" w:uiPriority="60" w:unhideWhenUsed="0"/>
+    <w:lsdException w:name="Light List Accent 4" w:semiHidden="0" w:uiPriority="61" w:unhideWhenUsed="0"/>
+    <w:lsdException w:name="Light Grid Accent 4" w:semiHidden="0" w:uiPriority="62" w:unhideWhenUsed="0"/>
+    <w:lsdException w:name="Medium Shading 1 Accent 4" w:semiHidden="0" w:uiPriority="63" w:unhideWhenUsed="0"/>
+    <w:lsdException w:name="Medium Shading 2 Accent 4" w:semiHidden="0" w:uiPriority="64" w:unhideWhenUsed="0"/>
+    <w:lsdException w:name="Medium List 1 Accent 4" w:semiHidden="0" w:uiPriority="65" w:unhideWhenUsed="0"/>
+    <w:lsdException w:name="Medium List 2 Accent 4" w:semiHidden="0" w:uiPriority="66" w:unhideWhenUsed="0"/>
+    <w:lsdException w:name="Medium Grid 1 Accent 4" w:semiHidden="0" w:uiPriority="67" w:unhideWhenUsed="0"/>
+    <w:lsdException w:name="Medium Grid 2 Accent 4" w:semiHidden="0" w:uiPriority="68" w:unhideWhenUsed="0"/>
+    <w:lsdException w:name="Medium Grid 3 Accent 4" w:semiHidden="0" w:uiPriority="69" w:unhideWhenUsed="0"/>
+    <w:lsdException w:name="Dark List Accent 4" w:semiHidden="0" w:uiPriority="70" w:unhideWhenUsed="0"/>
+    <w:lsdException w:name="Colorful Shading Accent 4" w:semiHidden="0" w:uiPriority="71" w:unhideWhenUsed="0"/>
+    <w:lsdException w:name="Colorful List Accent 4" w:semiHidden="0" w:uiPriority="72" w:unhideWhenUsed="0"/>
+    <w:lsdException w:name="Colorful Grid Accent 4" w:semiHidden="0" w:uiPriority="73" w:unhideWhenUsed="0"/>
+    <w:lsdException w:name="Light Shading Accent 5" w:semiHidden="0" w:uiPriority="60" w:unhideWhenUsed="0"/>
+    <w:lsdException w:name="Light List Accent 5" w:semiHidden="0" w:uiPriority="61" w:unhideWhenUsed="0"/>
+    <w:lsdException w:name="Light Grid Accent 5" w:semiHidden="0" w:uiPriority="62" w:unhideWhenUsed="0"/>
+    <w:lsdException w:name="Medium Shading 1 Accent 5" w:semiHidden="0" w:uiPriority="63" w:unhideWhenUsed="0"/>
+    <w:lsdException w:name="Medium Shading 2 Accent 5" w:semiHidden="0" w:uiPriority="64" w:unhideWhenUsed="0"/>
+    <w:lsdException w:name="Medium List 1 Accent 5" w:semiHidden="0" w:uiPriority="65" w:unhideWhenUsed="0"/>
+    <w:lsdException w:name="Medium List 2 Accent 5" w:semiHidden="0" w:uiPriority="66" w:unhideWhenUsed="0"/>
+    <w:lsdException w:name="Medium Grid 1 Accent 5" w:semiHidden="0" w:uiPriority="67" w:unhideWhenUsed="0"/>
+    <w:lsdException w:name="Medium Grid 2 Accent 5" w:semiHidden="0" w:uiPriority="68" w:unhideWhenUsed="0"/>
+    <w:lsdException w:name="Medium Grid 3 Accent 5" w:semiHidden="0" w:uiPriority="69" w:unhideWhenUsed="0"/>
+    <w:lsdException w:name="Dark List Accent 5" w:semiHidden="0" w:uiPriority="70" w:unhideWhenUsed="0"/>
+    <w:lsdException w:name="Colorful Shading Accent 5" w:semiHidden="0" w:uiPriority="71" w:unhideWhenUsed="0"/>
+    <w:lsdException w:name="Colorful List Accent 5" w:semiHidden="0" w:uiPriority="72" w:unhideWhenUsed="0"/>
+    <w:lsdException w:name="Colorful Grid Accent 5" w:semiHidden="0" w:uiPriority="73" w:unhideWhenUsed="0"/>
+    <w:lsdException w:name="Light Shading Accent 6" w:semiHidden="0" w:uiPriority="60" w:unhideWhenUsed="0"/>
+    <w:lsdException w:name="Light List Accent 6" w:semiHidden="0" w:uiPriority="61" w:unhideWhenUsed="0"/>
+    <w:lsdException w:name="Light Grid Accent 6" w:semiHidden="0" w:uiPriority="62" w:unhideWhenUsed="0"/>
+    <w:lsdException w:name="Medium Shading 1 Accent 6" w:semiHidden="0" w:uiPriority="63" w:unhideWhenUsed="0"/>
+    <w:lsdException w:name="Medium Shading 2 Accent 6" w:semiHidden="0" w:uiPriority="64" w:unhideWhenUsed="0"/>
+    <w:lsdException w:name="Medium List 1 Accent 6" w:semiHidden="0" w:uiPriority="65" w:unhideWhenUsed="0"/>
+    <w:lsdException w:name="Medium List 2 Accent 6" w:semiHidden="0" w:uiPriority="66" w:unhideWhenUsed="0"/>
+    <w:lsdException w:name="Medium Grid 1 Accent 6" w:semiHidden="0" w:uiPriority="67" w:unhideWhenUsed="0"/>
+    <w:lsdException w:name="Medium Grid 2 Accent 6" w:semiHidden="0" w:uiPriority="68" w:unhideWhenUsed="0"/>
+    <w:lsdException w:name="Medium Grid 3 Accent 6" w:semiHidden="0" w:uiPriority="69" w:unhideWhenUsed="0"/>
+    <w:lsdException w:name="Dark List Accent 6" w:semiHidden="0" w:uiPriority="70" w:unhideWhenUsed="0"/>
+    <w:lsdException w:name="Colorful Shading Accent 6" w:semiHidden="0" w:uiPriority="71" w:unhideWhenUsed="0"/>
+    <w:lsdException w:name="Colorful List Accent 6" w:semiHidden="0" w:uiPriority="72" w:unhideWhenUsed="0"/>
+    <w:lsdException w:name="Colorful Grid Accent 6" w:semiHidden="0" w:uiPriority="73" w:unhideWhenUsed="0"/>
+    <w:lsdException w:name="Subtle Emphasis" w:semiHidden="0" w:uiPriority="19" w:unhideWhenUsed="0" w:qFormat="1"/>
+    <w:lsdException w:name="Intense Emphasis" w:semiHidden="0" w:uiPriority="21" w:unhideWhenUsed="0" w:qFormat="1"/>
+    <w:lsdException w:name="Subtle Reference" w:semiHidden="0" w:uiPriority="31" w:unhideWhenUsed="0" w:qFormat="1"/>
+    <w:lsdException w:name="Intense Reference" w:semiHidden="0" w:uiPriority="32" w:unhideWhenUsed="0" w:qFormat="1"/>
+    <w:lsdException w:name="Book Title" w:semiHidden="0" w:uiPriority="33" w:unhideWhenUsed="0" w:qFormat="1"/>
+    <w:lsdException w:name="Bibliography" w:uiPriority="37"/>
+    <w:lsdException w:name="TOC Heading" w:uiPriority="39" w:qFormat="1"/>
   </w:latentStyles>
   <w:style w:type="paragraph" w:default="1" w:styleId="Normal">
     <w:name w:val="Normal"/>
@@ -8733,7 +9821,7 @@
 </file>
 
 <file path=customXml/itemProps1.xml><?xml version="1.0" encoding="utf-8"?>
-<ds:datastoreItem xmlns:ds="http://schemas.openxmlformats.org/officeDocument/2006/customXml" ds:itemID="{7AE66ACD-2474-45F7-BAE3-56ED90D9D4C9}">
+<ds:datastoreItem xmlns:ds="http://schemas.openxmlformats.org/officeDocument/2006/customXml" ds:itemID="{CB0E9477-2A0C-4605-8BD4-2B1B0E5457E8}">
   <ds:schemaRefs>
     <ds:schemaRef ds:uri="http://schemas.openxmlformats.org/officeDocument/2006/bibliography"/>
   </ds:schemaRefs>

</xml_diff>

<commit_message>
Fix Related To Documentation #37 #36
latest Fix Related To Documentation
</commit_message>
<xml_diff>
--- a/Documentation/Developer Documentation.docx
+++ b/Documentation/Developer Documentation.docx
@@ -1,6 +1,6 @@
 
 <file path=word/document.xml><?xml version="1.0" encoding="utf-8"?>
-<w:document xmlns:wpc="http://schemas.microsoft.com/office/word/2010/wordprocessingCanvas" xmlns:mc="http://schemas.openxmlformats.org/markup-compatibility/2006" xmlns:o="urn:schemas-microsoft-com:office:office" xmlns:r="http://schemas.openxmlformats.org/officeDocument/2006/relationships" xmlns:m="http://schemas.openxmlformats.org/officeDocument/2006/math" xmlns:v="urn:schemas-microsoft-com:vml" xmlns:wp14="http://schemas.microsoft.com/office/word/2010/wordprocessingDrawing" xmlns:wp="http://schemas.openxmlformats.org/drawingml/2006/wordprocessingDrawing" xmlns:w10="urn:schemas-microsoft-com:office:word" xmlns:w="http://schemas.openxmlformats.org/wordprocessingml/2006/main" xmlns:w14="http://schemas.microsoft.com/office/word/2010/wordml" xmlns:w15="http://schemas.microsoft.com/office/word/2012/wordml" xmlns:wpg="http://schemas.microsoft.com/office/word/2010/wordprocessingGroup" xmlns:wpi="http://schemas.microsoft.com/office/word/2010/wordprocessingInk" xmlns:wne="http://schemas.microsoft.com/office/word/2006/wordml" xmlns:wps="http://schemas.microsoft.com/office/word/2010/wordprocessingShape" mc:Ignorable="w14 w15 wp14">
+<w:document xmlns:wpc="http://schemas.microsoft.com/office/word/2010/wordprocessingCanvas" xmlns:mc="http://schemas.openxmlformats.org/markup-compatibility/2006" xmlns:o="urn:schemas-microsoft-com:office:office" xmlns:r="http://schemas.openxmlformats.org/officeDocument/2006/relationships" xmlns:m="http://schemas.openxmlformats.org/officeDocument/2006/math" xmlns:v="urn:schemas-microsoft-com:vml" xmlns:wp14="http://schemas.microsoft.com/office/word/2010/wordprocessingDrawing" xmlns:wp="http://schemas.openxmlformats.org/drawingml/2006/wordprocessingDrawing" xmlns:w10="urn:schemas-microsoft-com:office:word" xmlns:w="http://schemas.openxmlformats.org/wordprocessingml/2006/main" xmlns:w14="http://schemas.microsoft.com/office/word/2010/wordml" xmlns:wpg="http://schemas.microsoft.com/office/word/2010/wordprocessingGroup" xmlns:wpi="http://schemas.microsoft.com/office/word/2010/wordprocessingInk" xmlns:wne="http://schemas.microsoft.com/office/word/2006/wordml" xmlns:wps="http://schemas.microsoft.com/office/word/2010/wordprocessingShape" mc:Ignorable="w14 wp14">
   <w:body>
     <w:p/>
     <w:p>
@@ -9,7 +9,10 @@
       </w:r>
     </w:p>
     <w:p/>
-    <w:p/>
+    <w:p>
+      <w:bookmarkStart w:id="0" w:name="_GoBack"/>
+    </w:p>
+    <w:bookmarkEnd w:id="0"/>
     <w:p/>
     <w:sdt>
       <w:sdtPr>
@@ -37,6 +40,7 @@
         <w:p>
           <w:pPr>
             <w:pStyle w:val="TOCHeading"/>
+            <w:ind w:hanging="720"/>
           </w:pPr>
           <w:r>
             <w:t>Table of Contents</w:t>
@@ -46,8 +50,10 @@
           <w:pPr>
             <w:pStyle w:val="TOC1"/>
             <w:rPr>
-              <w:rFonts w:eastAsiaTheme="minorEastAsia"/>
+              <w:rFonts w:asciiTheme="minorHAnsi" w:eastAsiaTheme="minorEastAsia" w:hAnsiTheme="minorHAnsi" w:cstheme="minorBidi"/>
               <w:noProof/>
+              <w:sz w:val="22"/>
+              <w:szCs w:val="22"/>
             </w:rPr>
           </w:pPr>
           <w:r>
@@ -59,7 +65,7 @@
           <w:r>
             <w:fldChar w:fldCharType="separate"/>
           </w:r>
-          <w:hyperlink w:anchor="_Toc516233891" w:history="1">
+          <w:hyperlink w:anchor="_Toc516756942" w:history="1">
             <w:r>
               <w:rPr>
                 <w:rStyle w:val="Hyperlink"/>
@@ -69,8 +75,10 @@
             </w:r>
             <w:r>
               <w:rPr>
-                <w:rFonts w:eastAsiaTheme="minorEastAsia"/>
-                <w:noProof/>
+                <w:rFonts w:asciiTheme="minorHAnsi" w:eastAsiaTheme="minorEastAsia" w:hAnsiTheme="minorHAnsi" w:cstheme="minorBidi"/>
+                <w:noProof/>
+                <w:sz w:val="22"/>
+                <w:szCs w:val="22"/>
               </w:rPr>
               <w:tab/>
             </w:r>
@@ -100,7 +108,7 @@
                 <w:noProof/>
                 <w:webHidden/>
               </w:rPr>
-              <w:instrText xml:space="preserve"> PAGEREF _Toc516233891 \h </w:instrText>
+              <w:instrText xml:space="preserve"> PAGEREF _Toc516756942 \h </w:instrText>
             </w:r>
             <w:r>
               <w:rPr>
@@ -135,11 +143,13 @@
           <w:pPr>
             <w:pStyle w:val="TOC1"/>
             <w:rPr>
-              <w:rFonts w:eastAsiaTheme="minorEastAsia"/>
+              <w:rFonts w:asciiTheme="minorHAnsi" w:eastAsiaTheme="minorEastAsia" w:hAnsiTheme="minorHAnsi" w:cstheme="minorBidi"/>
               <w:noProof/>
+              <w:sz w:val="22"/>
+              <w:szCs w:val="22"/>
             </w:rPr>
           </w:pPr>
-          <w:hyperlink w:anchor="_Toc516233892" w:history="1">
+          <w:hyperlink w:anchor="_Toc516756943" w:history="1">
             <w:r>
               <w:rPr>
                 <w:rStyle w:val="Hyperlink"/>
@@ -149,8 +159,10 @@
             </w:r>
             <w:r>
               <w:rPr>
-                <w:rFonts w:eastAsiaTheme="minorEastAsia"/>
-                <w:noProof/>
+                <w:rFonts w:asciiTheme="minorHAnsi" w:eastAsiaTheme="minorEastAsia" w:hAnsiTheme="minorHAnsi" w:cstheme="minorBidi"/>
+                <w:noProof/>
+                <w:sz w:val="22"/>
+                <w:szCs w:val="22"/>
               </w:rPr>
               <w:tab/>
             </w:r>
@@ -180,7 +192,7 @@
                 <w:noProof/>
                 <w:webHidden/>
               </w:rPr>
-              <w:instrText xml:space="preserve"> PAGEREF _Toc516233892 \h </w:instrText>
+              <w:instrText xml:space="preserve"> PAGEREF _Toc516756943 \h </w:instrText>
             </w:r>
             <w:r>
               <w:rPr>
@@ -214,12 +226,17 @@
         <w:p>
           <w:pPr>
             <w:pStyle w:val="TOC2"/>
+            <w:tabs>
+              <w:tab w:val="right" w:leader="dot" w:pos="9800"/>
+            </w:tabs>
             <w:rPr>
-              <w:rFonts w:eastAsiaTheme="minorEastAsia"/>
+              <w:rFonts w:asciiTheme="minorHAnsi" w:eastAsiaTheme="minorEastAsia" w:hAnsiTheme="minorHAnsi" w:cstheme="minorBidi"/>
               <w:noProof/>
+              <w:sz w:val="22"/>
+              <w:szCs w:val="22"/>
             </w:rPr>
           </w:pPr>
-          <w:hyperlink w:anchor="_Toc516233893" w:history="1">
+          <w:hyperlink w:anchor="_Toc516756944" w:history="1">
             <w:r>
               <w:rPr>
                 <w:rStyle w:val="Hyperlink"/>
@@ -246,7 +263,7 @@
                 <w:noProof/>
                 <w:webHidden/>
               </w:rPr>
-              <w:instrText xml:space="preserve"> PAGEREF _Toc516233893 \h </w:instrText>
+              <w:instrText xml:space="preserve"> PAGEREF _Toc516756944 \h </w:instrText>
             </w:r>
             <w:r>
               <w:rPr>
@@ -280,12 +297,17 @@
         <w:p>
           <w:pPr>
             <w:pStyle w:val="TOC2"/>
+            <w:tabs>
+              <w:tab w:val="right" w:leader="dot" w:pos="9800"/>
+            </w:tabs>
             <w:rPr>
-              <w:rFonts w:eastAsiaTheme="minorEastAsia"/>
+              <w:rFonts w:asciiTheme="minorHAnsi" w:eastAsiaTheme="minorEastAsia" w:hAnsiTheme="minorHAnsi" w:cstheme="minorBidi"/>
               <w:noProof/>
+              <w:sz w:val="22"/>
+              <w:szCs w:val="22"/>
             </w:rPr>
           </w:pPr>
-          <w:hyperlink w:anchor="_Toc516233894" w:history="1">
+          <w:hyperlink w:anchor="_Toc516756945" w:history="1">
             <w:r>
               <w:rPr>
                 <w:rStyle w:val="Hyperlink"/>
@@ -312,7 +334,7 @@
                 <w:noProof/>
                 <w:webHidden/>
               </w:rPr>
-              <w:instrText xml:space="preserve"> PAGEREF _Toc516233894 \h </w:instrText>
+              <w:instrText xml:space="preserve"> PAGEREF _Toc516756945 \h </w:instrText>
             </w:r>
             <w:r>
               <w:rPr>
@@ -332,7 +354,7 @@
                 <w:noProof/>
                 <w:webHidden/>
               </w:rPr>
-              <w:t>2</w:t>
+              <w:t>3</w:t>
             </w:r>
             <w:r>
               <w:rPr>
@@ -346,18 +368,23 @@
         <w:p>
           <w:pPr>
             <w:pStyle w:val="TOC2"/>
+            <w:tabs>
+              <w:tab w:val="right" w:leader="dot" w:pos="9800"/>
+            </w:tabs>
             <w:rPr>
-              <w:rFonts w:eastAsiaTheme="minorEastAsia"/>
+              <w:rFonts w:asciiTheme="minorHAnsi" w:eastAsiaTheme="minorEastAsia" w:hAnsiTheme="minorHAnsi" w:cstheme="minorBidi"/>
               <w:noProof/>
+              <w:sz w:val="22"/>
+              <w:szCs w:val="22"/>
             </w:rPr>
           </w:pPr>
-          <w:hyperlink w:anchor="_Toc516233895" w:history="1">
+          <w:hyperlink w:anchor="_Toc516756946" w:history="1">
             <w:r>
               <w:rPr>
                 <w:rStyle w:val="Hyperlink"/>
                 <w:noProof/>
               </w:rPr>
-              <w:t>2.3 Static VS Dynamic Resources:</w:t>
+              <w:t>2.3 Static vs Dynamic Resources:</w:t>
             </w:r>
             <w:r>
               <w:rPr>
@@ -378,7 +405,7 @@
                 <w:noProof/>
                 <w:webHidden/>
               </w:rPr>
-              <w:instrText xml:space="preserve"> PAGEREF _Toc516233895 \h </w:instrText>
+              <w:instrText xml:space="preserve"> PAGEREF _Toc516756946 \h </w:instrText>
             </w:r>
             <w:r>
               <w:rPr>
@@ -412,12 +439,17 @@
         <w:p>
           <w:pPr>
             <w:pStyle w:val="TOC2"/>
+            <w:tabs>
+              <w:tab w:val="right" w:leader="dot" w:pos="9800"/>
+            </w:tabs>
             <w:rPr>
-              <w:rFonts w:eastAsiaTheme="minorEastAsia"/>
+              <w:rFonts w:asciiTheme="minorHAnsi" w:eastAsiaTheme="minorEastAsia" w:hAnsiTheme="minorHAnsi" w:cstheme="minorBidi"/>
               <w:noProof/>
+              <w:sz w:val="22"/>
+              <w:szCs w:val="22"/>
             </w:rPr>
           </w:pPr>
-          <w:hyperlink w:anchor="_Toc516233896" w:history="1">
+          <w:hyperlink w:anchor="_Toc516756947" w:history="1">
             <w:r>
               <w:rPr>
                 <w:rStyle w:val="Hyperlink"/>
@@ -444,7 +476,7 @@
                 <w:noProof/>
                 <w:webHidden/>
               </w:rPr>
-              <w:instrText xml:space="preserve"> PAGEREF _Toc516233896 \h </w:instrText>
+              <w:instrText xml:space="preserve"> PAGEREF _Toc516756947 \h </w:instrText>
             </w:r>
             <w:r>
               <w:rPr>
@@ -478,12 +510,17 @@
         <w:p>
           <w:pPr>
             <w:pStyle w:val="TOC2"/>
+            <w:tabs>
+              <w:tab w:val="right" w:leader="dot" w:pos="9800"/>
+            </w:tabs>
             <w:rPr>
-              <w:rFonts w:eastAsiaTheme="minorEastAsia"/>
+              <w:rFonts w:asciiTheme="minorHAnsi" w:eastAsiaTheme="minorEastAsia" w:hAnsiTheme="minorHAnsi" w:cstheme="minorBidi"/>
               <w:noProof/>
+              <w:sz w:val="22"/>
+              <w:szCs w:val="22"/>
             </w:rPr>
           </w:pPr>
-          <w:hyperlink w:anchor="_Toc516233897" w:history="1">
+          <w:hyperlink w:anchor="_Toc516756948" w:history="1">
             <w:r>
               <w:rPr>
                 <w:rStyle w:val="Hyperlink"/>
@@ -510,7 +547,7 @@
                 <w:noProof/>
                 <w:webHidden/>
               </w:rPr>
-              <w:instrText xml:space="preserve"> PAGEREF _Toc516233897 \h </w:instrText>
+              <w:instrText xml:space="preserve"> PAGEREF _Toc516756948 \h </w:instrText>
             </w:r>
             <w:r>
               <w:rPr>
@@ -544,12 +581,17 @@
         <w:p>
           <w:pPr>
             <w:pStyle w:val="TOC2"/>
+            <w:tabs>
+              <w:tab w:val="right" w:leader="dot" w:pos="9800"/>
+            </w:tabs>
             <w:rPr>
-              <w:rFonts w:eastAsiaTheme="minorEastAsia"/>
+              <w:rFonts w:asciiTheme="minorHAnsi" w:eastAsiaTheme="minorEastAsia" w:hAnsiTheme="minorHAnsi" w:cstheme="minorBidi"/>
               <w:noProof/>
+              <w:sz w:val="22"/>
+              <w:szCs w:val="22"/>
             </w:rPr>
           </w:pPr>
-          <w:hyperlink w:anchor="_Toc516233898" w:history="1">
+          <w:hyperlink w:anchor="_Toc516756949" w:history="1">
             <w:r>
               <w:rPr>
                 <w:rStyle w:val="Hyperlink"/>
@@ -576,7 +618,7 @@
                 <w:noProof/>
                 <w:webHidden/>
               </w:rPr>
-              <w:instrText xml:space="preserve"> PAGEREF _Toc516233898 \h </w:instrText>
+              <w:instrText xml:space="preserve"> PAGEREF _Toc516756949 \h </w:instrText>
             </w:r>
             <w:r>
               <w:rPr>
@@ -611,11 +653,13 @@
           <w:pPr>
             <w:pStyle w:val="TOC1"/>
             <w:rPr>
-              <w:rFonts w:eastAsiaTheme="minorEastAsia"/>
+              <w:rFonts w:asciiTheme="minorHAnsi" w:eastAsiaTheme="minorEastAsia" w:hAnsiTheme="minorHAnsi" w:cstheme="minorBidi"/>
               <w:noProof/>
+              <w:sz w:val="22"/>
+              <w:szCs w:val="22"/>
             </w:rPr>
           </w:pPr>
-          <w:hyperlink w:anchor="_Toc516233899" w:history="1">
+          <w:hyperlink w:anchor="_Toc516756950" w:history="1">
             <w:r>
               <w:rPr>
                 <w:rStyle w:val="Hyperlink"/>
@@ -625,8 +669,10 @@
             </w:r>
             <w:r>
               <w:rPr>
-                <w:rFonts w:eastAsiaTheme="minorEastAsia"/>
-                <w:noProof/>
+                <w:rFonts w:asciiTheme="minorHAnsi" w:eastAsiaTheme="minorEastAsia" w:hAnsiTheme="minorHAnsi" w:cstheme="minorBidi"/>
+                <w:noProof/>
+                <w:sz w:val="22"/>
+                <w:szCs w:val="22"/>
               </w:rPr>
               <w:tab/>
             </w:r>
@@ -656,7 +702,7 @@
                 <w:noProof/>
                 <w:webHidden/>
               </w:rPr>
-              <w:instrText xml:space="preserve"> PAGEREF _Toc516233899 \h </w:instrText>
+              <w:instrText xml:space="preserve"> PAGEREF _Toc516756950 \h </w:instrText>
             </w:r>
             <w:r>
               <w:rPr>
@@ -690,12 +736,17 @@
         <w:p>
           <w:pPr>
             <w:pStyle w:val="TOC2"/>
+            <w:tabs>
+              <w:tab w:val="right" w:leader="dot" w:pos="9800"/>
+            </w:tabs>
             <w:rPr>
-              <w:rFonts w:eastAsiaTheme="minorEastAsia"/>
+              <w:rFonts w:asciiTheme="minorHAnsi" w:eastAsiaTheme="minorEastAsia" w:hAnsiTheme="minorHAnsi" w:cstheme="minorBidi"/>
               <w:noProof/>
+              <w:sz w:val="22"/>
+              <w:szCs w:val="22"/>
             </w:rPr>
           </w:pPr>
-          <w:hyperlink w:anchor="_Toc516233900" w:history="1">
+          <w:hyperlink w:anchor="_Toc516756951" w:history="1">
             <w:r>
               <w:rPr>
                 <w:rStyle w:val="Hyperlink"/>
@@ -722,7 +773,7 @@
                 <w:noProof/>
                 <w:webHidden/>
               </w:rPr>
-              <w:instrText xml:space="preserve"> PAGEREF _Toc516233900 \h </w:instrText>
+              <w:instrText xml:space="preserve"> PAGEREF _Toc516756951 \h </w:instrText>
             </w:r>
             <w:r>
               <w:rPr>
@@ -742,7 +793,7 @@
                 <w:noProof/>
                 <w:webHidden/>
               </w:rPr>
-              <w:t>5</w:t>
+              <w:t>6</w:t>
             </w:r>
             <w:r>
               <w:rPr>
@@ -756,12 +807,17 @@
         <w:p>
           <w:pPr>
             <w:pStyle w:val="TOC2"/>
+            <w:tabs>
+              <w:tab w:val="right" w:leader="dot" w:pos="9800"/>
+            </w:tabs>
             <w:rPr>
-              <w:rFonts w:eastAsiaTheme="minorEastAsia"/>
+              <w:rFonts w:asciiTheme="minorHAnsi" w:eastAsiaTheme="minorEastAsia" w:hAnsiTheme="minorHAnsi" w:cstheme="minorBidi"/>
               <w:noProof/>
+              <w:sz w:val="22"/>
+              <w:szCs w:val="22"/>
             </w:rPr>
           </w:pPr>
-          <w:hyperlink w:anchor="_Toc516233901" w:history="1">
+          <w:hyperlink w:anchor="_Toc516756952" w:history="1">
             <w:r>
               <w:rPr>
                 <w:rStyle w:val="Hyperlink"/>
@@ -788,7 +844,7 @@
                 <w:noProof/>
                 <w:webHidden/>
               </w:rPr>
-              <w:instrText xml:space="preserve"> PAGEREF _Toc516233901 \h </w:instrText>
+              <w:instrText xml:space="preserve"> PAGEREF _Toc516756952 \h </w:instrText>
             </w:r>
             <w:r>
               <w:rPr>
@@ -823,11 +879,13 @@
           <w:pPr>
             <w:pStyle w:val="TOC1"/>
             <w:rPr>
-              <w:rFonts w:eastAsiaTheme="minorEastAsia"/>
+              <w:rFonts w:asciiTheme="minorHAnsi" w:eastAsiaTheme="minorEastAsia" w:hAnsiTheme="minorHAnsi" w:cstheme="minorBidi"/>
               <w:noProof/>
+              <w:sz w:val="22"/>
+              <w:szCs w:val="22"/>
             </w:rPr>
           </w:pPr>
-          <w:hyperlink w:anchor="_Toc516233902" w:history="1">
+          <w:hyperlink w:anchor="_Toc516756953" w:history="1">
             <w:r>
               <w:rPr>
                 <w:rStyle w:val="Hyperlink"/>
@@ -837,8 +895,10 @@
             </w:r>
             <w:r>
               <w:rPr>
-                <w:rFonts w:eastAsiaTheme="minorEastAsia"/>
-                <w:noProof/>
+                <w:rFonts w:asciiTheme="minorHAnsi" w:eastAsiaTheme="minorEastAsia" w:hAnsiTheme="minorHAnsi" w:cstheme="minorBidi"/>
+                <w:noProof/>
+                <w:sz w:val="22"/>
+                <w:szCs w:val="22"/>
               </w:rPr>
               <w:tab/>
             </w:r>
@@ -868,7 +928,7 @@
                 <w:noProof/>
                 <w:webHidden/>
               </w:rPr>
-              <w:instrText xml:space="preserve"> PAGEREF _Toc516233902 \h </w:instrText>
+              <w:instrText xml:space="preserve"> PAGEREF _Toc516756953 \h </w:instrText>
             </w:r>
             <w:r>
               <w:rPr>
@@ -903,11 +963,13 @@
           <w:pPr>
             <w:pStyle w:val="TOC1"/>
             <w:rPr>
-              <w:rFonts w:eastAsiaTheme="minorEastAsia"/>
+              <w:rFonts w:asciiTheme="minorHAnsi" w:eastAsiaTheme="minorEastAsia" w:hAnsiTheme="minorHAnsi" w:cstheme="minorBidi"/>
               <w:noProof/>
+              <w:sz w:val="22"/>
+              <w:szCs w:val="22"/>
             </w:rPr>
           </w:pPr>
-          <w:hyperlink w:anchor="_Toc516233903" w:history="1">
+          <w:hyperlink w:anchor="_Toc516756954" w:history="1">
             <w:r>
               <w:rPr>
                 <w:rStyle w:val="Hyperlink"/>
@@ -917,8 +979,10 @@
             </w:r>
             <w:r>
               <w:rPr>
-                <w:rFonts w:eastAsiaTheme="minorEastAsia"/>
-                <w:noProof/>
+                <w:rFonts w:asciiTheme="minorHAnsi" w:eastAsiaTheme="minorEastAsia" w:hAnsiTheme="minorHAnsi" w:cstheme="minorBidi"/>
+                <w:noProof/>
+                <w:sz w:val="22"/>
+                <w:szCs w:val="22"/>
               </w:rPr>
               <w:tab/>
             </w:r>
@@ -948,7 +1012,7 @@
                 <w:noProof/>
                 <w:webHidden/>
               </w:rPr>
-              <w:instrText xml:space="preserve"> PAGEREF _Toc516233903 \h </w:instrText>
+              <w:instrText xml:space="preserve"> PAGEREF _Toc516756954 \h </w:instrText>
             </w:r>
             <w:r>
               <w:rPr>
@@ -982,12 +1046,17 @@
         <w:p>
           <w:pPr>
             <w:pStyle w:val="TOC2"/>
+            <w:tabs>
+              <w:tab w:val="right" w:leader="dot" w:pos="9800"/>
+            </w:tabs>
             <w:rPr>
-              <w:rFonts w:eastAsiaTheme="minorEastAsia"/>
+              <w:rFonts w:asciiTheme="minorHAnsi" w:eastAsiaTheme="minorEastAsia" w:hAnsiTheme="minorHAnsi" w:cstheme="minorBidi"/>
               <w:noProof/>
+              <w:sz w:val="22"/>
+              <w:szCs w:val="22"/>
             </w:rPr>
           </w:pPr>
-          <w:hyperlink w:anchor="_Toc516233904" w:history="1">
+          <w:hyperlink w:anchor="_Toc516756955" w:history="1">
             <w:r>
               <w:rPr>
                 <w:rStyle w:val="Hyperlink"/>
@@ -1014,7 +1083,7 @@
                 <w:noProof/>
                 <w:webHidden/>
               </w:rPr>
-              <w:instrText xml:space="preserve"> PAGEREF _Toc516233904 \h </w:instrText>
+              <w:instrText xml:space="preserve"> PAGEREF _Toc516756955 \h </w:instrText>
             </w:r>
             <w:r>
               <w:rPr>
@@ -1046,6 +1115,9 @@
           </w:hyperlink>
         </w:p>
         <w:p>
+          <w:pPr>
+            <w:ind w:left="180"/>
+          </w:pPr>
           <w:r>
             <w:rPr>
               <w:noProof/>
@@ -1081,11 +1153,17 @@
           <w:numId w:val="11"/>
         </w:numPr>
       </w:pPr>
-      <w:bookmarkStart w:id="0" w:name="_Toc516233891"/>
-      <w:r>
-        <w:t>Requirements:</w:t>
-      </w:r>
-      <w:bookmarkEnd w:id="0"/>
+      <w:bookmarkStart w:id="1" w:name="_Toc516756942"/>
+      <w:r>
+        <w:rPr>
+          <w:color w:val="00B0F0"/>
+        </w:rPr>
+        <w:t>Requirements</w:t>
+      </w:r>
+      <w:r>
+        <w:t>:</w:t>
+      </w:r>
+      <w:bookmarkEnd w:id="1"/>
     </w:p>
     <w:p/>
     <w:p>
@@ -1146,7 +1224,15 @@
         <w:t>Windows:</w:t>
       </w:r>
       <w:r>
-        <w:t xml:space="preserve"> 7,8 and 10</w:t>
+        <w:t xml:space="preserve"> 7</w:t>
+      </w:r>
+      <w:proofErr w:type="gramStart"/>
+      <w:r>
+        <w:t>,8</w:t>
+      </w:r>
+      <w:proofErr w:type="gramEnd"/>
+      <w:r>
+        <w:t xml:space="preserve"> and 10</w:t>
       </w:r>
     </w:p>
     <w:p>
@@ -1167,11 +1253,17 @@
           <w:numId w:val="11"/>
         </w:numPr>
       </w:pPr>
-      <w:bookmarkStart w:id="1" w:name="_Toc516233892"/>
-      <w:r>
-        <w:t>Overview:</w:t>
-      </w:r>
-      <w:bookmarkEnd w:id="1"/>
+      <w:bookmarkStart w:id="2" w:name="_Toc516756943"/>
+      <w:r>
+        <w:rPr>
+          <w:color w:val="00B0F0"/>
+        </w:rPr>
+        <w:t>Overview</w:t>
+      </w:r>
+      <w:r>
+        <w:t>:</w:t>
+      </w:r>
+      <w:bookmarkEnd w:id="2"/>
     </w:p>
     <w:p/>
     <w:p>
@@ -1211,7 +1303,15 @@
         <w:t xml:space="preserve">read-only instances created from copies </w:t>
       </w:r>
       <w:r>
-        <w:t>of redfish mockups in ./static directory. Dynamic Resources are</w:t>
+        <w:t xml:space="preserve">of redfish mockups </w:t>
+      </w:r>
+      <w:proofErr w:type="gramStart"/>
+      <w:r>
+        <w:t>in ./</w:t>
+      </w:r>
+      <w:proofErr w:type="gramEnd"/>
+      <w:r>
+        <w:t>static directory. Dynamic Resources are</w:t>
       </w:r>
       <w:r>
         <w:t xml:space="preserve"> modifiable instances</w:t>
@@ -1263,8 +1363,13 @@
       <w:r>
         <w:t xml:space="preserve">files in </w:t>
       </w:r>
-      <w:r>
-        <w:t xml:space="preserve">the ./Resource Directory. </w:t>
+      <w:proofErr w:type="gramStart"/>
+      <w:r>
+        <w:t>the ./</w:t>
+      </w:r>
+      <w:proofErr w:type="gramEnd"/>
+      <w:r>
+        <w:t xml:space="preserve">Resource Directory. </w:t>
       </w:r>
       <w:r>
         <w:t xml:space="preserve">CRUD operations can be done on </w:t>
@@ -1275,19 +1380,28 @@
       <w:r>
         <w:t>dynamic Resources using REST operations.</w:t>
       </w:r>
-      <w:bookmarkStart w:id="2" w:name="_Toc516164734"/>
+      <w:bookmarkStart w:id="3" w:name="_Toc516164734"/>
     </w:p>
     <w:p>
       <w:pPr>
         <w:pStyle w:val="Heading2"/>
-      </w:pPr>
-      <w:bookmarkStart w:id="3" w:name="_Toc516233893"/>
-      <w:r>
+        <w:rPr>
+          <w:color w:val="00B0F0"/>
+        </w:rPr>
+      </w:pPr>
+      <w:bookmarkStart w:id="4" w:name="_Toc516756944"/>
+      <w:r>
+        <w:rPr>
+          <w:color w:val="00B0F0"/>
+        </w:rPr>
         <w:t>2.1 Static Resources:</w:t>
       </w:r>
-      <w:bookmarkEnd w:id="2"/>
       <w:bookmarkEnd w:id="3"/>
-      <w:r>
+      <w:bookmarkEnd w:id="4"/>
+      <w:r>
+        <w:rPr>
+          <w:color w:val="00B0F0"/>
+        </w:rPr>
         <w:tab/>
       </w:r>
     </w:p>
@@ -1298,8 +1412,13 @@
       <w:r>
         <w:t xml:space="preserve">the </w:t>
       </w:r>
-      <w:r>
-        <w:t xml:space="preserve">api_emulator/redfish/static directory. </w:t>
+      <w:proofErr w:type="spellStart"/>
+      <w:r>
+        <w:t>api_emulator</w:t>
+      </w:r>
+      <w:proofErr w:type="spellEnd"/>
+      <w:r>
+        <w:t xml:space="preserve">/redfish/static directory. </w:t>
       </w:r>
       <w:r>
         <w:t xml:space="preserve">The </w:t>
@@ -1314,8 +1433,13 @@
         <w:t xml:space="preserve">instructions for static mockups that can be found in </w:t>
       </w:r>
       <w:r>
-        <w:t>Redfish Interface Emulator docs</w:t>
-      </w:r>
+        <w:t xml:space="preserve">Redfish Interface Emulator </w:t>
+      </w:r>
+      <w:proofErr w:type="gramStart"/>
+      <w:r>
+        <w:t>docs</w:t>
+      </w:r>
+      <w:proofErr w:type="gramEnd"/>
       <w:r>
         <w:t xml:space="preserve"> folder or </w:t>
       </w:r>
@@ -1329,19 +1453,31 @@
     <w:p>
       <w:pPr>
         <w:pStyle w:val="Heading2"/>
-      </w:pPr>
-      <w:bookmarkStart w:id="4" w:name="_Toc516233894"/>
-      <w:r>
+        <w:rPr>
+          <w:color w:val="00B0F0"/>
+        </w:rPr>
+      </w:pPr>
+      <w:bookmarkStart w:id="5" w:name="_Toc516756945"/>
+      <w:r>
+        <w:rPr>
+          <w:color w:val="00B0F0"/>
+        </w:rPr>
         <w:lastRenderedPageBreak/>
         <w:t>2.2</w:t>
       </w:r>
       <w:r>
+        <w:rPr>
+          <w:color w:val="00B0F0"/>
+        </w:rPr>
         <w:t xml:space="preserve"> </w:t>
       </w:r>
       <w:r>
+        <w:rPr>
+          <w:color w:val="00B0F0"/>
+        </w:rPr>
         <w:t>Dynamic Resources:</w:t>
       </w:r>
-      <w:bookmarkEnd w:id="4"/>
+      <w:bookmarkEnd w:id="5"/>
     </w:p>
     <w:p>
       <w:r>
@@ -1414,24 +1550,44 @@
     <w:p>
       <w:pPr>
         <w:pStyle w:val="Heading2"/>
-      </w:pPr>
-      <w:bookmarkStart w:id="5" w:name="_Toc516164736"/>
-      <w:bookmarkStart w:id="6" w:name="_Toc516233895"/>
-      <w:r>
+        <w:rPr>
+          <w:color w:val="00B0F0"/>
+        </w:rPr>
+      </w:pPr>
+      <w:bookmarkStart w:id="6" w:name="_Toc516164736"/>
+      <w:bookmarkStart w:id="7" w:name="_Toc516756946"/>
+      <w:r>
+        <w:rPr>
+          <w:color w:val="00B0F0"/>
+        </w:rPr>
         <w:t xml:space="preserve">2.3 </w:t>
       </w:r>
       <w:r>
+        <w:rPr>
+          <w:color w:val="00B0F0"/>
+        </w:rPr>
         <w:t>Static vs</w:t>
       </w:r>
       <w:r>
+        <w:rPr>
+          <w:color w:val="00B0F0"/>
+        </w:rPr>
         <w:t xml:space="preserve"> Dynamic Resources:</w:t>
       </w:r>
-      <w:bookmarkEnd w:id="5"/>
       <w:bookmarkEnd w:id="6"/>
-    </w:p>
-    <w:p>
-      <w:r>
-        <w:t>Static resources are populated by placing appropriate JSON mockup folders into the ./static directory.</w:t>
+      <w:bookmarkEnd w:id="7"/>
+    </w:p>
+    <w:p>
+      <w:r>
+        <w:t xml:space="preserve">Static resources are populated by placing appropriate JSON mockup folders into </w:t>
+      </w:r>
+      <w:proofErr w:type="gramStart"/>
+      <w:r>
+        <w:t>the ./</w:t>
+      </w:r>
+      <w:proofErr w:type="gramEnd"/>
+      <w:r>
+        <w:t>static directory.</w:t>
       </w:r>
       <w:r>
         <w:t xml:space="preserve">  Static resources are read-only objects that cannot be altered (e.g., via PATCH / PUT).  If the desired emulator interaction use cases include any modifications to the systems, dynamic resources are required.  </w:t>
@@ -1454,21 +1610,44 @@
     <w:p>
       <w:pPr>
         <w:pStyle w:val="Heading2"/>
-      </w:pPr>
-      <w:bookmarkStart w:id="7" w:name="_Toc516233896"/>
-      <w:r>
+        <w:rPr>
+          <w:color w:val="00B0F0"/>
+        </w:rPr>
+      </w:pPr>
+      <w:bookmarkStart w:id="8" w:name="_Toc516756947"/>
+      <w:proofErr w:type="gramStart"/>
+      <w:r>
+        <w:rPr>
+          <w:color w:val="00B0F0"/>
+        </w:rPr>
         <w:t>2.4</w:t>
       </w:r>
       <w:r>
+        <w:rPr>
+          <w:color w:val="00B0F0"/>
+        </w:rPr>
         <w:t xml:space="preserve"> </w:t>
       </w:r>
       <w:r>
+        <w:rPr>
+          <w:color w:val="00B0F0"/>
+        </w:rPr>
         <w:t xml:space="preserve"> </w:t>
       </w:r>
       <w:r>
-        <w:t>Mockups and templates:</w:t>
-      </w:r>
-      <w:bookmarkEnd w:id="7"/>
+        <w:rPr>
+          <w:color w:val="00B0F0"/>
+        </w:rPr>
+        <w:t>Mockups</w:t>
+      </w:r>
+      <w:proofErr w:type="gramEnd"/>
+      <w:r>
+        <w:rPr>
+          <w:color w:val="00B0F0"/>
+        </w:rPr>
+        <w:t xml:space="preserve"> and templates:</w:t>
+      </w:r>
+      <w:bookmarkEnd w:id="8"/>
     </w:p>
     <w:p>
       <w:r>
@@ -1530,24 +1709,42 @@
     <w:p>
       <w:pPr>
         <w:pStyle w:val="Heading2"/>
-      </w:pPr>
-      <w:bookmarkStart w:id="8" w:name="_Toc516233897"/>
-      <w:r>
+        <w:rPr>
+          <w:color w:val="00B0F0"/>
+        </w:rPr>
+      </w:pPr>
+      <w:bookmarkStart w:id="9" w:name="_Toc516756948"/>
+      <w:r>
+        <w:rPr>
+          <w:color w:val="00B0F0"/>
+        </w:rPr>
         <w:t>2.</w:t>
       </w:r>
       <w:r>
+        <w:rPr>
+          <w:color w:val="00B0F0"/>
+        </w:rPr>
         <w:t>5</w:t>
       </w:r>
       <w:r>
+        <w:rPr>
+          <w:color w:val="00B0F0"/>
+        </w:rPr>
         <w:t xml:space="preserve"> </w:t>
       </w:r>
       <w:r>
+        <w:rPr>
+          <w:color w:val="00B0F0"/>
+        </w:rPr>
         <w:t>Re</w:t>
       </w:r>
       <w:r>
+        <w:rPr>
+          <w:color w:val="00B0F0"/>
+        </w:rPr>
         <w:t>source_manager.py file:</w:t>
       </w:r>
-      <w:bookmarkEnd w:id="8"/>
+      <w:bookmarkEnd w:id="9"/>
     </w:p>
     <w:p>
       <w:pPr>
@@ -1593,6 +1790,7 @@
           <w:numId w:val="3"/>
         </w:numPr>
       </w:pPr>
+      <w:proofErr w:type="spellStart"/>
       <w:r>
         <w:t>Resource</w:t>
       </w:r>
@@ -1602,6 +1800,7 @@
       <w:r>
         <w:t>anager</w:t>
       </w:r>
+      <w:proofErr w:type="spellEnd"/>
       <w:r>
         <w:t xml:space="preserve"> class can load static resources and dynamic resources.</w:t>
       </w:r>
@@ -1615,7 +1814,15 @@
         </w:numPr>
       </w:pPr>
       <w:r>
-        <w:t>Swordfish developerhas to attach API for dynamic resources.</w:t>
+        <w:t xml:space="preserve">Swordfish </w:t>
+      </w:r>
+      <w:proofErr w:type="spellStart"/>
+      <w:r>
+        <w:t>developerhas</w:t>
+      </w:r>
+      <w:proofErr w:type="spellEnd"/>
+      <w:r>
+        <w:t xml:space="preserve"> to attach API for dynamic resources.</w:t>
       </w:r>
     </w:p>
     <w:p>
@@ -1627,7 +1834,15 @@
         </w:numPr>
       </w:pPr>
       <w:r>
-        <w:t>All the API files are stored in ./api_emulator/swordfish di</w:t>
+        <w:t>All the API files are stored in ./</w:t>
+      </w:r>
+      <w:proofErr w:type="spellStart"/>
+      <w:r>
+        <w:t>api_emulator</w:t>
+      </w:r>
+      <w:proofErr w:type="spellEnd"/>
+      <w:r>
+        <w:t>/swordfish di</w:t>
       </w:r>
       <w:r>
         <w:t>rectory.</w:t>
@@ -1682,57 +1897,6 @@
             <wp:extent cx="5372100" cy="2095500"/>
             <wp:effectExtent l="0" t="0" r="0" b="0"/>
             <wp:docPr id="6" name="Picture 6"/>
-            <wp:cNvGraphicFramePr>
-              <a:graphicFrameLocks xmlns:a="http://schemas.openxmlformats.org/drawingml/2006/main" noChangeAspect="1"/>
-            </wp:cNvGraphicFramePr>
-            <a:graphic xmlns:a="http://schemas.openxmlformats.org/drawingml/2006/main">
-              <a:graphicData uri="http://schemas.openxmlformats.org/drawingml/2006/picture">
-                <pic:pic xmlns:pic="http://schemas.openxmlformats.org/drawingml/2006/picture">
-                  <pic:nvPicPr>
-                    <pic:cNvPr id="0" name=""/>
-                    <pic:cNvPicPr/>
-                  </pic:nvPicPr>
-                  <pic:blipFill>
-                    <a:blip r:embed="rId8"/>
-                    <a:stretch>
-                      <a:fillRect/>
-                    </a:stretch>
-                  </pic:blipFill>
-                  <pic:spPr>
-                    <a:xfrm>
-                      <a:off x="0" y="0"/>
-                      <a:ext cx="5372100" cy="2095500"/>
-                    </a:xfrm>
-                    <a:prstGeom prst="rect">
-                      <a:avLst/>
-                    </a:prstGeom>
-                  </pic:spPr>
-                </pic:pic>
-              </a:graphicData>
-            </a:graphic>
-          </wp:inline>
-        </w:drawing>
-      </w:r>
-    </w:p>
-    <w:p/>
-    <w:p>
-      <w:r>
-        <w:t>Fig B: Attaching API for dynamic resources</w:t>
-      </w:r>
-    </w:p>
-    <w:p>
-      <w:pPr>
-        <w:pStyle w:val="NoSpacing"/>
-      </w:pPr>
-      <w:r>
-        <w:rPr>
-          <w:noProof/>
-        </w:rPr>
-        <w:drawing>
-          <wp:inline distT="0" distB="0" distL="0" distR="0" wp14:anchorId="5F25F67A" wp14:editId="4E6DA253">
-            <wp:extent cx="5844209" cy="1566545"/>
-            <wp:effectExtent l="0" t="0" r="0" b="0"/>
-            <wp:docPr id="1" name="Picture 1"/>
             <wp:cNvGraphicFramePr>
               <a:graphicFrameLocks xmlns:a="http://schemas.openxmlformats.org/drawingml/2006/main" noChangeAspect="1"/>
             </wp:cNvGraphicFramePr>
@@ -1752,7 +1916,7 @@
                   <pic:spPr>
                     <a:xfrm>
                       <a:off x="0" y="0"/>
-                      <a:ext cx="5844209" cy="1566545"/>
+                      <a:ext cx="5372100" cy="2095500"/>
                     </a:xfrm>
                     <a:prstGeom prst="rect">
                       <a:avLst/>
@@ -1768,7 +1932,7 @@
     <w:p/>
     <w:p>
       <w:r>
-        <w:t xml:space="preserve">Fig C: Adding Collections to </w:t>
+        <w:t>Fig B: Attaching API for dynamic resources</w:t>
       </w:r>
     </w:p>
     <w:p>
@@ -1779,12 +1943,11 @@
         <w:rPr>
           <w:noProof/>
         </w:rPr>
-        <w:lastRenderedPageBreak/>
         <w:drawing>
-          <wp:inline distT="0" distB="0" distL="0" distR="0" wp14:anchorId="5EF93B98" wp14:editId="1A701036">
-            <wp:extent cx="5943600" cy="2264410"/>
-            <wp:effectExtent l="0" t="0" r="0" b="2540"/>
-            <wp:docPr id="5" name="Picture 5"/>
+          <wp:inline distT="0" distB="0" distL="0" distR="0" wp14:anchorId="5F25F67A" wp14:editId="4E6DA253">
+            <wp:extent cx="5844209" cy="1566545"/>
+            <wp:effectExtent l="0" t="0" r="0" b="0"/>
+            <wp:docPr id="1" name="Picture 1"/>
             <wp:cNvGraphicFramePr>
               <a:graphicFrameLocks xmlns:a="http://schemas.openxmlformats.org/drawingml/2006/main" noChangeAspect="1"/>
             </wp:cNvGraphicFramePr>
@@ -1804,6 +1967,58 @@
                   <pic:spPr>
                     <a:xfrm>
                       <a:off x="0" y="0"/>
+                      <a:ext cx="5844209" cy="1566545"/>
+                    </a:xfrm>
+                    <a:prstGeom prst="rect">
+                      <a:avLst/>
+                    </a:prstGeom>
+                  </pic:spPr>
+                </pic:pic>
+              </a:graphicData>
+            </a:graphic>
+          </wp:inline>
+        </w:drawing>
+      </w:r>
+    </w:p>
+    <w:p/>
+    <w:p>
+      <w:r>
+        <w:t xml:space="preserve">Fig C: Adding Collections to </w:t>
+      </w:r>
+    </w:p>
+    <w:p>
+      <w:pPr>
+        <w:pStyle w:val="NoSpacing"/>
+      </w:pPr>
+      <w:r>
+        <w:rPr>
+          <w:noProof/>
+        </w:rPr>
+        <w:lastRenderedPageBreak/>
+        <w:drawing>
+          <wp:inline distT="0" distB="0" distL="0" distR="0" wp14:anchorId="5EF93B98" wp14:editId="1A701036">
+            <wp:extent cx="5943600" cy="2264410"/>
+            <wp:effectExtent l="0" t="0" r="0" b="2540"/>
+            <wp:docPr id="5" name="Picture 5"/>
+            <wp:cNvGraphicFramePr>
+              <a:graphicFrameLocks xmlns:a="http://schemas.openxmlformats.org/drawingml/2006/main" noChangeAspect="1"/>
+            </wp:cNvGraphicFramePr>
+            <a:graphic xmlns:a="http://schemas.openxmlformats.org/drawingml/2006/main">
+              <a:graphicData uri="http://schemas.openxmlformats.org/drawingml/2006/picture">
+                <pic:pic xmlns:pic="http://schemas.openxmlformats.org/drawingml/2006/picture">
+                  <pic:nvPicPr>
+                    <pic:cNvPr id="0" name=""/>
+                    <pic:cNvPicPr/>
+                  </pic:nvPicPr>
+                  <pic:blipFill>
+                    <a:blip r:embed="rId11"/>
+                    <a:stretch>
+                      <a:fillRect/>
+                    </a:stretch>
+                  </pic:blipFill>
+                  <pic:spPr>
+                    <a:xfrm>
+                      <a:off x="0" y="0"/>
                       <a:ext cx="5943600" cy="2264410"/>
                     </a:xfrm>
                     <a:prstGeom prst="rect">
@@ -1830,54 +2045,171 @@
     <w:p>
       <w:pPr>
         <w:pStyle w:val="Heading2"/>
-      </w:pPr>
-      <w:bookmarkStart w:id="9" w:name="_Toc516233898"/>
-      <w:r>
+        <w:rPr>
+          <w:color w:val="00B0F0"/>
+        </w:rPr>
+      </w:pPr>
+      <w:bookmarkStart w:id="10" w:name="_Toc516756949"/>
+      <w:r>
+        <w:rPr>
+          <w:color w:val="00B0F0"/>
+        </w:rPr>
         <w:t>2.6</w:t>
       </w:r>
       <w:r>
+        <w:rPr>
+          <w:color w:val="00B0F0"/>
+        </w:rPr>
         <w:t xml:space="preserve"> </w:t>
       </w:r>
       <w:r>
+        <w:rPr>
+          <w:color w:val="00B0F0"/>
+        </w:rPr>
         <w:t xml:space="preserve">Utils.py </w:t>
       </w:r>
-      <w:commentRangeStart w:id="10"/>
-      <w:r>
+      <w:commentRangeStart w:id="11"/>
+      <w:r>
+        <w:rPr>
+          <w:color w:val="00B0F0"/>
+        </w:rPr>
         <w:t>file</w:t>
       </w:r>
-      <w:commentRangeEnd w:id="10"/>
+      <w:commentRangeEnd w:id="11"/>
       <w:r>
         <w:rPr>
           <w:rStyle w:val="CommentReference"/>
           <w:rFonts w:asciiTheme="minorHAnsi" w:eastAsiaTheme="minorHAnsi" w:hAnsiTheme="minorHAnsi" w:cstheme="minorBidi"/>
-          <w:color w:val="auto"/>
-        </w:rPr>
-        <w:commentReference w:id="10"/>
-      </w:r>
-      <w:r>
+          <w:color w:val="00B0F0"/>
+        </w:rPr>
+        <w:commentReference w:id="11"/>
+      </w:r>
+      <w:r>
+        <w:rPr>
+          <w:color w:val="00B0F0"/>
+        </w:rPr>
         <w:t>:</w:t>
       </w:r>
-      <w:bookmarkEnd w:id="9"/>
-    </w:p>
-    <w:p>
-      <w:pPr>
-        <w:pStyle w:val="ListParagraph"/>
-        <w:numPr>
-          <w:ilvl w:val="0"/>
-          <w:numId w:val="5"/>
-        </w:numPr>
-      </w:pPr>
-      <w:r>
-        <w:t>A</w:t>
-      </w:r>
-      <w:r>
-        <w:t>dded new service for members count.</w:t>
-      </w:r>
+      <w:bookmarkEnd w:id="10"/>
+    </w:p>
+    <w:p>
       <w:r>
         <w:tab/>
       </w:r>
       <w:r>
+        <w:rPr>
+          <w:sz w:val="22"/>
+          <w:szCs w:val="22"/>
+        </w:rPr>
+        <w:t xml:space="preserve">In swordfish </w:t>
+      </w:r>
+      <w:proofErr w:type="gramStart"/>
+      <w:r>
+        <w:rPr>
+          <w:sz w:val="22"/>
+          <w:szCs w:val="22"/>
+        </w:rPr>
+        <w:t>emulator  a</w:t>
+      </w:r>
+      <w:proofErr w:type="gramEnd"/>
+      <w:r>
+        <w:rPr>
+          <w:sz w:val="22"/>
+          <w:szCs w:val="22"/>
+        </w:rPr>
+        <w:t xml:space="preserve"> new function </w:t>
+      </w:r>
+      <w:r>
+        <w:rPr>
+          <w:sz w:val="22"/>
+          <w:szCs w:val="22"/>
+        </w:rPr>
+        <w:t>“</w:t>
+      </w:r>
+      <w:proofErr w:type="spellStart"/>
+      <w:r>
+        <w:rPr>
+          <w:sz w:val="22"/>
+          <w:szCs w:val="22"/>
+        </w:rPr>
+        <w:t>Update_collections_json</w:t>
+      </w:r>
+      <w:proofErr w:type="spellEnd"/>
+      <w:r>
+        <w:rPr>
+          <w:sz w:val="22"/>
+          <w:szCs w:val="22"/>
+        </w:rPr>
+        <w:t>()”</w:t>
+      </w:r>
+      <w:r>
+        <w:rPr>
+          <w:sz w:val="22"/>
+          <w:szCs w:val="22"/>
+        </w:rPr>
+        <w:t xml:space="preserve"> is added , which will update number of collections if any new </w:t>
+      </w:r>
+      <w:r>
+        <w:rPr>
+          <w:sz w:val="22"/>
+          <w:szCs w:val="22"/>
+        </w:rPr>
+        <w:t>item</w:t>
+      </w:r>
+      <w:r>
+        <w:rPr>
+          <w:sz w:val="22"/>
+          <w:szCs w:val="22"/>
+        </w:rPr>
+        <w:t xml:space="preserve"> is added or deleted to </w:t>
+      </w:r>
+      <w:r>
+        <w:rPr>
+          <w:sz w:val="22"/>
+          <w:szCs w:val="22"/>
+        </w:rPr>
+        <w:t>collection</w:t>
+      </w:r>
+      <w:r>
+        <w:t>.</w:t>
+      </w:r>
+    </w:p>
+    <w:p>
+      <w:pPr>
+        <w:rPr>
+          <w:sz w:val="22"/>
+          <w:szCs w:val="22"/>
+        </w:rPr>
+      </w:pPr>
+      <w:r>
+        <w:rPr>
+          <w:sz w:val="22"/>
+          <w:szCs w:val="22"/>
+        </w:rPr>
         <w:tab/>
+      </w:r>
+      <w:r>
+        <w:rPr>
+          <w:sz w:val="22"/>
+          <w:szCs w:val="22"/>
+        </w:rPr>
+        <w:t xml:space="preserve">For Example: Volumes have 4 child items in members. </w:t>
+      </w:r>
+      <w:proofErr w:type="gramStart"/>
+      <w:r>
+        <w:rPr>
+          <w:sz w:val="22"/>
+          <w:szCs w:val="22"/>
+        </w:rPr>
+        <w:t>if</w:t>
+      </w:r>
+      <w:proofErr w:type="gramEnd"/>
+      <w:r>
+        <w:rPr>
+          <w:sz w:val="22"/>
+          <w:szCs w:val="22"/>
+        </w:rPr>
+        <w:t xml:space="preserve"> developer/user wants to add new item to volume collection, automatically members count will be increased by one.</w:t>
       </w:r>
     </w:p>
     <w:p>
@@ -1946,12 +2278,18 @@
           <w:ilvl w:val="0"/>
           <w:numId w:val="12"/>
         </w:numPr>
-      </w:pPr>
-      <w:bookmarkStart w:id="11" w:name="_Toc516233899"/>
-      <w:r>
+        <w:rPr>
+          <w:color w:val="00B0F0"/>
+        </w:rPr>
+      </w:pPr>
+      <w:bookmarkStart w:id="12" w:name="_Toc516756950"/>
+      <w:r>
+        <w:rPr>
+          <w:color w:val="00B0F0"/>
+        </w:rPr>
         <w:t>Implementing Dynamic structure</w:t>
       </w:r>
-      <w:bookmarkEnd w:id="11"/>
+      <w:bookmarkEnd w:id="12"/>
     </w:p>
     <w:p>
       <w:pPr>
@@ -1967,7 +2305,15 @@
         </w:numPr>
       </w:pPr>
       <w:r>
-        <w:t xml:space="preserve">The static resources are in /api_emulator/redfish/static/.. Folder, these are just a simple </w:t>
+        <w:t>The static resources are in /</w:t>
+      </w:r>
+      <w:proofErr w:type="spellStart"/>
+      <w:r>
+        <w:t>api_emulator</w:t>
+      </w:r>
+      <w:proofErr w:type="spellEnd"/>
+      <w:r>
+        <w:t xml:space="preserve">/redfish/static/.. Folder, these are just a simple </w:t>
       </w:r>
       <w:r>
         <w:t>copy.</w:t>
@@ -2012,7 +2358,17 @@
         <w:t>Developer has</w:t>
       </w:r>
       <w:r>
-        <w:t xml:space="preserve"> to create a template file and api files for dynamic structure.</w:t>
+        <w:t xml:space="preserve"> to create a template file and </w:t>
+      </w:r>
+      <w:proofErr w:type="spellStart"/>
+      <w:proofErr w:type="gramStart"/>
+      <w:r>
+        <w:t>api</w:t>
+      </w:r>
+      <w:proofErr w:type="spellEnd"/>
+      <w:proofErr w:type="gramEnd"/>
+      <w:r>
+        <w:t xml:space="preserve"> files for dynamic structure.</w:t>
       </w:r>
     </w:p>
     <w:p>
@@ -2027,7 +2383,18 @@
         </w:rPr>
       </w:pPr>
       <w:r>
-        <w:t>The file in template directory and api directory are to be paired appropriately.</w:t>
+        <w:lastRenderedPageBreak/>
+        <w:t xml:space="preserve">The file in template directory and </w:t>
+      </w:r>
+      <w:proofErr w:type="spellStart"/>
+      <w:proofErr w:type="gramStart"/>
+      <w:r>
+        <w:t>api</w:t>
+      </w:r>
+      <w:proofErr w:type="spellEnd"/>
+      <w:proofErr w:type="gramEnd"/>
+      <w:r>
+        <w:t xml:space="preserve"> directory are to be paired appropriately.</w:t>
       </w:r>
       <w:r>
         <w:rPr>
@@ -2039,18 +2406,30 @@
     <w:p>
       <w:pPr>
         <w:pStyle w:val="Heading2"/>
-      </w:pPr>
-      <w:bookmarkStart w:id="12" w:name="_Toc516233900"/>
-      <w:r>
+        <w:rPr>
+          <w:color w:val="00B0F0"/>
+        </w:rPr>
+      </w:pPr>
+      <w:bookmarkStart w:id="13" w:name="_Toc516756951"/>
+      <w:r>
+        <w:rPr>
+          <w:color w:val="00B0F0"/>
+        </w:rPr>
         <w:t xml:space="preserve">3.1 </w:t>
       </w:r>
       <w:r>
+        <w:rPr>
+          <w:color w:val="00B0F0"/>
+        </w:rPr>
         <w:t xml:space="preserve">Writing </w:t>
       </w:r>
       <w:r>
+        <w:rPr>
+          <w:color w:val="00B0F0"/>
+        </w:rPr>
         <w:t>Template Files:</w:t>
       </w:r>
-      <w:bookmarkEnd w:id="12"/>
+      <w:bookmarkEnd w:id="13"/>
     </w:p>
     <w:p>
       <w:pPr>
@@ -2059,9 +2438,18 @@
           <w:ilvl w:val="0"/>
           <w:numId w:val="1"/>
         </w:numPr>
-      </w:pPr>
-      <w:r>
-        <w:t xml:space="preserve">Template file directory is /api_emulator/swordfish/template  </w:t>
+        <w:ind w:left="1800"/>
+      </w:pPr>
+      <w:r>
+        <w:t>Template file directory is /</w:t>
+      </w:r>
+      <w:proofErr w:type="spellStart"/>
+      <w:r>
+        <w:t>api_emulator</w:t>
+      </w:r>
+      <w:proofErr w:type="spellEnd"/>
+      <w:r>
+        <w:t xml:space="preserve">/swordfish/template  </w:t>
       </w:r>
     </w:p>
     <w:p>
@@ -2071,10 +2459,18 @@
           <w:ilvl w:val="0"/>
           <w:numId w:val="1"/>
         </w:numPr>
-      </w:pPr>
-      <w:r>
-        <w:lastRenderedPageBreak/>
-        <w:t>Template declaration is as similar to json file (shown in below figure).</w:t>
+        <w:ind w:left="1800"/>
+      </w:pPr>
+      <w:r>
+        <w:t xml:space="preserve">Template declaration is as similar to </w:t>
+      </w:r>
+      <w:proofErr w:type="spellStart"/>
+      <w:r>
+        <w:t>json</w:t>
+      </w:r>
+      <w:proofErr w:type="spellEnd"/>
+      <w:r>
+        <w:t xml:space="preserve"> file (shown in below figure).</w:t>
       </w:r>
       <w:r>
         <w:t xml:space="preserve"> All the properties for a particular resource are to be added by referring the updated schemas released by SNIA-Swordfish.</w:t>
@@ -2087,6 +2483,7 @@
           <w:ilvl w:val="0"/>
           <w:numId w:val="1"/>
         </w:numPr>
+        <w:ind w:left="1800"/>
       </w:pPr>
       <w:r>
         <w:t>Template declaration also contains substitution fields</w:t>
@@ -2099,23 +2496,43 @@
           <w:ilvl w:val="0"/>
           <w:numId w:val="1"/>
         </w:numPr>
-      </w:pPr>
-      <w:r>
-        <w:t>Each template contains similar fields {rb}</w:t>
+        <w:ind w:left="1800"/>
+      </w:pPr>
+      <w:r>
+        <w:t>Each template contains similar fields {</w:t>
+      </w:r>
+      <w:proofErr w:type="spellStart"/>
+      <w:r>
+        <w:t>rb</w:t>
+      </w:r>
+      <w:proofErr w:type="spellEnd"/>
+      <w:proofErr w:type="gramStart"/>
+      <w:r>
+        <w:t>}</w:t>
       </w:r>
       <w:r>
         <w:t>&amp;</w:t>
       </w:r>
+      <w:proofErr w:type="gramEnd"/>
       <w:r>
         <w:t>{id} which</w:t>
       </w:r>
       <w:r>
-        <w:t xml:space="preserve"> are declared in below function are replaced by root_base(/redfish/v1) and ID .</w:t>
+        <w:t xml:space="preserve"> are declared in below function are replaced by </w:t>
+      </w:r>
+      <w:proofErr w:type="spellStart"/>
+      <w:r>
+        <w:t>root_base</w:t>
+      </w:r>
+      <w:proofErr w:type="spellEnd"/>
+      <w:r>
+        <w:t>(/redfish/v1) and ID .</w:t>
       </w:r>
     </w:p>
     <w:p>
       <w:pPr>
         <w:pStyle w:val="ListParagraph"/>
+        <w:ind w:left="1800"/>
       </w:pPr>
     </w:p>
     <w:p>
@@ -2177,6 +2594,7 @@
         </w:numPr>
       </w:pPr>
       <w:r>
+        <w:lastRenderedPageBreak/>
         <w:t xml:space="preserve">Below figure contains </w:t>
       </w:r>
       <w:r>
@@ -2216,7 +2634,6 @@
         </w:numPr>
       </w:pPr>
       <w:r>
-        <w:lastRenderedPageBreak/>
         <w:t>U</w:t>
       </w:r>
       <w:r>
@@ -2244,7 +2661,15 @@
         </w:numPr>
       </w:pPr>
       <w:r>
-        <w:t>{rb} –{rest-base} is default set to {redfish/v1}</w:t>
+        <w:t>{</w:t>
+      </w:r>
+      <w:proofErr w:type="spellStart"/>
+      <w:r>
+        <w:t>rb</w:t>
+      </w:r>
+      <w:proofErr w:type="spellEnd"/>
+      <w:r>
+        <w:t>} –{rest-base} is default set to {redfish/v1}</w:t>
       </w:r>
     </w:p>
     <w:p>
@@ -2318,15 +2743,24 @@
     <w:p>
       <w:pPr>
         <w:pStyle w:val="Heading2"/>
-      </w:pPr>
-      <w:bookmarkStart w:id="13" w:name="_Toc516233901"/>
-      <w:r>
+        <w:rPr>
+          <w:color w:val="00B0F0"/>
+        </w:rPr>
+      </w:pPr>
+      <w:bookmarkStart w:id="14" w:name="_Toc516756952"/>
+      <w:r>
+        <w:rPr>
+          <w:color w:val="00B0F0"/>
+        </w:rPr>
         <w:t xml:space="preserve">3.2 </w:t>
       </w:r>
       <w:r>
+        <w:rPr>
+          <w:color w:val="00B0F0"/>
+        </w:rPr>
         <w:t>Writing API Files:</w:t>
       </w:r>
-      <w:bookmarkEnd w:id="13"/>
+      <w:bookmarkEnd w:id="14"/>
     </w:p>
     <w:p>
       <w:pPr>
@@ -2372,7 +2806,15 @@
         <w:t xml:space="preserve">can make request to web server </w:t>
       </w:r>
       <w:r>
-        <w:t xml:space="preserve">and retrieve data that is needed.  In emulator APIcode will </w:t>
+        <w:t xml:space="preserve">and retrieve data that is needed.  In emulator </w:t>
+      </w:r>
+      <w:proofErr w:type="spellStart"/>
+      <w:r>
+        <w:t>APIcode</w:t>
+      </w:r>
+      <w:proofErr w:type="spellEnd"/>
+      <w:r>
+        <w:t xml:space="preserve"> will </w:t>
       </w:r>
       <w:r>
         <w:t xml:space="preserve">interacting with all </w:t>
@@ -2401,8 +2843,13 @@
       <w:r>
         <w:t>-</w:t>
       </w:r>
-      <w:r>
-        <w:t xml:space="preserve">API’s , GET and POST methods are defined, post command will create a sub resource </w:t>
+      <w:proofErr w:type="gramStart"/>
+      <w:r>
+        <w:t>API’s ,</w:t>
+      </w:r>
+      <w:proofErr w:type="gramEnd"/>
+      <w:r>
+        <w:t xml:space="preserve"> GET and POST methods are defined, post command will create a sub resource </w:t>
       </w:r>
       <w:r>
         <w:t>API to the interface.</w:t>
@@ -2474,6 +2921,7 @@
         </w:numPr>
       </w:pPr>
       <w:r>
+        <w:lastRenderedPageBreak/>
         <w:t xml:space="preserve">Post function can also </w:t>
       </w:r>
       <w:r>
@@ -2488,7 +2936,6 @@
         <w:rPr>
           <w:noProof/>
         </w:rPr>
-        <w:lastRenderedPageBreak/>
         <w:drawing>
           <wp:inline distT="0" distB="0" distL="0" distR="0" wp14:anchorId="254E19F7" wp14:editId="4046E023">
             <wp:extent cx="5943600" cy="3657600"/>
@@ -2616,7 +3063,6 @@
         <w:rPr>
           <w:noProof/>
         </w:rPr>
-        <w:lastRenderedPageBreak/>
         <w:drawing>
           <wp:inline distT="0" distB="0" distL="0" distR="0" wp14:anchorId="2012F6A6" wp14:editId="128D00FE">
             <wp:extent cx="5940505" cy="3752850"/>
@@ -2679,22 +3125,25 @@
         </w:numPr>
         <w:rPr>
           <w:noProof/>
-        </w:rPr>
-      </w:pPr>
-      <w:bookmarkStart w:id="14" w:name="_Toc516233902"/>
-      <w:r>
-        <w:rPr>
-          <w:noProof/>
+          <w:color w:val="00B0F0"/>
+        </w:rPr>
+      </w:pPr>
+      <w:bookmarkStart w:id="15" w:name="_Toc516756953"/>
+      <w:r>
+        <w:rPr>
+          <w:noProof/>
+          <w:color w:val="00B0F0"/>
         </w:rPr>
         <w:t xml:space="preserve">Redfish Emulator </w:t>
       </w:r>
       <w:r>
         <w:rPr>
           <w:noProof/>
+          <w:color w:val="00B0F0"/>
         </w:rPr>
         <w:t>:-</w:t>
       </w:r>
-      <w:bookmarkEnd w:id="14"/>
+      <w:bookmarkEnd w:id="15"/>
     </w:p>
     <w:p>
       <w:pPr>
@@ -2819,25 +3268,25 @@
           <w:sz w:val="24"/>
           <w:szCs w:val="24"/>
         </w:rPr>
-        <w:t>Redfish automatically creates Template files and API files using “codegen”</w:t>
-      </w:r>
-    </w:p>
-    <w:p>
-      <w:pPr>
-        <w:pStyle w:val="NoSpacing"/>
+        <w:t>Redfish automatically creates Template files and API files using “</w:t>
+      </w:r>
+      <w:proofErr w:type="spellStart"/>
+      <w:r>
         <w:rPr>
           <w:rFonts w:ascii="Segoe UI" w:hAnsi="Segoe UI" w:cs="Segoe UI"/>
           <w:sz w:val="24"/>
           <w:szCs w:val="24"/>
         </w:rPr>
-      </w:pPr>
+        <w:t>codegen</w:t>
+      </w:r>
+      <w:proofErr w:type="spellEnd"/>
       <w:r>
         <w:rPr>
           <w:rFonts w:ascii="Segoe UI" w:hAnsi="Segoe UI" w:cs="Segoe UI"/>
           <w:sz w:val="24"/>
           <w:szCs w:val="24"/>
         </w:rPr>
-        <w:t xml:space="preserve">Whenever we start emulator, Redfish used to automate template and api files </w:t>
+        <w:t>”</w:t>
       </w:r>
     </w:p>
     <w:p>
@@ -2849,34 +3298,34 @@
           <w:szCs w:val="24"/>
         </w:rPr>
       </w:pPr>
-    </w:p>
-    <w:p>
-      <w:pPr>
-        <w:pStyle w:val="NoSpacing"/>
+      <w:r>
         <w:rPr>
           <w:rFonts w:ascii="Segoe UI" w:hAnsi="Segoe UI" w:cs="Segoe UI"/>
           <w:sz w:val="24"/>
           <w:szCs w:val="24"/>
         </w:rPr>
-      </w:pPr>
+        <w:t xml:space="preserve">Whenever we start emulator, Redfish used to automate template and </w:t>
+      </w:r>
+      <w:proofErr w:type="spellStart"/>
+      <w:proofErr w:type="gramStart"/>
       <w:r>
         <w:rPr>
           <w:rFonts w:ascii="Segoe UI" w:hAnsi="Segoe UI" w:cs="Segoe UI"/>
           <w:sz w:val="24"/>
           <w:szCs w:val="24"/>
         </w:rPr>
-        <w:t>Example:</w:t>
-      </w:r>
-    </w:p>
-    <w:p>
-      <w:pPr>
-        <w:pStyle w:val="NoSpacing"/>
+        <w:t>api</w:t>
+      </w:r>
+      <w:proofErr w:type="spellEnd"/>
+      <w:proofErr w:type="gramEnd"/>
+      <w:r>
         <w:rPr>
           <w:rFonts w:ascii="Segoe UI" w:hAnsi="Segoe UI" w:cs="Segoe UI"/>
           <w:sz w:val="24"/>
           <w:szCs w:val="24"/>
         </w:rPr>
-      </w:pPr>
+        <w:t xml:space="preserve"> files </w:t>
+      </w:r>
     </w:p>
     <w:p>
       <w:pPr>
@@ -2887,13 +3336,61 @@
           <w:szCs w:val="24"/>
         </w:rPr>
       </w:pPr>
-      <w:r>
+    </w:p>
+    <w:p>
+      <w:pPr>
+        <w:pStyle w:val="NoSpacing"/>
         <w:rPr>
           <w:rFonts w:ascii="Segoe UI" w:hAnsi="Segoe UI" w:cs="Segoe UI"/>
           <w:sz w:val="24"/>
           <w:szCs w:val="24"/>
         </w:rPr>
-        <w:t>Below figure shows the main collection of chassis, which contains “13” items in a collection. We can go through each member of collection individually. We can update the collection and delete a collection.</w:t>
+      </w:pPr>
+      <w:r>
+        <w:rPr>
+          <w:rFonts w:ascii="Segoe UI" w:hAnsi="Segoe UI" w:cs="Segoe UI"/>
+          <w:sz w:val="24"/>
+          <w:szCs w:val="24"/>
+        </w:rPr>
+        <w:t>Example:</w:t>
+      </w:r>
+    </w:p>
+    <w:p>
+      <w:pPr>
+        <w:pStyle w:val="NoSpacing"/>
+        <w:rPr>
+          <w:rFonts w:ascii="Segoe UI" w:hAnsi="Segoe UI" w:cs="Segoe UI"/>
+          <w:sz w:val="24"/>
+          <w:szCs w:val="24"/>
+        </w:rPr>
+      </w:pPr>
+    </w:p>
+    <w:p>
+      <w:pPr>
+        <w:pStyle w:val="NoSpacing"/>
+        <w:rPr>
+          <w:rFonts w:ascii="Segoe UI" w:hAnsi="Segoe UI" w:cs="Segoe UI"/>
+          <w:sz w:val="24"/>
+          <w:szCs w:val="24"/>
+        </w:rPr>
+      </w:pPr>
+      <w:proofErr w:type="gramStart"/>
+      <w:r>
+        <w:rPr>
+          <w:rFonts w:ascii="Segoe UI" w:hAnsi="Segoe UI" w:cs="Segoe UI"/>
+          <w:sz w:val="24"/>
+          <w:szCs w:val="24"/>
+        </w:rPr>
+        <w:t>Below figure shows the main collection of chassis, which contains “13” items in a collection.</w:t>
+      </w:r>
+      <w:proofErr w:type="gramEnd"/>
+      <w:r>
+        <w:rPr>
+          <w:rFonts w:ascii="Segoe UI" w:hAnsi="Segoe UI" w:cs="Segoe UI"/>
+          <w:sz w:val="24"/>
+          <w:szCs w:val="24"/>
+        </w:rPr>
+        <w:t xml:space="preserve"> We can go through each member of collection individually. We can update the collection and delete a collection.</w:t>
       </w:r>
     </w:p>
     <w:p>
@@ -3181,7 +3678,25 @@
           <w:sz w:val="24"/>
           <w:szCs w:val="24"/>
         </w:rPr>
-        <w:t>, It automatically creates chassis member “cha</w:t>
+        <w:t xml:space="preserve">, </w:t>
+      </w:r>
+      <w:proofErr w:type="gramStart"/>
+      <w:r>
+        <w:rPr>
+          <w:rFonts w:ascii="Segoe UI" w:hAnsi="Segoe UI" w:cs="Segoe UI"/>
+          <w:sz w:val="24"/>
+          <w:szCs w:val="24"/>
+        </w:rPr>
+        <w:t>It</w:t>
+      </w:r>
+      <w:proofErr w:type="gramEnd"/>
+      <w:r>
+        <w:rPr>
+          <w:rFonts w:ascii="Segoe UI" w:hAnsi="Segoe UI" w:cs="Segoe UI"/>
+          <w:sz w:val="24"/>
+          <w:szCs w:val="24"/>
+        </w:rPr>
+        <w:t xml:space="preserve"> automatically creates chassis member “cha</w:t>
       </w:r>
       <w:r>
         <w:rPr>
@@ -3242,48 +3757,65 @@
           <w:ilvl w:val="0"/>
           <w:numId w:val="12"/>
         </w:numPr>
-        <w:rPr>
-          <w:noProof/>
-        </w:rPr>
-      </w:pPr>
-      <w:bookmarkStart w:id="15" w:name="_Toc516233903"/>
-      <w:r>
-        <w:rPr>
-          <w:noProof/>
+        <w:ind w:left="360"/>
+        <w:rPr>
+          <w:noProof/>
+          <w:color w:val="00B0F0"/>
+        </w:rPr>
+      </w:pPr>
+      <w:bookmarkStart w:id="16" w:name="_Toc516756954"/>
+      <w:r>
+        <w:rPr>
+          <w:noProof/>
+          <w:color w:val="00B0F0"/>
         </w:rPr>
         <w:t xml:space="preserve">Swordfish </w:t>
       </w:r>
-      <w:commentRangeStart w:id="16"/>
-      <w:r>
-        <w:rPr>
-          <w:noProof/>
+      <w:commentRangeStart w:id="17"/>
+      <w:r>
+        <w:rPr>
+          <w:noProof/>
+          <w:color w:val="00B0F0"/>
         </w:rPr>
         <w:t>Functionality</w:t>
       </w:r>
-      <w:commentRangeEnd w:id="16"/>
+      <w:commentRangeEnd w:id="17"/>
       <w:r>
         <w:rPr>
           <w:rStyle w:val="CommentReference"/>
           <w:rFonts w:ascii="Segoe UI" w:eastAsiaTheme="minorHAnsi" w:hAnsi="Segoe UI" w:cs="Segoe UI"/>
-          <w:color w:val="auto"/>
-        </w:rPr>
-        <w:commentReference w:id="16"/>
-      </w:r>
-      <w:r>
-        <w:rPr>
-          <w:noProof/>
+          <w:color w:val="00B0F0"/>
+        </w:rPr>
+        <w:commentReference w:id="17"/>
+      </w:r>
+      <w:r>
+        <w:rPr>
+          <w:noProof/>
+          <w:color w:val="00B0F0"/>
         </w:rPr>
         <w:t>:</w:t>
       </w:r>
-      <w:bookmarkEnd w:id="15"/>
-    </w:p>
-    <w:p>
-      <w:pPr>
-        <w:pStyle w:val="ListParagraph"/>
-        <w:rPr>
-          <w:noProof/>
-        </w:rPr>
-      </w:pPr>
+      <w:bookmarkEnd w:id="16"/>
+    </w:p>
+    <w:p>
+      <w:pPr>
+        <w:ind w:left="360"/>
+        <w:rPr>
+          <w:noProof/>
+        </w:rPr>
+      </w:pPr>
+      <w:r>
+        <w:rPr>
+          <w:noProof/>
+        </w:rPr>
+        <w:t>Swordfish Emulator works on the top of redfish emulator. The main functionality of swordfish emulator is , It consists of dynamic resources which are structured in a template files defined in “/template” directory.with the help of these template files we can add new item to collection.</w:t>
+      </w:r>
+      <w:r>
+        <w:rPr>
+          <w:noProof/>
+        </w:rPr>
+        <w:t xml:space="preserve"> Below are the steps to describe swordfish functionality.</w:t>
+      </w:r>
     </w:p>
     <w:p>
       <w:pPr>
@@ -3576,6 +4108,7 @@
           <w:ilvl w:val="0"/>
           <w:numId w:val="10"/>
         </w:numPr>
+        <w:ind w:left="1440"/>
         <w:rPr>
           <w:noProof/>
         </w:rPr>
@@ -3594,6 +4127,7 @@
           <w:ilvl w:val="0"/>
           <w:numId w:val="10"/>
         </w:numPr>
+        <w:ind w:left="1440"/>
         <w:rPr>
           <w:noProof/>
         </w:rPr>
@@ -3740,25 +4274,29 @@
         <w:pStyle w:val="Heading2"/>
         <w:rPr>
           <w:noProof/>
-        </w:rPr>
-      </w:pPr>
-      <w:bookmarkStart w:id="17" w:name="_Toc516233904"/>
-      <w:r>
-        <w:rPr>
-          <w:noProof/>
+          <w:color w:val="00B0F0"/>
+        </w:rPr>
+      </w:pPr>
+      <w:bookmarkStart w:id="18" w:name="_Toc516756955"/>
+      <w:r>
+        <w:rPr>
+          <w:noProof/>
+          <w:color w:val="00B0F0"/>
         </w:rPr>
         <w:t xml:space="preserve">5.1 </w:t>
       </w:r>
       <w:r>
         <w:rPr>
           <w:noProof/>
+          <w:color w:val="00B0F0"/>
         </w:rPr>
         <w:t>StorageServicesAPI file</w:t>
       </w:r>
-      <w:bookmarkEnd w:id="17"/>
-      <w:r>
-        <w:rPr>
-          <w:noProof/>
+      <w:bookmarkEnd w:id="18"/>
+      <w:r>
+        <w:rPr>
+          <w:noProof/>
+          <w:color w:val="00B0F0"/>
         </w:rPr>
         <w:t xml:space="preserve"> </w:t>
       </w:r>
@@ -4749,14 +5287,17 @@
       <w:r>
         <w:t xml:space="preserve">So based on the above code </w:t>
       </w:r>
-      <w:r>
-        <w:t xml:space="preserve">StorageServices, a developer </w:t>
+      <w:proofErr w:type="spellStart"/>
+      <w:r>
+        <w:t>StorageServices</w:t>
+      </w:r>
+      <w:proofErr w:type="spellEnd"/>
+      <w:r>
+        <w:t xml:space="preserve">, a developer </w:t>
       </w:r>
       <w:r>
         <w:t>can</w:t>
       </w:r>
-      <w:bookmarkStart w:id="18" w:name="_GoBack"/>
-      <w:bookmarkEnd w:id="18"/>
       <w:r>
         <w:t xml:space="preserve"> create</w:t>
       </w:r>
@@ -4849,8 +5390,8 @@
 </file>
 
 <file path=word/comments.xml><?xml version="1.0" encoding="utf-8"?>
-<w:comments xmlns:wpc="http://schemas.microsoft.com/office/word/2010/wordprocessingCanvas" xmlns:mc="http://schemas.openxmlformats.org/markup-compatibility/2006" xmlns:o="urn:schemas-microsoft-com:office:office" xmlns:r="http://schemas.openxmlformats.org/officeDocument/2006/relationships" xmlns:m="http://schemas.openxmlformats.org/officeDocument/2006/math" xmlns:v="urn:schemas-microsoft-com:vml" xmlns:wp14="http://schemas.microsoft.com/office/word/2010/wordprocessingDrawing" xmlns:wp="http://schemas.openxmlformats.org/drawingml/2006/wordprocessingDrawing" xmlns:w10="urn:schemas-microsoft-com:office:word" xmlns:w="http://schemas.openxmlformats.org/wordprocessingml/2006/main" xmlns:w14="http://schemas.microsoft.com/office/word/2010/wordml" xmlns:w15="http://schemas.microsoft.com/office/word/2012/wordml" xmlns:wpg="http://schemas.microsoft.com/office/word/2010/wordprocessingGroup" xmlns:wpi="http://schemas.microsoft.com/office/word/2010/wordprocessingInk" xmlns:wne="http://schemas.microsoft.com/office/word/2006/wordml" xmlns:wps="http://schemas.microsoft.com/office/word/2010/wordprocessingShape" mc:Ignorable="w14 w15 wp14">
-  <w:comment w:id="10" w:author="Richelle Ahlvers" w:date="2018-06-06T14:27:00Z" w:initials="RA">
+<w:comments xmlns:wpc="http://schemas.microsoft.com/office/word/2010/wordprocessingCanvas" xmlns:mc="http://schemas.openxmlformats.org/markup-compatibility/2006" xmlns:o="urn:schemas-microsoft-com:office:office" xmlns:r="http://schemas.openxmlformats.org/officeDocument/2006/relationships" xmlns:m="http://schemas.openxmlformats.org/officeDocument/2006/math" xmlns:v="urn:schemas-microsoft-com:vml" xmlns:wp14="http://schemas.microsoft.com/office/word/2010/wordprocessingDrawing" xmlns:wp="http://schemas.openxmlformats.org/drawingml/2006/wordprocessingDrawing" xmlns:w10="urn:schemas-microsoft-com:office:word" xmlns:w="http://schemas.openxmlformats.org/wordprocessingml/2006/main" xmlns:w14="http://schemas.microsoft.com/office/word/2010/wordml" xmlns:wpg="http://schemas.microsoft.com/office/word/2010/wordprocessingGroup" xmlns:wpi="http://schemas.microsoft.com/office/word/2010/wordprocessingInk" xmlns:wne="http://schemas.microsoft.com/office/word/2006/wordml" xmlns:wps="http://schemas.microsoft.com/office/word/2010/wordprocessingShape" mc:Ignorable="w14 wp14">
+  <w:comment w:id="11" w:author="Richelle Ahlvers" w:date="2018-06-06T14:27:00Z" w:initials="RA">
     <w:p>
       <w:pPr>
         <w:pStyle w:val="CommentText"/>
@@ -4866,7 +5407,7 @@
       </w:r>
     </w:p>
   </w:comment>
-  <w:comment w:id="16" w:author="Richelle Ahlvers" w:date="2018-06-13T15:18:00Z" w:initials="RA">
+  <w:comment w:id="17" w:author="Richelle Ahlvers" w:date="2018-06-13T15:18:00Z" w:initials="RA">
     <w:p>
       <w:pPr>
         <w:pStyle w:val="CommentText"/>
@@ -4893,7 +5434,7 @@
 </file>
 
 <file path=word/endnotes.xml><?xml version="1.0" encoding="utf-8"?>
-<w:endnotes xmlns:wpc="http://schemas.microsoft.com/office/word/2010/wordprocessingCanvas" xmlns:mc="http://schemas.openxmlformats.org/markup-compatibility/2006" xmlns:o="urn:schemas-microsoft-com:office:office" xmlns:r="http://schemas.openxmlformats.org/officeDocument/2006/relationships" xmlns:m="http://schemas.openxmlformats.org/officeDocument/2006/math" xmlns:v="urn:schemas-microsoft-com:vml" xmlns:wp14="http://schemas.microsoft.com/office/word/2010/wordprocessingDrawing" xmlns:wp="http://schemas.openxmlformats.org/drawingml/2006/wordprocessingDrawing" xmlns:w10="urn:schemas-microsoft-com:office:word" xmlns:w="http://schemas.openxmlformats.org/wordprocessingml/2006/main" xmlns:w14="http://schemas.microsoft.com/office/word/2010/wordml" xmlns:w15="http://schemas.microsoft.com/office/word/2012/wordml" xmlns:wpg="http://schemas.microsoft.com/office/word/2010/wordprocessingGroup" xmlns:wpi="http://schemas.microsoft.com/office/word/2010/wordprocessingInk" xmlns:wne="http://schemas.microsoft.com/office/word/2006/wordml" xmlns:wps="http://schemas.microsoft.com/office/word/2010/wordprocessingShape" mc:Ignorable="w14 w15 wp14">
+<w:endnotes xmlns:wpc="http://schemas.microsoft.com/office/word/2010/wordprocessingCanvas" xmlns:mc="http://schemas.openxmlformats.org/markup-compatibility/2006" xmlns:o="urn:schemas-microsoft-com:office:office" xmlns:r="http://schemas.openxmlformats.org/officeDocument/2006/relationships" xmlns:m="http://schemas.openxmlformats.org/officeDocument/2006/math" xmlns:v="urn:schemas-microsoft-com:vml" xmlns:wp14="http://schemas.microsoft.com/office/word/2010/wordprocessingDrawing" xmlns:wp="http://schemas.openxmlformats.org/drawingml/2006/wordprocessingDrawing" xmlns:w10="urn:schemas-microsoft-com:office:word" xmlns:w="http://schemas.openxmlformats.org/wordprocessingml/2006/main" xmlns:w14="http://schemas.microsoft.com/office/word/2010/wordml" xmlns:wpg="http://schemas.microsoft.com/office/word/2010/wordprocessingGroup" xmlns:wpi="http://schemas.microsoft.com/office/word/2010/wordprocessingInk" xmlns:wne="http://schemas.microsoft.com/office/word/2006/wordml" xmlns:wps="http://schemas.microsoft.com/office/word/2010/wordprocessingShape" mc:Ignorable="w14 wp14">
   <w:endnote w:type="separator" w:id="-1">
     <w:p>
       <w:r>
@@ -4912,7 +5453,7 @@
 </file>
 
 <file path=word/footnotes.xml><?xml version="1.0" encoding="utf-8"?>
-<w:footnotes xmlns:wpc="http://schemas.microsoft.com/office/word/2010/wordprocessingCanvas" xmlns:mc="http://schemas.openxmlformats.org/markup-compatibility/2006" xmlns:o="urn:schemas-microsoft-com:office:office" xmlns:r="http://schemas.openxmlformats.org/officeDocument/2006/relationships" xmlns:m="http://schemas.openxmlformats.org/officeDocument/2006/math" xmlns:v="urn:schemas-microsoft-com:vml" xmlns:wp14="http://schemas.microsoft.com/office/word/2010/wordprocessingDrawing" xmlns:wp="http://schemas.openxmlformats.org/drawingml/2006/wordprocessingDrawing" xmlns:w10="urn:schemas-microsoft-com:office:word" xmlns:w="http://schemas.openxmlformats.org/wordprocessingml/2006/main" xmlns:w14="http://schemas.microsoft.com/office/word/2010/wordml" xmlns:w15="http://schemas.microsoft.com/office/word/2012/wordml" xmlns:wpg="http://schemas.microsoft.com/office/word/2010/wordprocessingGroup" xmlns:wpi="http://schemas.microsoft.com/office/word/2010/wordprocessingInk" xmlns:wne="http://schemas.microsoft.com/office/word/2006/wordml" xmlns:wps="http://schemas.microsoft.com/office/word/2010/wordprocessingShape" mc:Ignorable="w14 w15 wp14">
+<w:footnotes xmlns:wpc="http://schemas.microsoft.com/office/word/2010/wordprocessingCanvas" xmlns:mc="http://schemas.openxmlformats.org/markup-compatibility/2006" xmlns:o="urn:schemas-microsoft-com:office:office" xmlns:r="http://schemas.openxmlformats.org/officeDocument/2006/relationships" xmlns:m="http://schemas.openxmlformats.org/officeDocument/2006/math" xmlns:v="urn:schemas-microsoft-com:vml" xmlns:wp14="http://schemas.microsoft.com/office/word/2010/wordprocessingDrawing" xmlns:wp="http://schemas.openxmlformats.org/drawingml/2006/wordprocessingDrawing" xmlns:w10="urn:schemas-microsoft-com:office:word" xmlns:w="http://schemas.openxmlformats.org/wordprocessingml/2006/main" xmlns:w14="http://schemas.microsoft.com/office/word/2010/wordml" xmlns:wpg="http://schemas.microsoft.com/office/word/2010/wordprocessingGroup" xmlns:wpi="http://schemas.microsoft.com/office/word/2010/wordprocessingInk" xmlns:wne="http://schemas.microsoft.com/office/word/2006/wordml" xmlns:wps="http://schemas.microsoft.com/office/word/2010/wordprocessingShape" mc:Ignorable="w14 wp14">
   <w:footnote w:type="separator" w:id="-1">
     <w:p>
       <w:r>
@@ -4931,8 +5472,8 @@
 </file>
 
 <file path=word/numbering.xml><?xml version="1.0" encoding="utf-8"?>
-<w:numbering xmlns:wpc="http://schemas.microsoft.com/office/word/2010/wordprocessingCanvas" xmlns:mc="http://schemas.openxmlformats.org/markup-compatibility/2006" xmlns:o="urn:schemas-microsoft-com:office:office" xmlns:r="http://schemas.openxmlformats.org/officeDocument/2006/relationships" xmlns:m="http://schemas.openxmlformats.org/officeDocument/2006/math" xmlns:v="urn:schemas-microsoft-com:vml" xmlns:wp14="http://schemas.microsoft.com/office/word/2010/wordprocessingDrawing" xmlns:wp="http://schemas.openxmlformats.org/drawingml/2006/wordprocessingDrawing" xmlns:w10="urn:schemas-microsoft-com:office:word" xmlns:w="http://schemas.openxmlformats.org/wordprocessingml/2006/main" xmlns:w14="http://schemas.microsoft.com/office/word/2010/wordml" xmlns:w15="http://schemas.microsoft.com/office/word/2012/wordml" xmlns:wpg="http://schemas.microsoft.com/office/word/2010/wordprocessingGroup" xmlns:wpi="http://schemas.microsoft.com/office/word/2010/wordprocessingInk" xmlns:wne="http://schemas.microsoft.com/office/word/2006/wordml" xmlns:wps="http://schemas.microsoft.com/office/word/2010/wordprocessingShape" mc:Ignorable="w14 w15 wp14">
-  <w:abstractNum w:abstractNumId="0" w15:restartNumberingAfterBreak="0">
+<w:numbering xmlns:wpc="http://schemas.microsoft.com/office/word/2010/wordprocessingCanvas" xmlns:mc="http://schemas.openxmlformats.org/markup-compatibility/2006" xmlns:o="urn:schemas-microsoft-com:office:office" xmlns:r="http://schemas.openxmlformats.org/officeDocument/2006/relationships" xmlns:m="http://schemas.openxmlformats.org/officeDocument/2006/math" xmlns:v="urn:schemas-microsoft-com:vml" xmlns:wp14="http://schemas.microsoft.com/office/word/2010/wordprocessingDrawing" xmlns:wp="http://schemas.openxmlformats.org/drawingml/2006/wordprocessingDrawing" xmlns:w10="urn:schemas-microsoft-com:office:word" xmlns:w="http://schemas.openxmlformats.org/wordprocessingml/2006/main" xmlns:w14="http://schemas.microsoft.com/office/word/2010/wordml" xmlns:wpg="http://schemas.microsoft.com/office/word/2010/wordprocessingGroup" xmlns:wpi="http://schemas.microsoft.com/office/word/2010/wordprocessingInk" xmlns:wne="http://schemas.microsoft.com/office/word/2006/wordml" xmlns:wps="http://schemas.microsoft.com/office/word/2010/wordprocessingShape" mc:Ignorable="w14 wp14">
+  <w:abstractNum w:abstractNumId="0">
     <w:nsid w:val="0EC13697"/>
     <w:multiLevelType w:val="hybridMultilevel"/>
     <w:tmpl w:val="918412F0"/>
@@ -5045,7 +5586,7 @@
       </w:rPr>
     </w:lvl>
   </w:abstractNum>
-  <w:abstractNum w:abstractNumId="1" w15:restartNumberingAfterBreak="0">
+  <w:abstractNum w:abstractNumId="1">
     <w:nsid w:val="141F1CB6"/>
     <w:multiLevelType w:val="hybridMultilevel"/>
     <w:tmpl w:val="6CBE3D00"/>
@@ -5158,7 +5699,7 @@
       </w:rPr>
     </w:lvl>
   </w:abstractNum>
-  <w:abstractNum w:abstractNumId="2" w15:restartNumberingAfterBreak="0">
+  <w:abstractNum w:abstractNumId="2">
     <w:nsid w:val="1437483B"/>
     <w:multiLevelType w:val="hybridMultilevel"/>
     <w:tmpl w:val="133065A4"/>
@@ -5271,7 +5812,7 @@
       </w:rPr>
     </w:lvl>
   </w:abstractNum>
-  <w:abstractNum w:abstractNumId="3" w15:restartNumberingAfterBreak="0">
+  <w:abstractNum w:abstractNumId="3">
     <w:nsid w:val="1B7E740F"/>
     <w:multiLevelType w:val="hybridMultilevel"/>
     <w:tmpl w:val="60980CF0"/>
@@ -5384,7 +5925,7 @@
       </w:rPr>
     </w:lvl>
   </w:abstractNum>
-  <w:abstractNum w:abstractNumId="4" w15:restartNumberingAfterBreak="0">
+  <w:abstractNum w:abstractNumId="4">
     <w:nsid w:val="219053A2"/>
     <w:multiLevelType w:val="hybridMultilevel"/>
     <w:tmpl w:val="EF483954"/>
@@ -5497,7 +6038,7 @@
       </w:rPr>
     </w:lvl>
   </w:abstractNum>
-  <w:abstractNum w:abstractNumId="5" w15:restartNumberingAfterBreak="0">
+  <w:abstractNum w:abstractNumId="5">
     <w:nsid w:val="3B1C6453"/>
     <w:multiLevelType w:val="hybridMultilevel"/>
     <w:tmpl w:val="5F188AE0"/>
@@ -5586,7 +6127,7 @@
       </w:pPr>
     </w:lvl>
   </w:abstractNum>
-  <w:abstractNum w:abstractNumId="6" w15:restartNumberingAfterBreak="0">
+  <w:abstractNum w:abstractNumId="6">
     <w:nsid w:val="4C312FF4"/>
     <w:multiLevelType w:val="hybridMultilevel"/>
     <w:tmpl w:val="D15EAD68"/>
@@ -5699,7 +6240,7 @@
       </w:rPr>
     </w:lvl>
   </w:abstractNum>
-  <w:abstractNum w:abstractNumId="7" w15:restartNumberingAfterBreak="0">
+  <w:abstractNum w:abstractNumId="7">
     <w:nsid w:val="60B54EC5"/>
     <w:multiLevelType w:val="hybridMultilevel"/>
     <w:tmpl w:val="F60829DA"/>
@@ -5812,7 +6353,7 @@
       </w:rPr>
     </w:lvl>
   </w:abstractNum>
-  <w:abstractNum w:abstractNumId="8" w15:restartNumberingAfterBreak="0">
+  <w:abstractNum w:abstractNumId="8">
     <w:nsid w:val="6A1447FE"/>
     <w:multiLevelType w:val="hybridMultilevel"/>
     <w:tmpl w:val="2D3006CE"/>
@@ -5925,7 +6466,7 @@
       </w:rPr>
     </w:lvl>
   </w:abstractNum>
-  <w:abstractNum w:abstractNumId="9" w15:restartNumberingAfterBreak="0">
+  <w:abstractNum w:abstractNumId="9">
     <w:nsid w:val="6EED574F"/>
     <w:multiLevelType w:val="hybridMultilevel"/>
     <w:tmpl w:val="604A8072"/>
@@ -6038,7 +6579,7 @@
       </w:rPr>
     </w:lvl>
   </w:abstractNum>
-  <w:abstractNum w:abstractNumId="10" w15:restartNumberingAfterBreak="0">
+  <w:abstractNum w:abstractNumId="10">
     <w:nsid w:val="76590FF5"/>
     <w:multiLevelType w:val="hybridMultilevel"/>
     <w:tmpl w:val="CE02BBCC"/>
@@ -6127,7 +6668,7 @@
       </w:pPr>
     </w:lvl>
   </w:abstractNum>
-  <w:abstractNum w:abstractNumId="11" w15:restartNumberingAfterBreak="0">
+  <w:abstractNum w:abstractNumId="11">
     <w:nsid w:val="776417F8"/>
     <w:multiLevelType w:val="hybridMultilevel"/>
     <w:tmpl w:val="A3F2FD9C"/>
@@ -6289,7 +6830,7 @@
 </file>
 
 <file path=word/styles.xml><?xml version="1.0" encoding="utf-8"?>
-<w:styles xmlns:mc="http://schemas.openxmlformats.org/markup-compatibility/2006" xmlns:r="http://schemas.openxmlformats.org/officeDocument/2006/relationships" xmlns:w="http://schemas.openxmlformats.org/wordprocessingml/2006/main" xmlns:w14="http://schemas.microsoft.com/office/word/2010/wordml" xmlns:w15="http://schemas.microsoft.com/office/word/2012/wordml" mc:Ignorable="w14 w15">
+<w:styles xmlns:mc="http://schemas.openxmlformats.org/markup-compatibility/2006" xmlns:r="http://schemas.openxmlformats.org/officeDocument/2006/relationships" xmlns:w="http://schemas.openxmlformats.org/wordprocessingml/2006/main" xmlns:w14="http://schemas.microsoft.com/office/word/2010/wordml" mc:Ignorable="w14">
   <w:docDefaults>
     <w:rPrDefault>
       <w:rPr>
@@ -6305,378 +6846,144 @@
       </w:pPr>
     </w:pPrDefault>
   </w:docDefaults>
-  <w:latentStyles w:defLockedState="0" w:defUIPriority="99" w:defSemiHidden="0" w:defUnhideWhenUsed="0" w:defQFormat="0" w:count="371">
-    <w:lsdException w:name="Normal" w:uiPriority="0" w:qFormat="1"/>
-    <w:lsdException w:name="heading 1" w:uiPriority="9" w:qFormat="1"/>
-    <w:lsdException w:name="heading 2" w:semiHidden="1" w:uiPriority="9" w:unhideWhenUsed="1" w:qFormat="1"/>
-    <w:lsdException w:name="heading 3" w:semiHidden="1" w:uiPriority="9" w:unhideWhenUsed="1" w:qFormat="1"/>
-    <w:lsdException w:name="heading 4" w:semiHidden="1" w:uiPriority="9" w:unhideWhenUsed="1" w:qFormat="1"/>
-    <w:lsdException w:name="heading 5" w:semiHidden="1" w:uiPriority="9" w:unhideWhenUsed="1" w:qFormat="1"/>
-    <w:lsdException w:name="heading 6" w:semiHidden="1" w:uiPriority="9" w:unhideWhenUsed="1" w:qFormat="1"/>
-    <w:lsdException w:name="heading 7" w:semiHidden="1" w:uiPriority="9" w:unhideWhenUsed="1" w:qFormat="1"/>
-    <w:lsdException w:name="heading 8" w:semiHidden="1" w:uiPriority="9" w:unhideWhenUsed="1" w:qFormat="1"/>
-    <w:lsdException w:name="heading 9" w:semiHidden="1" w:uiPriority="9" w:unhideWhenUsed="1" w:qFormat="1"/>
-    <w:lsdException w:name="index 1" w:semiHidden="1" w:unhideWhenUsed="1"/>
-    <w:lsdException w:name="index 2" w:semiHidden="1" w:unhideWhenUsed="1"/>
-    <w:lsdException w:name="index 3" w:semiHidden="1" w:unhideWhenUsed="1"/>
-    <w:lsdException w:name="index 4" w:semiHidden="1" w:unhideWhenUsed="1"/>
-    <w:lsdException w:name="index 5" w:semiHidden="1" w:unhideWhenUsed="1"/>
-    <w:lsdException w:name="index 6" w:semiHidden="1" w:unhideWhenUsed="1"/>
-    <w:lsdException w:name="index 7" w:semiHidden="1" w:unhideWhenUsed="1"/>
-    <w:lsdException w:name="index 8" w:semiHidden="1" w:unhideWhenUsed="1"/>
-    <w:lsdException w:name="index 9" w:semiHidden="1" w:unhideWhenUsed="1"/>
-    <w:lsdException w:name="toc 1" w:semiHidden="1" w:uiPriority="39" w:unhideWhenUsed="1"/>
-    <w:lsdException w:name="toc 2" w:semiHidden="1" w:uiPriority="39" w:unhideWhenUsed="1"/>
-    <w:lsdException w:name="toc 3" w:semiHidden="1" w:uiPriority="39" w:unhideWhenUsed="1"/>
-    <w:lsdException w:name="toc 4" w:semiHidden="1" w:uiPriority="39" w:unhideWhenUsed="1"/>
-    <w:lsdException w:name="toc 5" w:semiHidden="1" w:uiPriority="39" w:unhideWhenUsed="1"/>
-    <w:lsdException w:name="toc 6" w:semiHidden="1" w:uiPriority="39" w:unhideWhenUsed="1"/>
-    <w:lsdException w:name="toc 7" w:semiHidden="1" w:uiPriority="39" w:unhideWhenUsed="1"/>
-    <w:lsdException w:name="toc 8" w:semiHidden="1" w:uiPriority="39" w:unhideWhenUsed="1"/>
-    <w:lsdException w:name="toc 9" w:semiHidden="1" w:uiPriority="39" w:unhideWhenUsed="1"/>
-    <w:lsdException w:name="Normal Indent" w:semiHidden="1" w:unhideWhenUsed="1"/>
-    <w:lsdException w:name="footnote text" w:semiHidden="1" w:unhideWhenUsed="1"/>
-    <w:lsdException w:name="annotation text" w:semiHidden="1" w:unhideWhenUsed="1"/>
-    <w:lsdException w:name="header" w:semiHidden="1" w:unhideWhenUsed="1"/>
-    <w:lsdException w:name="footer" w:semiHidden="1" w:unhideWhenUsed="1"/>
-    <w:lsdException w:name="index heading" w:semiHidden="1" w:unhideWhenUsed="1"/>
-    <w:lsdException w:name="caption" w:semiHidden="1" w:uiPriority="35" w:unhideWhenUsed="1" w:qFormat="1"/>
-    <w:lsdException w:name="table of figures" w:semiHidden="1" w:unhideWhenUsed="1"/>
-    <w:lsdException w:name="envelope address" w:semiHidden="1" w:unhideWhenUsed="1"/>
-    <w:lsdException w:name="envelope return" w:semiHidden="1" w:unhideWhenUsed="1"/>
-    <w:lsdException w:name="footnote reference" w:semiHidden="1" w:unhideWhenUsed="1"/>
-    <w:lsdException w:name="annotation reference" w:semiHidden="1" w:unhideWhenUsed="1"/>
-    <w:lsdException w:name="line number" w:semiHidden="1" w:unhideWhenUsed="1"/>
-    <w:lsdException w:name="page number" w:semiHidden="1" w:unhideWhenUsed="1"/>
-    <w:lsdException w:name="endnote reference" w:semiHidden="1" w:unhideWhenUsed="1"/>
-    <w:lsdException w:name="endnote text" w:semiHidden="1" w:unhideWhenUsed="1"/>
-    <w:lsdException w:name="table of authorities" w:semiHidden="1" w:unhideWhenUsed="1"/>
-    <w:lsdException w:name="macro" w:semiHidden="1" w:unhideWhenUsed="1"/>
-    <w:lsdException w:name="toa heading" w:semiHidden="1" w:unhideWhenUsed="1"/>
-    <w:lsdException w:name="List" w:semiHidden="1" w:unhideWhenUsed="1"/>
-    <w:lsdException w:name="List Bullet" w:semiHidden="1" w:unhideWhenUsed="1"/>
-    <w:lsdException w:name="List Number" w:semiHidden="1" w:unhideWhenUsed="1"/>
-    <w:lsdException w:name="List 2" w:semiHidden="1" w:unhideWhenUsed="1"/>
-    <w:lsdException w:name="List 3" w:semiHidden="1" w:unhideWhenUsed="1"/>
-    <w:lsdException w:name="List 4" w:semiHidden="1" w:unhideWhenUsed="1"/>
-    <w:lsdException w:name="List 5" w:semiHidden="1" w:unhideWhenUsed="1"/>
-    <w:lsdException w:name="List Bullet 2" w:semiHidden="1" w:unhideWhenUsed="1"/>
-    <w:lsdException w:name="List Bullet 3" w:semiHidden="1" w:unhideWhenUsed="1"/>
-    <w:lsdException w:name="List Bullet 4" w:semiHidden="1" w:unhideWhenUsed="1"/>
-    <w:lsdException w:name="List Bullet 5" w:semiHidden="1" w:unhideWhenUsed="1"/>
-    <w:lsdException w:name="List Number 2" w:semiHidden="1" w:unhideWhenUsed="1"/>
-    <w:lsdException w:name="List Number 3" w:semiHidden="1" w:unhideWhenUsed="1"/>
-    <w:lsdException w:name="List Number 4" w:semiHidden="1" w:unhideWhenUsed="1"/>
-    <w:lsdException w:name="List Number 5" w:semiHidden="1" w:unhideWhenUsed="1"/>
-    <w:lsdException w:name="Title" w:uiPriority="10" w:qFormat="1"/>
-    <w:lsdException w:name="Closing" w:semiHidden="1" w:unhideWhenUsed="1"/>
-    <w:lsdException w:name="Signature" w:semiHidden="1" w:unhideWhenUsed="1"/>
-    <w:lsdException w:name="Default Paragraph Font" w:semiHidden="1" w:uiPriority="1" w:unhideWhenUsed="1"/>
-    <w:lsdException w:name="Body Text" w:semiHidden="1" w:unhideWhenUsed="1"/>
-    <w:lsdException w:name="Body Text Indent" w:semiHidden="1" w:unhideWhenUsed="1"/>
-    <w:lsdException w:name="List Continue" w:semiHidden="1" w:unhideWhenUsed="1"/>
-    <w:lsdException w:name="List Continue 2" w:semiHidden="1" w:unhideWhenUsed="1"/>
-    <w:lsdException w:name="List Continue 3" w:semiHidden="1" w:unhideWhenUsed="1"/>
-    <w:lsdException w:name="List Continue 4" w:semiHidden="1" w:unhideWhenUsed="1"/>
-    <w:lsdException w:name="List Continue 5" w:semiHidden="1" w:unhideWhenUsed="1"/>
-    <w:lsdException w:name="Message Header" w:semiHidden="1" w:unhideWhenUsed="1"/>
-    <w:lsdException w:name="Subtitle" w:uiPriority="11" w:qFormat="1"/>
-    <w:lsdException w:name="Salutation" w:semiHidden="1" w:unhideWhenUsed="1"/>
-    <w:lsdException w:name="Date" w:semiHidden="1" w:unhideWhenUsed="1"/>
-    <w:lsdException w:name="Body Text First Indent" w:semiHidden="1" w:unhideWhenUsed="1"/>
-    <w:lsdException w:name="Body Text First Indent 2" w:semiHidden="1" w:unhideWhenUsed="1"/>
-    <w:lsdException w:name="Note Heading" w:semiHidden="1" w:unhideWhenUsed="1"/>
-    <w:lsdException w:name="Body Text 2" w:semiHidden="1" w:unhideWhenUsed="1"/>
-    <w:lsdException w:name="Body Text 3" w:semiHidden="1" w:unhideWhenUsed="1"/>
-    <w:lsdException w:name="Body Text Indent 2" w:semiHidden="1" w:unhideWhenUsed="1"/>
-    <w:lsdException w:name="Body Text Indent 3" w:semiHidden="1" w:unhideWhenUsed="1"/>
-    <w:lsdException w:name="Block Text" w:semiHidden="1" w:unhideWhenUsed="1"/>
-    <w:lsdException w:name="Hyperlink" w:semiHidden="1" w:unhideWhenUsed="1"/>
-    <w:lsdException w:name="FollowedHyperlink" w:semiHidden="1" w:unhideWhenUsed="1"/>
-    <w:lsdException w:name="Strong" w:uiPriority="22" w:qFormat="1"/>
-    <w:lsdException w:name="Emphasis" w:uiPriority="20" w:qFormat="1"/>
-    <w:lsdException w:name="Document Map" w:semiHidden="1" w:unhideWhenUsed="1"/>
-    <w:lsdException w:name="Plain Text" w:semiHidden="1" w:unhideWhenUsed="1"/>
-    <w:lsdException w:name="E-mail Signature" w:semiHidden="1" w:unhideWhenUsed="1"/>
-    <w:lsdException w:name="HTML Top of Form" w:semiHidden="1" w:unhideWhenUsed="1"/>
-    <w:lsdException w:name="HTML Bottom of Form" w:semiHidden="1" w:unhideWhenUsed="1"/>
-    <w:lsdException w:name="Normal (Web)" w:semiHidden="1" w:unhideWhenUsed="1"/>
-    <w:lsdException w:name="HTML Acronym" w:semiHidden="1" w:unhideWhenUsed="1"/>
-    <w:lsdException w:name="HTML Address" w:semiHidden="1" w:unhideWhenUsed="1"/>
-    <w:lsdException w:name="HTML Cite" w:semiHidden="1" w:unhideWhenUsed="1"/>
-    <w:lsdException w:name="HTML Code" w:semiHidden="1" w:unhideWhenUsed="1"/>
-    <w:lsdException w:name="HTML Definition" w:semiHidden="1" w:unhideWhenUsed="1"/>
-    <w:lsdException w:name="HTML Keyboard" w:semiHidden="1" w:unhideWhenUsed="1"/>
-    <w:lsdException w:name="HTML Preformatted" w:semiHidden="1" w:unhideWhenUsed="1"/>
-    <w:lsdException w:name="HTML Sample" w:semiHidden="1" w:unhideWhenUsed="1"/>
-    <w:lsdException w:name="HTML Typewriter" w:semiHidden="1" w:unhideWhenUsed="1"/>
-    <w:lsdException w:name="HTML Variable" w:semiHidden="1" w:unhideWhenUsed="1"/>
-    <w:lsdException w:name="Normal Table" w:semiHidden="1" w:unhideWhenUsed="1"/>
-    <w:lsdException w:name="annotation subject" w:semiHidden="1" w:unhideWhenUsed="1"/>
-    <w:lsdException w:name="No List" w:semiHidden="1" w:unhideWhenUsed="1"/>
-    <w:lsdException w:name="Outline List 1" w:semiHidden="1" w:unhideWhenUsed="1"/>
-    <w:lsdException w:name="Outline List 2" w:semiHidden="1" w:unhideWhenUsed="1"/>
-    <w:lsdException w:name="Outline List 3" w:semiHidden="1" w:unhideWhenUsed="1"/>
-    <w:lsdException w:name="Table Simple 1" w:semiHidden="1" w:unhideWhenUsed="1"/>
-    <w:lsdException w:name="Table Simple 2" w:semiHidden="1" w:unhideWhenUsed="1"/>
-    <w:lsdException w:name="Table Simple 3" w:semiHidden="1" w:unhideWhenUsed="1"/>
-    <w:lsdException w:name="Table Classic 1" w:semiHidden="1" w:unhideWhenUsed="1"/>
-    <w:lsdException w:name="Table Classic 2" w:semiHidden="1" w:unhideWhenUsed="1"/>
-    <w:lsdException w:name="Table Classic 3" w:semiHidden="1" w:unhideWhenUsed="1"/>
-    <w:lsdException w:name="Table Classic 4" w:semiHidden="1" w:unhideWhenUsed="1"/>
-    <w:lsdException w:name="Table Colorful 1" w:semiHidden="1" w:unhideWhenUsed="1"/>
-    <w:lsdException w:name="Table Colorful 2" w:semiHidden="1" w:unhideWhenUsed="1"/>
-    <w:lsdException w:name="Table Colorful 3" w:semiHidden="1" w:unhideWhenUsed="1"/>
-    <w:lsdException w:name="Table Columns 1" w:semiHidden="1" w:unhideWhenUsed="1"/>
-    <w:lsdException w:name="Table Columns 2" w:semiHidden="1" w:unhideWhenUsed="1"/>
-    <w:lsdException w:name="Table Columns 3" w:semiHidden="1" w:unhideWhenUsed="1"/>
-    <w:lsdException w:name="Table Columns 4" w:semiHidden="1" w:unhideWhenUsed="1"/>
-    <w:lsdException w:name="Table Columns 5" w:semiHidden="1" w:unhideWhenUsed="1"/>
-    <w:lsdException w:name="Table Grid 1" w:semiHidden="1" w:unhideWhenUsed="1"/>
-    <w:lsdException w:name="Table Grid 2" w:semiHidden="1" w:unhideWhenUsed="1"/>
-    <w:lsdException w:name="Table Grid 3" w:semiHidden="1" w:unhideWhenUsed="1"/>
-    <w:lsdException w:name="Table Grid 4" w:semiHidden="1" w:unhideWhenUsed="1"/>
-    <w:lsdException w:name="Table Grid 5" w:semiHidden="1" w:unhideWhenUsed="1"/>
-    <w:lsdException w:name="Table Grid 6" w:semiHidden="1" w:unhideWhenUsed="1"/>
-    <w:lsdException w:name="Table Grid 7" w:semiHidden="1" w:unhideWhenUsed="1"/>
-    <w:lsdException w:name="Table Grid 8" w:semiHidden="1" w:unhideWhenUsed="1"/>
-    <w:lsdException w:name="Table List 1" w:semiHidden="1" w:unhideWhenUsed="1"/>
-    <w:lsdException w:name="Table List 2" w:semiHidden="1" w:unhideWhenUsed="1"/>
-    <w:lsdException w:name="Table List 3" w:semiHidden="1" w:unhideWhenUsed="1"/>
-    <w:lsdException w:name="Table List 4" w:semiHidden="1" w:unhideWhenUsed="1"/>
-    <w:lsdException w:name="Table List 5" w:semiHidden="1" w:unhideWhenUsed="1"/>
-    <w:lsdException w:name="Table List 6" w:semiHidden="1" w:unhideWhenUsed="1"/>
-    <w:lsdException w:name="Table List 7" w:semiHidden="1" w:unhideWhenUsed="1"/>
-    <w:lsdException w:name="Table List 8" w:semiHidden="1" w:unhideWhenUsed="1"/>
-    <w:lsdException w:name="Table 3D effects 1" w:semiHidden="1" w:unhideWhenUsed="1"/>
-    <w:lsdException w:name="Table 3D effects 2" w:semiHidden="1" w:unhideWhenUsed="1"/>
-    <w:lsdException w:name="Table 3D effects 3" w:semiHidden="1" w:unhideWhenUsed="1"/>
-    <w:lsdException w:name="Table Contemporary" w:semiHidden="1" w:unhideWhenUsed="1"/>
-    <w:lsdException w:name="Table Elegant" w:semiHidden="1" w:unhideWhenUsed="1"/>
-    <w:lsdException w:name="Table Professional" w:semiHidden="1" w:unhideWhenUsed="1"/>
-    <w:lsdException w:name="Table Subtle 1" w:semiHidden="1" w:unhideWhenUsed="1"/>
-    <w:lsdException w:name="Table Subtle 2" w:semiHidden="1" w:unhideWhenUsed="1"/>
-    <w:lsdException w:name="Table Web 1" w:semiHidden="1" w:unhideWhenUsed="1"/>
-    <w:lsdException w:name="Table Web 2" w:semiHidden="1" w:unhideWhenUsed="1"/>
-    <w:lsdException w:name="Table Web 3" w:semiHidden="1" w:unhideWhenUsed="1"/>
-    <w:lsdException w:name="Balloon Text" w:semiHidden="1" w:unhideWhenUsed="1"/>
-    <w:lsdException w:name="Table Grid" w:uiPriority="59"/>
-    <w:lsdException w:name="Table Theme" w:semiHidden="1" w:unhideWhenUsed="1"/>
-    <w:lsdException w:name="Placeholder Text" w:semiHidden="1"/>
-    <w:lsdException w:name="No Spacing" w:uiPriority="1" w:qFormat="1"/>
-    <w:lsdException w:name="Light Shading" w:uiPriority="60"/>
-    <w:lsdException w:name="Light List" w:uiPriority="61"/>
-    <w:lsdException w:name="Light Grid" w:uiPriority="62"/>
-    <w:lsdException w:name="Medium Shading 1" w:uiPriority="63"/>
-    <w:lsdException w:name="Medium Shading 2" w:uiPriority="64"/>
-    <w:lsdException w:name="Medium List 1" w:uiPriority="65"/>
-    <w:lsdException w:name="Medium List 2" w:uiPriority="66"/>
-    <w:lsdException w:name="Medium Grid 1" w:uiPriority="67"/>
-    <w:lsdException w:name="Medium Grid 2" w:uiPriority="68"/>
-    <w:lsdException w:name="Medium Grid 3" w:uiPriority="69"/>
-    <w:lsdException w:name="Dark List" w:uiPriority="70"/>
-    <w:lsdException w:name="Colorful Shading" w:uiPriority="71"/>
-    <w:lsdException w:name="Colorful List" w:uiPriority="72"/>
-    <w:lsdException w:name="Colorful Grid" w:uiPriority="73"/>
-    <w:lsdException w:name="Light Shading Accent 1" w:uiPriority="60"/>
-    <w:lsdException w:name="Light List Accent 1" w:uiPriority="61"/>
-    <w:lsdException w:name="Light Grid Accent 1" w:uiPriority="62"/>
-    <w:lsdException w:name="Medium Shading 1 Accent 1" w:uiPriority="63"/>
-    <w:lsdException w:name="Medium Shading 2 Accent 1" w:uiPriority="64"/>
-    <w:lsdException w:name="Medium List 1 Accent 1" w:uiPriority="65"/>
-    <w:lsdException w:name="Revision" w:semiHidden="1"/>
-    <w:lsdException w:name="List Paragraph" w:uiPriority="34" w:qFormat="1"/>
-    <w:lsdException w:name="Quote" w:uiPriority="29" w:qFormat="1"/>
-    <w:lsdException w:name="Intense Quote" w:uiPriority="30" w:qFormat="1"/>
-    <w:lsdException w:name="Medium List 2 Accent 1" w:uiPriority="66"/>
-    <w:lsdException w:name="Medium Grid 1 Accent 1" w:uiPriority="67"/>
-    <w:lsdException w:name="Medium Grid 2 Accent 1" w:uiPriority="68"/>
-    <w:lsdException w:name="Medium Grid 3 Accent 1" w:uiPriority="69"/>
-    <w:lsdException w:name="Dark List Accent 1" w:uiPriority="70"/>
-    <w:lsdException w:name="Colorful Shading Accent 1" w:uiPriority="71"/>
-    <w:lsdException w:name="Colorful List Accent 1" w:uiPriority="72"/>
-    <w:lsdException w:name="Colorful Grid Accent 1" w:uiPriority="73"/>
-    <w:lsdException w:name="Light Shading Accent 2" w:uiPriority="60"/>
-    <w:lsdException w:name="Light List Accent 2" w:uiPriority="61"/>
-    <w:lsdException w:name="Light Grid Accent 2" w:uiPriority="62"/>
-    <w:lsdException w:name="Medium Shading 1 Accent 2" w:uiPriority="63"/>
-    <w:lsdException w:name="Medium Shading 2 Accent 2" w:uiPriority="64"/>
-    <w:lsdException w:name="Medium List 1 Accent 2" w:uiPriority="65"/>
-    <w:lsdException w:name="Medium List 2 Accent 2" w:uiPriority="66"/>
-    <w:lsdException w:name="Medium Grid 1 Accent 2" w:uiPriority="67"/>
-    <w:lsdException w:name="Medium Grid 2 Accent 2" w:uiPriority="68"/>
-    <w:lsdException w:name="Medium Grid 3 Accent 2" w:uiPriority="69"/>
-    <w:lsdException w:name="Dark List Accent 2" w:uiPriority="70"/>
-    <w:lsdException w:name="Colorful Shading Accent 2" w:uiPriority="71"/>
-    <w:lsdException w:name="Colorful List Accent 2" w:uiPriority="72"/>
-    <w:lsdException w:name="Colorful Grid Accent 2" w:uiPriority="73"/>
-    <w:lsdException w:name="Light Shading Accent 3" w:uiPriority="60"/>
-    <w:lsdException w:name="Light List Accent 3" w:uiPriority="61"/>
-    <w:lsdException w:name="Light Grid Accent 3" w:uiPriority="62"/>
-    <w:lsdException w:name="Medium Shading 1 Accent 3" w:uiPriority="63"/>
-    <w:lsdException w:name="Medium Shading 2 Accent 3" w:uiPriority="64"/>
-    <w:lsdException w:name="Medium List 1 Accent 3" w:uiPriority="65"/>
-    <w:lsdException w:name="Medium List 2 Accent 3" w:uiPriority="66"/>
-    <w:lsdException w:name="Medium Grid 1 Accent 3" w:uiPriority="67"/>
-    <w:lsdException w:name="Medium Grid 2 Accent 3" w:uiPriority="68"/>
-    <w:lsdException w:name="Medium Grid 3 Accent 3" w:uiPriority="69"/>
-    <w:lsdException w:name="Dark List Accent 3" w:uiPriority="70"/>
-    <w:lsdException w:name="Colorful Shading Accent 3" w:uiPriority="71"/>
-    <w:lsdException w:name="Colorful List Accent 3" w:uiPriority="72"/>
-    <w:lsdException w:name="Colorful Grid Accent 3" w:uiPriority="73"/>
-    <w:lsdException w:name="Light Shading Accent 4" w:uiPriority="60"/>
-    <w:lsdException w:name="Light List Accent 4" w:uiPriority="61"/>
-    <w:lsdException w:name="Light Grid Accent 4" w:uiPriority="62"/>
-    <w:lsdException w:name="Medium Shading 1 Accent 4" w:uiPriority="63"/>
-    <w:lsdException w:name="Medium Shading 2 Accent 4" w:uiPriority="64"/>
-    <w:lsdException w:name="Medium List 1 Accent 4" w:uiPriority="65"/>
-    <w:lsdException w:name="Medium List 2 Accent 4" w:uiPriority="66"/>
-    <w:lsdException w:name="Medium Grid 1 Accent 4" w:uiPriority="67"/>
-    <w:lsdException w:name="Medium Grid 2 Accent 4" w:uiPriority="68"/>
-    <w:lsdException w:name="Medium Grid 3 Accent 4" w:uiPriority="69"/>
-    <w:lsdException w:name="Dark List Accent 4" w:uiPriority="70"/>
-    <w:lsdException w:name="Colorful Shading Accent 4" w:uiPriority="71"/>
-    <w:lsdException w:name="Colorful List Accent 4" w:uiPriority="72"/>
-    <w:lsdException w:name="Colorful Grid Accent 4" w:uiPriority="73"/>
-    <w:lsdException w:name="Light Shading Accent 5" w:uiPriority="60"/>
-    <w:lsdException w:name="Light List Accent 5" w:uiPriority="61"/>
-    <w:lsdException w:name="Light Grid Accent 5" w:uiPriority="62"/>
-    <w:lsdException w:name="Medium Shading 1 Accent 5" w:uiPriority="63"/>
-    <w:lsdException w:name="Medium Shading 2 Accent 5" w:uiPriority="64"/>
-    <w:lsdException w:name="Medium List 1 Accent 5" w:uiPriority="65"/>
-    <w:lsdException w:name="Medium List 2 Accent 5" w:uiPriority="66"/>
-    <w:lsdException w:name="Medium Grid 1 Accent 5" w:uiPriority="67"/>
-    <w:lsdException w:name="Medium Grid 2 Accent 5" w:uiPriority="68"/>
-    <w:lsdException w:name="Medium Grid 3 Accent 5" w:uiPriority="69"/>
-    <w:lsdException w:name="Dark List Accent 5" w:uiPriority="70"/>
-    <w:lsdException w:name="Colorful Shading Accent 5" w:uiPriority="71"/>
-    <w:lsdException w:name="Colorful List Accent 5" w:uiPriority="72"/>
-    <w:lsdException w:name="Colorful Grid Accent 5" w:uiPriority="73"/>
-    <w:lsdException w:name="Light Shading Accent 6" w:uiPriority="60"/>
-    <w:lsdException w:name="Light List Accent 6" w:uiPriority="61"/>
-    <w:lsdException w:name="Light Grid Accent 6" w:uiPriority="62"/>
-    <w:lsdException w:name="Medium Shading 1 Accent 6" w:uiPriority="63"/>
-    <w:lsdException w:name="Medium Shading 2 Accent 6" w:uiPriority="64"/>
-    <w:lsdException w:name="Medium List 1 Accent 6" w:uiPriority="65"/>
-    <w:lsdException w:name="Medium List 2 Accent 6" w:uiPriority="66"/>
-    <w:lsdException w:name="Medium Grid 1 Accent 6" w:uiPriority="67"/>
-    <w:lsdException w:name="Medium Grid 2 Accent 6" w:uiPriority="68"/>
-    <w:lsdException w:name="Medium Grid 3 Accent 6" w:uiPriority="69"/>
-    <w:lsdException w:name="Dark List Accent 6" w:uiPriority="70"/>
-    <w:lsdException w:name="Colorful Shading Accent 6" w:uiPriority="71"/>
-    <w:lsdException w:name="Colorful List Accent 6" w:uiPriority="72"/>
-    <w:lsdException w:name="Colorful Grid Accent 6" w:uiPriority="73"/>
-    <w:lsdException w:name="Subtle Emphasis" w:uiPriority="19" w:qFormat="1"/>
-    <w:lsdException w:name="Intense Emphasis" w:uiPriority="21" w:qFormat="1"/>
-    <w:lsdException w:name="Subtle Reference" w:uiPriority="31" w:qFormat="1"/>
-    <w:lsdException w:name="Intense Reference" w:uiPriority="32" w:qFormat="1"/>
-    <w:lsdException w:name="Book Title" w:uiPriority="33" w:qFormat="1"/>
-    <w:lsdException w:name="Bibliography" w:semiHidden="1" w:uiPriority="37" w:unhideWhenUsed="1"/>
-    <w:lsdException w:name="TOC Heading" w:semiHidden="1" w:uiPriority="39" w:unhideWhenUsed="1" w:qFormat="1"/>
-    <w:lsdException w:name="Plain Table 1" w:uiPriority="41"/>
-    <w:lsdException w:name="Plain Table 2" w:uiPriority="42"/>
-    <w:lsdException w:name="Plain Table 3" w:uiPriority="43"/>
-    <w:lsdException w:name="Plain Table 4" w:uiPriority="44"/>
-    <w:lsdException w:name="Plain Table 5" w:uiPriority="45"/>
-    <w:lsdException w:name="Grid Table Light" w:uiPriority="40"/>
-    <w:lsdException w:name="Grid Table 1 Light" w:uiPriority="46"/>
-    <w:lsdException w:name="Grid Table 2" w:uiPriority="47"/>
-    <w:lsdException w:name="Grid Table 3" w:uiPriority="48"/>
-    <w:lsdException w:name="Grid Table 4" w:uiPriority="49"/>
-    <w:lsdException w:name="Grid Table 5 Dark" w:uiPriority="50"/>
-    <w:lsdException w:name="Grid Table 6 Colorful" w:uiPriority="51"/>
-    <w:lsdException w:name="Grid Table 7 Colorful" w:uiPriority="52"/>
-    <w:lsdException w:name="Grid Table 1 Light Accent 1" w:uiPriority="46"/>
-    <w:lsdException w:name="Grid Table 2 Accent 1" w:uiPriority="47"/>
-    <w:lsdException w:name="Grid Table 3 Accent 1" w:uiPriority="48"/>
-    <w:lsdException w:name="Grid Table 4 Accent 1" w:uiPriority="49"/>
-    <w:lsdException w:name="Grid Table 5 Dark Accent 1" w:uiPriority="50"/>
-    <w:lsdException w:name="Grid Table 6 Colorful Accent 1" w:uiPriority="51"/>
-    <w:lsdException w:name="Grid Table 7 Colorful Accent 1" w:uiPriority="52"/>
-    <w:lsdException w:name="Grid Table 1 Light Accent 2" w:uiPriority="46"/>
-    <w:lsdException w:name="Grid Table 2 Accent 2" w:uiPriority="47"/>
-    <w:lsdException w:name="Grid Table 3 Accent 2" w:uiPriority="48"/>
-    <w:lsdException w:name="Grid Table 4 Accent 2" w:uiPriority="49"/>
-    <w:lsdException w:name="Grid Table 5 Dark Accent 2" w:uiPriority="50"/>
-    <w:lsdException w:name="Grid Table 6 Colorful Accent 2" w:uiPriority="51"/>
-    <w:lsdException w:name="Grid Table 7 Colorful Accent 2" w:uiPriority="52"/>
-    <w:lsdException w:name="Grid Table 1 Light Accent 3" w:uiPriority="46"/>
-    <w:lsdException w:name="Grid Table 2 Accent 3" w:uiPriority="47"/>
-    <w:lsdException w:name="Grid Table 3 Accent 3" w:uiPriority="48"/>
-    <w:lsdException w:name="Grid Table 4 Accent 3" w:uiPriority="49"/>
-    <w:lsdException w:name="Grid Table 5 Dark Accent 3" w:uiPriority="50"/>
-    <w:lsdException w:name="Grid Table 6 Colorful Accent 3" w:uiPriority="51"/>
-    <w:lsdException w:name="Grid Table 7 Colorful Accent 3" w:uiPriority="52"/>
-    <w:lsdException w:name="Grid Table 1 Light Accent 4" w:uiPriority="46"/>
-    <w:lsdException w:name="Grid Table 2 Accent 4" w:uiPriority="47"/>
-    <w:lsdException w:name="Grid Table 3 Accent 4" w:uiPriority="48"/>
-    <w:lsdException w:name="Grid Table 4 Accent 4" w:uiPriority="49"/>
-    <w:lsdException w:name="Grid Table 5 Dark Accent 4" w:uiPriority="50"/>
-    <w:lsdException w:name="Grid Table 6 Colorful Accent 4" w:uiPriority="51"/>
-    <w:lsdException w:name="Grid Table 7 Colorful Accent 4" w:uiPriority="52"/>
-    <w:lsdException w:name="Grid Table 1 Light Accent 5" w:uiPriority="46"/>
-    <w:lsdException w:name="Grid Table 2 Accent 5" w:uiPriority="47"/>
-    <w:lsdException w:name="Grid Table 3 Accent 5" w:uiPriority="48"/>
-    <w:lsdException w:name="Grid Table 4 Accent 5" w:uiPriority="49"/>
-    <w:lsdException w:name="Grid Table 5 Dark Accent 5" w:uiPriority="50"/>
-    <w:lsdException w:name="Grid Table 6 Colorful Accent 5" w:uiPriority="51"/>
-    <w:lsdException w:name="Grid Table 7 Colorful Accent 5" w:uiPriority="52"/>
-    <w:lsdException w:name="Grid Table 1 Light Accent 6" w:uiPriority="46"/>
-    <w:lsdException w:name="Grid Table 2 Accent 6" w:uiPriority="47"/>
-    <w:lsdException w:name="Grid Table 3 Accent 6" w:uiPriority="48"/>
-    <w:lsdException w:name="Grid Table 4 Accent 6" w:uiPriority="49"/>
-    <w:lsdException w:name="Grid Table 5 Dark Accent 6" w:uiPriority="50"/>
-    <w:lsdException w:name="Grid Table 6 Colorful Accent 6" w:uiPriority="51"/>
-    <w:lsdException w:name="Grid Table 7 Colorful Accent 6" w:uiPriority="52"/>
-    <w:lsdException w:name="List Table 1 Light" w:uiPriority="46"/>
-    <w:lsdException w:name="List Table 2" w:uiPriority="47"/>
-    <w:lsdException w:name="List Table 3" w:uiPriority="48"/>
-    <w:lsdException w:name="List Table 4" w:uiPriority="49"/>
-    <w:lsdException w:name="List Table 5 Dark" w:uiPriority="50"/>
-    <w:lsdException w:name="List Table 6 Colorful" w:uiPriority="51"/>
-    <w:lsdException w:name="List Table 7 Colorful" w:uiPriority="52"/>
-    <w:lsdException w:name="List Table 1 Light Accent 1" w:uiPriority="46"/>
-    <w:lsdException w:name="List Table 2 Accent 1" w:uiPriority="47"/>
-    <w:lsdException w:name="List Table 3 Accent 1" w:uiPriority="48"/>
-    <w:lsdException w:name="List Table 4 Accent 1" w:uiPriority="49"/>
-    <w:lsdException w:name="List Table 5 Dark Accent 1" w:uiPriority="50"/>
-    <w:lsdException w:name="List Table 6 Colorful Accent 1" w:uiPriority="51"/>
-    <w:lsdException w:name="List Table 7 Colorful Accent 1" w:uiPriority="52"/>
-    <w:lsdException w:name="List Table 1 Light Accent 2" w:uiPriority="46"/>
-    <w:lsdException w:name="List Table 2 Accent 2" w:uiPriority="47"/>
-    <w:lsdException w:name="List Table 3 Accent 2" w:uiPriority="48"/>
-    <w:lsdException w:name="List Table 4 Accent 2" w:uiPriority="49"/>
-    <w:lsdException w:name="List Table 5 Dark Accent 2" w:uiPriority="50"/>
-    <w:lsdException w:name="List Table 6 Colorful Accent 2" w:uiPriority="51"/>
-    <w:lsdException w:name="List Table 7 Colorful Accent 2" w:uiPriority="52"/>
-    <w:lsdException w:name="List Table 1 Light Accent 3" w:uiPriority="46"/>
-    <w:lsdException w:name="List Table 2 Accent 3" w:uiPriority="47"/>
-    <w:lsdException w:name="List Table 3 Accent 3" w:uiPriority="48"/>
-    <w:lsdException w:name="List Table 4 Accent 3" w:uiPriority="49"/>
-    <w:lsdException w:name="List Table 5 Dark Accent 3" w:uiPriority="50"/>
-    <w:lsdException w:name="List Table 6 Colorful Accent 3" w:uiPriority="51"/>
-    <w:lsdException w:name="List Table 7 Colorful Accent 3" w:uiPriority="52"/>
-    <w:lsdException w:name="List Table 1 Light Accent 4" w:uiPriority="46"/>
-    <w:lsdException w:name="List Table 2 Accent 4" w:uiPriority="47"/>
-    <w:lsdException w:name="List Table 3 Accent 4" w:uiPriority="48"/>
-    <w:lsdException w:name="List Table 4 Accent 4" w:uiPriority="49"/>
-    <w:lsdException w:name="List Table 5 Dark Accent 4" w:uiPriority="50"/>
-    <w:lsdException w:name="List Table 6 Colorful Accent 4" w:uiPriority="51"/>
-    <w:lsdException w:name="List Table 7 Colorful Accent 4" w:uiPriority="52"/>
-    <w:lsdException w:name="List Table 1 Light Accent 5" w:uiPriority="46"/>
-    <w:lsdException w:name="List Table 2 Accent 5" w:uiPriority="47"/>
-    <w:lsdException w:name="List Table 3 Accent 5" w:uiPriority="48"/>
-    <w:lsdException w:name="List Table 4 Accent 5" w:uiPriority="49"/>
-    <w:lsdException w:name="List Table 5 Dark Accent 5" w:uiPriority="50"/>
-    <w:lsdException w:name="List Table 6 Colorful Accent 5" w:uiPriority="51"/>
-    <w:lsdException w:name="List Table 7 Colorful Accent 5" w:uiPriority="52"/>
-    <w:lsdException w:name="List Table 1 Light Accent 6" w:uiPriority="46"/>
-    <w:lsdException w:name="List Table 2 Accent 6" w:uiPriority="47"/>
-    <w:lsdException w:name="List Table 3 Accent 6" w:uiPriority="48"/>
-    <w:lsdException w:name="List Table 4 Accent 6" w:uiPriority="49"/>
-    <w:lsdException w:name="List Table 5 Dark Accent 6" w:uiPriority="50"/>
-    <w:lsdException w:name="List Table 6 Colorful Accent 6" w:uiPriority="51"/>
-    <w:lsdException w:name="List Table 7 Colorful Accent 6" w:uiPriority="52"/>
+  <w:latentStyles w:defLockedState="0" w:defUIPriority="99" w:defSemiHidden="1" w:defUnhideWhenUsed="1" w:defQFormat="0" w:count="267">
+    <w:lsdException w:name="Normal" w:semiHidden="0" w:uiPriority="0" w:unhideWhenUsed="0" w:qFormat="1"/>
+    <w:lsdException w:name="heading 1" w:semiHidden="0" w:uiPriority="9" w:unhideWhenUsed="0" w:qFormat="1"/>
+    <w:lsdException w:name="heading 2" w:uiPriority="9" w:qFormat="1"/>
+    <w:lsdException w:name="heading 3" w:uiPriority="9" w:qFormat="1"/>
+    <w:lsdException w:name="heading 4" w:uiPriority="9" w:qFormat="1"/>
+    <w:lsdException w:name="heading 5" w:uiPriority="9" w:qFormat="1"/>
+    <w:lsdException w:name="heading 6" w:uiPriority="9" w:qFormat="1"/>
+    <w:lsdException w:name="heading 7" w:uiPriority="9" w:qFormat="1"/>
+    <w:lsdException w:name="heading 8" w:uiPriority="9" w:qFormat="1"/>
+    <w:lsdException w:name="heading 9" w:uiPriority="9" w:qFormat="1"/>
+    <w:lsdException w:name="toc 1" w:uiPriority="39"/>
+    <w:lsdException w:name="toc 2" w:uiPriority="39"/>
+    <w:lsdException w:name="toc 3" w:uiPriority="39"/>
+    <w:lsdException w:name="toc 4" w:uiPriority="39"/>
+    <w:lsdException w:name="toc 5" w:uiPriority="39"/>
+    <w:lsdException w:name="toc 6" w:uiPriority="39"/>
+    <w:lsdException w:name="toc 7" w:uiPriority="39"/>
+    <w:lsdException w:name="toc 8" w:uiPriority="39"/>
+    <w:lsdException w:name="toc 9" w:uiPriority="39"/>
+    <w:lsdException w:name="caption" w:uiPriority="35" w:qFormat="1"/>
+    <w:lsdException w:name="Title" w:semiHidden="0" w:uiPriority="10" w:unhideWhenUsed="0" w:qFormat="1"/>
+    <w:lsdException w:name="Default Paragraph Font" w:uiPriority="1"/>
+    <w:lsdException w:name="Subtitle" w:semiHidden="0" w:uiPriority="11" w:unhideWhenUsed="0" w:qFormat="1"/>
+    <w:lsdException w:name="Strong" w:semiHidden="0" w:uiPriority="22" w:unhideWhenUsed="0" w:qFormat="1"/>
+    <w:lsdException w:name="Emphasis" w:semiHidden="0" w:uiPriority="20" w:unhideWhenUsed="0" w:qFormat="1"/>
+    <w:lsdException w:name="Table Grid" w:semiHidden="0" w:uiPriority="59" w:unhideWhenUsed="0"/>
+    <w:lsdException w:name="Placeholder Text" w:unhideWhenUsed="0"/>
+    <w:lsdException w:name="No Spacing" w:semiHidden="0" w:uiPriority="1" w:unhideWhenUsed="0" w:qFormat="1"/>
+    <w:lsdException w:name="Light Shading" w:semiHidden="0" w:uiPriority="60" w:unhideWhenUsed="0"/>
+    <w:lsdException w:name="Light List" w:semiHidden="0" w:uiPriority="61" w:unhideWhenUsed="0"/>
+    <w:lsdException w:name="Light Grid" w:semiHidden="0" w:uiPriority="62" w:unhideWhenUsed="0"/>
+    <w:lsdException w:name="Medium Shading 1" w:semiHidden="0" w:uiPriority="63" w:unhideWhenUsed="0"/>
+    <w:lsdException w:name="Medium Shading 2" w:semiHidden="0" w:uiPriority="64" w:unhideWhenUsed="0"/>
+    <w:lsdException w:name="Medium List 1" w:semiHidden="0" w:uiPriority="65" w:unhideWhenUsed="0"/>
+    <w:lsdException w:name="Medium List 2" w:semiHidden="0" w:uiPriority="66" w:unhideWhenUsed="0"/>
+    <w:lsdException w:name="Medium Grid 1" w:semiHidden="0" w:uiPriority="67" w:unhideWhenUsed="0"/>
+    <w:lsdException w:name="Medium Grid 2" w:semiHidden="0" w:uiPriority="68" w:unhideWhenUsed="0"/>
+    <w:lsdException w:name="Medium Grid 3" w:semiHidden="0" w:uiPriority="69" w:unhideWhenUsed="0"/>
+    <w:lsdException w:name="Dark List" w:semiHidden="0" w:uiPriority="70" w:unhideWhenUsed="0"/>
+    <w:lsdException w:name="Colorful Shading" w:semiHidden="0" w:uiPriority="71" w:unhideWhenUsed="0"/>
+    <w:lsdException w:name="Colorful List" w:semiHidden="0" w:uiPriority="72" w:unhideWhenUsed="0"/>
+    <w:lsdException w:name="Colorful Grid" w:semiHidden="0" w:uiPriority="73" w:unhideWhenUsed="0"/>
+    <w:lsdException w:name="Light Shading Accent 1" w:semiHidden="0" w:uiPriority="60" w:unhideWhenUsed="0"/>
+    <w:lsdException w:name="Light List Accent 1" w:semiHidden="0" w:uiPriority="61" w:unhideWhenUsed="0"/>
+    <w:lsdException w:name="Light Grid Accent 1" w:semiHidden="0" w:uiPriority="62" w:unhideWhenUsed="0"/>
+    <w:lsdException w:name="Medium Shading 1 Accent 1" w:semiHidden="0" w:uiPriority="63" w:unhideWhenUsed="0"/>
+    <w:lsdException w:name="Medium Shading 2 Accent 1" w:semiHidden="0" w:uiPriority="64" w:unhideWhenUsed="0"/>
+    <w:lsdException w:name="Medium List 1 Accent 1" w:semiHidden="0" w:uiPriority="65" w:unhideWhenUsed="0"/>
+    <w:lsdException w:name="Revision" w:unhideWhenUsed="0"/>
+    <w:lsdException w:name="List Paragraph" w:semiHidden="0" w:uiPriority="34" w:unhideWhenUsed="0" w:qFormat="1"/>
+    <w:lsdException w:name="Quote" w:semiHidden="0" w:uiPriority="29" w:unhideWhenUsed="0" w:qFormat="1"/>
+    <w:lsdException w:name="Intense Quote" w:semiHidden="0" w:uiPriority="30" w:unhideWhenUsed="0" w:qFormat="1"/>
+    <w:lsdException w:name="Medium List 2 Accent 1" w:semiHidden="0" w:uiPriority="66" w:unhideWhenUsed="0"/>
+    <w:lsdException w:name="Medium Grid 1 Accent 1" w:semiHidden="0" w:uiPriority="67" w:unhideWhenUsed="0"/>
+    <w:lsdException w:name="Medium Grid 2 Accent 1" w:semiHidden="0" w:uiPriority="68" w:unhideWhenUsed="0"/>
+    <w:lsdException w:name="Medium Grid 3 Accent 1" w:semiHidden="0" w:uiPriority="69" w:unhideWhenUsed="0"/>
+    <w:lsdException w:name="Dark List Accent 1" w:semiHidden="0" w:uiPriority="70" w:unhideWhenUsed="0"/>
+    <w:lsdException w:name="Colorful Shading Accent 1" w:semiHidden="0" w:uiPriority="71" w:unhideWhenUsed="0"/>
+    <w:lsdException w:name="Colorful List Accent 1" w:semiHidden="0" w:uiPriority="72" w:unhideWhenUsed="0"/>
+    <w:lsdException w:name="Colorful Grid Accent 1" w:semiHidden="0" w:uiPriority="73" w:unhideWhenUsed="0"/>
+    <w:lsdException w:name="Light Shading Accent 2" w:semiHidden="0" w:uiPriority="60" w:unhideWhenUsed="0"/>
+    <w:lsdException w:name="Light List Accent 2" w:semiHidden="0" w:uiPriority="61" w:unhideWhenUsed="0"/>
+    <w:lsdException w:name="Light Grid Accent 2" w:semiHidden="0" w:uiPriority="62" w:unhideWhenUsed="0"/>
+    <w:lsdException w:name="Medium Shading 1 Accent 2" w:semiHidden="0" w:uiPriority="63" w:unhideWhenUsed="0"/>
+    <w:lsdException w:name="Medium Shading 2 Accent 2" w:semiHidden="0" w:uiPriority="64" w:unhideWhenUsed="0"/>
+    <w:lsdException w:name="Medium List 1 Accent 2" w:semiHidden="0" w:uiPriority="65" w:unhideWhenUsed="0"/>
+    <w:lsdException w:name="Medium List 2 Accent 2" w:semiHidden="0" w:uiPriority="66" w:unhideWhenUsed="0"/>
+    <w:lsdException w:name="Medium Grid 1 Accent 2" w:semiHidden="0" w:uiPriority="67" w:unhideWhenUsed="0"/>
+    <w:lsdException w:name="Medium Grid 2 Accent 2" w:semiHidden="0" w:uiPriority="68" w:unhideWhenUsed="0"/>
+    <w:lsdException w:name="Medium Grid 3 Accent 2" w:semiHidden="0" w:uiPriority="69" w:unhideWhenUsed="0"/>
+    <w:lsdException w:name="Dark List Accent 2" w:semiHidden="0" w:uiPriority="70" w:unhideWhenUsed="0"/>
+    <w:lsdException w:name="Colorful Shading Accent 2" w:semiHidden="0" w:uiPriority="71" w:unhideWhenUsed="0"/>
+    <w:lsdException w:name="Colorful List Accent 2" w:semiHidden="0" w:uiPriority="72" w:unhideWhenUsed="0"/>
+    <w:lsdException w:name="Colorful Grid Accent 2" w:semiHidden="0" w:uiPriority="73" w:unhideWhenUsed="0"/>
+    <w:lsdException w:name="Light Shading Accent 3" w:semiHidden="0" w:uiPriority="60" w:unhideWhenUsed="0"/>
+    <w:lsdException w:name="Light List Accent 3" w:semiHidden="0" w:uiPriority="61" w:unhideWhenUsed="0"/>
+    <w:lsdException w:name="Light Grid Accent 3" w:semiHidden="0" w:uiPriority="62" w:unhideWhenUsed="0"/>
+    <w:lsdException w:name="Medium Shading 1 Accent 3" w:semiHidden="0" w:uiPriority="63" w:unhideWhenUsed="0"/>
+    <w:lsdException w:name="Medium Shading 2 Accent 3" w:semiHidden="0" w:uiPriority="64" w:unhideWhenUsed="0"/>
+    <w:lsdException w:name="Medium List 1 Accent 3" w:semiHidden="0" w:uiPriority="65" w:unhideWhenUsed="0"/>
+    <w:lsdException w:name="Medium List 2 Accent 3" w:semiHidden="0" w:uiPriority="66" w:unhideWhenUsed="0"/>
+    <w:lsdException w:name="Medium Grid 1 Accent 3" w:semiHidden="0" w:uiPriority="67" w:unhideWhenUsed="0"/>
+    <w:lsdException w:name="Medium Grid 2 Accent 3" w:semiHidden="0" w:uiPriority="68" w:unhideWhenUsed="0"/>
+    <w:lsdException w:name="Medium Grid 3 Accent 3" w:semiHidden="0" w:uiPriority="69" w:unhideWhenUsed="0"/>
+    <w:lsdException w:name="Dark List Accent 3" w:semiHidden="0" w:uiPriority="70" w:unhideWhenUsed="0"/>
+    <w:lsdException w:name="Colorful Shading Accent 3" w:semiHidden="0" w:uiPriority="71" w:unhideWhenUsed="0"/>
+    <w:lsdException w:name="Colorful List Accent 3" w:semiHidden="0" w:uiPriority="72" w:unhideWhenUsed="0"/>
+    <w:lsdException w:name="Colorful Grid Accent 3" w:semiHidden="0" w:uiPriority="73" w:unhideWhenUsed="0"/>
+    <w:lsdException w:name="Light Shading Accent 4" w:semiHidden="0" w:uiPriority="60" w:unhideWhenUsed="0"/>
+    <w:lsdException w:name="Light List Accent 4" w:semiHidden="0" w:uiPriority="61" w:unhideWhenUsed="0"/>
+    <w:lsdException w:name="Light Grid Accent 4" w:semiHidden="0" w:uiPriority="62" w:unhideWhenUsed="0"/>
+    <w:lsdException w:name="Medium Shading 1 Accent 4" w:semiHidden="0" w:uiPriority="63" w:unhideWhenUsed="0"/>
+    <w:lsdException w:name="Medium Shading 2 Accent 4" w:semiHidden="0" w:uiPriority="64" w:unhideWhenUsed="0"/>
+    <w:lsdException w:name="Medium List 1 Accent 4" w:semiHidden="0" w:uiPriority="65" w:unhideWhenUsed="0"/>
+    <w:lsdException w:name="Medium List 2 Accent 4" w:semiHidden="0" w:uiPriority="66" w:unhideWhenUsed="0"/>
+    <w:lsdException w:name="Medium Grid 1 Accent 4" w:semiHidden="0" w:uiPriority="67" w:unhideWhenUsed="0"/>
+    <w:lsdException w:name="Medium Grid 2 Accent 4" w:semiHidden="0" w:uiPriority="68" w:unhideWhenUsed="0"/>
+    <w:lsdException w:name="Medium Grid 3 Accent 4" w:semiHidden="0" w:uiPriority="69" w:unhideWhenUsed="0"/>
+    <w:lsdException w:name="Dark List Accent 4" w:semiHidden="0" w:uiPriority="70" w:unhideWhenUsed="0"/>
+    <w:lsdException w:name="Colorful Shading Accent 4" w:semiHidden="0" w:uiPriority="71" w:unhideWhenUsed="0"/>
+    <w:lsdException w:name="Colorful List Accent 4" w:semiHidden="0" w:uiPriority="72" w:unhideWhenUsed="0"/>
+    <w:lsdException w:name="Colorful Grid Accent 4" w:semiHidden="0" w:uiPriority="73" w:unhideWhenUsed="0"/>
+    <w:lsdException w:name="Light Shading Accent 5" w:semiHidden="0" w:uiPriority="60" w:unhideWhenUsed="0"/>
+    <w:lsdException w:name="Light List Accent 5" w:semiHidden="0" w:uiPriority="61" w:unhideWhenUsed="0"/>
+    <w:lsdException w:name="Light Grid Accent 5" w:semiHidden="0" w:uiPriority="62" w:unhideWhenUsed="0"/>
+    <w:lsdException w:name="Medium Shading 1 Accent 5" w:semiHidden="0" w:uiPriority="63" w:unhideWhenUsed="0"/>
+    <w:lsdException w:name="Medium Shading 2 Accent 5" w:semiHidden="0" w:uiPriority="64" w:unhideWhenUsed="0"/>
+    <w:lsdException w:name="Medium List 1 Accent 5" w:semiHidden="0" w:uiPriority="65" w:unhideWhenUsed="0"/>
+    <w:lsdException w:name="Medium List 2 Accent 5" w:semiHidden="0" w:uiPriority="66" w:unhideWhenUsed="0"/>
+    <w:lsdException w:name="Medium Grid 1 Accent 5" w:semiHidden="0" w:uiPriority="67" w:unhideWhenUsed="0"/>
+    <w:lsdException w:name="Medium Grid 2 Accent 5" w:semiHidden="0" w:uiPriority="68" w:unhideWhenUsed="0"/>
+    <w:lsdException w:name="Medium Grid 3 Accent 5" w:semiHidden="0" w:uiPriority="69" w:unhideWhenUsed="0"/>
+    <w:lsdException w:name="Dark List Accent 5" w:semiHidden="0" w:uiPriority="70" w:unhideWhenUsed="0"/>
+    <w:lsdException w:name="Colorful Shading Accent 5" w:semiHidden="0" w:uiPriority="71" w:unhideWhenUsed="0"/>
+    <w:lsdException w:name="Colorful List Accent 5" w:semiHidden="0" w:uiPriority="72" w:unhideWhenUsed="0"/>
+    <w:lsdException w:name="Colorful Grid Accent 5" w:semiHidden="0" w:uiPriority="73" w:unhideWhenUsed="0"/>
+    <w:lsdException w:name="Light Shading Accent 6" w:semiHidden="0" w:uiPriority="60" w:unhideWhenUsed="0"/>
+    <w:lsdException w:name="Light List Accent 6" w:semiHidden="0" w:uiPriority="61" w:unhideWhenUsed="0"/>
+    <w:lsdException w:name="Light Grid Accent 6" w:semiHidden="0" w:uiPriority="62" w:unhideWhenUsed="0"/>
+    <w:lsdException w:name="Medium Shading 1 Accent 6" w:semiHidden="0" w:uiPriority="63" w:unhideWhenUsed="0"/>
+    <w:lsdException w:name="Medium Shading 2 Accent 6" w:semiHidden="0" w:uiPriority="64" w:unhideWhenUsed="0"/>
+    <w:lsdException w:name="Medium List 1 Accent 6" w:semiHidden="0" w:uiPriority="65" w:unhideWhenUsed="0"/>
+    <w:lsdException w:name="Medium List 2 Accent 6" w:semiHidden="0" w:uiPriority="66" w:unhideWhenUsed="0"/>
+    <w:lsdException w:name="Medium Grid 1 Accent 6" w:semiHidden="0" w:uiPriority="67" w:unhideWhenUsed="0"/>
+    <w:lsdException w:name="Medium Grid 2 Accent 6" w:semiHidden="0" w:uiPriority="68" w:unhideWhenUsed="0"/>
+    <w:lsdException w:name="Medium Grid 3 Accent 6" w:semiHidden="0" w:uiPriority="69" w:unhideWhenUsed="0"/>
+    <w:lsdException w:name="Dark List Accent 6" w:semiHidden="0" w:uiPriority="70" w:unhideWhenUsed="0"/>
+    <w:lsdException w:name="Colorful Shading Accent 6" w:semiHidden="0" w:uiPriority="71" w:unhideWhenUsed="0"/>
+    <w:lsdException w:name="Colorful List Accent 6" w:semiHidden="0" w:uiPriority="72" w:unhideWhenUsed="0"/>
+    <w:lsdException w:name="Colorful Grid Accent 6" w:semiHidden="0" w:uiPriority="73" w:unhideWhenUsed="0"/>
+    <w:lsdException w:name="Subtle Emphasis" w:semiHidden="0" w:uiPriority="19" w:unhideWhenUsed="0" w:qFormat="1"/>
+    <w:lsdException w:name="Intense Emphasis" w:semiHidden="0" w:uiPriority="21" w:unhideWhenUsed="0" w:qFormat="1"/>
+    <w:lsdException w:name="Subtle Reference" w:semiHidden="0" w:uiPriority="31" w:unhideWhenUsed="0" w:qFormat="1"/>
+    <w:lsdException w:name="Intense Reference" w:semiHidden="0" w:uiPriority="32" w:unhideWhenUsed="0" w:qFormat="1"/>
+    <w:lsdException w:name="Book Title" w:semiHidden="0" w:uiPriority="33" w:unhideWhenUsed="0" w:qFormat="1"/>
+    <w:lsdException w:name="Bibliography" w:uiPriority="37"/>
+    <w:lsdException w:name="TOC Heading" w:uiPriority="39" w:qFormat="1"/>
   </w:latentStyles>
   <w:style w:type="paragraph" w:default="1" w:styleId="Normal">
     <w:name w:val="Normal"/>
@@ -6924,9 +7231,508 @@
     <w:autoRedefine/>
     <w:uiPriority w:val="39"/>
     <w:unhideWhenUsed/>
+    <w:rsid w:val="0078162E"/>
+    <w:pPr>
+      <w:tabs>
+        <w:tab w:val="left" w:pos="1320"/>
+        <w:tab w:val="right" w:leader="dot" w:pos="9800"/>
+      </w:tabs>
+      <w:spacing w:after="100"/>
+      <w:ind w:hanging="720"/>
+    </w:pPr>
+  </w:style>
+  <w:style w:type="paragraph" w:styleId="TOC2">
+    <w:name w:val="toc 2"/>
+    <w:basedOn w:val="Normal"/>
+    <w:next w:val="Normal"/>
+    <w:autoRedefine/>
+    <w:uiPriority w:val="39"/>
+    <w:unhideWhenUsed/>
     <w:rsid w:val="001B1911"/>
     <w:pPr>
       <w:spacing w:after="100"/>
+      <w:ind w:left="220"/>
+    </w:pPr>
+  </w:style>
+  <w:style w:type="character" w:styleId="CommentReference">
+    <w:name w:val="annotation reference"/>
+    <w:basedOn w:val="DefaultParagraphFont"/>
+    <w:uiPriority w:val="99"/>
+    <w:semiHidden/>
+    <w:unhideWhenUsed/>
+    <w:rsid w:val="00C827D4"/>
+    <w:rPr>
+      <w:sz w:val="16"/>
+      <w:szCs w:val="16"/>
+    </w:rPr>
+  </w:style>
+  <w:style w:type="paragraph" w:styleId="CommentText">
+    <w:name w:val="annotation text"/>
+    <w:basedOn w:val="Normal"/>
+    <w:link w:val="CommentTextChar"/>
+    <w:uiPriority w:val="99"/>
+    <w:unhideWhenUsed/>
+    <w:rsid w:val="00C827D4"/>
+    <w:pPr>
+      <w:spacing w:line="240" w:lineRule="auto"/>
+    </w:pPr>
+    <w:rPr>
+      <w:sz w:val="20"/>
+      <w:szCs w:val="20"/>
+    </w:rPr>
+  </w:style>
+  <w:style w:type="character" w:customStyle="1" w:styleId="CommentTextChar">
+    <w:name w:val="Comment Text Char"/>
+    <w:basedOn w:val="DefaultParagraphFont"/>
+    <w:link w:val="CommentText"/>
+    <w:uiPriority w:val="99"/>
+    <w:rsid w:val="00C827D4"/>
+    <w:rPr>
+      <w:sz w:val="20"/>
+      <w:szCs w:val="20"/>
+    </w:rPr>
+  </w:style>
+  <w:style w:type="paragraph" w:styleId="CommentSubject">
+    <w:name w:val="annotation subject"/>
+    <w:basedOn w:val="CommentText"/>
+    <w:next w:val="CommentText"/>
+    <w:link w:val="CommentSubjectChar"/>
+    <w:uiPriority w:val="99"/>
+    <w:semiHidden/>
+    <w:unhideWhenUsed/>
+    <w:rsid w:val="00C827D4"/>
+    <w:rPr>
+      <w:b/>
+      <w:bCs/>
+    </w:rPr>
+  </w:style>
+  <w:style w:type="character" w:customStyle="1" w:styleId="CommentSubjectChar">
+    <w:name w:val="Comment Subject Char"/>
+    <w:basedOn w:val="CommentTextChar"/>
+    <w:link w:val="CommentSubject"/>
+    <w:uiPriority w:val="99"/>
+    <w:semiHidden/>
+    <w:rsid w:val="00C827D4"/>
+    <w:rPr>
+      <w:b/>
+      <w:bCs/>
+      <w:sz w:val="20"/>
+      <w:szCs w:val="20"/>
+    </w:rPr>
+  </w:style>
+</w:styles>
+</file>
+
+<file path=word/stylesWithEffects.xml><?xml version="1.0" encoding="utf-8"?>
+<w:styles xmlns:wpc="http://schemas.microsoft.com/office/word/2010/wordprocessingCanvas" xmlns:mc="http://schemas.openxmlformats.org/markup-compatibility/2006" xmlns:o="urn:schemas-microsoft-com:office:office" xmlns:r="http://schemas.openxmlformats.org/officeDocument/2006/relationships" xmlns:m="http://schemas.openxmlformats.org/officeDocument/2006/math" xmlns:v="urn:schemas-microsoft-com:vml" xmlns:wp14="http://schemas.microsoft.com/office/word/2010/wordprocessingDrawing" xmlns:wp="http://schemas.openxmlformats.org/drawingml/2006/wordprocessingDrawing" xmlns:w10="urn:schemas-microsoft-com:office:word" xmlns:w="http://schemas.openxmlformats.org/wordprocessingml/2006/main" xmlns:w14="http://schemas.microsoft.com/office/word/2010/wordml" xmlns:wpg="http://schemas.microsoft.com/office/word/2010/wordprocessingGroup" xmlns:wpi="http://schemas.microsoft.com/office/word/2010/wordprocessingInk" xmlns:wne="http://schemas.microsoft.com/office/word/2006/wordml" xmlns:wps="http://schemas.microsoft.com/office/word/2010/wordprocessingShape" mc:Ignorable="w14 wp14">
+  <w:docDefaults>
+    <w:rPrDefault>
+      <w:rPr>
+        <w:rFonts w:asciiTheme="minorHAnsi" w:eastAsiaTheme="minorHAnsi" w:hAnsiTheme="minorHAnsi" w:cstheme="minorBidi"/>
+        <w:sz w:val="22"/>
+        <w:szCs w:val="22"/>
+        <w:lang w:val="en-US" w:eastAsia="en-US" w:bidi="ar-SA"/>
+      </w:rPr>
+    </w:rPrDefault>
+    <w:pPrDefault>
+      <w:pPr>
+        <w:spacing w:after="200" w:line="276" w:lineRule="auto"/>
+      </w:pPr>
+    </w:pPrDefault>
+  </w:docDefaults>
+  <w:latentStyles w:defLockedState="0" w:defUIPriority="99" w:defSemiHidden="1" w:defUnhideWhenUsed="1" w:defQFormat="0" w:count="267">
+    <w:lsdException w:name="Normal" w:semiHidden="0" w:uiPriority="0" w:unhideWhenUsed="0" w:qFormat="1"/>
+    <w:lsdException w:name="heading 1" w:semiHidden="0" w:uiPriority="9" w:unhideWhenUsed="0" w:qFormat="1"/>
+    <w:lsdException w:name="heading 2" w:uiPriority="9" w:qFormat="1"/>
+    <w:lsdException w:name="heading 3" w:uiPriority="9" w:qFormat="1"/>
+    <w:lsdException w:name="heading 4" w:uiPriority="9" w:qFormat="1"/>
+    <w:lsdException w:name="heading 5" w:uiPriority="9" w:qFormat="1"/>
+    <w:lsdException w:name="heading 6" w:uiPriority="9" w:qFormat="1"/>
+    <w:lsdException w:name="heading 7" w:uiPriority="9" w:qFormat="1"/>
+    <w:lsdException w:name="heading 8" w:uiPriority="9" w:qFormat="1"/>
+    <w:lsdException w:name="heading 9" w:uiPriority="9" w:qFormat="1"/>
+    <w:lsdException w:name="toc 1" w:uiPriority="39"/>
+    <w:lsdException w:name="toc 2" w:uiPriority="39"/>
+    <w:lsdException w:name="toc 3" w:uiPriority="39"/>
+    <w:lsdException w:name="toc 4" w:uiPriority="39"/>
+    <w:lsdException w:name="toc 5" w:uiPriority="39"/>
+    <w:lsdException w:name="toc 6" w:uiPriority="39"/>
+    <w:lsdException w:name="toc 7" w:uiPriority="39"/>
+    <w:lsdException w:name="toc 8" w:uiPriority="39"/>
+    <w:lsdException w:name="toc 9" w:uiPriority="39"/>
+    <w:lsdException w:name="caption" w:uiPriority="35" w:qFormat="1"/>
+    <w:lsdException w:name="Title" w:semiHidden="0" w:uiPriority="10" w:unhideWhenUsed="0" w:qFormat="1"/>
+    <w:lsdException w:name="Default Paragraph Font" w:uiPriority="1"/>
+    <w:lsdException w:name="Subtitle" w:semiHidden="0" w:uiPriority="11" w:unhideWhenUsed="0" w:qFormat="1"/>
+    <w:lsdException w:name="Strong" w:semiHidden="0" w:uiPriority="22" w:unhideWhenUsed="0" w:qFormat="1"/>
+    <w:lsdException w:name="Emphasis" w:semiHidden="0" w:uiPriority="20" w:unhideWhenUsed="0" w:qFormat="1"/>
+    <w:lsdException w:name="Table Grid" w:semiHidden="0" w:uiPriority="59" w:unhideWhenUsed="0"/>
+    <w:lsdException w:name="Placeholder Text" w:unhideWhenUsed="0"/>
+    <w:lsdException w:name="No Spacing" w:semiHidden="0" w:uiPriority="1" w:unhideWhenUsed="0" w:qFormat="1"/>
+    <w:lsdException w:name="Light Shading" w:semiHidden="0" w:uiPriority="60" w:unhideWhenUsed="0"/>
+    <w:lsdException w:name="Light List" w:semiHidden="0" w:uiPriority="61" w:unhideWhenUsed="0"/>
+    <w:lsdException w:name="Light Grid" w:semiHidden="0" w:uiPriority="62" w:unhideWhenUsed="0"/>
+    <w:lsdException w:name="Medium Shading 1" w:semiHidden="0" w:uiPriority="63" w:unhideWhenUsed="0"/>
+    <w:lsdException w:name="Medium Shading 2" w:semiHidden="0" w:uiPriority="64" w:unhideWhenUsed="0"/>
+    <w:lsdException w:name="Medium List 1" w:semiHidden="0" w:uiPriority="65" w:unhideWhenUsed="0"/>
+    <w:lsdException w:name="Medium List 2" w:semiHidden="0" w:uiPriority="66" w:unhideWhenUsed="0"/>
+    <w:lsdException w:name="Medium Grid 1" w:semiHidden="0" w:uiPriority="67" w:unhideWhenUsed="0"/>
+    <w:lsdException w:name="Medium Grid 2" w:semiHidden="0" w:uiPriority="68" w:unhideWhenUsed="0"/>
+    <w:lsdException w:name="Medium Grid 3" w:semiHidden="0" w:uiPriority="69" w:unhideWhenUsed="0"/>
+    <w:lsdException w:name="Dark List" w:semiHidden="0" w:uiPriority="70" w:unhideWhenUsed="0"/>
+    <w:lsdException w:name="Colorful Shading" w:semiHidden="0" w:uiPriority="71" w:unhideWhenUsed="0"/>
+    <w:lsdException w:name="Colorful List" w:semiHidden="0" w:uiPriority="72" w:unhideWhenUsed="0"/>
+    <w:lsdException w:name="Colorful Grid" w:semiHidden="0" w:uiPriority="73" w:unhideWhenUsed="0"/>
+    <w:lsdException w:name="Light Shading Accent 1" w:semiHidden="0" w:uiPriority="60" w:unhideWhenUsed="0"/>
+    <w:lsdException w:name="Light List Accent 1" w:semiHidden="0" w:uiPriority="61" w:unhideWhenUsed="0"/>
+    <w:lsdException w:name="Light Grid Accent 1" w:semiHidden="0" w:uiPriority="62" w:unhideWhenUsed="0"/>
+    <w:lsdException w:name="Medium Shading 1 Accent 1" w:semiHidden="0" w:uiPriority="63" w:unhideWhenUsed="0"/>
+    <w:lsdException w:name="Medium Shading 2 Accent 1" w:semiHidden="0" w:uiPriority="64" w:unhideWhenUsed="0"/>
+    <w:lsdException w:name="Medium List 1 Accent 1" w:semiHidden="0" w:uiPriority="65" w:unhideWhenUsed="0"/>
+    <w:lsdException w:name="Revision" w:unhideWhenUsed="0"/>
+    <w:lsdException w:name="List Paragraph" w:semiHidden="0" w:uiPriority="34" w:unhideWhenUsed="0" w:qFormat="1"/>
+    <w:lsdException w:name="Quote" w:semiHidden="0" w:uiPriority="29" w:unhideWhenUsed="0" w:qFormat="1"/>
+    <w:lsdException w:name="Intense Quote" w:semiHidden="0" w:uiPriority="30" w:unhideWhenUsed="0" w:qFormat="1"/>
+    <w:lsdException w:name="Medium List 2 Accent 1" w:semiHidden="0" w:uiPriority="66" w:unhideWhenUsed="0"/>
+    <w:lsdException w:name="Medium Grid 1 Accent 1" w:semiHidden="0" w:uiPriority="67" w:unhideWhenUsed="0"/>
+    <w:lsdException w:name="Medium Grid 2 Accent 1" w:semiHidden="0" w:uiPriority="68" w:unhideWhenUsed="0"/>
+    <w:lsdException w:name="Medium Grid 3 Accent 1" w:semiHidden="0" w:uiPriority="69" w:unhideWhenUsed="0"/>
+    <w:lsdException w:name="Dark List Accent 1" w:semiHidden="0" w:uiPriority="70" w:unhideWhenUsed="0"/>
+    <w:lsdException w:name="Colorful Shading Accent 1" w:semiHidden="0" w:uiPriority="71" w:unhideWhenUsed="0"/>
+    <w:lsdException w:name="Colorful List Accent 1" w:semiHidden="0" w:uiPriority="72" w:unhideWhenUsed="0"/>
+    <w:lsdException w:name="Colorful Grid Accent 1" w:semiHidden="0" w:uiPriority="73" w:unhideWhenUsed="0"/>
+    <w:lsdException w:name="Light Shading Accent 2" w:semiHidden="0" w:uiPriority="60" w:unhideWhenUsed="0"/>
+    <w:lsdException w:name="Light List Accent 2" w:semiHidden="0" w:uiPriority="61" w:unhideWhenUsed="0"/>
+    <w:lsdException w:name="Light Grid Accent 2" w:semiHidden="0" w:uiPriority="62" w:unhideWhenUsed="0"/>
+    <w:lsdException w:name="Medium Shading 1 Accent 2" w:semiHidden="0" w:uiPriority="63" w:unhideWhenUsed="0"/>
+    <w:lsdException w:name="Medium Shading 2 Accent 2" w:semiHidden="0" w:uiPriority="64" w:unhideWhenUsed="0"/>
+    <w:lsdException w:name="Medium List 1 Accent 2" w:semiHidden="0" w:uiPriority="65" w:unhideWhenUsed="0"/>
+    <w:lsdException w:name="Medium List 2 Accent 2" w:semiHidden="0" w:uiPriority="66" w:unhideWhenUsed="0"/>
+    <w:lsdException w:name="Medium Grid 1 Accent 2" w:semiHidden="0" w:uiPriority="67" w:unhideWhenUsed="0"/>
+    <w:lsdException w:name="Medium Grid 2 Accent 2" w:semiHidden="0" w:uiPriority="68" w:unhideWhenUsed="0"/>
+    <w:lsdException w:name="Medium Grid 3 Accent 2" w:semiHidden="0" w:uiPriority="69" w:unhideWhenUsed="0"/>
+    <w:lsdException w:name="Dark List Accent 2" w:semiHidden="0" w:uiPriority="70" w:unhideWhenUsed="0"/>
+    <w:lsdException w:name="Colorful Shading Accent 2" w:semiHidden="0" w:uiPriority="71" w:unhideWhenUsed="0"/>
+    <w:lsdException w:name="Colorful List Accent 2" w:semiHidden="0" w:uiPriority="72" w:unhideWhenUsed="0"/>
+    <w:lsdException w:name="Colorful Grid Accent 2" w:semiHidden="0" w:uiPriority="73" w:unhideWhenUsed="0"/>
+    <w:lsdException w:name="Light Shading Accent 3" w:semiHidden="0" w:uiPriority="60" w:unhideWhenUsed="0"/>
+    <w:lsdException w:name="Light List Accent 3" w:semiHidden="0" w:uiPriority="61" w:unhideWhenUsed="0"/>
+    <w:lsdException w:name="Light Grid Accent 3" w:semiHidden="0" w:uiPriority="62" w:unhideWhenUsed="0"/>
+    <w:lsdException w:name="Medium Shading 1 Accent 3" w:semiHidden="0" w:uiPriority="63" w:unhideWhenUsed="0"/>
+    <w:lsdException w:name="Medium Shading 2 Accent 3" w:semiHidden="0" w:uiPriority="64" w:unhideWhenUsed="0"/>
+    <w:lsdException w:name="Medium List 1 Accent 3" w:semiHidden="0" w:uiPriority="65" w:unhideWhenUsed="0"/>
+    <w:lsdException w:name="Medium List 2 Accent 3" w:semiHidden="0" w:uiPriority="66" w:unhideWhenUsed="0"/>
+    <w:lsdException w:name="Medium Grid 1 Accent 3" w:semiHidden="0" w:uiPriority="67" w:unhideWhenUsed="0"/>
+    <w:lsdException w:name="Medium Grid 2 Accent 3" w:semiHidden="0" w:uiPriority="68" w:unhideWhenUsed="0"/>
+    <w:lsdException w:name="Medium Grid 3 Accent 3" w:semiHidden="0" w:uiPriority="69" w:unhideWhenUsed="0"/>
+    <w:lsdException w:name="Dark List Accent 3" w:semiHidden="0" w:uiPriority="70" w:unhideWhenUsed="0"/>
+    <w:lsdException w:name="Colorful Shading Accent 3" w:semiHidden="0" w:uiPriority="71" w:unhideWhenUsed="0"/>
+    <w:lsdException w:name="Colorful List Accent 3" w:semiHidden="0" w:uiPriority="72" w:unhideWhenUsed="0"/>
+    <w:lsdException w:name="Colorful Grid Accent 3" w:semiHidden="0" w:uiPriority="73" w:unhideWhenUsed="0"/>
+    <w:lsdException w:name="Light Shading Accent 4" w:semiHidden="0" w:uiPriority="60" w:unhideWhenUsed="0"/>
+    <w:lsdException w:name="Light List Accent 4" w:semiHidden="0" w:uiPriority="61" w:unhideWhenUsed="0"/>
+    <w:lsdException w:name="Light Grid Accent 4" w:semiHidden="0" w:uiPriority="62" w:unhideWhenUsed="0"/>
+    <w:lsdException w:name="Medium Shading 1 Accent 4" w:semiHidden="0" w:uiPriority="63" w:unhideWhenUsed="0"/>
+    <w:lsdException w:name="Medium Shading 2 Accent 4" w:semiHidden="0" w:uiPriority="64" w:unhideWhenUsed="0"/>
+    <w:lsdException w:name="Medium List 1 Accent 4" w:semiHidden="0" w:uiPriority="65" w:unhideWhenUsed="0"/>
+    <w:lsdException w:name="Medium List 2 Accent 4" w:semiHidden="0" w:uiPriority="66" w:unhideWhenUsed="0"/>
+    <w:lsdException w:name="Medium Grid 1 Accent 4" w:semiHidden="0" w:uiPriority="67" w:unhideWhenUsed="0"/>
+    <w:lsdException w:name="Medium Grid 2 Accent 4" w:semiHidden="0" w:uiPriority="68" w:unhideWhenUsed="0"/>
+    <w:lsdException w:name="Medium Grid 3 Accent 4" w:semiHidden="0" w:uiPriority="69" w:unhideWhenUsed="0"/>
+    <w:lsdException w:name="Dark List Accent 4" w:semiHidden="0" w:uiPriority="70" w:unhideWhenUsed="0"/>
+    <w:lsdException w:name="Colorful Shading Accent 4" w:semiHidden="0" w:uiPriority="71" w:unhideWhenUsed="0"/>
+    <w:lsdException w:name="Colorful List Accent 4" w:semiHidden="0" w:uiPriority="72" w:unhideWhenUsed="0"/>
+    <w:lsdException w:name="Colorful Grid Accent 4" w:semiHidden="0" w:uiPriority="73" w:unhideWhenUsed="0"/>
+    <w:lsdException w:name="Light Shading Accent 5" w:semiHidden="0" w:uiPriority="60" w:unhideWhenUsed="0"/>
+    <w:lsdException w:name="Light List Accent 5" w:semiHidden="0" w:uiPriority="61" w:unhideWhenUsed="0"/>
+    <w:lsdException w:name="Light Grid Accent 5" w:semiHidden="0" w:uiPriority="62" w:unhideWhenUsed="0"/>
+    <w:lsdException w:name="Medium Shading 1 Accent 5" w:semiHidden="0" w:uiPriority="63" w:unhideWhenUsed="0"/>
+    <w:lsdException w:name="Medium Shading 2 Accent 5" w:semiHidden="0" w:uiPriority="64" w:unhideWhenUsed="0"/>
+    <w:lsdException w:name="Medium List 1 Accent 5" w:semiHidden="0" w:uiPriority="65" w:unhideWhenUsed="0"/>
+    <w:lsdException w:name="Medium List 2 Accent 5" w:semiHidden="0" w:uiPriority="66" w:unhideWhenUsed="0"/>
+    <w:lsdException w:name="Medium Grid 1 Accent 5" w:semiHidden="0" w:uiPriority="67" w:unhideWhenUsed="0"/>
+    <w:lsdException w:name="Medium Grid 2 Accent 5" w:semiHidden="0" w:uiPriority="68" w:unhideWhenUsed="0"/>
+    <w:lsdException w:name="Medium Grid 3 Accent 5" w:semiHidden="0" w:uiPriority="69" w:unhideWhenUsed="0"/>
+    <w:lsdException w:name="Dark List Accent 5" w:semiHidden="0" w:uiPriority="70" w:unhideWhenUsed="0"/>
+    <w:lsdException w:name="Colorful Shading Accent 5" w:semiHidden="0" w:uiPriority="71" w:unhideWhenUsed="0"/>
+    <w:lsdException w:name="Colorful List Accent 5" w:semiHidden="0" w:uiPriority="72" w:unhideWhenUsed="0"/>
+    <w:lsdException w:name="Colorful Grid Accent 5" w:semiHidden="0" w:uiPriority="73" w:unhideWhenUsed="0"/>
+    <w:lsdException w:name="Light Shading Accent 6" w:semiHidden="0" w:uiPriority="60" w:unhideWhenUsed="0"/>
+    <w:lsdException w:name="Light List Accent 6" w:semiHidden="0" w:uiPriority="61" w:unhideWhenUsed="0"/>
+    <w:lsdException w:name="Light Grid Accent 6" w:semiHidden="0" w:uiPriority="62" w:unhideWhenUsed="0"/>
+    <w:lsdException w:name="Medium Shading 1 Accent 6" w:semiHidden="0" w:uiPriority="63" w:unhideWhenUsed="0"/>
+    <w:lsdException w:name="Medium Shading 2 Accent 6" w:semiHidden="0" w:uiPriority="64" w:unhideWhenUsed="0"/>
+    <w:lsdException w:name="Medium List 1 Accent 6" w:semiHidden="0" w:uiPriority="65" w:unhideWhenUsed="0"/>
+    <w:lsdException w:name="Medium List 2 Accent 6" w:semiHidden="0" w:uiPriority="66" w:unhideWhenUsed="0"/>
+    <w:lsdException w:name="Medium Grid 1 Accent 6" w:semiHidden="0" w:uiPriority="67" w:unhideWhenUsed="0"/>
+    <w:lsdException w:name="Medium Grid 2 Accent 6" w:semiHidden="0" w:uiPriority="68" w:unhideWhenUsed="0"/>
+    <w:lsdException w:name="Medium Grid 3 Accent 6" w:semiHidden="0" w:uiPriority="69" w:unhideWhenUsed="0"/>
+    <w:lsdException w:name="Dark List Accent 6" w:semiHidden="0" w:uiPriority="70" w:unhideWhenUsed="0"/>
+    <w:lsdException w:name="Colorful Shading Accent 6" w:semiHidden="0" w:uiPriority="71" w:unhideWhenUsed="0"/>
+    <w:lsdException w:name="Colorful List Accent 6" w:semiHidden="0" w:uiPriority="72" w:unhideWhenUsed="0"/>
+    <w:lsdException w:name="Colorful Grid Accent 6" w:semiHidden="0" w:uiPriority="73" w:unhideWhenUsed="0"/>
+    <w:lsdException w:name="Subtle Emphasis" w:semiHidden="0" w:uiPriority="19" w:unhideWhenUsed="0" w:qFormat="1"/>
+    <w:lsdException w:name="Intense Emphasis" w:semiHidden="0" w:uiPriority="21" w:unhideWhenUsed="0" w:qFormat="1"/>
+    <w:lsdException w:name="Subtle Reference" w:semiHidden="0" w:uiPriority="31" w:unhideWhenUsed="0" w:qFormat="1"/>
+    <w:lsdException w:name="Intense Reference" w:semiHidden="0" w:uiPriority="32" w:unhideWhenUsed="0" w:qFormat="1"/>
+    <w:lsdException w:name="Book Title" w:semiHidden="0" w:uiPriority="33" w:unhideWhenUsed="0" w:qFormat="1"/>
+    <w:lsdException w:name="Bibliography" w:uiPriority="37"/>
+    <w:lsdException w:name="TOC Heading" w:uiPriority="39" w:qFormat="1"/>
+  </w:latentStyles>
+  <w:style w:type="paragraph" w:default="1" w:styleId="Normal">
+    <w:name w:val="Normal"/>
+    <w:qFormat/>
+    <w:rsid w:val="00FF701D"/>
+    <w:pPr>
+      <w:ind w:left="720"/>
+    </w:pPr>
+    <w:rPr>
+      <w:rFonts w:ascii="Segoe UI" w:hAnsi="Segoe UI" w:cs="Segoe UI"/>
+      <w:sz w:val="24"/>
+      <w:szCs w:val="24"/>
+    </w:rPr>
+  </w:style>
+  <w:style w:type="paragraph" w:styleId="Heading1">
+    <w:name w:val="heading 1"/>
+    <w:basedOn w:val="Normal"/>
+    <w:next w:val="Normal"/>
+    <w:link w:val="Heading1Char"/>
+    <w:uiPriority w:val="9"/>
+    <w:qFormat/>
+    <w:rsid w:val="001B1911"/>
+    <w:pPr>
+      <w:keepNext/>
+      <w:keepLines/>
+      <w:spacing w:before="240" w:after="0"/>
+      <w:outlineLvl w:val="0"/>
+    </w:pPr>
+    <w:rPr>
+      <w:rFonts w:asciiTheme="majorHAnsi" w:eastAsiaTheme="majorEastAsia" w:hAnsiTheme="majorHAnsi" w:cstheme="majorBidi"/>
+      <w:color w:val="365F91" w:themeColor="accent1" w:themeShade="BF"/>
+      <w:sz w:val="32"/>
+      <w:szCs w:val="32"/>
+    </w:rPr>
+  </w:style>
+  <w:style w:type="paragraph" w:styleId="Heading2">
+    <w:name w:val="heading 2"/>
+    <w:basedOn w:val="Normal"/>
+    <w:next w:val="Normal"/>
+    <w:link w:val="Heading2Char"/>
+    <w:uiPriority w:val="9"/>
+    <w:unhideWhenUsed/>
+    <w:qFormat/>
+    <w:rsid w:val="001B1911"/>
+    <w:pPr>
+      <w:keepNext/>
+      <w:keepLines/>
+      <w:spacing w:before="40" w:after="0"/>
+      <w:outlineLvl w:val="1"/>
+    </w:pPr>
+    <w:rPr>
+      <w:rFonts w:asciiTheme="majorHAnsi" w:eastAsiaTheme="majorEastAsia" w:hAnsiTheme="majorHAnsi" w:cstheme="majorBidi"/>
+      <w:color w:val="365F91" w:themeColor="accent1" w:themeShade="BF"/>
+      <w:sz w:val="26"/>
+      <w:szCs w:val="26"/>
+    </w:rPr>
+  </w:style>
+  <w:style w:type="character" w:default="1" w:styleId="DefaultParagraphFont">
+    <w:name w:val="Default Paragraph Font"/>
+    <w:uiPriority w:val="1"/>
+    <w:semiHidden/>
+    <w:unhideWhenUsed/>
+  </w:style>
+  <w:style w:type="table" w:default="1" w:styleId="TableNormal">
+    <w:name w:val="Normal Table"/>
+    <w:uiPriority w:val="99"/>
+    <w:semiHidden/>
+    <w:unhideWhenUsed/>
+    <w:tblPr>
+      <w:tblInd w:w="0" w:type="dxa"/>
+      <w:tblCellMar>
+        <w:top w:w="0" w:type="dxa"/>
+        <w:left w:w="108" w:type="dxa"/>
+        <w:bottom w:w="0" w:type="dxa"/>
+        <w:right w:w="108" w:type="dxa"/>
+      </w:tblCellMar>
+    </w:tblPr>
+  </w:style>
+  <w:style w:type="numbering" w:default="1" w:styleId="NoList">
+    <w:name w:val="No List"/>
+    <w:uiPriority w:val="99"/>
+    <w:semiHidden/>
+    <w:unhideWhenUsed/>
+  </w:style>
+  <w:style w:type="paragraph" w:styleId="ListParagraph">
+    <w:name w:val="List Paragraph"/>
+    <w:basedOn w:val="Normal"/>
+    <w:uiPriority w:val="34"/>
+    <w:qFormat/>
+    <w:rsid w:val="005E1D0C"/>
+    <w:pPr>
+      <w:contextualSpacing/>
+    </w:pPr>
+  </w:style>
+  <w:style w:type="paragraph" w:styleId="BalloonText">
+    <w:name w:val="Balloon Text"/>
+    <w:basedOn w:val="Normal"/>
+    <w:link w:val="BalloonTextChar"/>
+    <w:uiPriority w:val="99"/>
+    <w:semiHidden/>
+    <w:unhideWhenUsed/>
+    <w:rsid w:val="00964914"/>
+    <w:pPr>
+      <w:spacing w:after="0" w:line="240" w:lineRule="auto"/>
+    </w:pPr>
+    <w:rPr>
+      <w:rFonts w:ascii="Tahoma" w:hAnsi="Tahoma" w:cs="Tahoma"/>
+      <w:sz w:val="16"/>
+      <w:szCs w:val="16"/>
+    </w:rPr>
+  </w:style>
+  <w:style w:type="character" w:customStyle="1" w:styleId="BalloonTextChar">
+    <w:name w:val="Balloon Text Char"/>
+    <w:basedOn w:val="DefaultParagraphFont"/>
+    <w:link w:val="BalloonText"/>
+    <w:uiPriority w:val="99"/>
+    <w:semiHidden/>
+    <w:rsid w:val="00964914"/>
+    <w:rPr>
+      <w:rFonts w:ascii="Tahoma" w:hAnsi="Tahoma" w:cs="Tahoma"/>
+      <w:sz w:val="16"/>
+      <w:szCs w:val="16"/>
+    </w:rPr>
+  </w:style>
+  <w:style w:type="paragraph" w:styleId="Header">
+    <w:name w:val="header"/>
+    <w:basedOn w:val="Normal"/>
+    <w:link w:val="HeaderChar"/>
+    <w:uiPriority w:val="99"/>
+    <w:unhideWhenUsed/>
+    <w:rsid w:val="0003222C"/>
+    <w:pPr>
+      <w:tabs>
+        <w:tab w:val="center" w:pos="4680"/>
+        <w:tab w:val="right" w:pos="9360"/>
+      </w:tabs>
+      <w:spacing w:after="0" w:line="240" w:lineRule="auto"/>
+    </w:pPr>
+  </w:style>
+  <w:style w:type="character" w:customStyle="1" w:styleId="HeaderChar">
+    <w:name w:val="Header Char"/>
+    <w:basedOn w:val="DefaultParagraphFont"/>
+    <w:link w:val="Header"/>
+    <w:uiPriority w:val="99"/>
+    <w:rsid w:val="0003222C"/>
+  </w:style>
+  <w:style w:type="paragraph" w:styleId="Footer">
+    <w:name w:val="footer"/>
+    <w:basedOn w:val="Normal"/>
+    <w:link w:val="FooterChar"/>
+    <w:uiPriority w:val="99"/>
+    <w:unhideWhenUsed/>
+    <w:rsid w:val="0003222C"/>
+    <w:pPr>
+      <w:tabs>
+        <w:tab w:val="center" w:pos="4680"/>
+        <w:tab w:val="right" w:pos="9360"/>
+      </w:tabs>
+      <w:spacing w:after="0" w:line="240" w:lineRule="auto"/>
+    </w:pPr>
+  </w:style>
+  <w:style w:type="character" w:customStyle="1" w:styleId="FooterChar">
+    <w:name w:val="Footer Char"/>
+    <w:basedOn w:val="DefaultParagraphFont"/>
+    <w:link w:val="Footer"/>
+    <w:uiPriority w:val="99"/>
+    <w:rsid w:val="0003222C"/>
+  </w:style>
+  <w:style w:type="character" w:styleId="Hyperlink">
+    <w:name w:val="Hyperlink"/>
+    <w:basedOn w:val="DefaultParagraphFont"/>
+    <w:uiPriority w:val="99"/>
+    <w:unhideWhenUsed/>
+    <w:rsid w:val="0003222C"/>
+    <w:rPr>
+      <w:color w:val="0000FF" w:themeColor="hyperlink"/>
+      <w:u w:val="single"/>
+    </w:rPr>
+  </w:style>
+  <w:style w:type="character" w:styleId="HTMLCode">
+    <w:name w:val="HTML Code"/>
+    <w:basedOn w:val="DefaultParagraphFont"/>
+    <w:uiPriority w:val="99"/>
+    <w:semiHidden/>
+    <w:unhideWhenUsed/>
+    <w:rsid w:val="0003222C"/>
+    <w:rPr>
+      <w:rFonts w:ascii="Courier New" w:eastAsia="Times New Roman" w:hAnsi="Courier New" w:cs="Courier New" w:hint="default"/>
+      <w:sz w:val="20"/>
+      <w:szCs w:val="20"/>
+    </w:rPr>
+  </w:style>
+  <w:style w:type="paragraph" w:styleId="NoSpacing">
+    <w:name w:val="No Spacing"/>
+    <w:uiPriority w:val="1"/>
+    <w:qFormat/>
+    <w:rsid w:val="00714261"/>
+    <w:pPr>
+      <w:spacing w:after="0" w:line="240" w:lineRule="auto"/>
+    </w:pPr>
+  </w:style>
+  <w:style w:type="character" w:customStyle="1" w:styleId="Heading1Char">
+    <w:name w:val="Heading 1 Char"/>
+    <w:basedOn w:val="DefaultParagraphFont"/>
+    <w:link w:val="Heading1"/>
+    <w:uiPriority w:val="9"/>
+    <w:rsid w:val="001B1911"/>
+    <w:rPr>
+      <w:rFonts w:asciiTheme="majorHAnsi" w:eastAsiaTheme="majorEastAsia" w:hAnsiTheme="majorHAnsi" w:cstheme="majorBidi"/>
+      <w:color w:val="365F91" w:themeColor="accent1" w:themeShade="BF"/>
+      <w:sz w:val="32"/>
+      <w:szCs w:val="32"/>
+    </w:rPr>
+  </w:style>
+  <w:style w:type="character" w:customStyle="1" w:styleId="Heading2Char">
+    <w:name w:val="Heading 2 Char"/>
+    <w:basedOn w:val="DefaultParagraphFont"/>
+    <w:link w:val="Heading2"/>
+    <w:uiPriority w:val="9"/>
+    <w:rsid w:val="001B1911"/>
+    <w:rPr>
+      <w:rFonts w:asciiTheme="majorHAnsi" w:eastAsiaTheme="majorEastAsia" w:hAnsiTheme="majorHAnsi" w:cstheme="majorBidi"/>
+      <w:color w:val="365F91" w:themeColor="accent1" w:themeShade="BF"/>
+      <w:sz w:val="26"/>
+      <w:szCs w:val="26"/>
+    </w:rPr>
+  </w:style>
+  <w:style w:type="paragraph" w:styleId="TOCHeading">
+    <w:name w:val="TOC Heading"/>
+    <w:basedOn w:val="Heading1"/>
+    <w:next w:val="Normal"/>
+    <w:uiPriority w:val="39"/>
+    <w:unhideWhenUsed/>
+    <w:qFormat/>
+    <w:rsid w:val="001B1911"/>
+    <w:pPr>
+      <w:spacing w:line="259" w:lineRule="auto"/>
+      <w:outlineLvl w:val="9"/>
+    </w:pPr>
+  </w:style>
+  <w:style w:type="paragraph" w:styleId="TOC1">
+    <w:name w:val="toc 1"/>
+    <w:basedOn w:val="Normal"/>
+    <w:next w:val="Normal"/>
+    <w:autoRedefine/>
+    <w:uiPriority w:val="39"/>
+    <w:unhideWhenUsed/>
+    <w:rsid w:val="0078162E"/>
+    <w:pPr>
+      <w:tabs>
+        <w:tab w:val="left" w:pos="1320"/>
+        <w:tab w:val="right" w:leader="dot" w:pos="9800"/>
+      </w:tabs>
+      <w:spacing w:after="100"/>
+      <w:ind w:hanging="720"/>
     </w:pPr>
   </w:style>
   <w:style w:type="paragraph" w:styleId="TOC2">
@@ -7301,7 +8107,7 @@
 </file>
 
 <file path=customXml/itemProps1.xml><?xml version="1.0" encoding="utf-8"?>
-<ds:datastoreItem xmlns:ds="http://schemas.openxmlformats.org/officeDocument/2006/customXml" ds:itemID="{D717881E-AC00-4BDF-B3D5-A2EC54573FD9}">
+<ds:datastoreItem xmlns:ds="http://schemas.openxmlformats.org/officeDocument/2006/customXml" ds:itemID="{D51A13BF-F196-4F6E-9306-3935F190A354}">
   <ds:schemaRefs>
     <ds:schemaRef ds:uri="http://schemas.openxmlformats.org/officeDocument/2006/bibliography"/>
   </ds:schemaRefs>

</xml_diff>